<commit_message>
Added 4th May Meeting Minutes
Meeting minutes for the 4th of May 2020. First daily stand up meeting
</commit_message>
<xml_diff>
--- a/Documentation - Sprint 1/Daily Standup Meeting Minutes - Rush Racing.docx
+++ b/Documentation - Sprint 1/Daily Standup Meeting Minutes - Rush Racing.docx
@@ -84,15 +84,7 @@
               <w:rPr>
                 <w:lang w:val="en-US"/>
               </w:rPr>
-              <w:t>Team Mem</w:t>
-            </w:r>
-            <w:bookmarkStart w:id="0" w:name="_GoBack"/>
-            <w:bookmarkEnd w:id="0"/>
-            <w:r>
-              <w:rPr>
-                <w:lang w:val="en-US"/>
-              </w:rPr>
-              <w:t xml:space="preserve">bers: </w:t>
+              <w:t xml:space="preserve">Team Members: </w:t>
             </w:r>
             <w:r>
               <w:rPr>
@@ -118,6 +110,13 @@
           <w:lang w:val="en-US"/>
         </w:rPr>
       </w:pPr>
+      <w:r>
+        <w:rPr>
+          <w:lang w:val="en-US"/>
+        </w:rPr>
+        <w:br/>
+        <w:t>Monday 2:30 ~ 2:45, Wednesday lab time, Friday 12:00 ~ 12:15</w:t>
+      </w:r>
     </w:p>
     <w:tbl>
       <w:tblPr>
@@ -234,7 +233,7 @@
               <w:rPr>
                 <w:lang w:val="en-US"/>
               </w:rPr>
-              <w:t>3/05</w:t>
+              <w:t>4 May</w:t>
             </w:r>
           </w:p>
         </w:tc>
@@ -248,6 +247,12 @@
                 <w:lang w:val="en-US"/>
               </w:rPr>
             </w:pPr>
+            <w:r>
+              <w:rPr>
+                <w:lang w:val="en-US"/>
+              </w:rPr>
+              <w:t>Everyone</w:t>
+            </w:r>
           </w:p>
         </w:tc>
         <w:tc>
@@ -260,6 +265,149 @@
                 <w:lang w:val="en-US"/>
               </w:rPr>
             </w:pPr>
+            <w:r>
+              <w:rPr>
+                <w:lang w:val="en-US"/>
+              </w:rPr>
+              <w:t>Topics to discuss:</w:t>
+            </w:r>
+          </w:p>
+          <w:p>
+            <w:pPr>
+              <w:pStyle w:val="ListParagraph"/>
+              <w:numPr>
+                <w:ilvl w:val="0"/>
+                <w:numId w:val="1"/>
+              </w:numPr>
+              <w:rPr>
+                <w:strike/>
+                <w:lang w:val="en-US"/>
+              </w:rPr>
+            </w:pPr>
+            <w:r>
+              <w:rPr>
+                <w:strike/>
+                <w:lang w:val="en-US"/>
+              </w:rPr>
+              <w:t>Go over list collated of set-up tasks and distribute these tasks</w:t>
+            </w:r>
+            <w:r>
+              <w:rPr>
+                <w:strike/>
+                <w:lang w:val="en-US"/>
+              </w:rPr>
+              <w:t>, group discussion to figure out if any more set-up tasks needed</w:t>
+            </w:r>
+          </w:p>
+          <w:p>
+            <w:pPr>
+              <w:pStyle w:val="ListParagraph"/>
+              <w:numPr>
+                <w:ilvl w:val="0"/>
+                <w:numId w:val="1"/>
+              </w:numPr>
+              <w:rPr>
+                <w:strike/>
+                <w:lang w:val="en-US"/>
+              </w:rPr>
+            </w:pPr>
+            <w:r>
+              <w:rPr>
+                <w:strike/>
+                <w:lang w:val="en-US"/>
+              </w:rPr>
+              <w:t>Figure out a schedule for our meeting minutes</w:t>
+            </w:r>
+          </w:p>
+          <w:p>
+            <w:pPr>
+              <w:rPr>
+                <w:lang w:val="en-US"/>
+              </w:rPr>
+            </w:pPr>
+          </w:p>
+          <w:p>
+            <w:pPr>
+              <w:rPr>
+                <w:lang w:val="en-US"/>
+              </w:rPr>
+            </w:pPr>
+            <w:r>
+              <w:rPr>
+                <w:lang w:val="en-US"/>
+              </w:rPr>
+              <w:t>Today’s discussion:</w:t>
+            </w:r>
+          </w:p>
+          <w:p>
+            <w:pPr>
+              <w:pStyle w:val="ListParagraph"/>
+              <w:numPr>
+                <w:ilvl w:val="0"/>
+                <w:numId w:val="2"/>
+              </w:numPr>
+              <w:rPr>
+                <w:lang w:val="en-US"/>
+              </w:rPr>
+            </w:pPr>
+            <w:proofErr w:type="spellStart"/>
+            <w:r>
+              <w:rPr>
+                <w:lang w:val="en-US"/>
+              </w:rPr>
+              <w:t>Organised</w:t>
+            </w:r>
+            <w:proofErr w:type="spellEnd"/>
+            <w:r>
+              <w:rPr>
+                <w:lang w:val="en-US"/>
+              </w:rPr>
+              <w:t xml:space="preserve"> daily stand up meeting times</w:t>
+            </w:r>
+          </w:p>
+          <w:p>
+            <w:pPr>
+              <w:pStyle w:val="ListParagraph"/>
+              <w:numPr>
+                <w:ilvl w:val="0"/>
+                <w:numId w:val="2"/>
+              </w:numPr>
+              <w:rPr>
+                <w:lang w:val="en-US"/>
+              </w:rPr>
+            </w:pPr>
+            <w:r>
+              <w:rPr>
+                <w:lang w:val="en-US"/>
+              </w:rPr>
+              <w:t xml:space="preserve">Assigned our set-up tasks </w:t>
+            </w:r>
+            <w:r>
+              <w:rPr>
+                <w:lang w:val="en-US"/>
+              </w:rPr>
+              <w:t>to each person</w:t>
+            </w:r>
+          </w:p>
+          <w:p>
+            <w:pPr>
+              <w:pStyle w:val="ListParagraph"/>
+              <w:numPr>
+                <w:ilvl w:val="0"/>
+                <w:numId w:val="2"/>
+              </w:numPr>
+              <w:rPr>
+                <w:lang w:val="en-US"/>
+              </w:rPr>
+            </w:pPr>
+            <w:r>
+              <w:rPr>
+                <w:lang w:val="en-US"/>
+              </w:rPr>
+              <w:t>Set up a meeting for tomorrow to discuss what we have done for set-up and iron out any issues with our project</w:t>
+            </w:r>
+            <w:bookmarkStart w:id="0" w:name="_GoBack"/>
+            <w:bookmarkEnd w:id="0"/>
           </w:p>
         </w:tc>
       </w:tr>
@@ -507,6 +655,243 @@
     </w:sectPr>
   </w:body>
 </w:document>
+</file>
+
+<file path=word/numbering.xml><?xml version="1.0" encoding="utf-8"?>
+<w:numbering xmlns:wpc="http://schemas.microsoft.com/office/word/2010/wordprocessingCanvas" xmlns:cx="http://schemas.microsoft.com/office/drawing/2014/chartex" xmlns:cx1="http://schemas.microsoft.com/office/drawing/2015/9/8/chartex" xmlns:cx2="http://schemas.microsoft.com/office/drawing/2015/10/21/chartex" xmlns:cx3="http://schemas.microsoft.com/office/drawing/2016/5/9/chartex" xmlns:cx4="http://schemas.microsoft.com/office/drawing/2016/5/10/chartex" xmlns:cx5="http://schemas.microsoft.com/office/drawing/2016/5/11/chartex" xmlns:cx6="http://schemas.microsoft.com/office/drawing/2016/5/12/chartex" xmlns:cx7="http://schemas.microsoft.com/office/drawing/2016/5/13/chartex" xmlns:cx8="http://schemas.microsoft.com/office/drawing/2016/5/14/chartex" xmlns:mc="http://schemas.openxmlformats.org/markup-compatibility/2006" xmlns:aink="http://schemas.microsoft.com/office/drawing/2016/ink" xmlns:am3d="http://schemas.microsoft.com/office/drawing/2017/model3d" xmlns:o="urn:schemas-microsoft-com:office:office" xmlns:r="http://schemas.openxmlformats.org/officeDocument/2006/relationships" xmlns:m="http://schemas.openxmlformats.org/officeDocument/2006/math" xmlns:v="urn:schemas-microsoft-com:vml" xmlns:wp14="http://schemas.microsoft.com/office/word/2010/wordprocessingDrawing" xmlns:wp="http://schemas.openxmlformats.org/drawingml/2006/wordprocessingDrawing" xmlns:w10="urn:schemas-microsoft-com:office:word" xmlns:w="http://schemas.openxmlformats.org/wordprocessingml/2006/main" xmlns:w14="http://schemas.microsoft.com/office/word/2010/wordml" xmlns:w15="http://schemas.microsoft.com/office/word/2012/wordml" xmlns:w16cid="http://schemas.microsoft.com/office/word/2016/wordml/cid" xmlns:w16se="http://schemas.microsoft.com/office/word/2015/wordml/symex" xmlns:wpg="http://schemas.microsoft.com/office/word/2010/wordprocessingGroup" xmlns:wpi="http://schemas.microsoft.com/office/word/2010/wordprocessingInk" xmlns:wne="http://schemas.microsoft.com/office/word/2006/wordml" xmlns:wps="http://schemas.microsoft.com/office/word/2010/wordprocessingShape" mc:Ignorable="w14 w15 w16se w16cid wp14">
+  <w:abstractNum w:abstractNumId="0" w15:restartNumberingAfterBreak="0">
+    <w:nsid w:val="22E97415"/>
+    <w:multiLevelType w:val="hybridMultilevel"/>
+    <w:tmpl w:val="2A0088EC"/>
+    <w:lvl w:ilvl="0" w:tplc="14090001">
+      <w:start w:val="1"/>
+      <w:numFmt w:val="bullet"/>
+      <w:lvlText w:val=""/>
+      <w:lvlJc w:val="left"/>
+      <w:pPr>
+        <w:ind w:left="720" w:hanging="360"/>
+      </w:pPr>
+      <w:rPr>
+        <w:rFonts w:ascii="Symbol" w:hAnsi="Symbol" w:hint="default"/>
+      </w:rPr>
+    </w:lvl>
+    <w:lvl w:ilvl="1" w:tplc="14090003" w:tentative="1">
+      <w:start w:val="1"/>
+      <w:numFmt w:val="bullet"/>
+      <w:lvlText w:val="o"/>
+      <w:lvlJc w:val="left"/>
+      <w:pPr>
+        <w:ind w:left="1440" w:hanging="360"/>
+      </w:pPr>
+      <w:rPr>
+        <w:rFonts w:ascii="Courier New" w:hAnsi="Courier New" w:cs="Courier New" w:hint="default"/>
+      </w:rPr>
+    </w:lvl>
+    <w:lvl w:ilvl="2" w:tplc="14090005" w:tentative="1">
+      <w:start w:val="1"/>
+      <w:numFmt w:val="bullet"/>
+      <w:lvlText w:val=""/>
+      <w:lvlJc w:val="left"/>
+      <w:pPr>
+        <w:ind w:left="2160" w:hanging="360"/>
+      </w:pPr>
+      <w:rPr>
+        <w:rFonts w:ascii="Wingdings" w:hAnsi="Wingdings" w:hint="default"/>
+      </w:rPr>
+    </w:lvl>
+    <w:lvl w:ilvl="3" w:tplc="14090001" w:tentative="1">
+      <w:start w:val="1"/>
+      <w:numFmt w:val="bullet"/>
+      <w:lvlText w:val=""/>
+      <w:lvlJc w:val="left"/>
+      <w:pPr>
+        <w:ind w:left="2880" w:hanging="360"/>
+      </w:pPr>
+      <w:rPr>
+        <w:rFonts w:ascii="Symbol" w:hAnsi="Symbol" w:hint="default"/>
+      </w:rPr>
+    </w:lvl>
+    <w:lvl w:ilvl="4" w:tplc="14090003" w:tentative="1">
+      <w:start w:val="1"/>
+      <w:numFmt w:val="bullet"/>
+      <w:lvlText w:val="o"/>
+      <w:lvlJc w:val="left"/>
+      <w:pPr>
+        <w:ind w:left="3600" w:hanging="360"/>
+      </w:pPr>
+      <w:rPr>
+        <w:rFonts w:ascii="Courier New" w:hAnsi="Courier New" w:cs="Courier New" w:hint="default"/>
+      </w:rPr>
+    </w:lvl>
+    <w:lvl w:ilvl="5" w:tplc="14090005" w:tentative="1">
+      <w:start w:val="1"/>
+      <w:numFmt w:val="bullet"/>
+      <w:lvlText w:val=""/>
+      <w:lvlJc w:val="left"/>
+      <w:pPr>
+        <w:ind w:left="4320" w:hanging="360"/>
+      </w:pPr>
+      <w:rPr>
+        <w:rFonts w:ascii="Wingdings" w:hAnsi="Wingdings" w:hint="default"/>
+      </w:rPr>
+    </w:lvl>
+    <w:lvl w:ilvl="6" w:tplc="14090001" w:tentative="1">
+      <w:start w:val="1"/>
+      <w:numFmt w:val="bullet"/>
+      <w:lvlText w:val=""/>
+      <w:lvlJc w:val="left"/>
+      <w:pPr>
+        <w:ind w:left="5040" w:hanging="360"/>
+      </w:pPr>
+      <w:rPr>
+        <w:rFonts w:ascii="Symbol" w:hAnsi="Symbol" w:hint="default"/>
+      </w:rPr>
+    </w:lvl>
+    <w:lvl w:ilvl="7" w:tplc="14090003" w:tentative="1">
+      <w:start w:val="1"/>
+      <w:numFmt w:val="bullet"/>
+      <w:lvlText w:val="o"/>
+      <w:lvlJc w:val="left"/>
+      <w:pPr>
+        <w:ind w:left="5760" w:hanging="360"/>
+      </w:pPr>
+      <w:rPr>
+        <w:rFonts w:ascii="Courier New" w:hAnsi="Courier New" w:cs="Courier New" w:hint="default"/>
+      </w:rPr>
+    </w:lvl>
+    <w:lvl w:ilvl="8" w:tplc="14090005" w:tentative="1">
+      <w:start w:val="1"/>
+      <w:numFmt w:val="bullet"/>
+      <w:lvlText w:val=""/>
+      <w:lvlJc w:val="left"/>
+      <w:pPr>
+        <w:ind w:left="6480" w:hanging="360"/>
+      </w:pPr>
+      <w:rPr>
+        <w:rFonts w:ascii="Wingdings" w:hAnsi="Wingdings" w:hint="default"/>
+      </w:rPr>
+    </w:lvl>
+  </w:abstractNum>
+  <w:abstractNum w:abstractNumId="1" w15:restartNumberingAfterBreak="0">
+    <w:nsid w:val="291676F8"/>
+    <w:multiLevelType w:val="hybridMultilevel"/>
+    <w:tmpl w:val="D1A8BAC6"/>
+    <w:lvl w:ilvl="0" w:tplc="14090001">
+      <w:start w:val="1"/>
+      <w:numFmt w:val="bullet"/>
+      <w:lvlText w:val=""/>
+      <w:lvlJc w:val="left"/>
+      <w:pPr>
+        <w:ind w:left="720" w:hanging="360"/>
+      </w:pPr>
+      <w:rPr>
+        <w:rFonts w:ascii="Symbol" w:hAnsi="Symbol" w:hint="default"/>
+      </w:rPr>
+    </w:lvl>
+    <w:lvl w:ilvl="1" w:tplc="14090003" w:tentative="1">
+      <w:start w:val="1"/>
+      <w:numFmt w:val="bullet"/>
+      <w:lvlText w:val="o"/>
+      <w:lvlJc w:val="left"/>
+      <w:pPr>
+        <w:ind w:left="1440" w:hanging="360"/>
+      </w:pPr>
+      <w:rPr>
+        <w:rFonts w:ascii="Courier New" w:hAnsi="Courier New" w:cs="Courier New" w:hint="default"/>
+      </w:rPr>
+    </w:lvl>
+    <w:lvl w:ilvl="2" w:tplc="14090005" w:tentative="1">
+      <w:start w:val="1"/>
+      <w:numFmt w:val="bullet"/>
+      <w:lvlText w:val=""/>
+      <w:lvlJc w:val="left"/>
+      <w:pPr>
+        <w:ind w:left="2160" w:hanging="360"/>
+      </w:pPr>
+      <w:rPr>
+        <w:rFonts w:ascii="Wingdings" w:hAnsi="Wingdings" w:hint="default"/>
+      </w:rPr>
+    </w:lvl>
+    <w:lvl w:ilvl="3" w:tplc="14090001" w:tentative="1">
+      <w:start w:val="1"/>
+      <w:numFmt w:val="bullet"/>
+      <w:lvlText w:val=""/>
+      <w:lvlJc w:val="left"/>
+      <w:pPr>
+        <w:ind w:left="2880" w:hanging="360"/>
+      </w:pPr>
+      <w:rPr>
+        <w:rFonts w:ascii="Symbol" w:hAnsi="Symbol" w:hint="default"/>
+      </w:rPr>
+    </w:lvl>
+    <w:lvl w:ilvl="4" w:tplc="14090003" w:tentative="1">
+      <w:start w:val="1"/>
+      <w:numFmt w:val="bullet"/>
+      <w:lvlText w:val="o"/>
+      <w:lvlJc w:val="left"/>
+      <w:pPr>
+        <w:ind w:left="3600" w:hanging="360"/>
+      </w:pPr>
+      <w:rPr>
+        <w:rFonts w:ascii="Courier New" w:hAnsi="Courier New" w:cs="Courier New" w:hint="default"/>
+      </w:rPr>
+    </w:lvl>
+    <w:lvl w:ilvl="5" w:tplc="14090005" w:tentative="1">
+      <w:start w:val="1"/>
+      <w:numFmt w:val="bullet"/>
+      <w:lvlText w:val=""/>
+      <w:lvlJc w:val="left"/>
+      <w:pPr>
+        <w:ind w:left="4320" w:hanging="360"/>
+      </w:pPr>
+      <w:rPr>
+        <w:rFonts w:ascii="Wingdings" w:hAnsi="Wingdings" w:hint="default"/>
+      </w:rPr>
+    </w:lvl>
+    <w:lvl w:ilvl="6" w:tplc="14090001" w:tentative="1">
+      <w:start w:val="1"/>
+      <w:numFmt w:val="bullet"/>
+      <w:lvlText w:val=""/>
+      <w:lvlJc w:val="left"/>
+      <w:pPr>
+        <w:ind w:left="5040" w:hanging="360"/>
+      </w:pPr>
+      <w:rPr>
+        <w:rFonts w:ascii="Symbol" w:hAnsi="Symbol" w:hint="default"/>
+      </w:rPr>
+    </w:lvl>
+    <w:lvl w:ilvl="7" w:tplc="14090003" w:tentative="1">
+      <w:start w:val="1"/>
+      <w:numFmt w:val="bullet"/>
+      <w:lvlText w:val="o"/>
+      <w:lvlJc w:val="left"/>
+      <w:pPr>
+        <w:ind w:left="5760" w:hanging="360"/>
+      </w:pPr>
+      <w:rPr>
+        <w:rFonts w:ascii="Courier New" w:hAnsi="Courier New" w:cs="Courier New" w:hint="default"/>
+      </w:rPr>
+    </w:lvl>
+    <w:lvl w:ilvl="8" w:tplc="14090005" w:tentative="1">
+      <w:start w:val="1"/>
+      <w:numFmt w:val="bullet"/>
+      <w:lvlText w:val=""/>
+      <w:lvlJc w:val="left"/>
+      <w:pPr>
+        <w:ind w:left="6480" w:hanging="360"/>
+      </w:pPr>
+      <w:rPr>
+        <w:rFonts w:ascii="Wingdings" w:hAnsi="Wingdings" w:hint="default"/>
+      </w:rPr>
+    </w:lvl>
+  </w:abstractNum>
+  <w:num w:numId="1">
+    <w:abstractNumId w:val="1"/>
+  </w:num>
+  <w:num w:numId="2">
+    <w:abstractNumId w:val="0"/>
+  </w:num>
+</w:numbering>
 </file>
 
 <file path=word/styles.xml><?xml version="1.0" encoding="utf-8"?>
@@ -1052,6 +1437,17 @@
       </w:tblBorders>
     </w:tblPr>
   </w:style>
+  <w:style w:type="paragraph" w:styleId="ListParagraph">
+    <w:name w:val="List Paragraph"/>
+    <w:basedOn w:val="Normal"/>
+    <w:uiPriority w:val="34"/>
+    <w:qFormat/>
+    <w:rsid w:val="00E77C5D"/>
+    <w:pPr>
+      <w:ind w:left="720"/>
+      <w:contextualSpacing/>
+    </w:pPr>
+  </w:style>
 </w:styles>
 </file>
 

</xml_diff>

<commit_message>
Meeting minutes for 6th May
</commit_message>
<xml_diff>
--- a/Documentation - Sprint 1/Daily Standup Meeting Minutes - Rush Racing.docx
+++ b/Documentation - Sprint 1/Daily Standup Meeting Minutes - Rush Racing.docx
@@ -125,9 +125,9 @@
         <w:tblLook w:val="04A0" w:firstRow="1" w:lastRow="0" w:firstColumn="1" w:lastColumn="0" w:noHBand="0" w:noVBand="1"/>
       </w:tblPr>
       <w:tblGrid>
-        <w:gridCol w:w="846"/>
-        <w:gridCol w:w="3544"/>
-        <w:gridCol w:w="9639"/>
+        <w:gridCol w:w="844"/>
+        <w:gridCol w:w="3681"/>
+        <w:gridCol w:w="9504"/>
       </w:tblGrid>
       <w:tr>
         <w:tc>
@@ -406,46 +406,173 @@
               </w:rPr>
               <w:t>Set up a meeting for tomorrow to discuss what we have done for set-up and iron out any issues with our project</w:t>
             </w:r>
+          </w:p>
+        </w:tc>
+      </w:tr>
+      <w:tr>
+        <w:tc>
+          <w:tcPr>
+            <w:tcW w:w="846" w:type="dxa"/>
+          </w:tcPr>
+          <w:p>
+            <w:pPr>
+              <w:rPr>
+                <w:lang w:val="en-US"/>
+              </w:rPr>
+            </w:pPr>
+            <w:r>
+              <w:rPr>
+                <w:lang w:val="en-US"/>
+              </w:rPr>
+              <w:t>6 May</w:t>
+            </w:r>
+          </w:p>
+        </w:tc>
+        <w:tc>
+          <w:tcPr>
+            <w:tcW w:w="3544" w:type="dxa"/>
+          </w:tcPr>
+          <w:p>
+            <w:pPr>
+              <w:rPr>
+                <w:lang w:val="en-US"/>
+              </w:rPr>
+            </w:pPr>
+            <w:r>
+              <w:rPr>
+                <w:noProof/>
+              </w:rPr>
+              <w:drawing>
+                <wp:inline distT="0" distB="0" distL="0" distR="0" wp14:anchorId="1C53630C" wp14:editId="30D1C88A">
+                  <wp:extent cx="2200275" cy="1344241"/>
+                  <wp:effectExtent l="0" t="0" r="0" b="8890"/>
+                  <wp:docPr id="1" name="Picture 1"/>
+                  <wp:cNvGraphicFramePr>
+                    <a:graphicFrameLocks xmlns:a="http://schemas.openxmlformats.org/drawingml/2006/main" noChangeAspect="1"/>
+                  </wp:cNvGraphicFramePr>
+                  <a:graphic xmlns:a="http://schemas.openxmlformats.org/drawingml/2006/main">
+                    <a:graphicData uri="http://schemas.openxmlformats.org/drawingml/2006/picture">
+                      <pic:pic xmlns:pic="http://schemas.openxmlformats.org/drawingml/2006/picture">
+                        <pic:nvPicPr>
+                          <pic:cNvPr id="1" name=""/>
+                          <pic:cNvPicPr/>
+                        </pic:nvPicPr>
+                        <pic:blipFill>
+                          <a:blip r:embed="rId5"/>
+                          <a:stretch>
+                            <a:fillRect/>
+                          </a:stretch>
+                        </pic:blipFill>
+                        <pic:spPr>
+                          <a:xfrm>
+                            <a:off x="0" y="0"/>
+                            <a:ext cx="2217212" cy="1354588"/>
+                          </a:xfrm>
+                          <a:prstGeom prst="rect">
+                            <a:avLst/>
+                          </a:prstGeom>
+                        </pic:spPr>
+                      </pic:pic>
+                    </a:graphicData>
+                  </a:graphic>
+                </wp:inline>
+              </w:drawing>
+            </w:r>
+          </w:p>
+        </w:tc>
+        <w:tc>
+          <w:tcPr>
+            <w:tcW w:w="9639" w:type="dxa"/>
+          </w:tcPr>
+          <w:p>
+            <w:pPr>
+              <w:rPr>
+                <w:lang w:val="en-US"/>
+              </w:rPr>
+            </w:pPr>
+            <w:r>
+              <w:rPr>
+                <w:lang w:val="en-US"/>
+              </w:rPr>
+              <w:t>Bernadette: imported database, no impediments</w:t>
+            </w:r>
+          </w:p>
+          <w:p>
+            <w:pPr>
+              <w:rPr>
+                <w:lang w:val="en-US"/>
+              </w:rPr>
+            </w:pPr>
+            <w:r>
+              <w:rPr>
+                <w:lang w:val="en-US"/>
+              </w:rPr>
+              <w:t xml:space="preserve">Immanuel: imported assets, dressing up the track scene, minor hiccups related to </w:t>
+            </w:r>
+            <w:proofErr w:type="spellStart"/>
+            <w:r>
+              <w:rPr>
+                <w:lang w:val="en-US"/>
+              </w:rPr>
+              <w:t>github</w:t>
+            </w:r>
+            <w:proofErr w:type="spellEnd"/>
+          </w:p>
+          <w:p>
+            <w:pPr>
+              <w:rPr>
+                <w:lang w:val="en-US"/>
+              </w:rPr>
+            </w:pPr>
+            <w:r>
+              <w:rPr>
+                <w:lang w:val="en-US"/>
+              </w:rPr>
+              <w:t xml:space="preserve">Henry: making car models, terrain models, </w:t>
+            </w:r>
+          </w:p>
+          <w:p>
+            <w:pPr>
+              <w:rPr>
+                <w:lang w:val="en-US"/>
+              </w:rPr>
+            </w:pPr>
+            <w:r>
+              <w:rPr>
+                <w:lang w:val="en-US"/>
+              </w:rPr>
+              <w:t xml:space="preserve">Tyrell: making </w:t>
+            </w:r>
+            <w:proofErr w:type="spellStart"/>
+            <w:r>
+              <w:rPr>
+                <w:lang w:val="en-US"/>
+              </w:rPr>
+              <w:t>ui</w:t>
+            </w:r>
+            <w:proofErr w:type="spellEnd"/>
+            <w:r>
+              <w:rPr>
+                <w:lang w:val="en-US"/>
+              </w:rPr>
+              <w:t xml:space="preserve"> and menus, today finishing up on </w:t>
+            </w:r>
+            <w:proofErr w:type="spellStart"/>
+            <w:r>
+              <w:rPr>
+                <w:lang w:val="en-US"/>
+              </w:rPr>
+              <w:t>ui</w:t>
+            </w:r>
+            <w:proofErr w:type="spellEnd"/>
+            <w:r>
+              <w:rPr>
+                <w:lang w:val="en-US"/>
+              </w:rPr>
+              <w:t xml:space="preserve"> and menus, </w:t>
+            </w:r>
             <w:bookmarkStart w:id="0" w:name="_GoBack"/>
             <w:bookmarkEnd w:id="0"/>
-          </w:p>
-        </w:tc>
-      </w:tr>
-      <w:tr>
-        <w:tc>
-          <w:tcPr>
-            <w:tcW w:w="846" w:type="dxa"/>
-          </w:tcPr>
-          <w:p>
-            <w:pPr>
-              <w:rPr>
-                <w:lang w:val="en-US"/>
-              </w:rPr>
-            </w:pPr>
-          </w:p>
-        </w:tc>
-        <w:tc>
-          <w:tcPr>
-            <w:tcW w:w="3544" w:type="dxa"/>
-          </w:tcPr>
-          <w:p>
-            <w:pPr>
-              <w:rPr>
-                <w:lang w:val="en-US"/>
-              </w:rPr>
-            </w:pPr>
-          </w:p>
-        </w:tc>
-        <w:tc>
-          <w:tcPr>
-            <w:tcW w:w="9639" w:type="dxa"/>
-          </w:tcPr>
-          <w:p>
-            <w:pPr>
-              <w:rPr>
-                <w:lang w:val="en-US"/>
-              </w:rPr>
-            </w:pPr>
           </w:p>
         </w:tc>
       </w:tr>

</xml_diff>

<commit_message>
Friday 8th of May Stand Up Meeting
Daily standup meeting minutes for the 8th of May
</commit_message>
<xml_diff>
--- a/Documentation - Sprint 1/Daily Standup Meeting Minutes - Rush Racing.docx
+++ b/Documentation - Sprint 1/Daily Standup Meeting Minutes - Rush Racing.docx
@@ -132,7 +132,7 @@
       <w:tr>
         <w:tc>
           <w:tcPr>
-            <w:tcW w:w="846" w:type="dxa"/>
+            <w:tcW w:w="844" w:type="dxa"/>
             <w:shd w:val="clear" w:color="auto" w:fill="D9D9D9" w:themeFill="background1" w:themeFillShade="D9"/>
           </w:tcPr>
           <w:p>
@@ -161,7 +161,7 @@
         </w:tc>
         <w:tc>
           <w:tcPr>
-            <w:tcW w:w="3544" w:type="dxa"/>
+            <w:tcW w:w="3681" w:type="dxa"/>
             <w:shd w:val="clear" w:color="auto" w:fill="D9D9D9" w:themeFill="background1" w:themeFillShade="D9"/>
           </w:tcPr>
           <w:p>
@@ -190,7 +190,7 @@
         </w:tc>
         <w:tc>
           <w:tcPr>
-            <w:tcW w:w="9639" w:type="dxa"/>
+            <w:tcW w:w="9504" w:type="dxa"/>
             <w:shd w:val="clear" w:color="auto" w:fill="D9D9D9" w:themeFill="background1" w:themeFillShade="D9"/>
           </w:tcPr>
           <w:p>
@@ -221,7 +221,7 @@
       <w:tr>
         <w:tc>
           <w:tcPr>
-            <w:tcW w:w="846" w:type="dxa"/>
+            <w:tcW w:w="844" w:type="dxa"/>
           </w:tcPr>
           <w:p>
             <w:pPr>
@@ -239,7 +239,7 @@
         </w:tc>
         <w:tc>
           <w:tcPr>
-            <w:tcW w:w="3544" w:type="dxa"/>
+            <w:tcW w:w="3681" w:type="dxa"/>
           </w:tcPr>
           <w:p>
             <w:pPr>
@@ -257,7 +257,7 @@
         </w:tc>
         <w:tc>
           <w:tcPr>
-            <w:tcW w:w="9639" w:type="dxa"/>
+            <w:tcW w:w="9504" w:type="dxa"/>
           </w:tcPr>
           <w:p>
             <w:pPr>
@@ -412,7 +412,7 @@
       <w:tr>
         <w:tc>
           <w:tcPr>
-            <w:tcW w:w="846" w:type="dxa"/>
+            <w:tcW w:w="844" w:type="dxa"/>
           </w:tcPr>
           <w:p>
             <w:pPr>
@@ -430,7 +430,7 @@
         </w:tc>
         <w:tc>
           <w:tcPr>
-            <w:tcW w:w="3544" w:type="dxa"/>
+            <w:tcW w:w="3681" w:type="dxa"/>
           </w:tcPr>
           <w:p>
             <w:pPr>
@@ -443,7 +443,7 @@
                 <w:noProof/>
               </w:rPr>
               <w:drawing>
-                <wp:inline distT="0" distB="0" distL="0" distR="0" wp14:anchorId="1C53630C" wp14:editId="30D1C88A">
+                <wp:inline distT="0" distB="0" distL="0" distR="0" wp14:anchorId="1C53630C" wp14:editId="6590FD01">
                   <wp:extent cx="2200275" cy="1344241"/>
                   <wp:effectExtent l="0" t="0" r="0" b="8890"/>
                   <wp:docPr id="1" name="Picture 1"/>
@@ -466,7 +466,7 @@
                         <pic:spPr>
                           <a:xfrm>
                             <a:off x="0" y="0"/>
-                            <a:ext cx="2217212" cy="1354588"/>
+                            <a:ext cx="2200275" cy="1344241"/>
                           </a:xfrm>
                           <a:prstGeom prst="rect">
                             <a:avLst/>
@@ -482,7 +482,7 @@
         </w:tc>
         <w:tc>
           <w:tcPr>
-            <w:tcW w:w="9639" w:type="dxa"/>
+            <w:tcW w:w="9504" w:type="dxa"/>
           </w:tcPr>
           <w:p>
             <w:pPr>
@@ -569,17 +569,753 @@
               <w:rPr>
                 <w:lang w:val="en-US"/>
               </w:rPr>
-              <w:t xml:space="preserve"> and menus, </w:t>
+              <w:t xml:space="preserve"> and menus</w:t>
+            </w:r>
+          </w:p>
+          <w:p>
+            <w:pPr>
+              <w:rPr>
+                <w:lang w:val="en-US"/>
+              </w:rPr>
+            </w:pPr>
+            <w:r>
+              <w:rPr>
+                <w:lang w:val="en-US"/>
+              </w:rPr>
+              <w:t xml:space="preserve">Maya: imported car controller scripts, will be improving these scripts. Issues: some </w:t>
+            </w:r>
+            <w:proofErr w:type="spellStart"/>
+            <w:r>
+              <w:rPr>
+                <w:lang w:val="en-US"/>
+              </w:rPr>
+              <w:t>github</w:t>
+            </w:r>
+            <w:proofErr w:type="spellEnd"/>
+            <w:r>
+              <w:rPr>
+                <w:lang w:val="en-US"/>
+              </w:rPr>
+              <w:t xml:space="preserve"> issues</w:t>
+            </w:r>
+          </w:p>
+        </w:tc>
+      </w:tr>
+    </w:tbl>
+    <w:p>
+      <w:r>
+        <w:br w:type="page"/>
+      </w:r>
+    </w:p>
+    <w:tbl>
+      <w:tblPr>
+        <w:tblStyle w:val="TableGrid"/>
+        <w:tblW w:w="14029" w:type="dxa"/>
+        <w:tblLook w:val="04A0" w:firstRow="1" w:lastRow="0" w:firstColumn="1" w:lastColumn="0" w:noHBand="0" w:noVBand="1"/>
+      </w:tblPr>
+      <w:tblGrid>
+        <w:gridCol w:w="825"/>
+        <w:gridCol w:w="4310"/>
+        <w:gridCol w:w="8894"/>
+      </w:tblGrid>
+      <w:tr>
+        <w:tc>
+          <w:tcPr>
+            <w:tcW w:w="844" w:type="dxa"/>
+          </w:tcPr>
+          <w:p>
+            <w:pPr>
+              <w:rPr>
+                <w:lang w:val="en-US"/>
+              </w:rPr>
+            </w:pPr>
+            <w:r>
+              <w:rPr>
+                <w:lang w:val="en-US"/>
+              </w:rPr>
+              <w:lastRenderedPageBreak/>
+              <w:t>8 May</w:t>
+            </w:r>
+          </w:p>
+        </w:tc>
+        <w:tc>
+          <w:tcPr>
+            <w:tcW w:w="3681" w:type="dxa"/>
+          </w:tcPr>
+          <w:p>
+            <w:pPr>
+              <w:rPr>
+                <w:lang w:val="en-US"/>
+              </w:rPr>
+            </w:pPr>
+            <w:r>
+              <w:rPr>
+                <w:noProof/>
+              </w:rPr>
+              <w:drawing>
+                <wp:inline distT="0" distB="0" distL="0" distR="0" wp14:anchorId="48BC3B5C" wp14:editId="4DAB550F">
+                  <wp:extent cx="2600162" cy="3038475"/>
+                  <wp:effectExtent l="0" t="0" r="0" b="0"/>
+                  <wp:docPr id="2" name="Picture 2"/>
+                  <wp:cNvGraphicFramePr>
+                    <a:graphicFrameLocks xmlns:a="http://schemas.openxmlformats.org/drawingml/2006/main" noChangeAspect="1"/>
+                  </wp:cNvGraphicFramePr>
+                  <a:graphic xmlns:a="http://schemas.openxmlformats.org/drawingml/2006/main">
+                    <a:graphicData uri="http://schemas.openxmlformats.org/drawingml/2006/picture">
+                      <pic:pic xmlns:pic="http://schemas.openxmlformats.org/drawingml/2006/picture">
+                        <pic:nvPicPr>
+                          <pic:cNvPr id="1" name=""/>
+                          <pic:cNvPicPr/>
+                        </pic:nvPicPr>
+                        <pic:blipFill>
+                          <a:blip r:embed="rId6"/>
+                          <a:stretch>
+                            <a:fillRect/>
+                          </a:stretch>
+                        </pic:blipFill>
+                        <pic:spPr>
+                          <a:xfrm>
+                            <a:off x="0" y="0"/>
+                            <a:ext cx="2603809" cy="3042736"/>
+                          </a:xfrm>
+                          <a:prstGeom prst="rect">
+                            <a:avLst/>
+                          </a:prstGeom>
+                        </pic:spPr>
+                      </pic:pic>
+                    </a:graphicData>
+                  </a:graphic>
+                </wp:inline>
+              </w:drawing>
+            </w:r>
+          </w:p>
+          <w:p>
+            <w:pPr>
+              <w:rPr>
+                <w:lang w:val="en-US"/>
+              </w:rPr>
+            </w:pPr>
+            <w:r>
+              <w:rPr>
+                <w:lang w:val="en-US"/>
+              </w:rPr>
+              <w:t xml:space="preserve">Attendees: </w:t>
+            </w:r>
+          </w:p>
+          <w:p>
+            <w:pPr>
+              <w:rPr>
+                <w:lang w:val="en-US"/>
+              </w:rPr>
+            </w:pPr>
+            <w:r>
+              <w:rPr>
+                <w:lang w:val="en-US"/>
+              </w:rPr>
+              <w:t>Henry</w:t>
+            </w:r>
+          </w:p>
+          <w:p>
+            <w:pPr>
+              <w:rPr>
+                <w:lang w:val="en-US"/>
+              </w:rPr>
+            </w:pPr>
+            <w:r>
+              <w:rPr>
+                <w:lang w:val="en-US"/>
+              </w:rPr>
+              <w:t>Maya</w:t>
+            </w:r>
+          </w:p>
+          <w:p>
+            <w:pPr>
+              <w:rPr>
+                <w:lang w:val="en-US"/>
+              </w:rPr>
+            </w:pPr>
+            <w:r>
+              <w:rPr>
+                <w:lang w:val="en-US"/>
+              </w:rPr>
+              <w:t>Tyrell</w:t>
+            </w:r>
+          </w:p>
+          <w:p>
+            <w:pPr>
+              <w:rPr>
+                <w:lang w:val="en-US"/>
+              </w:rPr>
+            </w:pPr>
+            <w:r>
+              <w:rPr>
+                <w:lang w:val="en-US"/>
+              </w:rPr>
+              <w:t>Immanuel</w:t>
+            </w:r>
+          </w:p>
+          <w:p>
+            <w:pPr>
+              <w:rPr>
+                <w:lang w:val="en-US"/>
+              </w:rPr>
+            </w:pPr>
+            <w:r>
+              <w:rPr>
+                <w:lang w:val="en-US"/>
+              </w:rPr>
+              <w:t xml:space="preserve">Missing: </w:t>
+            </w:r>
+          </w:p>
+          <w:p>
+            <w:pPr>
+              <w:rPr>
+                <w:lang w:val="en-US"/>
+              </w:rPr>
+            </w:pPr>
+            <w:r>
+              <w:rPr>
+                <w:lang w:val="en-US"/>
+              </w:rPr>
+              <w:t>Bernie</w:t>
+            </w:r>
+          </w:p>
+        </w:tc>
+        <w:tc>
+          <w:tcPr>
+            <w:tcW w:w="9504" w:type="dxa"/>
+          </w:tcPr>
+          <w:p>
+            <w:pPr>
+              <w:rPr>
+                <w:lang w:val="en-US"/>
+              </w:rPr>
+            </w:pPr>
+            <w:r>
+              <w:rPr>
+                <w:lang w:val="en-US"/>
+              </w:rPr>
+              <w:t>Bernie:</w:t>
+            </w:r>
+          </w:p>
+          <w:p>
+            <w:pPr>
+              <w:pStyle w:val="ListParagraph"/>
+              <w:numPr>
+                <w:ilvl w:val="0"/>
+                <w:numId w:val="3"/>
+              </w:numPr>
+              <w:rPr>
+                <w:b/>
+                <w:bCs/>
+                <w:lang w:val="en-US"/>
+              </w:rPr>
+            </w:pPr>
+            <w:r>
+              <w:rPr>
+                <w:b/>
+                <w:bCs/>
+                <w:lang w:val="en-US"/>
+              </w:rPr>
+              <w:t>N/A</w:t>
+            </w:r>
+          </w:p>
+          <w:p>
+            <w:pPr>
+              <w:rPr>
+                <w:lang w:val="en-US"/>
+              </w:rPr>
+            </w:pPr>
+            <w:r>
+              <w:rPr>
+                <w:lang w:val="en-US"/>
+              </w:rPr>
+              <w:t>Immanuel:</w:t>
+            </w:r>
+          </w:p>
+          <w:p>
+            <w:pPr>
+              <w:pStyle w:val="ListParagraph"/>
+              <w:numPr>
+                <w:ilvl w:val="0"/>
+                <w:numId w:val="3"/>
+              </w:numPr>
+              <w:rPr>
+                <w:b/>
+                <w:bCs/>
+                <w:lang w:val="en-US"/>
+              </w:rPr>
+            </w:pPr>
+            <w:r>
+              <w:rPr>
+                <w:b/>
+                <w:bCs/>
+                <w:lang w:val="en-US"/>
+              </w:rPr>
+              <w:t xml:space="preserve">Things done since last meeting: </w:t>
+            </w:r>
+            <w:r>
+              <w:rPr>
+                <w:lang w:val="en-US"/>
+              </w:rPr>
+              <w:t>working on HUD (</w:t>
+            </w:r>
+            <w:proofErr w:type="spellStart"/>
+            <w:r>
+              <w:rPr>
+                <w:lang w:val="en-US"/>
+              </w:rPr>
+              <w:t>trello</w:t>
+            </w:r>
+            <w:proofErr w:type="spellEnd"/>
+            <w:r>
+              <w:rPr>
+                <w:lang w:val="en-US"/>
+              </w:rPr>
+              <w:t xml:space="preserve"> user story), lap timer lap counter, saving best time into HUD, everything working as it should. Cutscene when race finished</w:t>
+            </w:r>
+            <w:r>
+              <w:rPr>
+                <w:lang w:val="en-US"/>
+              </w:rPr>
+              <w:t>. Found tutorial for speedometer</w:t>
+            </w:r>
+          </w:p>
+          <w:p>
+            <w:pPr>
+              <w:pStyle w:val="ListParagraph"/>
+              <w:numPr>
+                <w:ilvl w:val="0"/>
+                <w:numId w:val="3"/>
+              </w:numPr>
+              <w:rPr>
+                <w:b/>
+                <w:bCs/>
+                <w:lang w:val="en-US"/>
+              </w:rPr>
+            </w:pPr>
+            <w:r>
+              <w:rPr>
+                <w:b/>
+                <w:bCs/>
+                <w:lang w:val="en-US"/>
+              </w:rPr>
+              <w:t xml:space="preserve">Things to do before next meeting: </w:t>
+            </w:r>
+            <w:r>
+              <w:rPr>
+                <w:lang w:val="en-US"/>
+              </w:rPr>
+              <w:t xml:space="preserve">Make a cutscene for race finishing, add in speedometer. Sort out </w:t>
+            </w:r>
+            <w:proofErr w:type="spellStart"/>
+            <w:r>
+              <w:rPr>
+                <w:lang w:val="en-US"/>
+              </w:rPr>
+              <w:t>github</w:t>
+            </w:r>
+            <w:proofErr w:type="spellEnd"/>
+            <w:r>
+              <w:rPr>
+                <w:lang w:val="en-US"/>
+              </w:rPr>
+              <w:t>.</w:t>
+            </w:r>
+          </w:p>
+          <w:p>
+            <w:pPr>
+              <w:pStyle w:val="ListParagraph"/>
+              <w:numPr>
+                <w:ilvl w:val="0"/>
+                <w:numId w:val="3"/>
+              </w:numPr>
+              <w:rPr>
+                <w:b/>
+                <w:bCs/>
+                <w:lang w:val="en-US"/>
+              </w:rPr>
+            </w:pPr>
+            <w:r>
+              <w:rPr>
+                <w:b/>
+                <w:bCs/>
+                <w:lang w:val="en-US"/>
+              </w:rPr>
+              <w:t xml:space="preserve">Any issues?: </w:t>
+            </w:r>
+            <w:proofErr w:type="spellStart"/>
+            <w:r>
+              <w:rPr>
+                <w:lang w:val="en-US"/>
+              </w:rPr>
+              <w:t>Github</w:t>
+            </w:r>
+            <w:proofErr w:type="spellEnd"/>
+            <w:r>
+              <w:rPr>
+                <w:lang w:val="en-US"/>
+              </w:rPr>
+              <w:t xml:space="preserve">. </w:t>
+            </w:r>
+          </w:p>
+          <w:p>
+            <w:pPr>
+              <w:rPr>
+                <w:lang w:val="en-US"/>
+              </w:rPr>
+            </w:pPr>
+            <w:r>
+              <w:rPr>
+                <w:lang w:val="en-US"/>
+              </w:rPr>
+              <w:t>Henry:</w:t>
+            </w:r>
+          </w:p>
+          <w:p>
+            <w:pPr>
+              <w:pStyle w:val="ListParagraph"/>
+              <w:numPr>
+                <w:ilvl w:val="0"/>
+                <w:numId w:val="3"/>
+              </w:numPr>
+              <w:rPr>
+                <w:b/>
+                <w:bCs/>
+                <w:lang w:val="en-US"/>
+              </w:rPr>
+            </w:pPr>
+            <w:r>
+              <w:rPr>
+                <w:b/>
+                <w:bCs/>
+                <w:lang w:val="en-US"/>
+              </w:rPr>
+              <w:t xml:space="preserve">Things done since last meeting: </w:t>
+            </w:r>
+            <w:r>
+              <w:rPr>
+                <w:lang w:val="en-US"/>
+              </w:rPr>
+              <w:t>How to create menu lists</w:t>
+            </w:r>
+          </w:p>
+          <w:p>
+            <w:pPr>
+              <w:pStyle w:val="ListParagraph"/>
+              <w:numPr>
+                <w:ilvl w:val="0"/>
+                <w:numId w:val="3"/>
+              </w:numPr>
+              <w:rPr>
+                <w:b/>
+                <w:bCs/>
+                <w:lang w:val="en-US"/>
+              </w:rPr>
+            </w:pPr>
+            <w:r>
+              <w:rPr>
+                <w:b/>
+                <w:bCs/>
+                <w:lang w:val="en-US"/>
+              </w:rPr>
+              <w:t xml:space="preserve">Things to do before next meeting: </w:t>
+            </w:r>
+            <w:r>
+              <w:rPr>
+                <w:b/>
+                <w:bCs/>
+                <w:lang w:val="en-US"/>
+              </w:rPr>
+              <w:t xml:space="preserve">Figure out how to show the lists </w:t>
+            </w:r>
+          </w:p>
+          <w:p>
+            <w:pPr>
+              <w:pStyle w:val="ListParagraph"/>
+              <w:numPr>
+                <w:ilvl w:val="0"/>
+                <w:numId w:val="3"/>
+              </w:numPr>
+              <w:rPr>
+                <w:b/>
+                <w:bCs/>
+                <w:lang w:val="en-US"/>
+              </w:rPr>
+            </w:pPr>
+            <w:r>
+              <w:rPr>
+                <w:b/>
+                <w:bCs/>
+                <w:lang w:val="en-US"/>
+              </w:rPr>
+              <w:t xml:space="preserve">Any issues?: </w:t>
+            </w:r>
+            <w:r>
+              <w:rPr>
+                <w:lang w:val="en-US"/>
+              </w:rPr>
+              <w:t xml:space="preserve">No </w:t>
+            </w:r>
+          </w:p>
+          <w:p>
+            <w:pPr>
+              <w:rPr>
+                <w:lang w:val="en-US"/>
+              </w:rPr>
+            </w:pPr>
+            <w:r>
+              <w:rPr>
+                <w:lang w:val="en-US"/>
+              </w:rPr>
+              <w:t>Tyrell:</w:t>
+            </w:r>
+          </w:p>
+          <w:p>
+            <w:pPr>
+              <w:pStyle w:val="ListParagraph"/>
+              <w:numPr>
+                <w:ilvl w:val="0"/>
+                <w:numId w:val="3"/>
+              </w:numPr>
+              <w:rPr>
+                <w:b/>
+                <w:bCs/>
+                <w:lang w:val="en-US"/>
+              </w:rPr>
+            </w:pPr>
+            <w:r>
+              <w:rPr>
+                <w:b/>
+                <w:bCs/>
+                <w:lang w:val="en-US"/>
+              </w:rPr>
+              <w:t xml:space="preserve">Things done since last meeting: </w:t>
+            </w:r>
+            <w:r>
+              <w:rPr>
+                <w:b/>
+                <w:bCs/>
+                <w:lang w:val="en-US"/>
+              </w:rPr>
+              <w:t xml:space="preserve">Worked on UI, looked for </w:t>
+            </w:r>
+            <w:proofErr w:type="spellStart"/>
+            <w:r>
+              <w:rPr>
+                <w:b/>
+                <w:bCs/>
+                <w:lang w:val="en-US"/>
+              </w:rPr>
+              <w:t>youtube</w:t>
+            </w:r>
+            <w:proofErr w:type="spellEnd"/>
+            <w:r>
+              <w:rPr>
+                <w:b/>
+                <w:bCs/>
+                <w:lang w:val="en-US"/>
+              </w:rPr>
+              <w:t xml:space="preserve"> different ways to work through user stories. Looked at how to pause in game.</w:t>
+            </w:r>
+          </w:p>
+          <w:p>
+            <w:pPr>
+              <w:pStyle w:val="ListParagraph"/>
+              <w:numPr>
+                <w:ilvl w:val="0"/>
+                <w:numId w:val="3"/>
+              </w:numPr>
+              <w:rPr>
+                <w:b/>
+                <w:bCs/>
+                <w:lang w:val="en-US"/>
+              </w:rPr>
+            </w:pPr>
+            <w:r>
+              <w:rPr>
+                <w:b/>
+                <w:bCs/>
+                <w:lang w:val="en-US"/>
+              </w:rPr>
+              <w:t xml:space="preserve">Things to do before next meeting: </w:t>
+            </w:r>
+            <w:r>
+              <w:rPr>
+                <w:b/>
+                <w:bCs/>
+                <w:lang w:val="en-US"/>
+              </w:rPr>
+              <w:t>Start</w:t>
             </w:r>
             <w:bookmarkStart w:id="0" w:name="_GoBack"/>
             <w:bookmarkEnd w:id="0"/>
+            <w:r>
+              <w:rPr>
+                <w:b/>
+                <w:bCs/>
+                <w:lang w:val="en-US"/>
+              </w:rPr>
+              <w:t xml:space="preserve"> on pause menu (user story)</w:t>
+            </w:r>
+          </w:p>
+          <w:p>
+            <w:pPr>
+              <w:pStyle w:val="ListParagraph"/>
+              <w:numPr>
+                <w:ilvl w:val="0"/>
+                <w:numId w:val="3"/>
+              </w:numPr>
+              <w:rPr>
+                <w:b/>
+                <w:bCs/>
+                <w:lang w:val="en-US"/>
+              </w:rPr>
+            </w:pPr>
+            <w:r>
+              <w:rPr>
+                <w:b/>
+                <w:bCs/>
+                <w:lang w:val="en-US"/>
+              </w:rPr>
+              <w:t xml:space="preserve">Any issues?: </w:t>
+            </w:r>
+            <w:r>
+              <w:rPr>
+                <w:lang w:val="en-US"/>
+              </w:rPr>
+              <w:t xml:space="preserve">Nothing other than </w:t>
+            </w:r>
+            <w:proofErr w:type="spellStart"/>
+            <w:r>
+              <w:rPr>
+                <w:lang w:val="en-US"/>
+              </w:rPr>
+              <w:t>github</w:t>
+            </w:r>
+            <w:proofErr w:type="spellEnd"/>
+            <w:r>
+              <w:rPr>
+                <w:lang w:val="en-US"/>
+              </w:rPr>
+              <w:t>.</w:t>
+            </w:r>
+          </w:p>
+          <w:p>
+            <w:pPr>
+              <w:rPr>
+                <w:lang w:val="en-US"/>
+              </w:rPr>
+            </w:pPr>
+            <w:r>
+              <w:rPr>
+                <w:lang w:val="en-US"/>
+              </w:rPr>
+              <w:t xml:space="preserve">Maya: </w:t>
+            </w:r>
+          </w:p>
+          <w:p>
+            <w:pPr>
+              <w:pStyle w:val="ListParagraph"/>
+              <w:numPr>
+                <w:ilvl w:val="0"/>
+                <w:numId w:val="3"/>
+              </w:numPr>
+              <w:rPr>
+                <w:lang w:val="en-US"/>
+              </w:rPr>
+            </w:pPr>
+            <w:r>
+              <w:rPr>
+                <w:b/>
+                <w:bCs/>
+                <w:lang w:val="en-US"/>
+              </w:rPr>
+              <w:t>Things done since last meeting:</w:t>
+            </w:r>
+            <w:r>
+              <w:rPr>
+                <w:lang w:val="en-US"/>
+              </w:rPr>
+              <w:t xml:space="preserve"> </w:t>
+            </w:r>
+            <w:r>
+              <w:rPr>
+                <w:lang w:val="en-US"/>
+              </w:rPr>
+              <w:t>Added the Huracan car model Henry made and added the car controller scripts to that</w:t>
+            </w:r>
+          </w:p>
+          <w:p>
+            <w:pPr>
+              <w:pStyle w:val="ListParagraph"/>
+              <w:numPr>
+                <w:ilvl w:val="0"/>
+                <w:numId w:val="3"/>
+              </w:numPr>
+              <w:rPr>
+                <w:lang w:val="en-US"/>
+              </w:rPr>
+            </w:pPr>
+            <w:r>
+              <w:rPr>
+                <w:b/>
+                <w:bCs/>
+                <w:lang w:val="en-US"/>
+              </w:rPr>
+              <w:t>Things to do before next meeting:</w:t>
+            </w:r>
+            <w:r>
+              <w:rPr>
+                <w:lang w:val="en-US"/>
+              </w:rPr>
+              <w:t xml:space="preserve"> </w:t>
+            </w:r>
+            <w:r>
+              <w:rPr>
+                <w:lang w:val="en-US"/>
+              </w:rPr>
+              <w:t>Planning out the currency user story and have that done hopefully this weekend</w:t>
+            </w:r>
+          </w:p>
+          <w:p>
+            <w:pPr>
+              <w:pStyle w:val="ListParagraph"/>
+              <w:numPr>
+                <w:ilvl w:val="0"/>
+                <w:numId w:val="3"/>
+              </w:numPr>
+              <w:rPr>
+                <w:lang w:val="en-US"/>
+              </w:rPr>
+            </w:pPr>
+            <w:r>
+              <w:rPr>
+                <w:b/>
+                <w:bCs/>
+                <w:lang w:val="en-US"/>
+              </w:rPr>
+              <w:t>Any issues?:</w:t>
+            </w:r>
+            <w:r>
+              <w:rPr>
+                <w:lang w:val="en-US"/>
+              </w:rPr>
+              <w:t xml:space="preserve"> </w:t>
+            </w:r>
+            <w:r>
+              <w:rPr>
+                <w:lang w:val="en-US"/>
+              </w:rPr>
+              <w:t>No issues</w:t>
+            </w:r>
           </w:p>
         </w:tc>
       </w:tr>
       <w:tr>
         <w:tc>
           <w:tcPr>
-            <w:tcW w:w="846" w:type="dxa"/>
+            <w:tcW w:w="844" w:type="dxa"/>
           </w:tcPr>
           <w:p>
             <w:pPr>
@@ -591,7 +1327,7 @@
         </w:tc>
         <w:tc>
           <w:tcPr>
-            <w:tcW w:w="3544" w:type="dxa"/>
+            <w:tcW w:w="3681" w:type="dxa"/>
           </w:tcPr>
           <w:p>
             <w:pPr>
@@ -603,7 +1339,7 @@
         </w:tc>
         <w:tc>
           <w:tcPr>
-            <w:tcW w:w="9639" w:type="dxa"/>
+            <w:tcW w:w="9504" w:type="dxa"/>
           </w:tcPr>
           <w:p>
             <w:pPr>
@@ -611,13 +1347,337 @@
                 <w:lang w:val="en-US"/>
               </w:rPr>
             </w:pPr>
+            <w:r>
+              <w:rPr>
+                <w:lang w:val="en-US"/>
+              </w:rPr>
+              <w:t>Bernadette:</w:t>
+            </w:r>
+          </w:p>
+          <w:p>
+            <w:pPr>
+              <w:pStyle w:val="ListParagraph"/>
+              <w:numPr>
+                <w:ilvl w:val="0"/>
+                <w:numId w:val="3"/>
+              </w:numPr>
+              <w:rPr>
+                <w:lang w:val="en-US"/>
+              </w:rPr>
+            </w:pPr>
+            <w:r>
+              <w:rPr>
+                <w:lang w:val="en-US"/>
+              </w:rPr>
+              <w:t xml:space="preserve">Things done since last meeting: </w:t>
+            </w:r>
+          </w:p>
+          <w:p>
+            <w:pPr>
+              <w:pStyle w:val="ListParagraph"/>
+              <w:numPr>
+                <w:ilvl w:val="0"/>
+                <w:numId w:val="3"/>
+              </w:numPr>
+              <w:rPr>
+                <w:lang w:val="en-US"/>
+              </w:rPr>
+            </w:pPr>
+            <w:r>
+              <w:rPr>
+                <w:lang w:val="en-US"/>
+              </w:rPr>
+              <w:t xml:space="preserve">Things to do before next meeting: </w:t>
+            </w:r>
+          </w:p>
+          <w:p>
+            <w:pPr>
+              <w:pStyle w:val="ListParagraph"/>
+              <w:numPr>
+                <w:ilvl w:val="0"/>
+                <w:numId w:val="3"/>
+              </w:numPr>
+              <w:rPr>
+                <w:lang w:val="en-US"/>
+              </w:rPr>
+            </w:pPr>
+            <w:r>
+              <w:rPr>
+                <w:lang w:val="en-US"/>
+              </w:rPr>
+              <w:t xml:space="preserve">Any issues?: </w:t>
+            </w:r>
+          </w:p>
+          <w:p>
+            <w:pPr>
+              <w:rPr>
+                <w:lang w:val="en-US"/>
+              </w:rPr>
+            </w:pPr>
+            <w:r>
+              <w:rPr>
+                <w:lang w:val="en-US"/>
+              </w:rPr>
+              <w:t>Immanuel:</w:t>
+            </w:r>
+          </w:p>
+          <w:p>
+            <w:pPr>
+              <w:pStyle w:val="ListParagraph"/>
+              <w:numPr>
+                <w:ilvl w:val="0"/>
+                <w:numId w:val="3"/>
+              </w:numPr>
+              <w:rPr>
+                <w:lang w:val="en-US"/>
+              </w:rPr>
+            </w:pPr>
+            <w:r>
+              <w:rPr>
+                <w:lang w:val="en-US"/>
+              </w:rPr>
+              <w:t xml:space="preserve">Things done since last meeting: </w:t>
+            </w:r>
+          </w:p>
+          <w:p>
+            <w:pPr>
+              <w:pStyle w:val="ListParagraph"/>
+              <w:numPr>
+                <w:ilvl w:val="0"/>
+                <w:numId w:val="3"/>
+              </w:numPr>
+              <w:rPr>
+                <w:lang w:val="en-US"/>
+              </w:rPr>
+            </w:pPr>
+            <w:r>
+              <w:rPr>
+                <w:lang w:val="en-US"/>
+              </w:rPr>
+              <w:t xml:space="preserve">Things to do before next meeting: </w:t>
+            </w:r>
+          </w:p>
+          <w:p>
+            <w:pPr>
+              <w:pStyle w:val="ListParagraph"/>
+              <w:numPr>
+                <w:ilvl w:val="0"/>
+                <w:numId w:val="3"/>
+              </w:numPr>
+              <w:rPr>
+                <w:lang w:val="en-US"/>
+              </w:rPr>
+            </w:pPr>
+            <w:r>
+              <w:rPr>
+                <w:lang w:val="en-US"/>
+              </w:rPr>
+              <w:t xml:space="preserve">Any issues?: </w:t>
+            </w:r>
+          </w:p>
+          <w:p>
+            <w:pPr>
+              <w:rPr>
+                <w:lang w:val="en-US"/>
+              </w:rPr>
+            </w:pPr>
+            <w:r>
+              <w:rPr>
+                <w:lang w:val="en-US"/>
+              </w:rPr>
+              <w:lastRenderedPageBreak/>
+              <w:t>Henry:</w:t>
+            </w:r>
+          </w:p>
+          <w:p>
+            <w:pPr>
+              <w:pStyle w:val="ListParagraph"/>
+              <w:numPr>
+                <w:ilvl w:val="0"/>
+                <w:numId w:val="3"/>
+              </w:numPr>
+              <w:rPr>
+                <w:lang w:val="en-US"/>
+              </w:rPr>
+            </w:pPr>
+            <w:r>
+              <w:rPr>
+                <w:lang w:val="en-US"/>
+              </w:rPr>
+              <w:t xml:space="preserve">Things done since last meeting: </w:t>
+            </w:r>
+          </w:p>
+          <w:p>
+            <w:pPr>
+              <w:pStyle w:val="ListParagraph"/>
+              <w:numPr>
+                <w:ilvl w:val="0"/>
+                <w:numId w:val="3"/>
+              </w:numPr>
+              <w:rPr>
+                <w:lang w:val="en-US"/>
+              </w:rPr>
+            </w:pPr>
+            <w:r>
+              <w:rPr>
+                <w:lang w:val="en-US"/>
+              </w:rPr>
+              <w:t xml:space="preserve">Things to do before next meeting: </w:t>
+            </w:r>
+          </w:p>
+          <w:p>
+            <w:pPr>
+              <w:pStyle w:val="ListParagraph"/>
+              <w:numPr>
+                <w:ilvl w:val="0"/>
+                <w:numId w:val="3"/>
+              </w:numPr>
+              <w:rPr>
+                <w:lang w:val="en-US"/>
+              </w:rPr>
+            </w:pPr>
+            <w:r>
+              <w:rPr>
+                <w:lang w:val="en-US"/>
+              </w:rPr>
+              <w:t xml:space="preserve">Any issues?: </w:t>
+            </w:r>
+          </w:p>
+          <w:p>
+            <w:pPr>
+              <w:rPr>
+                <w:lang w:val="en-US"/>
+              </w:rPr>
+            </w:pPr>
+            <w:r>
+              <w:rPr>
+                <w:lang w:val="en-US"/>
+              </w:rPr>
+              <w:t>Tyrell:</w:t>
+            </w:r>
+          </w:p>
+          <w:p>
+            <w:pPr>
+              <w:pStyle w:val="ListParagraph"/>
+              <w:numPr>
+                <w:ilvl w:val="0"/>
+                <w:numId w:val="3"/>
+              </w:numPr>
+              <w:rPr>
+                <w:lang w:val="en-US"/>
+              </w:rPr>
+            </w:pPr>
+            <w:r>
+              <w:rPr>
+                <w:lang w:val="en-US"/>
+              </w:rPr>
+              <w:t xml:space="preserve">Things done since last meeting: </w:t>
+            </w:r>
+          </w:p>
+          <w:p>
+            <w:pPr>
+              <w:pStyle w:val="ListParagraph"/>
+              <w:numPr>
+                <w:ilvl w:val="0"/>
+                <w:numId w:val="3"/>
+              </w:numPr>
+              <w:rPr>
+                <w:lang w:val="en-US"/>
+              </w:rPr>
+            </w:pPr>
+            <w:r>
+              <w:rPr>
+                <w:lang w:val="en-US"/>
+              </w:rPr>
+              <w:t xml:space="preserve">Things to do before next meeting: </w:t>
+            </w:r>
+          </w:p>
+          <w:p>
+            <w:pPr>
+              <w:pStyle w:val="ListParagraph"/>
+              <w:numPr>
+                <w:ilvl w:val="0"/>
+                <w:numId w:val="3"/>
+              </w:numPr>
+              <w:rPr>
+                <w:lang w:val="en-US"/>
+              </w:rPr>
+            </w:pPr>
+            <w:r>
+              <w:rPr>
+                <w:lang w:val="en-US"/>
+              </w:rPr>
+              <w:t xml:space="preserve">Any issues?: </w:t>
+            </w:r>
+          </w:p>
+          <w:p>
+            <w:pPr>
+              <w:rPr>
+                <w:lang w:val="en-US"/>
+              </w:rPr>
+            </w:pPr>
+            <w:r>
+              <w:rPr>
+                <w:lang w:val="en-US"/>
+              </w:rPr>
+              <w:t xml:space="preserve">Maya: </w:t>
+            </w:r>
+          </w:p>
+          <w:p>
+            <w:pPr>
+              <w:pStyle w:val="ListParagraph"/>
+              <w:numPr>
+                <w:ilvl w:val="0"/>
+                <w:numId w:val="3"/>
+              </w:numPr>
+              <w:rPr>
+                <w:lang w:val="en-US"/>
+              </w:rPr>
+            </w:pPr>
+            <w:r>
+              <w:rPr>
+                <w:lang w:val="en-US"/>
+              </w:rPr>
+              <w:t xml:space="preserve">Things done since last meeting: </w:t>
+            </w:r>
+          </w:p>
+          <w:p>
+            <w:pPr>
+              <w:pStyle w:val="ListParagraph"/>
+              <w:numPr>
+                <w:ilvl w:val="0"/>
+                <w:numId w:val="3"/>
+              </w:numPr>
+              <w:rPr>
+                <w:lang w:val="en-US"/>
+              </w:rPr>
+            </w:pPr>
+            <w:r>
+              <w:rPr>
+                <w:lang w:val="en-US"/>
+              </w:rPr>
+              <w:t xml:space="preserve">Things to do before next meeting: </w:t>
+            </w:r>
+          </w:p>
+          <w:p>
+            <w:pPr>
+              <w:rPr>
+                <w:lang w:val="en-US"/>
+              </w:rPr>
+            </w:pPr>
+            <w:r>
+              <w:rPr>
+                <w:lang w:val="en-US"/>
+              </w:rPr>
+              <w:t>Any issues?:</w:t>
+            </w:r>
           </w:p>
         </w:tc>
       </w:tr>
       <w:tr>
         <w:tc>
           <w:tcPr>
-            <w:tcW w:w="846" w:type="dxa"/>
+            <w:tcW w:w="844" w:type="dxa"/>
           </w:tcPr>
           <w:p>
             <w:pPr>
@@ -629,7 +1689,7 @@
         </w:tc>
         <w:tc>
           <w:tcPr>
-            <w:tcW w:w="3544" w:type="dxa"/>
+            <w:tcW w:w="3681" w:type="dxa"/>
           </w:tcPr>
           <w:p>
             <w:pPr>
@@ -641,7 +1701,7 @@
         </w:tc>
         <w:tc>
           <w:tcPr>
-            <w:tcW w:w="9639" w:type="dxa"/>
+            <w:tcW w:w="9504" w:type="dxa"/>
           </w:tcPr>
           <w:p>
             <w:pPr>
@@ -649,13 +1709,336 @@
                 <w:lang w:val="en-US"/>
               </w:rPr>
             </w:pPr>
+            <w:r>
+              <w:rPr>
+                <w:lang w:val="en-US"/>
+              </w:rPr>
+              <w:t>Bernadette:</w:t>
+            </w:r>
+          </w:p>
+          <w:p>
+            <w:pPr>
+              <w:pStyle w:val="ListParagraph"/>
+              <w:numPr>
+                <w:ilvl w:val="0"/>
+                <w:numId w:val="3"/>
+              </w:numPr>
+              <w:rPr>
+                <w:lang w:val="en-US"/>
+              </w:rPr>
+            </w:pPr>
+            <w:r>
+              <w:rPr>
+                <w:lang w:val="en-US"/>
+              </w:rPr>
+              <w:t xml:space="preserve">Things done since last meeting: </w:t>
+            </w:r>
+          </w:p>
+          <w:p>
+            <w:pPr>
+              <w:pStyle w:val="ListParagraph"/>
+              <w:numPr>
+                <w:ilvl w:val="0"/>
+                <w:numId w:val="3"/>
+              </w:numPr>
+              <w:rPr>
+                <w:lang w:val="en-US"/>
+              </w:rPr>
+            </w:pPr>
+            <w:r>
+              <w:rPr>
+                <w:lang w:val="en-US"/>
+              </w:rPr>
+              <w:t xml:space="preserve">Things to do before next meeting: </w:t>
+            </w:r>
+          </w:p>
+          <w:p>
+            <w:pPr>
+              <w:pStyle w:val="ListParagraph"/>
+              <w:numPr>
+                <w:ilvl w:val="0"/>
+                <w:numId w:val="3"/>
+              </w:numPr>
+              <w:rPr>
+                <w:lang w:val="en-US"/>
+              </w:rPr>
+            </w:pPr>
+            <w:r>
+              <w:rPr>
+                <w:lang w:val="en-US"/>
+              </w:rPr>
+              <w:t xml:space="preserve">Any issues?: </w:t>
+            </w:r>
+          </w:p>
+          <w:p>
+            <w:pPr>
+              <w:rPr>
+                <w:lang w:val="en-US"/>
+              </w:rPr>
+            </w:pPr>
+            <w:r>
+              <w:rPr>
+                <w:lang w:val="en-US"/>
+              </w:rPr>
+              <w:t>Immanuel:</w:t>
+            </w:r>
+          </w:p>
+          <w:p>
+            <w:pPr>
+              <w:pStyle w:val="ListParagraph"/>
+              <w:numPr>
+                <w:ilvl w:val="0"/>
+                <w:numId w:val="3"/>
+              </w:numPr>
+              <w:rPr>
+                <w:lang w:val="en-US"/>
+              </w:rPr>
+            </w:pPr>
+            <w:r>
+              <w:rPr>
+                <w:lang w:val="en-US"/>
+              </w:rPr>
+              <w:t xml:space="preserve">Things done since last meeting: </w:t>
+            </w:r>
+          </w:p>
+          <w:p>
+            <w:pPr>
+              <w:pStyle w:val="ListParagraph"/>
+              <w:numPr>
+                <w:ilvl w:val="0"/>
+                <w:numId w:val="3"/>
+              </w:numPr>
+              <w:rPr>
+                <w:lang w:val="en-US"/>
+              </w:rPr>
+            </w:pPr>
+            <w:r>
+              <w:rPr>
+                <w:lang w:val="en-US"/>
+              </w:rPr>
+              <w:t xml:space="preserve">Things to do before next meeting: </w:t>
+            </w:r>
+          </w:p>
+          <w:p>
+            <w:pPr>
+              <w:pStyle w:val="ListParagraph"/>
+              <w:numPr>
+                <w:ilvl w:val="0"/>
+                <w:numId w:val="3"/>
+              </w:numPr>
+              <w:rPr>
+                <w:lang w:val="en-US"/>
+              </w:rPr>
+            </w:pPr>
+            <w:r>
+              <w:rPr>
+                <w:lang w:val="en-US"/>
+              </w:rPr>
+              <w:t xml:space="preserve">Any issues?: </w:t>
+            </w:r>
+          </w:p>
+          <w:p>
+            <w:pPr>
+              <w:rPr>
+                <w:lang w:val="en-US"/>
+              </w:rPr>
+            </w:pPr>
+            <w:r>
+              <w:rPr>
+                <w:lang w:val="en-US"/>
+              </w:rPr>
+              <w:t>Henry:</w:t>
+            </w:r>
+          </w:p>
+          <w:p>
+            <w:pPr>
+              <w:pStyle w:val="ListParagraph"/>
+              <w:numPr>
+                <w:ilvl w:val="0"/>
+                <w:numId w:val="3"/>
+              </w:numPr>
+              <w:rPr>
+                <w:lang w:val="en-US"/>
+              </w:rPr>
+            </w:pPr>
+            <w:r>
+              <w:rPr>
+                <w:lang w:val="en-US"/>
+              </w:rPr>
+              <w:t xml:space="preserve">Things done since last meeting: </w:t>
+            </w:r>
+          </w:p>
+          <w:p>
+            <w:pPr>
+              <w:pStyle w:val="ListParagraph"/>
+              <w:numPr>
+                <w:ilvl w:val="0"/>
+                <w:numId w:val="3"/>
+              </w:numPr>
+              <w:rPr>
+                <w:lang w:val="en-US"/>
+              </w:rPr>
+            </w:pPr>
+            <w:r>
+              <w:rPr>
+                <w:lang w:val="en-US"/>
+              </w:rPr>
+              <w:t xml:space="preserve">Things to do before next meeting: </w:t>
+            </w:r>
+          </w:p>
+          <w:p>
+            <w:pPr>
+              <w:pStyle w:val="ListParagraph"/>
+              <w:numPr>
+                <w:ilvl w:val="0"/>
+                <w:numId w:val="3"/>
+              </w:numPr>
+              <w:rPr>
+                <w:lang w:val="en-US"/>
+              </w:rPr>
+            </w:pPr>
+            <w:r>
+              <w:rPr>
+                <w:lang w:val="en-US"/>
+              </w:rPr>
+              <w:t xml:space="preserve">Any issues?: </w:t>
+            </w:r>
+          </w:p>
+          <w:p>
+            <w:pPr>
+              <w:rPr>
+                <w:lang w:val="en-US"/>
+              </w:rPr>
+            </w:pPr>
+            <w:r>
+              <w:rPr>
+                <w:lang w:val="en-US"/>
+              </w:rPr>
+              <w:t>Tyrell:</w:t>
+            </w:r>
+          </w:p>
+          <w:p>
+            <w:pPr>
+              <w:pStyle w:val="ListParagraph"/>
+              <w:numPr>
+                <w:ilvl w:val="0"/>
+                <w:numId w:val="3"/>
+              </w:numPr>
+              <w:rPr>
+                <w:lang w:val="en-US"/>
+              </w:rPr>
+            </w:pPr>
+            <w:r>
+              <w:rPr>
+                <w:lang w:val="en-US"/>
+              </w:rPr>
+              <w:t xml:space="preserve">Things done since last meeting: </w:t>
+            </w:r>
+          </w:p>
+          <w:p>
+            <w:pPr>
+              <w:pStyle w:val="ListParagraph"/>
+              <w:numPr>
+                <w:ilvl w:val="0"/>
+                <w:numId w:val="3"/>
+              </w:numPr>
+              <w:rPr>
+                <w:lang w:val="en-US"/>
+              </w:rPr>
+            </w:pPr>
+            <w:r>
+              <w:rPr>
+                <w:lang w:val="en-US"/>
+              </w:rPr>
+              <w:t xml:space="preserve">Things to do before next meeting: </w:t>
+            </w:r>
+          </w:p>
+          <w:p>
+            <w:pPr>
+              <w:pStyle w:val="ListParagraph"/>
+              <w:numPr>
+                <w:ilvl w:val="0"/>
+                <w:numId w:val="3"/>
+              </w:numPr>
+              <w:rPr>
+                <w:lang w:val="en-US"/>
+              </w:rPr>
+            </w:pPr>
+            <w:r>
+              <w:rPr>
+                <w:lang w:val="en-US"/>
+              </w:rPr>
+              <w:t xml:space="preserve">Any issues?: </w:t>
+            </w:r>
+          </w:p>
+          <w:p>
+            <w:pPr>
+              <w:rPr>
+                <w:lang w:val="en-US"/>
+              </w:rPr>
+            </w:pPr>
+            <w:r>
+              <w:rPr>
+                <w:lang w:val="en-US"/>
+              </w:rPr>
+              <w:t xml:space="preserve">Maya: </w:t>
+            </w:r>
+          </w:p>
+          <w:p>
+            <w:pPr>
+              <w:pStyle w:val="ListParagraph"/>
+              <w:numPr>
+                <w:ilvl w:val="0"/>
+                <w:numId w:val="3"/>
+              </w:numPr>
+              <w:rPr>
+                <w:lang w:val="en-US"/>
+              </w:rPr>
+            </w:pPr>
+            <w:r>
+              <w:rPr>
+                <w:lang w:val="en-US"/>
+              </w:rPr>
+              <w:t xml:space="preserve">Things done since last meeting: </w:t>
+            </w:r>
+          </w:p>
+          <w:p>
+            <w:pPr>
+              <w:pStyle w:val="ListParagraph"/>
+              <w:numPr>
+                <w:ilvl w:val="0"/>
+                <w:numId w:val="3"/>
+              </w:numPr>
+              <w:rPr>
+                <w:lang w:val="en-US"/>
+              </w:rPr>
+            </w:pPr>
+            <w:r>
+              <w:rPr>
+                <w:lang w:val="en-US"/>
+              </w:rPr>
+              <w:t xml:space="preserve">Things to do before next meeting: </w:t>
+            </w:r>
+          </w:p>
+          <w:p>
+            <w:pPr>
+              <w:rPr>
+                <w:lang w:val="en-US"/>
+              </w:rPr>
+            </w:pPr>
+            <w:r>
+              <w:rPr>
+                <w:lang w:val="en-US"/>
+              </w:rPr>
+              <w:t>Any issues?:</w:t>
+            </w:r>
           </w:p>
         </w:tc>
       </w:tr>
       <w:tr>
         <w:tc>
           <w:tcPr>
-            <w:tcW w:w="846" w:type="dxa"/>
+            <w:tcW w:w="844" w:type="dxa"/>
           </w:tcPr>
           <w:p>
             <w:pPr>
@@ -667,7 +2050,7 @@
         </w:tc>
         <w:tc>
           <w:tcPr>
-            <w:tcW w:w="3544" w:type="dxa"/>
+            <w:tcW w:w="3681" w:type="dxa"/>
           </w:tcPr>
           <w:p>
             <w:pPr>
@@ -679,7 +2062,7 @@
         </w:tc>
         <w:tc>
           <w:tcPr>
-            <w:tcW w:w="9639" w:type="dxa"/>
+            <w:tcW w:w="9504" w:type="dxa"/>
           </w:tcPr>
           <w:p>
             <w:pPr>
@@ -687,13 +2070,336 @@
                 <w:lang w:val="en-US"/>
               </w:rPr>
             </w:pPr>
+            <w:r>
+              <w:rPr>
+                <w:lang w:val="en-US"/>
+              </w:rPr>
+              <w:t>Bernadette:</w:t>
+            </w:r>
+          </w:p>
+          <w:p>
+            <w:pPr>
+              <w:pStyle w:val="ListParagraph"/>
+              <w:numPr>
+                <w:ilvl w:val="0"/>
+                <w:numId w:val="3"/>
+              </w:numPr>
+              <w:rPr>
+                <w:lang w:val="en-US"/>
+              </w:rPr>
+            </w:pPr>
+            <w:r>
+              <w:rPr>
+                <w:lang w:val="en-US"/>
+              </w:rPr>
+              <w:t xml:space="preserve">Things done since last meeting: </w:t>
+            </w:r>
+          </w:p>
+          <w:p>
+            <w:pPr>
+              <w:pStyle w:val="ListParagraph"/>
+              <w:numPr>
+                <w:ilvl w:val="0"/>
+                <w:numId w:val="3"/>
+              </w:numPr>
+              <w:rPr>
+                <w:lang w:val="en-US"/>
+              </w:rPr>
+            </w:pPr>
+            <w:r>
+              <w:rPr>
+                <w:lang w:val="en-US"/>
+              </w:rPr>
+              <w:t xml:space="preserve">Things to do before next meeting: </w:t>
+            </w:r>
+          </w:p>
+          <w:p>
+            <w:pPr>
+              <w:pStyle w:val="ListParagraph"/>
+              <w:numPr>
+                <w:ilvl w:val="0"/>
+                <w:numId w:val="3"/>
+              </w:numPr>
+              <w:rPr>
+                <w:lang w:val="en-US"/>
+              </w:rPr>
+            </w:pPr>
+            <w:r>
+              <w:rPr>
+                <w:lang w:val="en-US"/>
+              </w:rPr>
+              <w:t xml:space="preserve">Any issues?: </w:t>
+            </w:r>
+          </w:p>
+          <w:p>
+            <w:pPr>
+              <w:rPr>
+                <w:lang w:val="en-US"/>
+              </w:rPr>
+            </w:pPr>
+            <w:r>
+              <w:rPr>
+                <w:lang w:val="en-US"/>
+              </w:rPr>
+              <w:t>Immanuel:</w:t>
+            </w:r>
+          </w:p>
+          <w:p>
+            <w:pPr>
+              <w:pStyle w:val="ListParagraph"/>
+              <w:numPr>
+                <w:ilvl w:val="0"/>
+                <w:numId w:val="3"/>
+              </w:numPr>
+              <w:rPr>
+                <w:lang w:val="en-US"/>
+              </w:rPr>
+            </w:pPr>
+            <w:r>
+              <w:rPr>
+                <w:lang w:val="en-US"/>
+              </w:rPr>
+              <w:t xml:space="preserve">Things done since last meeting: </w:t>
+            </w:r>
+          </w:p>
+          <w:p>
+            <w:pPr>
+              <w:pStyle w:val="ListParagraph"/>
+              <w:numPr>
+                <w:ilvl w:val="0"/>
+                <w:numId w:val="3"/>
+              </w:numPr>
+              <w:rPr>
+                <w:lang w:val="en-US"/>
+              </w:rPr>
+            </w:pPr>
+            <w:r>
+              <w:rPr>
+                <w:lang w:val="en-US"/>
+              </w:rPr>
+              <w:t xml:space="preserve">Things to do before next meeting: </w:t>
+            </w:r>
+          </w:p>
+          <w:p>
+            <w:pPr>
+              <w:pStyle w:val="ListParagraph"/>
+              <w:numPr>
+                <w:ilvl w:val="0"/>
+                <w:numId w:val="3"/>
+              </w:numPr>
+              <w:rPr>
+                <w:lang w:val="en-US"/>
+              </w:rPr>
+            </w:pPr>
+            <w:r>
+              <w:rPr>
+                <w:lang w:val="en-US"/>
+              </w:rPr>
+              <w:t xml:space="preserve">Any issues?: </w:t>
+            </w:r>
+          </w:p>
+          <w:p>
+            <w:pPr>
+              <w:rPr>
+                <w:lang w:val="en-US"/>
+              </w:rPr>
+            </w:pPr>
+            <w:r>
+              <w:rPr>
+                <w:lang w:val="en-US"/>
+              </w:rPr>
+              <w:t>Henry:</w:t>
+            </w:r>
+          </w:p>
+          <w:p>
+            <w:pPr>
+              <w:pStyle w:val="ListParagraph"/>
+              <w:numPr>
+                <w:ilvl w:val="0"/>
+                <w:numId w:val="3"/>
+              </w:numPr>
+              <w:rPr>
+                <w:lang w:val="en-US"/>
+              </w:rPr>
+            </w:pPr>
+            <w:r>
+              <w:rPr>
+                <w:lang w:val="en-US"/>
+              </w:rPr>
+              <w:t xml:space="preserve">Things done since last meeting: </w:t>
+            </w:r>
+          </w:p>
+          <w:p>
+            <w:pPr>
+              <w:pStyle w:val="ListParagraph"/>
+              <w:numPr>
+                <w:ilvl w:val="0"/>
+                <w:numId w:val="3"/>
+              </w:numPr>
+              <w:rPr>
+                <w:lang w:val="en-US"/>
+              </w:rPr>
+            </w:pPr>
+            <w:r>
+              <w:rPr>
+                <w:lang w:val="en-US"/>
+              </w:rPr>
+              <w:t xml:space="preserve">Things to do before next meeting: </w:t>
+            </w:r>
+          </w:p>
+          <w:p>
+            <w:pPr>
+              <w:pStyle w:val="ListParagraph"/>
+              <w:numPr>
+                <w:ilvl w:val="0"/>
+                <w:numId w:val="3"/>
+              </w:numPr>
+              <w:rPr>
+                <w:lang w:val="en-US"/>
+              </w:rPr>
+            </w:pPr>
+            <w:r>
+              <w:rPr>
+                <w:lang w:val="en-US"/>
+              </w:rPr>
+              <w:t xml:space="preserve">Any issues?: </w:t>
+            </w:r>
+          </w:p>
+          <w:p>
+            <w:pPr>
+              <w:rPr>
+                <w:lang w:val="en-US"/>
+              </w:rPr>
+            </w:pPr>
+            <w:r>
+              <w:rPr>
+                <w:lang w:val="en-US"/>
+              </w:rPr>
+              <w:t>Tyrell:</w:t>
+            </w:r>
+          </w:p>
+          <w:p>
+            <w:pPr>
+              <w:pStyle w:val="ListParagraph"/>
+              <w:numPr>
+                <w:ilvl w:val="0"/>
+                <w:numId w:val="3"/>
+              </w:numPr>
+              <w:rPr>
+                <w:lang w:val="en-US"/>
+              </w:rPr>
+            </w:pPr>
+            <w:r>
+              <w:rPr>
+                <w:lang w:val="en-US"/>
+              </w:rPr>
+              <w:t xml:space="preserve">Things done since last meeting: </w:t>
+            </w:r>
+          </w:p>
+          <w:p>
+            <w:pPr>
+              <w:pStyle w:val="ListParagraph"/>
+              <w:numPr>
+                <w:ilvl w:val="0"/>
+                <w:numId w:val="3"/>
+              </w:numPr>
+              <w:rPr>
+                <w:lang w:val="en-US"/>
+              </w:rPr>
+            </w:pPr>
+            <w:r>
+              <w:rPr>
+                <w:lang w:val="en-US"/>
+              </w:rPr>
+              <w:t xml:space="preserve">Things to do before next meeting: </w:t>
+            </w:r>
+          </w:p>
+          <w:p>
+            <w:pPr>
+              <w:pStyle w:val="ListParagraph"/>
+              <w:numPr>
+                <w:ilvl w:val="0"/>
+                <w:numId w:val="3"/>
+              </w:numPr>
+              <w:rPr>
+                <w:lang w:val="en-US"/>
+              </w:rPr>
+            </w:pPr>
+            <w:r>
+              <w:rPr>
+                <w:lang w:val="en-US"/>
+              </w:rPr>
+              <w:t xml:space="preserve">Any issues?: </w:t>
+            </w:r>
+          </w:p>
+          <w:p>
+            <w:pPr>
+              <w:rPr>
+                <w:lang w:val="en-US"/>
+              </w:rPr>
+            </w:pPr>
+            <w:r>
+              <w:rPr>
+                <w:lang w:val="en-US"/>
+              </w:rPr>
+              <w:t xml:space="preserve">Maya: </w:t>
+            </w:r>
+          </w:p>
+          <w:p>
+            <w:pPr>
+              <w:pStyle w:val="ListParagraph"/>
+              <w:numPr>
+                <w:ilvl w:val="0"/>
+                <w:numId w:val="3"/>
+              </w:numPr>
+              <w:rPr>
+                <w:lang w:val="en-US"/>
+              </w:rPr>
+            </w:pPr>
+            <w:r>
+              <w:rPr>
+                <w:lang w:val="en-US"/>
+              </w:rPr>
+              <w:t xml:space="preserve">Things done since last meeting: </w:t>
+            </w:r>
+          </w:p>
+          <w:p>
+            <w:pPr>
+              <w:pStyle w:val="ListParagraph"/>
+              <w:numPr>
+                <w:ilvl w:val="0"/>
+                <w:numId w:val="3"/>
+              </w:numPr>
+              <w:rPr>
+                <w:lang w:val="en-US"/>
+              </w:rPr>
+            </w:pPr>
+            <w:r>
+              <w:rPr>
+                <w:lang w:val="en-US"/>
+              </w:rPr>
+              <w:t xml:space="preserve">Things to do before next meeting: </w:t>
+            </w:r>
+          </w:p>
+          <w:p>
+            <w:pPr>
+              <w:rPr>
+                <w:lang w:val="en-US"/>
+              </w:rPr>
+            </w:pPr>
+            <w:r>
+              <w:rPr>
+                <w:lang w:val="en-US"/>
+              </w:rPr>
+              <w:t>Any issues?:</w:t>
+            </w:r>
           </w:p>
         </w:tc>
       </w:tr>
       <w:tr>
         <w:tc>
           <w:tcPr>
-            <w:tcW w:w="846" w:type="dxa"/>
+            <w:tcW w:w="844" w:type="dxa"/>
           </w:tcPr>
           <w:p>
             <w:pPr>
@@ -705,7 +2411,7 @@
         </w:tc>
         <w:tc>
           <w:tcPr>
-            <w:tcW w:w="3544" w:type="dxa"/>
+            <w:tcW w:w="3681" w:type="dxa"/>
           </w:tcPr>
           <w:p>
             <w:pPr>
@@ -717,7 +2423,7 @@
         </w:tc>
         <w:tc>
           <w:tcPr>
-            <w:tcW w:w="9639" w:type="dxa"/>
+            <w:tcW w:w="9504" w:type="dxa"/>
           </w:tcPr>
           <w:p>
             <w:pPr>
@@ -725,44 +2431,330 @@
                 <w:lang w:val="en-US"/>
               </w:rPr>
             </w:pPr>
-          </w:p>
-        </w:tc>
-      </w:tr>
-      <w:tr>
-        <w:tc>
-          <w:tcPr>
-            <w:tcW w:w="846" w:type="dxa"/>
-          </w:tcPr>
-          <w:p>
-            <w:pPr>
-              <w:rPr>
-                <w:lang w:val="en-US"/>
-              </w:rPr>
-            </w:pPr>
-          </w:p>
-        </w:tc>
-        <w:tc>
-          <w:tcPr>
-            <w:tcW w:w="3544" w:type="dxa"/>
-          </w:tcPr>
-          <w:p>
-            <w:pPr>
-              <w:rPr>
-                <w:lang w:val="en-US"/>
-              </w:rPr>
-            </w:pPr>
-          </w:p>
-        </w:tc>
-        <w:tc>
-          <w:tcPr>
-            <w:tcW w:w="9639" w:type="dxa"/>
-          </w:tcPr>
-          <w:p>
-            <w:pPr>
-              <w:rPr>
-                <w:lang w:val="en-US"/>
-              </w:rPr>
-            </w:pPr>
+            <w:r>
+              <w:rPr>
+                <w:lang w:val="en-US"/>
+              </w:rPr>
+              <w:t>Bernadette:</w:t>
+            </w:r>
+          </w:p>
+          <w:p>
+            <w:pPr>
+              <w:pStyle w:val="ListParagraph"/>
+              <w:numPr>
+                <w:ilvl w:val="0"/>
+                <w:numId w:val="3"/>
+              </w:numPr>
+              <w:rPr>
+                <w:lang w:val="en-US"/>
+              </w:rPr>
+            </w:pPr>
+            <w:r>
+              <w:rPr>
+                <w:lang w:val="en-US"/>
+              </w:rPr>
+              <w:t xml:space="preserve">Things done since last meeting: </w:t>
+            </w:r>
+          </w:p>
+          <w:p>
+            <w:pPr>
+              <w:pStyle w:val="ListParagraph"/>
+              <w:numPr>
+                <w:ilvl w:val="0"/>
+                <w:numId w:val="3"/>
+              </w:numPr>
+              <w:rPr>
+                <w:lang w:val="en-US"/>
+              </w:rPr>
+            </w:pPr>
+            <w:r>
+              <w:rPr>
+                <w:lang w:val="en-US"/>
+              </w:rPr>
+              <w:t xml:space="preserve">Things to do before next meeting: </w:t>
+            </w:r>
+          </w:p>
+          <w:p>
+            <w:pPr>
+              <w:pStyle w:val="ListParagraph"/>
+              <w:numPr>
+                <w:ilvl w:val="0"/>
+                <w:numId w:val="3"/>
+              </w:numPr>
+              <w:rPr>
+                <w:lang w:val="en-US"/>
+              </w:rPr>
+            </w:pPr>
+            <w:r>
+              <w:rPr>
+                <w:lang w:val="en-US"/>
+              </w:rPr>
+              <w:t xml:space="preserve">Any issues?: </w:t>
+            </w:r>
+          </w:p>
+          <w:p>
+            <w:pPr>
+              <w:rPr>
+                <w:lang w:val="en-US"/>
+              </w:rPr>
+            </w:pPr>
+            <w:r>
+              <w:rPr>
+                <w:lang w:val="en-US"/>
+              </w:rPr>
+              <w:t>Immanuel:</w:t>
+            </w:r>
+          </w:p>
+          <w:p>
+            <w:pPr>
+              <w:pStyle w:val="ListParagraph"/>
+              <w:numPr>
+                <w:ilvl w:val="0"/>
+                <w:numId w:val="3"/>
+              </w:numPr>
+              <w:rPr>
+                <w:lang w:val="en-US"/>
+              </w:rPr>
+            </w:pPr>
+            <w:r>
+              <w:rPr>
+                <w:lang w:val="en-US"/>
+              </w:rPr>
+              <w:t xml:space="preserve">Things done since last meeting: </w:t>
+            </w:r>
+          </w:p>
+          <w:p>
+            <w:pPr>
+              <w:pStyle w:val="ListParagraph"/>
+              <w:numPr>
+                <w:ilvl w:val="0"/>
+                <w:numId w:val="3"/>
+              </w:numPr>
+              <w:rPr>
+                <w:lang w:val="en-US"/>
+              </w:rPr>
+            </w:pPr>
+            <w:r>
+              <w:rPr>
+                <w:lang w:val="en-US"/>
+              </w:rPr>
+              <w:t xml:space="preserve">Things to do before next meeting: </w:t>
+            </w:r>
+          </w:p>
+          <w:p>
+            <w:pPr>
+              <w:pStyle w:val="ListParagraph"/>
+              <w:numPr>
+                <w:ilvl w:val="0"/>
+                <w:numId w:val="3"/>
+              </w:numPr>
+              <w:rPr>
+                <w:lang w:val="en-US"/>
+              </w:rPr>
+            </w:pPr>
+            <w:r>
+              <w:rPr>
+                <w:lang w:val="en-US"/>
+              </w:rPr>
+              <w:t xml:space="preserve">Any issues?: </w:t>
+            </w:r>
+          </w:p>
+          <w:p>
+            <w:pPr>
+              <w:rPr>
+                <w:lang w:val="en-US"/>
+              </w:rPr>
+            </w:pPr>
+            <w:r>
+              <w:rPr>
+                <w:lang w:val="en-US"/>
+              </w:rPr>
+              <w:t>Henry:</w:t>
+            </w:r>
+          </w:p>
+          <w:p>
+            <w:pPr>
+              <w:pStyle w:val="ListParagraph"/>
+              <w:numPr>
+                <w:ilvl w:val="0"/>
+                <w:numId w:val="3"/>
+              </w:numPr>
+              <w:rPr>
+                <w:lang w:val="en-US"/>
+              </w:rPr>
+            </w:pPr>
+            <w:r>
+              <w:rPr>
+                <w:lang w:val="en-US"/>
+              </w:rPr>
+              <w:t xml:space="preserve">Things done since last meeting: </w:t>
+            </w:r>
+          </w:p>
+          <w:p>
+            <w:pPr>
+              <w:pStyle w:val="ListParagraph"/>
+              <w:numPr>
+                <w:ilvl w:val="0"/>
+                <w:numId w:val="3"/>
+              </w:numPr>
+              <w:rPr>
+                <w:lang w:val="en-US"/>
+              </w:rPr>
+            </w:pPr>
+            <w:r>
+              <w:rPr>
+                <w:lang w:val="en-US"/>
+              </w:rPr>
+              <w:t xml:space="preserve">Things to do before next meeting: </w:t>
+            </w:r>
+          </w:p>
+          <w:p>
+            <w:pPr>
+              <w:pStyle w:val="ListParagraph"/>
+              <w:numPr>
+                <w:ilvl w:val="0"/>
+                <w:numId w:val="3"/>
+              </w:numPr>
+              <w:rPr>
+                <w:lang w:val="en-US"/>
+              </w:rPr>
+            </w:pPr>
+            <w:r>
+              <w:rPr>
+                <w:lang w:val="en-US"/>
+              </w:rPr>
+              <w:t xml:space="preserve">Any issues?: </w:t>
+            </w:r>
+          </w:p>
+          <w:p>
+            <w:pPr>
+              <w:rPr>
+                <w:lang w:val="en-US"/>
+              </w:rPr>
+            </w:pPr>
+            <w:r>
+              <w:rPr>
+                <w:lang w:val="en-US"/>
+              </w:rPr>
+              <w:lastRenderedPageBreak/>
+              <w:t>Tyrell:</w:t>
+            </w:r>
+          </w:p>
+          <w:p>
+            <w:pPr>
+              <w:pStyle w:val="ListParagraph"/>
+              <w:numPr>
+                <w:ilvl w:val="0"/>
+                <w:numId w:val="3"/>
+              </w:numPr>
+              <w:rPr>
+                <w:lang w:val="en-US"/>
+              </w:rPr>
+            </w:pPr>
+            <w:r>
+              <w:rPr>
+                <w:lang w:val="en-US"/>
+              </w:rPr>
+              <w:t xml:space="preserve">Things done since last meeting: </w:t>
+            </w:r>
+          </w:p>
+          <w:p>
+            <w:pPr>
+              <w:pStyle w:val="ListParagraph"/>
+              <w:numPr>
+                <w:ilvl w:val="0"/>
+                <w:numId w:val="3"/>
+              </w:numPr>
+              <w:rPr>
+                <w:lang w:val="en-US"/>
+              </w:rPr>
+            </w:pPr>
+            <w:r>
+              <w:rPr>
+                <w:lang w:val="en-US"/>
+              </w:rPr>
+              <w:t xml:space="preserve">Things to do before next meeting: </w:t>
+            </w:r>
+          </w:p>
+          <w:p>
+            <w:pPr>
+              <w:pStyle w:val="ListParagraph"/>
+              <w:numPr>
+                <w:ilvl w:val="0"/>
+                <w:numId w:val="3"/>
+              </w:numPr>
+              <w:rPr>
+                <w:lang w:val="en-US"/>
+              </w:rPr>
+            </w:pPr>
+            <w:r>
+              <w:rPr>
+                <w:lang w:val="en-US"/>
+              </w:rPr>
+              <w:t xml:space="preserve">Any issues?: </w:t>
+            </w:r>
+          </w:p>
+          <w:p>
+            <w:pPr>
+              <w:rPr>
+                <w:lang w:val="en-US"/>
+              </w:rPr>
+            </w:pPr>
+            <w:r>
+              <w:rPr>
+                <w:lang w:val="en-US"/>
+              </w:rPr>
+              <w:t xml:space="preserve">Maya: </w:t>
+            </w:r>
+          </w:p>
+          <w:p>
+            <w:pPr>
+              <w:pStyle w:val="ListParagraph"/>
+              <w:numPr>
+                <w:ilvl w:val="0"/>
+                <w:numId w:val="3"/>
+              </w:numPr>
+              <w:rPr>
+                <w:lang w:val="en-US"/>
+              </w:rPr>
+            </w:pPr>
+            <w:r>
+              <w:rPr>
+                <w:lang w:val="en-US"/>
+              </w:rPr>
+              <w:t xml:space="preserve">Things done since last meeting: </w:t>
+            </w:r>
+          </w:p>
+          <w:p>
+            <w:pPr>
+              <w:pStyle w:val="ListParagraph"/>
+              <w:numPr>
+                <w:ilvl w:val="0"/>
+                <w:numId w:val="3"/>
+              </w:numPr>
+              <w:rPr>
+                <w:lang w:val="en-US"/>
+              </w:rPr>
+            </w:pPr>
+            <w:r>
+              <w:rPr>
+                <w:lang w:val="en-US"/>
+              </w:rPr>
+              <w:t xml:space="preserve">Things to do before next meeting: </w:t>
+            </w:r>
+          </w:p>
+          <w:p>
+            <w:pPr>
+              <w:rPr>
+                <w:lang w:val="en-US"/>
+              </w:rPr>
+            </w:pPr>
+            <w:r>
+              <w:rPr>
+                <w:lang w:val="en-US"/>
+              </w:rPr>
+              <w:t>Any issues?:</w:t>
+            </w:r>
           </w:p>
         </w:tc>
       </w:tr>
@@ -1012,11 +3004,127 @@
       </w:rPr>
     </w:lvl>
   </w:abstractNum>
+  <w:abstractNum w:abstractNumId="2" w15:restartNumberingAfterBreak="0">
+    <w:nsid w:val="495805D6"/>
+    <w:multiLevelType w:val="hybridMultilevel"/>
+    <w:tmpl w:val="0BD656F0"/>
+    <w:lvl w:ilvl="0" w:tplc="14090001">
+      <w:start w:val="1"/>
+      <w:numFmt w:val="bullet"/>
+      <w:lvlText w:val=""/>
+      <w:lvlJc w:val="left"/>
+      <w:pPr>
+        <w:ind w:left="720" w:hanging="360"/>
+      </w:pPr>
+      <w:rPr>
+        <w:rFonts w:ascii="Symbol" w:hAnsi="Symbol" w:hint="default"/>
+      </w:rPr>
+    </w:lvl>
+    <w:lvl w:ilvl="1" w:tplc="14090003" w:tentative="1">
+      <w:start w:val="1"/>
+      <w:numFmt w:val="bullet"/>
+      <w:lvlText w:val="o"/>
+      <w:lvlJc w:val="left"/>
+      <w:pPr>
+        <w:ind w:left="1440" w:hanging="360"/>
+      </w:pPr>
+      <w:rPr>
+        <w:rFonts w:ascii="Courier New" w:hAnsi="Courier New" w:cs="Courier New" w:hint="default"/>
+      </w:rPr>
+    </w:lvl>
+    <w:lvl w:ilvl="2" w:tplc="14090005" w:tentative="1">
+      <w:start w:val="1"/>
+      <w:numFmt w:val="bullet"/>
+      <w:lvlText w:val=""/>
+      <w:lvlJc w:val="left"/>
+      <w:pPr>
+        <w:ind w:left="2160" w:hanging="360"/>
+      </w:pPr>
+      <w:rPr>
+        <w:rFonts w:ascii="Wingdings" w:hAnsi="Wingdings" w:hint="default"/>
+      </w:rPr>
+    </w:lvl>
+    <w:lvl w:ilvl="3" w:tplc="14090001" w:tentative="1">
+      <w:start w:val="1"/>
+      <w:numFmt w:val="bullet"/>
+      <w:lvlText w:val=""/>
+      <w:lvlJc w:val="left"/>
+      <w:pPr>
+        <w:ind w:left="2880" w:hanging="360"/>
+      </w:pPr>
+      <w:rPr>
+        <w:rFonts w:ascii="Symbol" w:hAnsi="Symbol" w:hint="default"/>
+      </w:rPr>
+    </w:lvl>
+    <w:lvl w:ilvl="4" w:tplc="14090003" w:tentative="1">
+      <w:start w:val="1"/>
+      <w:numFmt w:val="bullet"/>
+      <w:lvlText w:val="o"/>
+      <w:lvlJc w:val="left"/>
+      <w:pPr>
+        <w:ind w:left="3600" w:hanging="360"/>
+      </w:pPr>
+      <w:rPr>
+        <w:rFonts w:ascii="Courier New" w:hAnsi="Courier New" w:cs="Courier New" w:hint="default"/>
+      </w:rPr>
+    </w:lvl>
+    <w:lvl w:ilvl="5" w:tplc="14090005" w:tentative="1">
+      <w:start w:val="1"/>
+      <w:numFmt w:val="bullet"/>
+      <w:lvlText w:val=""/>
+      <w:lvlJc w:val="left"/>
+      <w:pPr>
+        <w:ind w:left="4320" w:hanging="360"/>
+      </w:pPr>
+      <w:rPr>
+        <w:rFonts w:ascii="Wingdings" w:hAnsi="Wingdings" w:hint="default"/>
+      </w:rPr>
+    </w:lvl>
+    <w:lvl w:ilvl="6" w:tplc="14090001" w:tentative="1">
+      <w:start w:val="1"/>
+      <w:numFmt w:val="bullet"/>
+      <w:lvlText w:val=""/>
+      <w:lvlJc w:val="left"/>
+      <w:pPr>
+        <w:ind w:left="5040" w:hanging="360"/>
+      </w:pPr>
+      <w:rPr>
+        <w:rFonts w:ascii="Symbol" w:hAnsi="Symbol" w:hint="default"/>
+      </w:rPr>
+    </w:lvl>
+    <w:lvl w:ilvl="7" w:tplc="14090003" w:tentative="1">
+      <w:start w:val="1"/>
+      <w:numFmt w:val="bullet"/>
+      <w:lvlText w:val="o"/>
+      <w:lvlJc w:val="left"/>
+      <w:pPr>
+        <w:ind w:left="5760" w:hanging="360"/>
+      </w:pPr>
+      <w:rPr>
+        <w:rFonts w:ascii="Courier New" w:hAnsi="Courier New" w:cs="Courier New" w:hint="default"/>
+      </w:rPr>
+    </w:lvl>
+    <w:lvl w:ilvl="8" w:tplc="14090005" w:tentative="1">
+      <w:start w:val="1"/>
+      <w:numFmt w:val="bullet"/>
+      <w:lvlText w:val=""/>
+      <w:lvlJc w:val="left"/>
+      <w:pPr>
+        <w:ind w:left="6480" w:hanging="360"/>
+      </w:pPr>
+      <w:rPr>
+        <w:rFonts w:ascii="Wingdings" w:hAnsi="Wingdings" w:hint="default"/>
+      </w:rPr>
+    </w:lvl>
+  </w:abstractNum>
   <w:num w:numId="1">
     <w:abstractNumId w:val="1"/>
   </w:num>
   <w:num w:numId="2">
     <w:abstractNumId w:val="0"/>
+  </w:num>
+  <w:num w:numId="3">
+    <w:abstractNumId w:val="2"/>
   </w:num>
 </w:numbering>
 </file>

</xml_diff>

<commit_message>
Friday 8th of May Daily Standup Meeting Minutes
Friday 8th of May Daily Standup Meeting Minutes
</commit_message>
<xml_diff>
--- a/Documentation - Sprint 1/Daily Standup Meeting Minutes - Rush Racing.docx
+++ b/Documentation - Sprint 1/Daily Standup Meeting Minutes - Rush Racing.docx
@@ -132,7 +132,7 @@
       <w:tr>
         <w:tc>
           <w:tcPr>
-            <w:tcW w:w="846" w:type="dxa"/>
+            <w:tcW w:w="844" w:type="dxa"/>
             <w:shd w:val="clear" w:color="auto" w:fill="D9D9D9" w:themeFill="background1" w:themeFillShade="D9"/>
           </w:tcPr>
           <w:p>
@@ -161,7 +161,7 @@
         </w:tc>
         <w:tc>
           <w:tcPr>
-            <w:tcW w:w="3544" w:type="dxa"/>
+            <w:tcW w:w="3681" w:type="dxa"/>
             <w:shd w:val="clear" w:color="auto" w:fill="D9D9D9" w:themeFill="background1" w:themeFillShade="D9"/>
           </w:tcPr>
           <w:p>
@@ -190,7 +190,7 @@
         </w:tc>
         <w:tc>
           <w:tcPr>
-            <w:tcW w:w="9639" w:type="dxa"/>
+            <w:tcW w:w="9504" w:type="dxa"/>
             <w:shd w:val="clear" w:color="auto" w:fill="D9D9D9" w:themeFill="background1" w:themeFillShade="D9"/>
           </w:tcPr>
           <w:p>
@@ -221,7 +221,7 @@
       <w:tr>
         <w:tc>
           <w:tcPr>
-            <w:tcW w:w="846" w:type="dxa"/>
+            <w:tcW w:w="844" w:type="dxa"/>
           </w:tcPr>
           <w:p>
             <w:pPr>
@@ -239,7 +239,7 @@
         </w:tc>
         <w:tc>
           <w:tcPr>
-            <w:tcW w:w="3544" w:type="dxa"/>
+            <w:tcW w:w="3681" w:type="dxa"/>
           </w:tcPr>
           <w:p>
             <w:pPr>
@@ -257,7 +257,7 @@
         </w:tc>
         <w:tc>
           <w:tcPr>
-            <w:tcW w:w="9639" w:type="dxa"/>
+            <w:tcW w:w="9504" w:type="dxa"/>
           </w:tcPr>
           <w:p>
             <w:pPr>
@@ -350,19 +350,11 @@
                 <w:lang w:val="en-US"/>
               </w:rPr>
             </w:pPr>
-            <w:proofErr w:type="spellStart"/>
-            <w:r>
-              <w:rPr>
-                <w:lang w:val="en-US"/>
-              </w:rPr>
-              <w:t>Organised</w:t>
-            </w:r>
-            <w:proofErr w:type="spellEnd"/>
-            <w:r>
-              <w:rPr>
-                <w:lang w:val="en-US"/>
-              </w:rPr>
-              <w:t xml:space="preserve"> daily stand up meeting times</w:t>
+            <w:r>
+              <w:rPr>
+                <w:lang w:val="en-US"/>
+              </w:rPr>
+              <w:t>Organised daily stand up meeting times</w:t>
             </w:r>
           </w:p>
           <w:p>
@@ -412,7 +404,7 @@
       <w:tr>
         <w:tc>
           <w:tcPr>
-            <w:tcW w:w="846" w:type="dxa"/>
+            <w:tcW w:w="844" w:type="dxa"/>
           </w:tcPr>
           <w:p>
             <w:pPr>
@@ -430,7 +422,7 @@
         </w:tc>
         <w:tc>
           <w:tcPr>
-            <w:tcW w:w="3544" w:type="dxa"/>
+            <w:tcW w:w="3681" w:type="dxa"/>
           </w:tcPr>
           <w:p>
             <w:pPr>
@@ -443,7 +435,7 @@
                 <w:noProof/>
               </w:rPr>
               <w:drawing>
-                <wp:inline distT="0" distB="0" distL="0" distR="0" wp14:anchorId="1C53630C" wp14:editId="30D1C88A">
+                <wp:inline distT="0" distB="0" distL="0" distR="0" wp14:anchorId="1C53630C" wp14:editId="6590FD01">
                   <wp:extent cx="2200275" cy="1344241"/>
                   <wp:effectExtent l="0" t="0" r="0" b="8890"/>
                   <wp:docPr id="1" name="Picture 1"/>
@@ -466,7 +458,7 @@
                         <pic:spPr>
                           <a:xfrm>
                             <a:off x="0" y="0"/>
-                            <a:ext cx="2217212" cy="1354588"/>
+                            <a:ext cx="2200275" cy="1344241"/>
                           </a:xfrm>
                           <a:prstGeom prst="rect">
                             <a:avLst/>
@@ -482,7 +474,7 @@
         </w:tc>
         <w:tc>
           <w:tcPr>
-            <w:tcW w:w="9639" w:type="dxa"/>
+            <w:tcW w:w="9504" w:type="dxa"/>
           </w:tcPr>
           <w:p>
             <w:pPr>
@@ -507,16 +499,8 @@
               <w:rPr>
                 <w:lang w:val="en-US"/>
               </w:rPr>
-              <w:t xml:space="preserve">Immanuel: imported assets, dressing up the track scene, minor hiccups related to </w:t>
-            </w:r>
-            <w:proofErr w:type="spellStart"/>
-            <w:r>
-              <w:rPr>
-                <w:lang w:val="en-US"/>
-              </w:rPr>
-              <w:t>github</w:t>
-            </w:r>
-            <w:proofErr w:type="spellEnd"/>
+              <w:t>Immanuel: imported assets, dressing up the track scene, minor hiccups related to github</w:t>
+            </w:r>
           </w:p>
           <w:p>
             <w:pPr>
@@ -541,45 +525,667 @@
               <w:rPr>
                 <w:lang w:val="en-US"/>
               </w:rPr>
-              <w:t xml:space="preserve">Tyrell: making </w:t>
-            </w:r>
-            <w:proofErr w:type="spellStart"/>
-            <w:r>
-              <w:rPr>
-                <w:lang w:val="en-US"/>
-              </w:rPr>
-              <w:t>ui</w:t>
-            </w:r>
-            <w:proofErr w:type="spellEnd"/>
-            <w:r>
-              <w:rPr>
-                <w:lang w:val="en-US"/>
-              </w:rPr>
-              <w:t xml:space="preserve"> and menus, today finishing up on </w:t>
-            </w:r>
-            <w:proofErr w:type="spellStart"/>
-            <w:r>
-              <w:rPr>
-                <w:lang w:val="en-US"/>
-              </w:rPr>
-              <w:t>ui</w:t>
-            </w:r>
-            <w:proofErr w:type="spellEnd"/>
-            <w:r>
-              <w:rPr>
-                <w:lang w:val="en-US"/>
-              </w:rPr>
-              <w:t xml:space="preserve"> and menus, </w:t>
+              <w:t>Tyrell: making ui and menus, today finishing up on ui and menus</w:t>
+            </w:r>
+          </w:p>
+          <w:p>
+            <w:pPr>
+              <w:rPr>
+                <w:lang w:val="en-US"/>
+              </w:rPr>
+            </w:pPr>
+            <w:r>
+              <w:rPr>
+                <w:lang w:val="en-US"/>
+              </w:rPr>
+              <w:t>Maya: imported car controller scripts, will be improving these scripts. Issues: some github issues</w:t>
+            </w:r>
+          </w:p>
+        </w:tc>
+      </w:tr>
+    </w:tbl>
+    <w:p>
+      <w:r>
+        <w:br w:type="page"/>
+      </w:r>
+    </w:p>
+    <w:tbl>
+      <w:tblPr>
+        <w:tblStyle w:val="TableGrid"/>
+        <w:tblW w:w="14029" w:type="dxa"/>
+        <w:tblLook w:val="04A0" w:firstRow="1" w:lastRow="0" w:firstColumn="1" w:lastColumn="0" w:noHBand="0" w:noVBand="1"/>
+      </w:tblPr>
+      <w:tblGrid>
+        <w:gridCol w:w="825"/>
+        <w:gridCol w:w="4310"/>
+        <w:gridCol w:w="8894"/>
+      </w:tblGrid>
+      <w:tr>
+        <w:tc>
+          <w:tcPr>
+            <w:tcW w:w="844" w:type="dxa"/>
+          </w:tcPr>
+          <w:p>
+            <w:pPr>
+              <w:rPr>
+                <w:lang w:val="en-US"/>
+              </w:rPr>
+            </w:pPr>
+            <w:r>
+              <w:rPr>
+                <w:lang w:val="en-US"/>
+              </w:rPr>
+              <w:lastRenderedPageBreak/>
+              <w:t>8 May</w:t>
+            </w:r>
+          </w:p>
+        </w:tc>
+        <w:tc>
+          <w:tcPr>
+            <w:tcW w:w="3681" w:type="dxa"/>
+          </w:tcPr>
+          <w:p>
+            <w:pPr>
+              <w:rPr>
+                <w:lang w:val="en-US"/>
+              </w:rPr>
+            </w:pPr>
+            <w:r>
+              <w:rPr>
+                <w:noProof/>
+              </w:rPr>
+              <w:drawing>
+                <wp:inline distT="0" distB="0" distL="0" distR="0" wp14:anchorId="48BC3B5C" wp14:editId="4DAB550F">
+                  <wp:extent cx="2600162" cy="3038475"/>
+                  <wp:effectExtent l="0" t="0" r="0" b="0"/>
+                  <wp:docPr id="2" name="Picture 2"/>
+                  <wp:cNvGraphicFramePr>
+                    <a:graphicFrameLocks xmlns:a="http://schemas.openxmlformats.org/drawingml/2006/main" noChangeAspect="1"/>
+                  </wp:cNvGraphicFramePr>
+                  <a:graphic xmlns:a="http://schemas.openxmlformats.org/drawingml/2006/main">
+                    <a:graphicData uri="http://schemas.openxmlformats.org/drawingml/2006/picture">
+                      <pic:pic xmlns:pic="http://schemas.openxmlformats.org/drawingml/2006/picture">
+                        <pic:nvPicPr>
+                          <pic:cNvPr id="1" name=""/>
+                          <pic:cNvPicPr/>
+                        </pic:nvPicPr>
+                        <pic:blipFill>
+                          <a:blip r:embed="rId6"/>
+                          <a:stretch>
+                            <a:fillRect/>
+                          </a:stretch>
+                        </pic:blipFill>
+                        <pic:spPr>
+                          <a:xfrm>
+                            <a:off x="0" y="0"/>
+                            <a:ext cx="2603809" cy="3042736"/>
+                          </a:xfrm>
+                          <a:prstGeom prst="rect">
+                            <a:avLst/>
+                          </a:prstGeom>
+                        </pic:spPr>
+                      </pic:pic>
+                    </a:graphicData>
+                  </a:graphic>
+                </wp:inline>
+              </w:drawing>
+            </w:r>
+          </w:p>
+          <w:p>
+            <w:pPr>
+              <w:rPr>
+                <w:lang w:val="en-US"/>
+              </w:rPr>
+            </w:pPr>
+            <w:r>
+              <w:rPr>
+                <w:lang w:val="en-US"/>
+              </w:rPr>
+              <w:t xml:space="preserve">Attendees: </w:t>
+            </w:r>
+          </w:p>
+          <w:p>
+            <w:pPr>
+              <w:rPr>
+                <w:lang w:val="en-US"/>
+              </w:rPr>
+            </w:pPr>
+            <w:r>
+              <w:rPr>
+                <w:lang w:val="en-US"/>
+              </w:rPr>
+              <w:t>Henry</w:t>
+            </w:r>
+          </w:p>
+          <w:p>
+            <w:pPr>
+              <w:rPr>
+                <w:lang w:val="en-US"/>
+              </w:rPr>
+            </w:pPr>
+            <w:r>
+              <w:rPr>
+                <w:lang w:val="en-US"/>
+              </w:rPr>
+              <w:t>Maya</w:t>
+            </w:r>
+          </w:p>
+          <w:p>
+            <w:pPr>
+              <w:rPr>
+                <w:lang w:val="en-US"/>
+              </w:rPr>
+            </w:pPr>
+            <w:r>
+              <w:rPr>
+                <w:lang w:val="en-US"/>
+              </w:rPr>
+              <w:t>Tyrell</w:t>
+            </w:r>
+          </w:p>
+          <w:p>
+            <w:pPr>
+              <w:rPr>
+                <w:lang w:val="en-US"/>
+              </w:rPr>
+            </w:pPr>
+            <w:r>
+              <w:rPr>
+                <w:lang w:val="en-US"/>
+              </w:rPr>
+              <w:t>Immanuel</w:t>
+            </w:r>
+          </w:p>
+          <w:p>
+            <w:pPr>
+              <w:rPr>
+                <w:lang w:val="en-US"/>
+              </w:rPr>
+            </w:pPr>
+            <w:r>
+              <w:rPr>
+                <w:lang w:val="en-US"/>
+              </w:rPr>
+              <w:t xml:space="preserve">Missing: </w:t>
+            </w:r>
+          </w:p>
+          <w:p>
+            <w:pPr>
+              <w:rPr>
+                <w:lang w:val="en-US"/>
+              </w:rPr>
+            </w:pPr>
+            <w:r>
+              <w:rPr>
+                <w:lang w:val="en-US"/>
+              </w:rPr>
+              <w:t>Bernie</w:t>
+            </w:r>
+          </w:p>
+        </w:tc>
+        <w:tc>
+          <w:tcPr>
+            <w:tcW w:w="9504" w:type="dxa"/>
+          </w:tcPr>
+          <w:p>
+            <w:pPr>
+              <w:rPr>
+                <w:lang w:val="en-US"/>
+              </w:rPr>
+            </w:pPr>
+            <w:r>
+              <w:rPr>
+                <w:lang w:val="en-US"/>
+              </w:rPr>
+              <w:t>Bernie:</w:t>
+            </w:r>
+          </w:p>
+          <w:p>
+            <w:pPr>
+              <w:pStyle w:val="ListParagraph"/>
+              <w:numPr>
+                <w:ilvl w:val="0"/>
+                <w:numId w:val="3"/>
+              </w:numPr>
+              <w:rPr>
+                <w:b/>
+                <w:bCs/>
+                <w:lang w:val="en-US"/>
+              </w:rPr>
+            </w:pPr>
+            <w:r>
+              <w:rPr>
+                <w:b/>
+                <w:bCs/>
+                <w:lang w:val="en-US"/>
+              </w:rPr>
+              <w:t>N/A</w:t>
+            </w:r>
+          </w:p>
+          <w:p>
+            <w:pPr>
+              <w:rPr>
+                <w:lang w:val="en-US"/>
+              </w:rPr>
+            </w:pPr>
+            <w:r>
+              <w:rPr>
+                <w:lang w:val="en-US"/>
+              </w:rPr>
+              <w:t>Immanuel:</w:t>
+            </w:r>
+          </w:p>
+          <w:p>
+            <w:pPr>
+              <w:pStyle w:val="ListParagraph"/>
+              <w:numPr>
+                <w:ilvl w:val="0"/>
+                <w:numId w:val="3"/>
+              </w:numPr>
+              <w:rPr>
+                <w:b/>
+                <w:bCs/>
+                <w:lang w:val="en-US"/>
+              </w:rPr>
+            </w:pPr>
+            <w:r>
+              <w:rPr>
+                <w:b/>
+                <w:bCs/>
+                <w:lang w:val="en-US"/>
+              </w:rPr>
+              <w:t xml:space="preserve">Things done since last meeting: </w:t>
+            </w:r>
+            <w:r>
+              <w:rPr>
+                <w:lang w:val="en-US"/>
+              </w:rPr>
+              <w:t>working on HUD (trello user story), lap timer lap counter, saving best time into HUD, everything working as it should. Cutscene when race finished</w:t>
+            </w:r>
+            <w:r>
+              <w:rPr>
+                <w:lang w:val="en-US"/>
+              </w:rPr>
+              <w:t>. Found tutorial for speedometer</w:t>
+            </w:r>
+          </w:p>
+          <w:p>
+            <w:pPr>
+              <w:pStyle w:val="ListParagraph"/>
+              <w:numPr>
+                <w:ilvl w:val="0"/>
+                <w:numId w:val="3"/>
+              </w:numPr>
+              <w:rPr>
+                <w:b/>
+                <w:bCs/>
+                <w:lang w:val="en-US"/>
+              </w:rPr>
+            </w:pPr>
+            <w:r>
+              <w:rPr>
+                <w:b/>
+                <w:bCs/>
+                <w:lang w:val="en-US"/>
+              </w:rPr>
+              <w:t xml:space="preserve">Things to do before next meeting: </w:t>
+            </w:r>
+            <w:r>
+              <w:rPr>
+                <w:lang w:val="en-US"/>
+              </w:rPr>
+              <w:t>Make a cutscene for race finishing, add in speedometer. Sort out github</w:t>
+            </w:r>
+            <w:r>
+              <w:rPr>
+                <w:lang w:val="en-US"/>
+              </w:rPr>
+              <w:t>.</w:t>
+            </w:r>
+          </w:p>
+          <w:p>
+            <w:pPr>
+              <w:pStyle w:val="ListParagraph"/>
+              <w:numPr>
+                <w:ilvl w:val="0"/>
+                <w:numId w:val="3"/>
+              </w:numPr>
+              <w:rPr>
+                <w:b/>
+                <w:bCs/>
+                <w:lang w:val="en-US"/>
+              </w:rPr>
+            </w:pPr>
+            <w:r>
+              <w:rPr>
+                <w:b/>
+                <w:bCs/>
+                <w:lang w:val="en-US"/>
+              </w:rPr>
+              <w:t xml:space="preserve">Any issues?: </w:t>
+            </w:r>
+            <w:r>
+              <w:rPr>
+                <w:lang w:val="en-US"/>
+              </w:rPr>
+              <w:t>Github</w:t>
+            </w:r>
+            <w:r>
+              <w:rPr>
+                <w:lang w:val="en-US"/>
+              </w:rPr>
+              <w:t xml:space="preserve">. </w:t>
+            </w:r>
+          </w:p>
+          <w:p>
+            <w:pPr>
+              <w:rPr>
+                <w:lang w:val="en-US"/>
+              </w:rPr>
+            </w:pPr>
+            <w:r>
+              <w:rPr>
+                <w:lang w:val="en-US"/>
+              </w:rPr>
+              <w:t>Henry:</w:t>
+            </w:r>
+          </w:p>
+          <w:p>
+            <w:pPr>
+              <w:pStyle w:val="ListParagraph"/>
+              <w:numPr>
+                <w:ilvl w:val="0"/>
+                <w:numId w:val="3"/>
+              </w:numPr>
+              <w:rPr>
+                <w:b/>
+                <w:bCs/>
+                <w:lang w:val="en-US"/>
+              </w:rPr>
+            </w:pPr>
+            <w:r>
+              <w:rPr>
+                <w:b/>
+                <w:bCs/>
+                <w:lang w:val="en-US"/>
+              </w:rPr>
+              <w:t xml:space="preserve">Things done since last meeting: </w:t>
+            </w:r>
+            <w:r>
+              <w:rPr>
+                <w:lang w:val="en-US"/>
+              </w:rPr>
+              <w:t>How to create</w:t>
+            </w:r>
+            <w:r>
+              <w:rPr>
+                <w:lang w:val="en-US"/>
+              </w:rPr>
+              <w:t xml:space="preserve"> lists for menu selection when there is a few items, created sketch up for map and difficulty selection UI menu</w:t>
+            </w:r>
+          </w:p>
+          <w:p>
+            <w:pPr>
+              <w:pStyle w:val="ListParagraph"/>
+              <w:numPr>
+                <w:ilvl w:val="0"/>
+                <w:numId w:val="3"/>
+              </w:numPr>
+              <w:rPr>
+                <w:b/>
+                <w:bCs/>
+                <w:lang w:val="en-US"/>
+              </w:rPr>
+            </w:pPr>
+            <w:r>
+              <w:rPr>
+                <w:b/>
+                <w:bCs/>
+                <w:lang w:val="en-US"/>
+              </w:rPr>
+              <w:t xml:space="preserve">Things to do before next meeting: </w:t>
+            </w:r>
+            <w:r>
+              <w:rPr>
+                <w:lang w:val="en-US"/>
+              </w:rPr>
+              <w:t xml:space="preserve">Figure out how to </w:t>
+            </w:r>
+            <w:r>
+              <w:rPr>
+                <w:lang w:val="en-US"/>
+              </w:rPr>
+              <w:t>display these lists (the scripts that control them)</w:t>
             </w:r>
             <w:bookmarkStart w:id="0" w:name="_GoBack"/>
             <w:bookmarkEnd w:id="0"/>
+          </w:p>
+          <w:p>
+            <w:pPr>
+              <w:pStyle w:val="ListParagraph"/>
+              <w:numPr>
+                <w:ilvl w:val="0"/>
+                <w:numId w:val="3"/>
+              </w:numPr>
+              <w:rPr>
+                <w:b/>
+                <w:bCs/>
+                <w:lang w:val="en-US"/>
+              </w:rPr>
+            </w:pPr>
+            <w:r>
+              <w:rPr>
+                <w:b/>
+                <w:bCs/>
+                <w:lang w:val="en-US"/>
+              </w:rPr>
+              <w:t xml:space="preserve">Any issues?: </w:t>
+            </w:r>
+            <w:r>
+              <w:rPr>
+                <w:lang w:val="en-US"/>
+              </w:rPr>
+              <w:t xml:space="preserve">No </w:t>
+            </w:r>
+          </w:p>
+          <w:p>
+            <w:pPr>
+              <w:rPr>
+                <w:lang w:val="en-US"/>
+              </w:rPr>
+            </w:pPr>
+            <w:r>
+              <w:rPr>
+                <w:lang w:val="en-US"/>
+              </w:rPr>
+              <w:t>Tyrell:</w:t>
+            </w:r>
+          </w:p>
+          <w:p>
+            <w:pPr>
+              <w:pStyle w:val="ListParagraph"/>
+              <w:numPr>
+                <w:ilvl w:val="0"/>
+                <w:numId w:val="3"/>
+              </w:numPr>
+              <w:rPr>
+                <w:b/>
+                <w:bCs/>
+                <w:lang w:val="en-US"/>
+              </w:rPr>
+            </w:pPr>
+            <w:r>
+              <w:rPr>
+                <w:b/>
+                <w:bCs/>
+                <w:lang w:val="en-US"/>
+              </w:rPr>
+              <w:t xml:space="preserve">Things done since last meeting: </w:t>
+            </w:r>
+            <w:r>
+              <w:rPr>
+                <w:b/>
+                <w:bCs/>
+                <w:lang w:val="en-US"/>
+              </w:rPr>
+              <w:t>Worked on UI, looked for youtube different ways to work through user stories. Looked at how to pause in game.</w:t>
+            </w:r>
+          </w:p>
+          <w:p>
+            <w:pPr>
+              <w:pStyle w:val="ListParagraph"/>
+              <w:numPr>
+                <w:ilvl w:val="0"/>
+                <w:numId w:val="3"/>
+              </w:numPr>
+              <w:rPr>
+                <w:b/>
+                <w:bCs/>
+                <w:lang w:val="en-US"/>
+              </w:rPr>
+            </w:pPr>
+            <w:r>
+              <w:rPr>
+                <w:b/>
+                <w:bCs/>
+                <w:lang w:val="en-US"/>
+              </w:rPr>
+              <w:t xml:space="preserve">Things to do before next meeting: </w:t>
+            </w:r>
+            <w:r>
+              <w:rPr>
+                <w:b/>
+                <w:bCs/>
+                <w:lang w:val="en-US"/>
+              </w:rPr>
+              <w:t>Start on pause menu (user story)</w:t>
+            </w:r>
+          </w:p>
+          <w:p>
+            <w:pPr>
+              <w:pStyle w:val="ListParagraph"/>
+              <w:numPr>
+                <w:ilvl w:val="0"/>
+                <w:numId w:val="3"/>
+              </w:numPr>
+              <w:rPr>
+                <w:b/>
+                <w:bCs/>
+                <w:lang w:val="en-US"/>
+              </w:rPr>
+            </w:pPr>
+            <w:r>
+              <w:rPr>
+                <w:b/>
+                <w:bCs/>
+                <w:lang w:val="en-US"/>
+              </w:rPr>
+              <w:t xml:space="preserve">Any issues?: </w:t>
+            </w:r>
+            <w:r>
+              <w:rPr>
+                <w:lang w:val="en-US"/>
+              </w:rPr>
+              <w:t>Nothing other than github.</w:t>
+            </w:r>
+          </w:p>
+          <w:p>
+            <w:pPr>
+              <w:rPr>
+                <w:lang w:val="en-US"/>
+              </w:rPr>
+            </w:pPr>
+            <w:r>
+              <w:rPr>
+                <w:lang w:val="en-US"/>
+              </w:rPr>
+              <w:t xml:space="preserve">Maya: </w:t>
+            </w:r>
+          </w:p>
+          <w:p>
+            <w:pPr>
+              <w:pStyle w:val="ListParagraph"/>
+              <w:numPr>
+                <w:ilvl w:val="0"/>
+                <w:numId w:val="3"/>
+              </w:numPr>
+              <w:rPr>
+                <w:lang w:val="en-US"/>
+              </w:rPr>
+            </w:pPr>
+            <w:r>
+              <w:rPr>
+                <w:b/>
+                <w:bCs/>
+                <w:lang w:val="en-US"/>
+              </w:rPr>
+              <w:t>Things done since last meeting:</w:t>
+            </w:r>
+            <w:r>
+              <w:rPr>
+                <w:lang w:val="en-US"/>
+              </w:rPr>
+              <w:t xml:space="preserve"> Added the Huracan car model Henry made and added the car controller scripts to that</w:t>
+            </w:r>
+          </w:p>
+          <w:p>
+            <w:pPr>
+              <w:pStyle w:val="ListParagraph"/>
+              <w:numPr>
+                <w:ilvl w:val="0"/>
+                <w:numId w:val="3"/>
+              </w:numPr>
+              <w:rPr>
+                <w:lang w:val="en-US"/>
+              </w:rPr>
+            </w:pPr>
+            <w:r>
+              <w:rPr>
+                <w:b/>
+                <w:bCs/>
+                <w:lang w:val="en-US"/>
+              </w:rPr>
+              <w:t>Things to do before next meeting:</w:t>
+            </w:r>
+            <w:r>
+              <w:rPr>
+                <w:lang w:val="en-US"/>
+              </w:rPr>
+              <w:t xml:space="preserve"> Planning out the currency user story and have that done hopefully this weekend</w:t>
+            </w:r>
+          </w:p>
+          <w:p>
+            <w:pPr>
+              <w:pStyle w:val="ListParagraph"/>
+              <w:numPr>
+                <w:ilvl w:val="0"/>
+                <w:numId w:val="3"/>
+              </w:numPr>
+              <w:rPr>
+                <w:lang w:val="en-US"/>
+              </w:rPr>
+            </w:pPr>
+            <w:r>
+              <w:rPr>
+                <w:b/>
+                <w:bCs/>
+                <w:lang w:val="en-US"/>
+              </w:rPr>
+              <w:t>Any issues?:</w:t>
+            </w:r>
+            <w:r>
+              <w:rPr>
+                <w:lang w:val="en-US"/>
+              </w:rPr>
+              <w:t xml:space="preserve"> No issues</w:t>
+            </w:r>
           </w:p>
         </w:tc>
       </w:tr>
       <w:tr>
         <w:tc>
           <w:tcPr>
-            <w:tcW w:w="846" w:type="dxa"/>
+            <w:tcW w:w="844" w:type="dxa"/>
           </w:tcPr>
           <w:p>
             <w:pPr>
@@ -591,7 +1197,7 @@
         </w:tc>
         <w:tc>
           <w:tcPr>
-            <w:tcW w:w="3544" w:type="dxa"/>
+            <w:tcW w:w="3681" w:type="dxa"/>
           </w:tcPr>
           <w:p>
             <w:pPr>
@@ -603,7 +1209,7 @@
         </w:tc>
         <w:tc>
           <w:tcPr>
-            <w:tcW w:w="9639" w:type="dxa"/>
+            <w:tcW w:w="9504" w:type="dxa"/>
           </w:tcPr>
           <w:p>
             <w:pPr>
@@ -611,13 +1217,337 @@
                 <w:lang w:val="en-US"/>
               </w:rPr>
             </w:pPr>
+            <w:r>
+              <w:rPr>
+                <w:lang w:val="en-US"/>
+              </w:rPr>
+              <w:t>Bernadette:</w:t>
+            </w:r>
+          </w:p>
+          <w:p>
+            <w:pPr>
+              <w:pStyle w:val="ListParagraph"/>
+              <w:numPr>
+                <w:ilvl w:val="0"/>
+                <w:numId w:val="3"/>
+              </w:numPr>
+              <w:rPr>
+                <w:lang w:val="en-US"/>
+              </w:rPr>
+            </w:pPr>
+            <w:r>
+              <w:rPr>
+                <w:lang w:val="en-US"/>
+              </w:rPr>
+              <w:t xml:space="preserve">Things done since last meeting: </w:t>
+            </w:r>
+          </w:p>
+          <w:p>
+            <w:pPr>
+              <w:pStyle w:val="ListParagraph"/>
+              <w:numPr>
+                <w:ilvl w:val="0"/>
+                <w:numId w:val="3"/>
+              </w:numPr>
+              <w:rPr>
+                <w:lang w:val="en-US"/>
+              </w:rPr>
+            </w:pPr>
+            <w:r>
+              <w:rPr>
+                <w:lang w:val="en-US"/>
+              </w:rPr>
+              <w:t xml:space="preserve">Things to do before next meeting: </w:t>
+            </w:r>
+          </w:p>
+          <w:p>
+            <w:pPr>
+              <w:pStyle w:val="ListParagraph"/>
+              <w:numPr>
+                <w:ilvl w:val="0"/>
+                <w:numId w:val="3"/>
+              </w:numPr>
+              <w:rPr>
+                <w:lang w:val="en-US"/>
+              </w:rPr>
+            </w:pPr>
+            <w:r>
+              <w:rPr>
+                <w:lang w:val="en-US"/>
+              </w:rPr>
+              <w:t xml:space="preserve">Any issues?: </w:t>
+            </w:r>
+          </w:p>
+          <w:p>
+            <w:pPr>
+              <w:rPr>
+                <w:lang w:val="en-US"/>
+              </w:rPr>
+            </w:pPr>
+            <w:r>
+              <w:rPr>
+                <w:lang w:val="en-US"/>
+              </w:rPr>
+              <w:t>Immanuel:</w:t>
+            </w:r>
+          </w:p>
+          <w:p>
+            <w:pPr>
+              <w:pStyle w:val="ListParagraph"/>
+              <w:numPr>
+                <w:ilvl w:val="0"/>
+                <w:numId w:val="3"/>
+              </w:numPr>
+              <w:rPr>
+                <w:lang w:val="en-US"/>
+              </w:rPr>
+            </w:pPr>
+            <w:r>
+              <w:rPr>
+                <w:lang w:val="en-US"/>
+              </w:rPr>
+              <w:t xml:space="preserve">Things done since last meeting: </w:t>
+            </w:r>
+          </w:p>
+          <w:p>
+            <w:pPr>
+              <w:pStyle w:val="ListParagraph"/>
+              <w:numPr>
+                <w:ilvl w:val="0"/>
+                <w:numId w:val="3"/>
+              </w:numPr>
+              <w:rPr>
+                <w:lang w:val="en-US"/>
+              </w:rPr>
+            </w:pPr>
+            <w:r>
+              <w:rPr>
+                <w:lang w:val="en-US"/>
+              </w:rPr>
+              <w:lastRenderedPageBreak/>
+              <w:t xml:space="preserve">Things to do before next meeting: </w:t>
+            </w:r>
+          </w:p>
+          <w:p>
+            <w:pPr>
+              <w:pStyle w:val="ListParagraph"/>
+              <w:numPr>
+                <w:ilvl w:val="0"/>
+                <w:numId w:val="3"/>
+              </w:numPr>
+              <w:rPr>
+                <w:lang w:val="en-US"/>
+              </w:rPr>
+            </w:pPr>
+            <w:r>
+              <w:rPr>
+                <w:lang w:val="en-US"/>
+              </w:rPr>
+              <w:t xml:space="preserve">Any issues?: </w:t>
+            </w:r>
+          </w:p>
+          <w:p>
+            <w:pPr>
+              <w:rPr>
+                <w:lang w:val="en-US"/>
+              </w:rPr>
+            </w:pPr>
+            <w:r>
+              <w:rPr>
+                <w:lang w:val="en-US"/>
+              </w:rPr>
+              <w:t>Henry:</w:t>
+            </w:r>
+          </w:p>
+          <w:p>
+            <w:pPr>
+              <w:pStyle w:val="ListParagraph"/>
+              <w:numPr>
+                <w:ilvl w:val="0"/>
+                <w:numId w:val="3"/>
+              </w:numPr>
+              <w:rPr>
+                <w:lang w:val="en-US"/>
+              </w:rPr>
+            </w:pPr>
+            <w:r>
+              <w:rPr>
+                <w:lang w:val="en-US"/>
+              </w:rPr>
+              <w:t xml:space="preserve">Things done since last meeting: </w:t>
+            </w:r>
+          </w:p>
+          <w:p>
+            <w:pPr>
+              <w:pStyle w:val="ListParagraph"/>
+              <w:numPr>
+                <w:ilvl w:val="0"/>
+                <w:numId w:val="3"/>
+              </w:numPr>
+              <w:rPr>
+                <w:lang w:val="en-US"/>
+              </w:rPr>
+            </w:pPr>
+            <w:r>
+              <w:rPr>
+                <w:lang w:val="en-US"/>
+              </w:rPr>
+              <w:t xml:space="preserve">Things to do before next meeting: </w:t>
+            </w:r>
+          </w:p>
+          <w:p>
+            <w:pPr>
+              <w:pStyle w:val="ListParagraph"/>
+              <w:numPr>
+                <w:ilvl w:val="0"/>
+                <w:numId w:val="3"/>
+              </w:numPr>
+              <w:rPr>
+                <w:lang w:val="en-US"/>
+              </w:rPr>
+            </w:pPr>
+            <w:r>
+              <w:rPr>
+                <w:lang w:val="en-US"/>
+              </w:rPr>
+              <w:t xml:space="preserve">Any issues?: </w:t>
+            </w:r>
+          </w:p>
+          <w:p>
+            <w:pPr>
+              <w:rPr>
+                <w:lang w:val="en-US"/>
+              </w:rPr>
+            </w:pPr>
+            <w:r>
+              <w:rPr>
+                <w:lang w:val="en-US"/>
+              </w:rPr>
+              <w:t>Tyrell:</w:t>
+            </w:r>
+          </w:p>
+          <w:p>
+            <w:pPr>
+              <w:pStyle w:val="ListParagraph"/>
+              <w:numPr>
+                <w:ilvl w:val="0"/>
+                <w:numId w:val="3"/>
+              </w:numPr>
+              <w:rPr>
+                <w:lang w:val="en-US"/>
+              </w:rPr>
+            </w:pPr>
+            <w:r>
+              <w:rPr>
+                <w:lang w:val="en-US"/>
+              </w:rPr>
+              <w:t xml:space="preserve">Things done since last meeting: </w:t>
+            </w:r>
+          </w:p>
+          <w:p>
+            <w:pPr>
+              <w:pStyle w:val="ListParagraph"/>
+              <w:numPr>
+                <w:ilvl w:val="0"/>
+                <w:numId w:val="3"/>
+              </w:numPr>
+              <w:rPr>
+                <w:lang w:val="en-US"/>
+              </w:rPr>
+            </w:pPr>
+            <w:r>
+              <w:rPr>
+                <w:lang w:val="en-US"/>
+              </w:rPr>
+              <w:t xml:space="preserve">Things to do before next meeting: </w:t>
+            </w:r>
+          </w:p>
+          <w:p>
+            <w:pPr>
+              <w:pStyle w:val="ListParagraph"/>
+              <w:numPr>
+                <w:ilvl w:val="0"/>
+                <w:numId w:val="3"/>
+              </w:numPr>
+              <w:rPr>
+                <w:lang w:val="en-US"/>
+              </w:rPr>
+            </w:pPr>
+            <w:r>
+              <w:rPr>
+                <w:lang w:val="en-US"/>
+              </w:rPr>
+              <w:t xml:space="preserve">Any issues?: </w:t>
+            </w:r>
+          </w:p>
+          <w:p>
+            <w:pPr>
+              <w:rPr>
+                <w:lang w:val="en-US"/>
+              </w:rPr>
+            </w:pPr>
+            <w:r>
+              <w:rPr>
+                <w:lang w:val="en-US"/>
+              </w:rPr>
+              <w:t xml:space="preserve">Maya: </w:t>
+            </w:r>
+          </w:p>
+          <w:p>
+            <w:pPr>
+              <w:pStyle w:val="ListParagraph"/>
+              <w:numPr>
+                <w:ilvl w:val="0"/>
+                <w:numId w:val="3"/>
+              </w:numPr>
+              <w:rPr>
+                <w:lang w:val="en-US"/>
+              </w:rPr>
+            </w:pPr>
+            <w:r>
+              <w:rPr>
+                <w:lang w:val="en-US"/>
+              </w:rPr>
+              <w:t xml:space="preserve">Things done since last meeting: </w:t>
+            </w:r>
+          </w:p>
+          <w:p>
+            <w:pPr>
+              <w:pStyle w:val="ListParagraph"/>
+              <w:numPr>
+                <w:ilvl w:val="0"/>
+                <w:numId w:val="3"/>
+              </w:numPr>
+              <w:rPr>
+                <w:lang w:val="en-US"/>
+              </w:rPr>
+            </w:pPr>
+            <w:r>
+              <w:rPr>
+                <w:lang w:val="en-US"/>
+              </w:rPr>
+              <w:t xml:space="preserve">Things to do before next meeting: </w:t>
+            </w:r>
+          </w:p>
+          <w:p>
+            <w:pPr>
+              <w:rPr>
+                <w:lang w:val="en-US"/>
+              </w:rPr>
+            </w:pPr>
+            <w:r>
+              <w:rPr>
+                <w:lang w:val="en-US"/>
+              </w:rPr>
+              <w:t>Any issues?:</w:t>
+            </w:r>
           </w:p>
         </w:tc>
       </w:tr>
       <w:tr>
         <w:tc>
           <w:tcPr>
-            <w:tcW w:w="846" w:type="dxa"/>
+            <w:tcW w:w="844" w:type="dxa"/>
           </w:tcPr>
           <w:p>
             <w:pPr>
@@ -629,7 +1559,7 @@
         </w:tc>
         <w:tc>
           <w:tcPr>
-            <w:tcW w:w="3544" w:type="dxa"/>
+            <w:tcW w:w="3681" w:type="dxa"/>
           </w:tcPr>
           <w:p>
             <w:pPr>
@@ -641,7 +1571,7 @@
         </w:tc>
         <w:tc>
           <w:tcPr>
-            <w:tcW w:w="9639" w:type="dxa"/>
+            <w:tcW w:w="9504" w:type="dxa"/>
           </w:tcPr>
           <w:p>
             <w:pPr>
@@ -649,13 +1579,337 @@
                 <w:lang w:val="en-US"/>
               </w:rPr>
             </w:pPr>
+            <w:r>
+              <w:rPr>
+                <w:lang w:val="en-US"/>
+              </w:rPr>
+              <w:t>Bernadette:</w:t>
+            </w:r>
+          </w:p>
+          <w:p>
+            <w:pPr>
+              <w:pStyle w:val="ListParagraph"/>
+              <w:numPr>
+                <w:ilvl w:val="0"/>
+                <w:numId w:val="3"/>
+              </w:numPr>
+              <w:rPr>
+                <w:lang w:val="en-US"/>
+              </w:rPr>
+            </w:pPr>
+            <w:r>
+              <w:rPr>
+                <w:lang w:val="en-US"/>
+              </w:rPr>
+              <w:t xml:space="preserve">Things done since last meeting: </w:t>
+            </w:r>
+          </w:p>
+          <w:p>
+            <w:pPr>
+              <w:pStyle w:val="ListParagraph"/>
+              <w:numPr>
+                <w:ilvl w:val="0"/>
+                <w:numId w:val="3"/>
+              </w:numPr>
+              <w:rPr>
+                <w:lang w:val="en-US"/>
+              </w:rPr>
+            </w:pPr>
+            <w:r>
+              <w:rPr>
+                <w:lang w:val="en-US"/>
+              </w:rPr>
+              <w:t xml:space="preserve">Things to do before next meeting: </w:t>
+            </w:r>
+          </w:p>
+          <w:p>
+            <w:pPr>
+              <w:pStyle w:val="ListParagraph"/>
+              <w:numPr>
+                <w:ilvl w:val="0"/>
+                <w:numId w:val="3"/>
+              </w:numPr>
+              <w:rPr>
+                <w:lang w:val="en-US"/>
+              </w:rPr>
+            </w:pPr>
+            <w:r>
+              <w:rPr>
+                <w:lang w:val="en-US"/>
+              </w:rPr>
+              <w:t xml:space="preserve">Any issues?: </w:t>
+            </w:r>
+          </w:p>
+          <w:p>
+            <w:pPr>
+              <w:rPr>
+                <w:lang w:val="en-US"/>
+              </w:rPr>
+            </w:pPr>
+            <w:r>
+              <w:rPr>
+                <w:lang w:val="en-US"/>
+              </w:rPr>
+              <w:t>Immanuel:</w:t>
+            </w:r>
+          </w:p>
+          <w:p>
+            <w:pPr>
+              <w:pStyle w:val="ListParagraph"/>
+              <w:numPr>
+                <w:ilvl w:val="0"/>
+                <w:numId w:val="3"/>
+              </w:numPr>
+              <w:rPr>
+                <w:lang w:val="en-US"/>
+              </w:rPr>
+            </w:pPr>
+            <w:r>
+              <w:rPr>
+                <w:lang w:val="en-US"/>
+              </w:rPr>
+              <w:t xml:space="preserve">Things done since last meeting: </w:t>
+            </w:r>
+          </w:p>
+          <w:p>
+            <w:pPr>
+              <w:pStyle w:val="ListParagraph"/>
+              <w:numPr>
+                <w:ilvl w:val="0"/>
+                <w:numId w:val="3"/>
+              </w:numPr>
+              <w:rPr>
+                <w:lang w:val="en-US"/>
+              </w:rPr>
+            </w:pPr>
+            <w:r>
+              <w:rPr>
+                <w:lang w:val="en-US"/>
+              </w:rPr>
+              <w:t xml:space="preserve">Things to do before next meeting: </w:t>
+            </w:r>
+          </w:p>
+          <w:p>
+            <w:pPr>
+              <w:pStyle w:val="ListParagraph"/>
+              <w:numPr>
+                <w:ilvl w:val="0"/>
+                <w:numId w:val="3"/>
+              </w:numPr>
+              <w:rPr>
+                <w:lang w:val="en-US"/>
+              </w:rPr>
+            </w:pPr>
+            <w:r>
+              <w:rPr>
+                <w:lang w:val="en-US"/>
+              </w:rPr>
+              <w:t xml:space="preserve">Any issues?: </w:t>
+            </w:r>
+          </w:p>
+          <w:p>
+            <w:pPr>
+              <w:rPr>
+                <w:lang w:val="en-US"/>
+              </w:rPr>
+            </w:pPr>
+            <w:r>
+              <w:rPr>
+                <w:lang w:val="en-US"/>
+              </w:rPr>
+              <w:t>Henry:</w:t>
+            </w:r>
+          </w:p>
+          <w:p>
+            <w:pPr>
+              <w:pStyle w:val="ListParagraph"/>
+              <w:numPr>
+                <w:ilvl w:val="0"/>
+                <w:numId w:val="3"/>
+              </w:numPr>
+              <w:rPr>
+                <w:lang w:val="en-US"/>
+              </w:rPr>
+            </w:pPr>
+            <w:r>
+              <w:rPr>
+                <w:lang w:val="en-US"/>
+              </w:rPr>
+              <w:t xml:space="preserve">Things done since last meeting: </w:t>
+            </w:r>
+          </w:p>
+          <w:p>
+            <w:pPr>
+              <w:pStyle w:val="ListParagraph"/>
+              <w:numPr>
+                <w:ilvl w:val="0"/>
+                <w:numId w:val="3"/>
+              </w:numPr>
+              <w:rPr>
+                <w:lang w:val="en-US"/>
+              </w:rPr>
+            </w:pPr>
+            <w:r>
+              <w:rPr>
+                <w:lang w:val="en-US"/>
+              </w:rPr>
+              <w:t xml:space="preserve">Things to do before next meeting: </w:t>
+            </w:r>
+          </w:p>
+          <w:p>
+            <w:pPr>
+              <w:pStyle w:val="ListParagraph"/>
+              <w:numPr>
+                <w:ilvl w:val="0"/>
+                <w:numId w:val="3"/>
+              </w:numPr>
+              <w:rPr>
+                <w:lang w:val="en-US"/>
+              </w:rPr>
+            </w:pPr>
+            <w:r>
+              <w:rPr>
+                <w:lang w:val="en-US"/>
+              </w:rPr>
+              <w:t xml:space="preserve">Any issues?: </w:t>
+            </w:r>
+          </w:p>
+          <w:p>
+            <w:pPr>
+              <w:rPr>
+                <w:lang w:val="en-US"/>
+              </w:rPr>
+            </w:pPr>
+            <w:r>
+              <w:rPr>
+                <w:lang w:val="en-US"/>
+              </w:rPr>
+              <w:t>Tyrell:</w:t>
+            </w:r>
+          </w:p>
+          <w:p>
+            <w:pPr>
+              <w:pStyle w:val="ListParagraph"/>
+              <w:numPr>
+                <w:ilvl w:val="0"/>
+                <w:numId w:val="3"/>
+              </w:numPr>
+              <w:rPr>
+                <w:lang w:val="en-US"/>
+              </w:rPr>
+            </w:pPr>
+            <w:r>
+              <w:rPr>
+                <w:lang w:val="en-US"/>
+              </w:rPr>
+              <w:t xml:space="preserve">Things done since last meeting: </w:t>
+            </w:r>
+          </w:p>
+          <w:p>
+            <w:pPr>
+              <w:pStyle w:val="ListParagraph"/>
+              <w:numPr>
+                <w:ilvl w:val="0"/>
+                <w:numId w:val="3"/>
+              </w:numPr>
+              <w:rPr>
+                <w:lang w:val="en-US"/>
+              </w:rPr>
+            </w:pPr>
+            <w:r>
+              <w:rPr>
+                <w:lang w:val="en-US"/>
+              </w:rPr>
+              <w:t xml:space="preserve">Things to do before next meeting: </w:t>
+            </w:r>
+          </w:p>
+          <w:p>
+            <w:pPr>
+              <w:pStyle w:val="ListParagraph"/>
+              <w:numPr>
+                <w:ilvl w:val="0"/>
+                <w:numId w:val="3"/>
+              </w:numPr>
+              <w:rPr>
+                <w:lang w:val="en-US"/>
+              </w:rPr>
+            </w:pPr>
+            <w:r>
+              <w:rPr>
+                <w:lang w:val="en-US"/>
+              </w:rPr>
+              <w:t xml:space="preserve">Any issues?: </w:t>
+            </w:r>
+          </w:p>
+          <w:p>
+            <w:pPr>
+              <w:rPr>
+                <w:lang w:val="en-US"/>
+              </w:rPr>
+            </w:pPr>
+            <w:r>
+              <w:rPr>
+                <w:lang w:val="en-US"/>
+              </w:rPr>
+              <w:t xml:space="preserve">Maya: </w:t>
+            </w:r>
+          </w:p>
+          <w:p>
+            <w:pPr>
+              <w:pStyle w:val="ListParagraph"/>
+              <w:numPr>
+                <w:ilvl w:val="0"/>
+                <w:numId w:val="3"/>
+              </w:numPr>
+              <w:rPr>
+                <w:lang w:val="en-US"/>
+              </w:rPr>
+            </w:pPr>
+            <w:r>
+              <w:rPr>
+                <w:lang w:val="en-US"/>
+              </w:rPr>
+              <w:t xml:space="preserve">Things done since last meeting: </w:t>
+            </w:r>
+          </w:p>
+          <w:p>
+            <w:pPr>
+              <w:pStyle w:val="ListParagraph"/>
+              <w:numPr>
+                <w:ilvl w:val="0"/>
+                <w:numId w:val="3"/>
+              </w:numPr>
+              <w:rPr>
+                <w:lang w:val="en-US"/>
+              </w:rPr>
+            </w:pPr>
+            <w:r>
+              <w:rPr>
+                <w:lang w:val="en-US"/>
+              </w:rPr>
+              <w:lastRenderedPageBreak/>
+              <w:t xml:space="preserve">Things to do before next meeting: </w:t>
+            </w:r>
+          </w:p>
+          <w:p>
+            <w:pPr>
+              <w:rPr>
+                <w:lang w:val="en-US"/>
+              </w:rPr>
+            </w:pPr>
+            <w:r>
+              <w:rPr>
+                <w:lang w:val="en-US"/>
+              </w:rPr>
+              <w:t>Any issues?:</w:t>
+            </w:r>
           </w:p>
         </w:tc>
       </w:tr>
       <w:tr>
         <w:tc>
           <w:tcPr>
-            <w:tcW w:w="846" w:type="dxa"/>
+            <w:tcW w:w="844" w:type="dxa"/>
           </w:tcPr>
           <w:p>
             <w:pPr>
@@ -667,7 +1921,7 @@
         </w:tc>
         <w:tc>
           <w:tcPr>
-            <w:tcW w:w="3544" w:type="dxa"/>
+            <w:tcW w:w="3681" w:type="dxa"/>
           </w:tcPr>
           <w:p>
             <w:pPr>
@@ -679,7 +1933,7 @@
         </w:tc>
         <w:tc>
           <w:tcPr>
-            <w:tcW w:w="9639" w:type="dxa"/>
+            <w:tcW w:w="9504" w:type="dxa"/>
           </w:tcPr>
           <w:p>
             <w:pPr>
@@ -687,13 +1941,336 @@
                 <w:lang w:val="en-US"/>
               </w:rPr>
             </w:pPr>
+            <w:r>
+              <w:rPr>
+                <w:lang w:val="en-US"/>
+              </w:rPr>
+              <w:t>Bernadette:</w:t>
+            </w:r>
+          </w:p>
+          <w:p>
+            <w:pPr>
+              <w:pStyle w:val="ListParagraph"/>
+              <w:numPr>
+                <w:ilvl w:val="0"/>
+                <w:numId w:val="3"/>
+              </w:numPr>
+              <w:rPr>
+                <w:lang w:val="en-US"/>
+              </w:rPr>
+            </w:pPr>
+            <w:r>
+              <w:rPr>
+                <w:lang w:val="en-US"/>
+              </w:rPr>
+              <w:t xml:space="preserve">Things done since last meeting: </w:t>
+            </w:r>
+          </w:p>
+          <w:p>
+            <w:pPr>
+              <w:pStyle w:val="ListParagraph"/>
+              <w:numPr>
+                <w:ilvl w:val="0"/>
+                <w:numId w:val="3"/>
+              </w:numPr>
+              <w:rPr>
+                <w:lang w:val="en-US"/>
+              </w:rPr>
+            </w:pPr>
+            <w:r>
+              <w:rPr>
+                <w:lang w:val="en-US"/>
+              </w:rPr>
+              <w:t xml:space="preserve">Things to do before next meeting: </w:t>
+            </w:r>
+          </w:p>
+          <w:p>
+            <w:pPr>
+              <w:pStyle w:val="ListParagraph"/>
+              <w:numPr>
+                <w:ilvl w:val="0"/>
+                <w:numId w:val="3"/>
+              </w:numPr>
+              <w:rPr>
+                <w:lang w:val="en-US"/>
+              </w:rPr>
+            </w:pPr>
+            <w:r>
+              <w:rPr>
+                <w:lang w:val="en-US"/>
+              </w:rPr>
+              <w:t xml:space="preserve">Any issues?: </w:t>
+            </w:r>
+          </w:p>
+          <w:p>
+            <w:pPr>
+              <w:rPr>
+                <w:lang w:val="en-US"/>
+              </w:rPr>
+            </w:pPr>
+            <w:r>
+              <w:rPr>
+                <w:lang w:val="en-US"/>
+              </w:rPr>
+              <w:t>Immanuel:</w:t>
+            </w:r>
+          </w:p>
+          <w:p>
+            <w:pPr>
+              <w:pStyle w:val="ListParagraph"/>
+              <w:numPr>
+                <w:ilvl w:val="0"/>
+                <w:numId w:val="3"/>
+              </w:numPr>
+              <w:rPr>
+                <w:lang w:val="en-US"/>
+              </w:rPr>
+            </w:pPr>
+            <w:r>
+              <w:rPr>
+                <w:lang w:val="en-US"/>
+              </w:rPr>
+              <w:t xml:space="preserve">Things done since last meeting: </w:t>
+            </w:r>
+          </w:p>
+          <w:p>
+            <w:pPr>
+              <w:pStyle w:val="ListParagraph"/>
+              <w:numPr>
+                <w:ilvl w:val="0"/>
+                <w:numId w:val="3"/>
+              </w:numPr>
+              <w:rPr>
+                <w:lang w:val="en-US"/>
+              </w:rPr>
+            </w:pPr>
+            <w:r>
+              <w:rPr>
+                <w:lang w:val="en-US"/>
+              </w:rPr>
+              <w:t xml:space="preserve">Things to do before next meeting: </w:t>
+            </w:r>
+          </w:p>
+          <w:p>
+            <w:pPr>
+              <w:pStyle w:val="ListParagraph"/>
+              <w:numPr>
+                <w:ilvl w:val="0"/>
+                <w:numId w:val="3"/>
+              </w:numPr>
+              <w:rPr>
+                <w:lang w:val="en-US"/>
+              </w:rPr>
+            </w:pPr>
+            <w:r>
+              <w:rPr>
+                <w:lang w:val="en-US"/>
+              </w:rPr>
+              <w:t xml:space="preserve">Any issues?: </w:t>
+            </w:r>
+          </w:p>
+          <w:p>
+            <w:pPr>
+              <w:rPr>
+                <w:lang w:val="en-US"/>
+              </w:rPr>
+            </w:pPr>
+            <w:r>
+              <w:rPr>
+                <w:lang w:val="en-US"/>
+              </w:rPr>
+              <w:t>Henry:</w:t>
+            </w:r>
+          </w:p>
+          <w:p>
+            <w:pPr>
+              <w:pStyle w:val="ListParagraph"/>
+              <w:numPr>
+                <w:ilvl w:val="0"/>
+                <w:numId w:val="3"/>
+              </w:numPr>
+              <w:rPr>
+                <w:lang w:val="en-US"/>
+              </w:rPr>
+            </w:pPr>
+            <w:r>
+              <w:rPr>
+                <w:lang w:val="en-US"/>
+              </w:rPr>
+              <w:t xml:space="preserve">Things done since last meeting: </w:t>
+            </w:r>
+          </w:p>
+          <w:p>
+            <w:pPr>
+              <w:pStyle w:val="ListParagraph"/>
+              <w:numPr>
+                <w:ilvl w:val="0"/>
+                <w:numId w:val="3"/>
+              </w:numPr>
+              <w:rPr>
+                <w:lang w:val="en-US"/>
+              </w:rPr>
+            </w:pPr>
+            <w:r>
+              <w:rPr>
+                <w:lang w:val="en-US"/>
+              </w:rPr>
+              <w:t xml:space="preserve">Things to do before next meeting: </w:t>
+            </w:r>
+          </w:p>
+          <w:p>
+            <w:pPr>
+              <w:pStyle w:val="ListParagraph"/>
+              <w:numPr>
+                <w:ilvl w:val="0"/>
+                <w:numId w:val="3"/>
+              </w:numPr>
+              <w:rPr>
+                <w:lang w:val="en-US"/>
+              </w:rPr>
+            </w:pPr>
+            <w:r>
+              <w:rPr>
+                <w:lang w:val="en-US"/>
+              </w:rPr>
+              <w:t xml:space="preserve">Any issues?: </w:t>
+            </w:r>
+          </w:p>
+          <w:p>
+            <w:pPr>
+              <w:rPr>
+                <w:lang w:val="en-US"/>
+              </w:rPr>
+            </w:pPr>
+            <w:r>
+              <w:rPr>
+                <w:lang w:val="en-US"/>
+              </w:rPr>
+              <w:t>Tyrell:</w:t>
+            </w:r>
+          </w:p>
+          <w:p>
+            <w:pPr>
+              <w:pStyle w:val="ListParagraph"/>
+              <w:numPr>
+                <w:ilvl w:val="0"/>
+                <w:numId w:val="3"/>
+              </w:numPr>
+              <w:rPr>
+                <w:lang w:val="en-US"/>
+              </w:rPr>
+            </w:pPr>
+            <w:r>
+              <w:rPr>
+                <w:lang w:val="en-US"/>
+              </w:rPr>
+              <w:t xml:space="preserve">Things done since last meeting: </w:t>
+            </w:r>
+          </w:p>
+          <w:p>
+            <w:pPr>
+              <w:pStyle w:val="ListParagraph"/>
+              <w:numPr>
+                <w:ilvl w:val="0"/>
+                <w:numId w:val="3"/>
+              </w:numPr>
+              <w:rPr>
+                <w:lang w:val="en-US"/>
+              </w:rPr>
+            </w:pPr>
+            <w:r>
+              <w:rPr>
+                <w:lang w:val="en-US"/>
+              </w:rPr>
+              <w:t xml:space="preserve">Things to do before next meeting: </w:t>
+            </w:r>
+          </w:p>
+          <w:p>
+            <w:pPr>
+              <w:pStyle w:val="ListParagraph"/>
+              <w:numPr>
+                <w:ilvl w:val="0"/>
+                <w:numId w:val="3"/>
+              </w:numPr>
+              <w:rPr>
+                <w:lang w:val="en-US"/>
+              </w:rPr>
+            </w:pPr>
+            <w:r>
+              <w:rPr>
+                <w:lang w:val="en-US"/>
+              </w:rPr>
+              <w:t xml:space="preserve">Any issues?: </w:t>
+            </w:r>
+          </w:p>
+          <w:p>
+            <w:pPr>
+              <w:rPr>
+                <w:lang w:val="en-US"/>
+              </w:rPr>
+            </w:pPr>
+            <w:r>
+              <w:rPr>
+                <w:lang w:val="en-US"/>
+              </w:rPr>
+              <w:t xml:space="preserve">Maya: </w:t>
+            </w:r>
+          </w:p>
+          <w:p>
+            <w:pPr>
+              <w:pStyle w:val="ListParagraph"/>
+              <w:numPr>
+                <w:ilvl w:val="0"/>
+                <w:numId w:val="3"/>
+              </w:numPr>
+              <w:rPr>
+                <w:lang w:val="en-US"/>
+              </w:rPr>
+            </w:pPr>
+            <w:r>
+              <w:rPr>
+                <w:lang w:val="en-US"/>
+              </w:rPr>
+              <w:t xml:space="preserve">Things done since last meeting: </w:t>
+            </w:r>
+          </w:p>
+          <w:p>
+            <w:pPr>
+              <w:pStyle w:val="ListParagraph"/>
+              <w:numPr>
+                <w:ilvl w:val="0"/>
+                <w:numId w:val="3"/>
+              </w:numPr>
+              <w:rPr>
+                <w:lang w:val="en-US"/>
+              </w:rPr>
+            </w:pPr>
+            <w:r>
+              <w:rPr>
+                <w:lang w:val="en-US"/>
+              </w:rPr>
+              <w:t xml:space="preserve">Things to do before next meeting: </w:t>
+            </w:r>
+          </w:p>
+          <w:p>
+            <w:pPr>
+              <w:rPr>
+                <w:lang w:val="en-US"/>
+              </w:rPr>
+            </w:pPr>
+            <w:r>
+              <w:rPr>
+                <w:lang w:val="en-US"/>
+              </w:rPr>
+              <w:t>Any issues?:</w:t>
+            </w:r>
           </w:p>
         </w:tc>
       </w:tr>
       <w:tr>
         <w:tc>
           <w:tcPr>
-            <w:tcW w:w="846" w:type="dxa"/>
+            <w:tcW w:w="844" w:type="dxa"/>
           </w:tcPr>
           <w:p>
             <w:pPr>
@@ -705,7 +2282,7 @@
         </w:tc>
         <w:tc>
           <w:tcPr>
-            <w:tcW w:w="3544" w:type="dxa"/>
+            <w:tcW w:w="3681" w:type="dxa"/>
           </w:tcPr>
           <w:p>
             <w:pPr>
@@ -717,7 +2294,7 @@
         </w:tc>
         <w:tc>
           <w:tcPr>
-            <w:tcW w:w="9639" w:type="dxa"/>
+            <w:tcW w:w="9504" w:type="dxa"/>
           </w:tcPr>
           <w:p>
             <w:pPr>
@@ -725,44 +2302,330 @@
                 <w:lang w:val="en-US"/>
               </w:rPr>
             </w:pPr>
-          </w:p>
-        </w:tc>
-      </w:tr>
-      <w:tr>
-        <w:tc>
-          <w:tcPr>
-            <w:tcW w:w="846" w:type="dxa"/>
-          </w:tcPr>
-          <w:p>
-            <w:pPr>
-              <w:rPr>
-                <w:lang w:val="en-US"/>
-              </w:rPr>
-            </w:pPr>
-          </w:p>
-        </w:tc>
-        <w:tc>
-          <w:tcPr>
-            <w:tcW w:w="3544" w:type="dxa"/>
-          </w:tcPr>
-          <w:p>
-            <w:pPr>
-              <w:rPr>
-                <w:lang w:val="en-US"/>
-              </w:rPr>
-            </w:pPr>
-          </w:p>
-        </w:tc>
-        <w:tc>
-          <w:tcPr>
-            <w:tcW w:w="9639" w:type="dxa"/>
-          </w:tcPr>
-          <w:p>
-            <w:pPr>
-              <w:rPr>
-                <w:lang w:val="en-US"/>
-              </w:rPr>
-            </w:pPr>
+            <w:r>
+              <w:rPr>
+                <w:lang w:val="en-US"/>
+              </w:rPr>
+              <w:t>Bernadette:</w:t>
+            </w:r>
+          </w:p>
+          <w:p>
+            <w:pPr>
+              <w:pStyle w:val="ListParagraph"/>
+              <w:numPr>
+                <w:ilvl w:val="0"/>
+                <w:numId w:val="3"/>
+              </w:numPr>
+              <w:rPr>
+                <w:lang w:val="en-US"/>
+              </w:rPr>
+            </w:pPr>
+            <w:r>
+              <w:rPr>
+                <w:lang w:val="en-US"/>
+              </w:rPr>
+              <w:t xml:space="preserve">Things done since last meeting: </w:t>
+            </w:r>
+          </w:p>
+          <w:p>
+            <w:pPr>
+              <w:pStyle w:val="ListParagraph"/>
+              <w:numPr>
+                <w:ilvl w:val="0"/>
+                <w:numId w:val="3"/>
+              </w:numPr>
+              <w:rPr>
+                <w:lang w:val="en-US"/>
+              </w:rPr>
+            </w:pPr>
+            <w:r>
+              <w:rPr>
+                <w:lang w:val="en-US"/>
+              </w:rPr>
+              <w:t xml:space="preserve">Things to do before next meeting: </w:t>
+            </w:r>
+          </w:p>
+          <w:p>
+            <w:pPr>
+              <w:pStyle w:val="ListParagraph"/>
+              <w:numPr>
+                <w:ilvl w:val="0"/>
+                <w:numId w:val="3"/>
+              </w:numPr>
+              <w:rPr>
+                <w:lang w:val="en-US"/>
+              </w:rPr>
+            </w:pPr>
+            <w:r>
+              <w:rPr>
+                <w:lang w:val="en-US"/>
+              </w:rPr>
+              <w:t xml:space="preserve">Any issues?: </w:t>
+            </w:r>
+          </w:p>
+          <w:p>
+            <w:pPr>
+              <w:rPr>
+                <w:lang w:val="en-US"/>
+              </w:rPr>
+            </w:pPr>
+            <w:r>
+              <w:rPr>
+                <w:lang w:val="en-US"/>
+              </w:rPr>
+              <w:t>Immanuel:</w:t>
+            </w:r>
+          </w:p>
+          <w:p>
+            <w:pPr>
+              <w:pStyle w:val="ListParagraph"/>
+              <w:numPr>
+                <w:ilvl w:val="0"/>
+                <w:numId w:val="3"/>
+              </w:numPr>
+              <w:rPr>
+                <w:lang w:val="en-US"/>
+              </w:rPr>
+            </w:pPr>
+            <w:r>
+              <w:rPr>
+                <w:lang w:val="en-US"/>
+              </w:rPr>
+              <w:t xml:space="preserve">Things done since last meeting: </w:t>
+            </w:r>
+          </w:p>
+          <w:p>
+            <w:pPr>
+              <w:pStyle w:val="ListParagraph"/>
+              <w:numPr>
+                <w:ilvl w:val="0"/>
+                <w:numId w:val="3"/>
+              </w:numPr>
+              <w:rPr>
+                <w:lang w:val="en-US"/>
+              </w:rPr>
+            </w:pPr>
+            <w:r>
+              <w:rPr>
+                <w:lang w:val="en-US"/>
+              </w:rPr>
+              <w:t xml:space="preserve">Things to do before next meeting: </w:t>
+            </w:r>
+          </w:p>
+          <w:p>
+            <w:pPr>
+              <w:pStyle w:val="ListParagraph"/>
+              <w:numPr>
+                <w:ilvl w:val="0"/>
+                <w:numId w:val="3"/>
+              </w:numPr>
+              <w:rPr>
+                <w:lang w:val="en-US"/>
+              </w:rPr>
+            </w:pPr>
+            <w:r>
+              <w:rPr>
+                <w:lang w:val="en-US"/>
+              </w:rPr>
+              <w:t xml:space="preserve">Any issues?: </w:t>
+            </w:r>
+          </w:p>
+          <w:p>
+            <w:pPr>
+              <w:rPr>
+                <w:lang w:val="en-US"/>
+              </w:rPr>
+            </w:pPr>
+            <w:r>
+              <w:rPr>
+                <w:lang w:val="en-US"/>
+              </w:rPr>
+              <w:t>Henry:</w:t>
+            </w:r>
+          </w:p>
+          <w:p>
+            <w:pPr>
+              <w:pStyle w:val="ListParagraph"/>
+              <w:numPr>
+                <w:ilvl w:val="0"/>
+                <w:numId w:val="3"/>
+              </w:numPr>
+              <w:rPr>
+                <w:lang w:val="en-US"/>
+              </w:rPr>
+            </w:pPr>
+            <w:r>
+              <w:rPr>
+                <w:lang w:val="en-US"/>
+              </w:rPr>
+              <w:t xml:space="preserve">Things done since last meeting: </w:t>
+            </w:r>
+          </w:p>
+          <w:p>
+            <w:pPr>
+              <w:pStyle w:val="ListParagraph"/>
+              <w:numPr>
+                <w:ilvl w:val="0"/>
+                <w:numId w:val="3"/>
+              </w:numPr>
+              <w:rPr>
+                <w:lang w:val="en-US"/>
+              </w:rPr>
+            </w:pPr>
+            <w:r>
+              <w:rPr>
+                <w:lang w:val="en-US"/>
+              </w:rPr>
+              <w:lastRenderedPageBreak/>
+              <w:t xml:space="preserve">Things to do before next meeting: </w:t>
+            </w:r>
+          </w:p>
+          <w:p>
+            <w:pPr>
+              <w:pStyle w:val="ListParagraph"/>
+              <w:numPr>
+                <w:ilvl w:val="0"/>
+                <w:numId w:val="3"/>
+              </w:numPr>
+              <w:rPr>
+                <w:lang w:val="en-US"/>
+              </w:rPr>
+            </w:pPr>
+            <w:r>
+              <w:rPr>
+                <w:lang w:val="en-US"/>
+              </w:rPr>
+              <w:t xml:space="preserve">Any issues?: </w:t>
+            </w:r>
+          </w:p>
+          <w:p>
+            <w:pPr>
+              <w:rPr>
+                <w:lang w:val="en-US"/>
+              </w:rPr>
+            </w:pPr>
+            <w:r>
+              <w:rPr>
+                <w:lang w:val="en-US"/>
+              </w:rPr>
+              <w:t>Tyrell:</w:t>
+            </w:r>
+          </w:p>
+          <w:p>
+            <w:pPr>
+              <w:pStyle w:val="ListParagraph"/>
+              <w:numPr>
+                <w:ilvl w:val="0"/>
+                <w:numId w:val="3"/>
+              </w:numPr>
+              <w:rPr>
+                <w:lang w:val="en-US"/>
+              </w:rPr>
+            </w:pPr>
+            <w:r>
+              <w:rPr>
+                <w:lang w:val="en-US"/>
+              </w:rPr>
+              <w:t xml:space="preserve">Things done since last meeting: </w:t>
+            </w:r>
+          </w:p>
+          <w:p>
+            <w:pPr>
+              <w:pStyle w:val="ListParagraph"/>
+              <w:numPr>
+                <w:ilvl w:val="0"/>
+                <w:numId w:val="3"/>
+              </w:numPr>
+              <w:rPr>
+                <w:lang w:val="en-US"/>
+              </w:rPr>
+            </w:pPr>
+            <w:r>
+              <w:rPr>
+                <w:lang w:val="en-US"/>
+              </w:rPr>
+              <w:t xml:space="preserve">Things to do before next meeting: </w:t>
+            </w:r>
+          </w:p>
+          <w:p>
+            <w:pPr>
+              <w:pStyle w:val="ListParagraph"/>
+              <w:numPr>
+                <w:ilvl w:val="0"/>
+                <w:numId w:val="3"/>
+              </w:numPr>
+              <w:rPr>
+                <w:lang w:val="en-US"/>
+              </w:rPr>
+            </w:pPr>
+            <w:r>
+              <w:rPr>
+                <w:lang w:val="en-US"/>
+              </w:rPr>
+              <w:t xml:space="preserve">Any issues?: </w:t>
+            </w:r>
+          </w:p>
+          <w:p>
+            <w:pPr>
+              <w:rPr>
+                <w:lang w:val="en-US"/>
+              </w:rPr>
+            </w:pPr>
+            <w:r>
+              <w:rPr>
+                <w:lang w:val="en-US"/>
+              </w:rPr>
+              <w:t xml:space="preserve">Maya: </w:t>
+            </w:r>
+          </w:p>
+          <w:p>
+            <w:pPr>
+              <w:pStyle w:val="ListParagraph"/>
+              <w:numPr>
+                <w:ilvl w:val="0"/>
+                <w:numId w:val="3"/>
+              </w:numPr>
+              <w:rPr>
+                <w:lang w:val="en-US"/>
+              </w:rPr>
+            </w:pPr>
+            <w:r>
+              <w:rPr>
+                <w:lang w:val="en-US"/>
+              </w:rPr>
+              <w:t xml:space="preserve">Things done since last meeting: </w:t>
+            </w:r>
+          </w:p>
+          <w:p>
+            <w:pPr>
+              <w:pStyle w:val="ListParagraph"/>
+              <w:numPr>
+                <w:ilvl w:val="0"/>
+                <w:numId w:val="3"/>
+              </w:numPr>
+              <w:rPr>
+                <w:lang w:val="en-US"/>
+              </w:rPr>
+            </w:pPr>
+            <w:r>
+              <w:rPr>
+                <w:lang w:val="en-US"/>
+              </w:rPr>
+              <w:t xml:space="preserve">Things to do before next meeting: </w:t>
+            </w:r>
+          </w:p>
+          <w:p>
+            <w:pPr>
+              <w:rPr>
+                <w:lang w:val="en-US"/>
+              </w:rPr>
+            </w:pPr>
+            <w:r>
+              <w:rPr>
+                <w:lang w:val="en-US"/>
+              </w:rPr>
+              <w:t>Any issues?:</w:t>
+            </w:r>
           </w:p>
         </w:tc>
       </w:tr>
@@ -1012,11 +2875,127 @@
       </w:rPr>
     </w:lvl>
   </w:abstractNum>
+  <w:abstractNum w:abstractNumId="2" w15:restartNumberingAfterBreak="0">
+    <w:nsid w:val="495805D6"/>
+    <w:multiLevelType w:val="hybridMultilevel"/>
+    <w:tmpl w:val="0BD656F0"/>
+    <w:lvl w:ilvl="0" w:tplc="14090001">
+      <w:start w:val="1"/>
+      <w:numFmt w:val="bullet"/>
+      <w:lvlText w:val=""/>
+      <w:lvlJc w:val="left"/>
+      <w:pPr>
+        <w:ind w:left="720" w:hanging="360"/>
+      </w:pPr>
+      <w:rPr>
+        <w:rFonts w:ascii="Symbol" w:hAnsi="Symbol" w:hint="default"/>
+      </w:rPr>
+    </w:lvl>
+    <w:lvl w:ilvl="1" w:tplc="14090003" w:tentative="1">
+      <w:start w:val="1"/>
+      <w:numFmt w:val="bullet"/>
+      <w:lvlText w:val="o"/>
+      <w:lvlJc w:val="left"/>
+      <w:pPr>
+        <w:ind w:left="1440" w:hanging="360"/>
+      </w:pPr>
+      <w:rPr>
+        <w:rFonts w:ascii="Courier New" w:hAnsi="Courier New" w:cs="Courier New" w:hint="default"/>
+      </w:rPr>
+    </w:lvl>
+    <w:lvl w:ilvl="2" w:tplc="14090005" w:tentative="1">
+      <w:start w:val="1"/>
+      <w:numFmt w:val="bullet"/>
+      <w:lvlText w:val=""/>
+      <w:lvlJc w:val="left"/>
+      <w:pPr>
+        <w:ind w:left="2160" w:hanging="360"/>
+      </w:pPr>
+      <w:rPr>
+        <w:rFonts w:ascii="Wingdings" w:hAnsi="Wingdings" w:hint="default"/>
+      </w:rPr>
+    </w:lvl>
+    <w:lvl w:ilvl="3" w:tplc="14090001" w:tentative="1">
+      <w:start w:val="1"/>
+      <w:numFmt w:val="bullet"/>
+      <w:lvlText w:val=""/>
+      <w:lvlJc w:val="left"/>
+      <w:pPr>
+        <w:ind w:left="2880" w:hanging="360"/>
+      </w:pPr>
+      <w:rPr>
+        <w:rFonts w:ascii="Symbol" w:hAnsi="Symbol" w:hint="default"/>
+      </w:rPr>
+    </w:lvl>
+    <w:lvl w:ilvl="4" w:tplc="14090003" w:tentative="1">
+      <w:start w:val="1"/>
+      <w:numFmt w:val="bullet"/>
+      <w:lvlText w:val="o"/>
+      <w:lvlJc w:val="left"/>
+      <w:pPr>
+        <w:ind w:left="3600" w:hanging="360"/>
+      </w:pPr>
+      <w:rPr>
+        <w:rFonts w:ascii="Courier New" w:hAnsi="Courier New" w:cs="Courier New" w:hint="default"/>
+      </w:rPr>
+    </w:lvl>
+    <w:lvl w:ilvl="5" w:tplc="14090005" w:tentative="1">
+      <w:start w:val="1"/>
+      <w:numFmt w:val="bullet"/>
+      <w:lvlText w:val=""/>
+      <w:lvlJc w:val="left"/>
+      <w:pPr>
+        <w:ind w:left="4320" w:hanging="360"/>
+      </w:pPr>
+      <w:rPr>
+        <w:rFonts w:ascii="Wingdings" w:hAnsi="Wingdings" w:hint="default"/>
+      </w:rPr>
+    </w:lvl>
+    <w:lvl w:ilvl="6" w:tplc="14090001" w:tentative="1">
+      <w:start w:val="1"/>
+      <w:numFmt w:val="bullet"/>
+      <w:lvlText w:val=""/>
+      <w:lvlJc w:val="left"/>
+      <w:pPr>
+        <w:ind w:left="5040" w:hanging="360"/>
+      </w:pPr>
+      <w:rPr>
+        <w:rFonts w:ascii="Symbol" w:hAnsi="Symbol" w:hint="default"/>
+      </w:rPr>
+    </w:lvl>
+    <w:lvl w:ilvl="7" w:tplc="14090003" w:tentative="1">
+      <w:start w:val="1"/>
+      <w:numFmt w:val="bullet"/>
+      <w:lvlText w:val="o"/>
+      <w:lvlJc w:val="left"/>
+      <w:pPr>
+        <w:ind w:left="5760" w:hanging="360"/>
+      </w:pPr>
+      <w:rPr>
+        <w:rFonts w:ascii="Courier New" w:hAnsi="Courier New" w:cs="Courier New" w:hint="default"/>
+      </w:rPr>
+    </w:lvl>
+    <w:lvl w:ilvl="8" w:tplc="14090005" w:tentative="1">
+      <w:start w:val="1"/>
+      <w:numFmt w:val="bullet"/>
+      <w:lvlText w:val=""/>
+      <w:lvlJc w:val="left"/>
+      <w:pPr>
+        <w:ind w:left="6480" w:hanging="360"/>
+      </w:pPr>
+      <w:rPr>
+        <w:rFonts w:ascii="Wingdings" w:hAnsi="Wingdings" w:hint="default"/>
+      </w:rPr>
+    </w:lvl>
+  </w:abstractNum>
   <w:num w:numId="1">
     <w:abstractNumId w:val="1"/>
   </w:num>
   <w:num w:numId="2">
     <w:abstractNumId w:val="0"/>
+  </w:num>
+  <w:num w:numId="3">
+    <w:abstractNumId w:val="2"/>
   </w:num>
 </w:numbering>
 </file>

</xml_diff>

<commit_message>
11th May Daily Stand-Up meeting minutes
</commit_message>
<xml_diff>
--- a/Documentation - Sprint 1/Daily Standup Meeting Minutes - Rush Racing.docx
+++ b/Documentation - Sprint 1/Daily Standup Meeting Minutes - Rush Racing.docx
@@ -957,8 +957,6 @@
               </w:rPr>
               <w:t>display these lists (the scripts that control them)</w:t>
             </w:r>
-            <w:bookmarkStart w:id="0" w:name="_GoBack"/>
-            <w:bookmarkEnd w:id="0"/>
           </w:p>
           <w:p>
             <w:pPr>
@@ -1193,6 +1191,13 @@
                 <w:lang w:val="en-US"/>
               </w:rPr>
             </w:pPr>
+            <w:r>
+              <w:rPr>
+                <w:lang w:val="en-US"/>
+              </w:rPr>
+              <w:lastRenderedPageBreak/>
+              <w:t>11 May</w:t>
+            </w:r>
           </w:p>
         </w:tc>
         <w:tc>
@@ -1205,6 +1210,46 @@
                 <w:lang w:val="en-US"/>
               </w:rPr>
             </w:pPr>
+            <w:r>
+              <w:rPr>
+                <w:noProof/>
+              </w:rPr>
+              <w:drawing>
+                <wp:inline distT="0" distB="0" distL="0" distR="0" wp14:anchorId="466BD2CD" wp14:editId="3182D99E">
+                  <wp:extent cx="2209800" cy="2857500"/>
+                  <wp:effectExtent l="0" t="0" r="0" b="0"/>
+                  <wp:docPr id="3" name="Picture 3"/>
+                  <wp:cNvGraphicFramePr>
+                    <a:graphicFrameLocks xmlns:a="http://schemas.openxmlformats.org/drawingml/2006/main" noChangeAspect="1"/>
+                  </wp:cNvGraphicFramePr>
+                  <a:graphic xmlns:a="http://schemas.openxmlformats.org/drawingml/2006/main">
+                    <a:graphicData uri="http://schemas.openxmlformats.org/drawingml/2006/picture">
+                      <pic:pic xmlns:pic="http://schemas.openxmlformats.org/drawingml/2006/picture">
+                        <pic:nvPicPr>
+                          <pic:cNvPr id="1" name=""/>
+                          <pic:cNvPicPr/>
+                        </pic:nvPicPr>
+                        <pic:blipFill>
+                          <a:blip r:embed="rId7"/>
+                          <a:stretch>
+                            <a:fillRect/>
+                          </a:stretch>
+                        </pic:blipFill>
+                        <pic:spPr>
+                          <a:xfrm>
+                            <a:off x="0" y="0"/>
+                            <a:ext cx="2209800" cy="2857500"/>
+                          </a:xfrm>
+                          <a:prstGeom prst="rect">
+                            <a:avLst/>
+                          </a:prstGeom>
+                        </pic:spPr>
+                      </pic:pic>
+                    </a:graphicData>
+                  </a:graphic>
+                </wp:inline>
+              </w:drawing>
+            </w:r>
           </w:p>
         </w:tc>
         <w:tc>
@@ -1241,6 +1286,12 @@
               </w:rPr>
               <w:t xml:space="preserve">Things done since last meeting: </w:t>
             </w:r>
+            <w:r>
+              <w:rPr>
+                <w:lang w:val="en-US"/>
+              </w:rPr>
+              <w:t>implemented test maps for mini maps</w:t>
+            </w:r>
           </w:p>
           <w:p>
             <w:pPr>
@@ -1259,6 +1310,12 @@
               </w:rPr>
               <w:t xml:space="preserve">Things to do before next meeting: </w:t>
             </w:r>
+            <w:r>
+              <w:rPr>
+                <w:lang w:val="en-US"/>
+              </w:rPr>
+              <w:t>keep doing mini maps, almost finished user story</w:t>
+            </w:r>
           </w:p>
           <w:p>
             <w:pPr>
@@ -1277,6 +1334,12 @@
               </w:rPr>
               <w:t xml:space="preserve">Any issues?: </w:t>
             </w:r>
+            <w:r>
+              <w:rPr>
+                <w:lang w:val="en-US"/>
+              </w:rPr>
+              <w:t xml:space="preserve">nothing </w:t>
+            </w:r>
           </w:p>
           <w:p>
             <w:pPr>
@@ -1308,25 +1371,36 @@
               </w:rPr>
               <w:t xml:space="preserve">Things done since last meeting: </w:t>
             </w:r>
-          </w:p>
-          <w:p>
-            <w:pPr>
-              <w:pStyle w:val="ListParagraph"/>
-              <w:numPr>
-                <w:ilvl w:val="0"/>
-                <w:numId w:val="3"/>
-              </w:numPr>
-              <w:rPr>
-                <w:lang w:val="en-US"/>
-              </w:rPr>
-            </w:pPr>
-            <w:r>
-              <w:rPr>
-                <w:lang w:val="en-US"/>
-              </w:rPr>
-              <w:lastRenderedPageBreak/>
+            <w:r>
+              <w:rPr>
+                <w:lang w:val="en-US"/>
+              </w:rPr>
+              <w:t>touching up HUD, almost done with user story</w:t>
+            </w:r>
+          </w:p>
+          <w:p>
+            <w:pPr>
+              <w:pStyle w:val="ListParagraph"/>
+              <w:numPr>
+                <w:ilvl w:val="0"/>
+                <w:numId w:val="3"/>
+              </w:numPr>
+              <w:rPr>
+                <w:lang w:val="en-US"/>
+              </w:rPr>
+            </w:pPr>
+            <w:r>
+              <w:rPr>
+                <w:lang w:val="en-US"/>
+              </w:rPr>
               <w:t xml:space="preserve">Things to do before next meeting: </w:t>
             </w:r>
+            <w:r>
+              <w:rPr>
+                <w:lang w:val="en-US"/>
+              </w:rPr>
+              <w:t>figure out how to correctly get the speed of car to use in speedometer</w:t>
+            </w:r>
           </w:p>
           <w:p>
             <w:pPr>
@@ -1345,6 +1419,12 @@
               </w:rPr>
               <w:t xml:space="preserve">Any issues?: </w:t>
             </w:r>
+            <w:r>
+              <w:rPr>
+                <w:lang w:val="en-US"/>
+              </w:rPr>
+              <w:t>finding speed of car</w:t>
+            </w:r>
           </w:p>
           <w:p>
             <w:pPr>
@@ -1376,6 +1456,18 @@
               </w:rPr>
               <w:t xml:space="preserve">Things done since last meeting: </w:t>
             </w:r>
+            <w:r>
+              <w:rPr>
+                <w:lang w:val="en-US"/>
+              </w:rPr>
+              <w:t xml:space="preserve">finished one user story </w:t>
+            </w:r>
+            <w:r>
+              <w:rPr>
+                <w:lang w:val="en-US"/>
+              </w:rPr>
+              <w:t>for menu</w:t>
+            </w:r>
           </w:p>
           <w:p>
             <w:pPr>
@@ -1394,6 +1486,12 @@
               </w:rPr>
               <w:t xml:space="preserve">Things to do before next meeting: </w:t>
             </w:r>
+            <w:r>
+              <w:rPr>
+                <w:lang w:val="en-US"/>
+              </w:rPr>
+              <w:t>start on next user story</w:t>
+            </w:r>
           </w:p>
           <w:p>
             <w:pPr>
@@ -1412,6 +1510,12 @@
               </w:rPr>
               <w:t xml:space="preserve">Any issues?: </w:t>
             </w:r>
+            <w:r>
+              <w:rPr>
+                <w:lang w:val="en-US"/>
+              </w:rPr>
+              <w:t>no issues</w:t>
+            </w:r>
           </w:p>
           <w:p>
             <w:pPr>
@@ -1443,6 +1547,24 @@
               </w:rPr>
               <w:t xml:space="preserve">Things done since last meeting: </w:t>
             </w:r>
+            <w:r>
+              <w:rPr>
+                <w:lang w:val="en-US"/>
+              </w:rPr>
+              <w:t xml:space="preserve">working on user </w:t>
+            </w:r>
+            <w:r>
+              <w:rPr>
+                <w:lang w:val="en-US"/>
+              </w:rPr>
+              <w:t>story</w:t>
+            </w:r>
+            <w:r>
+              <w:rPr>
+                <w:lang w:val="en-US"/>
+              </w:rPr>
+              <w:t xml:space="preserve"> for pausing game, complete 2 user stories</w:t>
+            </w:r>
           </w:p>
           <w:p>
             <w:pPr>
@@ -1461,6 +1583,12 @@
               </w:rPr>
               <w:t xml:space="preserve">Things to do before next meeting: </w:t>
             </w:r>
+            <w:r>
+              <w:rPr>
+                <w:lang w:val="en-US"/>
+              </w:rPr>
+              <w:t>connect pause script up to a pause button in race scene</w:t>
+            </w:r>
           </w:p>
           <w:p>
             <w:pPr>
@@ -1479,6 +1607,12 @@
               </w:rPr>
               <w:t xml:space="preserve">Any issues?: </w:t>
             </w:r>
+            <w:r>
+              <w:rPr>
+                <w:lang w:val="en-US"/>
+              </w:rPr>
+              <w:t>no issues, still getting familiar with github</w:t>
+            </w:r>
           </w:p>
           <w:p>
             <w:pPr>
@@ -1510,6 +1644,12 @@
               </w:rPr>
               <w:t xml:space="preserve">Things done since last meeting: </w:t>
             </w:r>
+            <w:r>
+              <w:rPr>
+                <w:lang w:val="en-US"/>
+              </w:rPr>
+              <w:t>created profile creation scene, scripts to access DB</w:t>
+            </w:r>
           </w:p>
           <w:p>
             <w:pPr>
@@ -1528,9 +1668,20 @@
               </w:rPr>
               <w:t xml:space="preserve">Things to do before next meeting: </w:t>
             </w:r>
-          </w:p>
-          <w:p>
-            <w:pPr>
+            <w:r>
+              <w:rPr>
+                <w:lang w:val="en-US"/>
+              </w:rPr>
+              <w:t>refine and fix bad programming in scripts created, finish up user story</w:t>
+            </w:r>
+          </w:p>
+          <w:p>
+            <w:pPr>
+              <w:pStyle w:val="ListParagraph"/>
+              <w:numPr>
+                <w:ilvl w:val="0"/>
+                <w:numId w:val="3"/>
+              </w:numPr>
               <w:rPr>
                 <w:lang w:val="en-US"/>
               </w:rPr>
@@ -1541,6 +1692,20 @@
               </w:rPr>
               <w:t>Any issues?:</w:t>
             </w:r>
+            <w:r>
+              <w:rPr>
+                <w:lang w:val="en-US"/>
+              </w:rPr>
+              <w:t xml:space="preserve"> </w:t>
+            </w:r>
+            <w:r>
+              <w:rPr>
+                <w:lang w:val="en-US"/>
+              </w:rPr>
+              <w:t>was having issues with SQlite DB programming and github but okay now</w:t>
+            </w:r>
+            <w:bookmarkStart w:id="0" w:name="_GoBack"/>
+            <w:bookmarkEnd w:id="0"/>
           </w:p>
         </w:tc>
       </w:tr>
@@ -1717,6 +1882,7 @@
               <w:rPr>
                 <w:lang w:val="en-US"/>
               </w:rPr>
+              <w:lastRenderedPageBreak/>
               <w:t>Henry:</w:t>
             </w:r>
           </w:p>
@@ -1887,7 +2053,6 @@
               <w:rPr>
                 <w:lang w:val="en-US"/>
               </w:rPr>
-              <w:lastRenderedPageBreak/>
               <w:t xml:space="preserve">Things to do before next meeting: </w:t>
             </w:r>
           </w:p>
@@ -2476,7 +2641,6 @@
               <w:rPr>
                 <w:lang w:val="en-US"/>
               </w:rPr>
-              <w:lastRenderedPageBreak/>
               <w:t xml:space="preserve">Things to do before next meeting: </w:t>
             </w:r>
           </w:p>
@@ -2878,7 +3042,7 @@
   <w:abstractNum w:abstractNumId="2" w15:restartNumberingAfterBreak="0">
     <w:nsid w:val="495805D6"/>
     <w:multiLevelType w:val="hybridMultilevel"/>
-    <w:tmpl w:val="0BD656F0"/>
+    <w:tmpl w:val="5184B8C8"/>
     <w:lvl w:ilvl="0" w:tplc="14090001">
       <w:start w:val="1"/>
       <w:numFmt w:val="bullet"/>

</xml_diff>

<commit_message>
Cloned master into my branch
Cloned master into my branch
</commit_message>
<xml_diff>
--- a/Documentation - Sprint 1/Daily Standup Meeting Minutes - Rush Racing.docx
+++ b/Documentation - Sprint 1/Daily Standup Meeting Minutes - Rush Racing.docx
@@ -125,14 +125,14 @@
         <w:tblLook w:val="04A0" w:firstRow="1" w:lastRow="0" w:firstColumn="1" w:lastColumn="0" w:noHBand="0" w:noVBand="1"/>
       </w:tblPr>
       <w:tblGrid>
-        <w:gridCol w:w="846"/>
-        <w:gridCol w:w="3544"/>
-        <w:gridCol w:w="9639"/>
+        <w:gridCol w:w="844"/>
+        <w:gridCol w:w="3681"/>
+        <w:gridCol w:w="9504"/>
       </w:tblGrid>
       <w:tr>
         <w:tc>
           <w:tcPr>
-            <w:tcW w:w="846" w:type="dxa"/>
+            <w:tcW w:w="844" w:type="dxa"/>
             <w:shd w:val="clear" w:color="auto" w:fill="D9D9D9" w:themeFill="background1" w:themeFillShade="D9"/>
           </w:tcPr>
           <w:p>
@@ -161,7 +161,7 @@
         </w:tc>
         <w:tc>
           <w:tcPr>
-            <w:tcW w:w="3544" w:type="dxa"/>
+            <w:tcW w:w="3681" w:type="dxa"/>
             <w:shd w:val="clear" w:color="auto" w:fill="D9D9D9" w:themeFill="background1" w:themeFillShade="D9"/>
           </w:tcPr>
           <w:p>
@@ -190,7 +190,7 @@
         </w:tc>
         <w:tc>
           <w:tcPr>
-            <w:tcW w:w="9639" w:type="dxa"/>
+            <w:tcW w:w="9504" w:type="dxa"/>
             <w:shd w:val="clear" w:color="auto" w:fill="D9D9D9" w:themeFill="background1" w:themeFillShade="D9"/>
           </w:tcPr>
           <w:p>
@@ -221,7 +221,7 @@
       <w:tr>
         <w:tc>
           <w:tcPr>
-            <w:tcW w:w="846" w:type="dxa"/>
+            <w:tcW w:w="844" w:type="dxa"/>
           </w:tcPr>
           <w:p>
             <w:pPr>
@@ -239,7 +239,7 @@
         </w:tc>
         <w:tc>
           <w:tcPr>
-            <w:tcW w:w="3544" w:type="dxa"/>
+            <w:tcW w:w="3681" w:type="dxa"/>
           </w:tcPr>
           <w:p>
             <w:pPr>
@@ -257,7 +257,7 @@
         </w:tc>
         <w:tc>
           <w:tcPr>
-            <w:tcW w:w="9639" w:type="dxa"/>
+            <w:tcW w:w="9504" w:type="dxa"/>
           </w:tcPr>
           <w:p>
             <w:pPr>
@@ -350,19 +350,11 @@
                 <w:lang w:val="en-US"/>
               </w:rPr>
             </w:pPr>
-            <w:proofErr w:type="spellStart"/>
-            <w:r>
-              <w:rPr>
-                <w:lang w:val="en-US"/>
-              </w:rPr>
-              <w:t>Organised</w:t>
-            </w:r>
-            <w:proofErr w:type="spellEnd"/>
-            <w:r>
-              <w:rPr>
-                <w:lang w:val="en-US"/>
-              </w:rPr>
-              <w:t xml:space="preserve"> daily stand up meeting times</w:t>
+            <w:r>
+              <w:rPr>
+                <w:lang w:val="en-US"/>
+              </w:rPr>
+              <w:t>Organised daily stand up meeting times</w:t>
             </w:r>
           </w:p>
           <w:p>
@@ -406,15 +398,13 @@
               </w:rPr>
               <w:t>Set up a meeting for tomorrow to discuss what we have done for set-up and iron out any issues with our project</w:t>
             </w:r>
-            <w:bookmarkStart w:id="0" w:name="_GoBack"/>
-            <w:bookmarkEnd w:id="0"/>
           </w:p>
         </w:tc>
       </w:tr>
       <w:tr>
         <w:tc>
           <w:tcPr>
-            <w:tcW w:w="846" w:type="dxa"/>
+            <w:tcW w:w="844" w:type="dxa"/>
           </w:tcPr>
           <w:p>
             <w:pPr>
@@ -422,11 +412,17 @@
                 <w:lang w:val="en-US"/>
               </w:rPr>
             </w:pPr>
+            <w:r>
+              <w:rPr>
+                <w:lang w:val="en-US"/>
+              </w:rPr>
+              <w:t>6 May</w:t>
+            </w:r>
           </w:p>
         </w:tc>
         <w:tc>
           <w:tcPr>
-            <w:tcW w:w="3544" w:type="dxa"/>
+            <w:tcW w:w="3681" w:type="dxa"/>
           </w:tcPr>
           <w:p>
             <w:pPr>
@@ -434,11 +430,51 @@
                 <w:lang w:val="en-US"/>
               </w:rPr>
             </w:pPr>
+            <w:r>
+              <w:rPr>
+                <w:noProof/>
+              </w:rPr>
+              <w:drawing>
+                <wp:inline distT="0" distB="0" distL="0" distR="0" wp14:anchorId="1C53630C" wp14:editId="6590FD01">
+                  <wp:extent cx="2200275" cy="1344241"/>
+                  <wp:effectExtent l="0" t="0" r="0" b="8890"/>
+                  <wp:docPr id="1" name="Picture 1"/>
+                  <wp:cNvGraphicFramePr>
+                    <a:graphicFrameLocks xmlns:a="http://schemas.openxmlformats.org/drawingml/2006/main" noChangeAspect="1"/>
+                  </wp:cNvGraphicFramePr>
+                  <a:graphic xmlns:a="http://schemas.openxmlformats.org/drawingml/2006/main">
+                    <a:graphicData uri="http://schemas.openxmlformats.org/drawingml/2006/picture">
+                      <pic:pic xmlns:pic="http://schemas.openxmlformats.org/drawingml/2006/picture">
+                        <pic:nvPicPr>
+                          <pic:cNvPr id="1" name=""/>
+                          <pic:cNvPicPr/>
+                        </pic:nvPicPr>
+                        <pic:blipFill>
+                          <a:blip r:embed="rId5"/>
+                          <a:stretch>
+                            <a:fillRect/>
+                          </a:stretch>
+                        </pic:blipFill>
+                        <pic:spPr>
+                          <a:xfrm>
+                            <a:off x="0" y="0"/>
+                            <a:ext cx="2200275" cy="1344241"/>
+                          </a:xfrm>
+                          <a:prstGeom prst="rect">
+                            <a:avLst/>
+                          </a:prstGeom>
+                        </pic:spPr>
+                      </pic:pic>
+                    </a:graphicData>
+                  </a:graphic>
+                </wp:inline>
+              </w:drawing>
+            </w:r>
           </w:p>
         </w:tc>
         <w:tc>
           <w:tcPr>
-            <w:tcW w:w="9639" w:type="dxa"/>
+            <w:tcW w:w="9504" w:type="dxa"/>
           </w:tcPr>
           <w:p>
             <w:pPr>
@@ -446,13 +482,708 @@
                 <w:lang w:val="en-US"/>
               </w:rPr>
             </w:pPr>
+            <w:r>
+              <w:rPr>
+                <w:lang w:val="en-US"/>
+              </w:rPr>
+              <w:t>Bernadette: imported database, no impediments</w:t>
+            </w:r>
+          </w:p>
+          <w:p>
+            <w:pPr>
+              <w:rPr>
+                <w:lang w:val="en-US"/>
+              </w:rPr>
+            </w:pPr>
+            <w:r>
+              <w:rPr>
+                <w:lang w:val="en-US"/>
+              </w:rPr>
+              <w:t>Immanuel: imported assets, dressing up the track scene, minor hiccups related to github</w:t>
+            </w:r>
+          </w:p>
+          <w:p>
+            <w:pPr>
+              <w:rPr>
+                <w:lang w:val="en-US"/>
+              </w:rPr>
+            </w:pPr>
+            <w:r>
+              <w:rPr>
+                <w:lang w:val="en-US"/>
+              </w:rPr>
+              <w:t xml:space="preserve">Henry: making car models, terrain models, </w:t>
+            </w:r>
+          </w:p>
+          <w:p>
+            <w:pPr>
+              <w:rPr>
+                <w:lang w:val="en-US"/>
+              </w:rPr>
+            </w:pPr>
+            <w:r>
+              <w:rPr>
+                <w:lang w:val="en-US"/>
+              </w:rPr>
+              <w:t>Tyrell: making ui and menus, today finishing up on ui and menus</w:t>
+            </w:r>
+          </w:p>
+          <w:p>
+            <w:pPr>
+              <w:rPr>
+                <w:lang w:val="en-US"/>
+              </w:rPr>
+            </w:pPr>
+            <w:r>
+              <w:rPr>
+                <w:lang w:val="en-US"/>
+              </w:rPr>
+              <w:t>Maya: imported car controller scripts, will be improving these scripts. Issues: some github issues</w:t>
+            </w:r>
+          </w:p>
+        </w:tc>
+      </w:tr>
+    </w:tbl>
+    <w:p>
+      <w:r>
+        <w:br w:type="page"/>
+      </w:r>
+    </w:p>
+    <w:tbl>
+      <w:tblPr>
+        <w:tblStyle w:val="TableGrid"/>
+        <w:tblW w:w="14029" w:type="dxa"/>
+        <w:tblLook w:val="04A0" w:firstRow="1" w:lastRow="0" w:firstColumn="1" w:lastColumn="0" w:noHBand="0" w:noVBand="1"/>
+      </w:tblPr>
+      <w:tblGrid>
+        <w:gridCol w:w="825"/>
+        <w:gridCol w:w="4310"/>
+        <w:gridCol w:w="8894"/>
+      </w:tblGrid>
+      <w:tr>
+        <w:tc>
+          <w:tcPr>
+            <w:tcW w:w="844" w:type="dxa"/>
+          </w:tcPr>
+          <w:p>
+            <w:pPr>
+              <w:rPr>
+                <w:lang w:val="en-US"/>
+              </w:rPr>
+            </w:pPr>
+            <w:r>
+              <w:rPr>
+                <w:lang w:val="en-US"/>
+              </w:rPr>
+              <w:lastRenderedPageBreak/>
+              <w:t>8 May</w:t>
+            </w:r>
+          </w:p>
+        </w:tc>
+        <w:tc>
+          <w:tcPr>
+            <w:tcW w:w="3681" w:type="dxa"/>
+          </w:tcPr>
+          <w:p>
+            <w:pPr>
+              <w:rPr>
+                <w:lang w:val="en-US"/>
+              </w:rPr>
+            </w:pPr>
+            <w:r>
+              <w:rPr>
+                <w:noProof/>
+              </w:rPr>
+              <w:drawing>
+                <wp:inline distT="0" distB="0" distL="0" distR="0" wp14:anchorId="48BC3B5C" wp14:editId="4DAB550F">
+                  <wp:extent cx="2600162" cy="3038475"/>
+                  <wp:effectExtent l="0" t="0" r="0" b="0"/>
+                  <wp:docPr id="2" name="Picture 2"/>
+                  <wp:cNvGraphicFramePr>
+                    <a:graphicFrameLocks xmlns:a="http://schemas.openxmlformats.org/drawingml/2006/main" noChangeAspect="1"/>
+                  </wp:cNvGraphicFramePr>
+                  <a:graphic xmlns:a="http://schemas.openxmlformats.org/drawingml/2006/main">
+                    <a:graphicData uri="http://schemas.openxmlformats.org/drawingml/2006/picture">
+                      <pic:pic xmlns:pic="http://schemas.openxmlformats.org/drawingml/2006/picture">
+                        <pic:nvPicPr>
+                          <pic:cNvPr id="1" name=""/>
+                          <pic:cNvPicPr/>
+                        </pic:nvPicPr>
+                        <pic:blipFill>
+                          <a:blip r:embed="rId6"/>
+                          <a:stretch>
+                            <a:fillRect/>
+                          </a:stretch>
+                        </pic:blipFill>
+                        <pic:spPr>
+                          <a:xfrm>
+                            <a:off x="0" y="0"/>
+                            <a:ext cx="2603809" cy="3042736"/>
+                          </a:xfrm>
+                          <a:prstGeom prst="rect">
+                            <a:avLst/>
+                          </a:prstGeom>
+                        </pic:spPr>
+                      </pic:pic>
+                    </a:graphicData>
+                  </a:graphic>
+                </wp:inline>
+              </w:drawing>
+            </w:r>
+          </w:p>
+          <w:p>
+            <w:pPr>
+              <w:rPr>
+                <w:lang w:val="en-US"/>
+              </w:rPr>
+            </w:pPr>
+            <w:r>
+              <w:rPr>
+                <w:lang w:val="en-US"/>
+              </w:rPr>
+              <w:t xml:space="preserve">Attendees: </w:t>
+            </w:r>
+          </w:p>
+          <w:p>
+            <w:pPr>
+              <w:rPr>
+                <w:lang w:val="en-US"/>
+              </w:rPr>
+            </w:pPr>
+            <w:r>
+              <w:rPr>
+                <w:lang w:val="en-US"/>
+              </w:rPr>
+              <w:t>Henry</w:t>
+            </w:r>
+          </w:p>
+          <w:p>
+            <w:pPr>
+              <w:rPr>
+                <w:lang w:val="en-US"/>
+              </w:rPr>
+            </w:pPr>
+            <w:r>
+              <w:rPr>
+                <w:lang w:val="en-US"/>
+              </w:rPr>
+              <w:t>Maya</w:t>
+            </w:r>
+          </w:p>
+          <w:p>
+            <w:pPr>
+              <w:rPr>
+                <w:lang w:val="en-US"/>
+              </w:rPr>
+            </w:pPr>
+            <w:r>
+              <w:rPr>
+                <w:lang w:val="en-US"/>
+              </w:rPr>
+              <w:t>Tyrell</w:t>
+            </w:r>
+          </w:p>
+          <w:p>
+            <w:pPr>
+              <w:rPr>
+                <w:lang w:val="en-US"/>
+              </w:rPr>
+            </w:pPr>
+            <w:r>
+              <w:rPr>
+                <w:lang w:val="en-US"/>
+              </w:rPr>
+              <w:t>Immanuel</w:t>
+            </w:r>
+          </w:p>
+          <w:p>
+            <w:pPr>
+              <w:rPr>
+                <w:lang w:val="en-US"/>
+              </w:rPr>
+            </w:pPr>
+            <w:r>
+              <w:rPr>
+                <w:lang w:val="en-US"/>
+              </w:rPr>
+              <w:t xml:space="preserve">Missing: </w:t>
+            </w:r>
+          </w:p>
+          <w:p>
+            <w:pPr>
+              <w:rPr>
+                <w:lang w:val="en-US"/>
+              </w:rPr>
+            </w:pPr>
+            <w:r>
+              <w:rPr>
+                <w:lang w:val="en-US"/>
+              </w:rPr>
+              <w:t>Bernie</w:t>
+            </w:r>
+          </w:p>
+        </w:tc>
+        <w:tc>
+          <w:tcPr>
+            <w:tcW w:w="9504" w:type="dxa"/>
+          </w:tcPr>
+          <w:p>
+            <w:pPr>
+              <w:rPr>
+                <w:lang w:val="en-US"/>
+              </w:rPr>
+            </w:pPr>
+            <w:r>
+              <w:rPr>
+                <w:lang w:val="en-US"/>
+              </w:rPr>
+              <w:t>Bernie:</w:t>
+            </w:r>
+          </w:p>
+          <w:p>
+            <w:pPr>
+              <w:pStyle w:val="ListParagraph"/>
+              <w:numPr>
+                <w:ilvl w:val="0"/>
+                <w:numId w:val="3"/>
+              </w:numPr>
+              <w:rPr>
+                <w:b/>
+                <w:bCs/>
+                <w:lang w:val="en-US"/>
+              </w:rPr>
+            </w:pPr>
+            <w:r>
+              <w:rPr>
+                <w:b/>
+                <w:bCs/>
+                <w:lang w:val="en-US"/>
+              </w:rPr>
+              <w:t>N/A</w:t>
+            </w:r>
+          </w:p>
+          <w:p>
+            <w:pPr>
+              <w:rPr>
+                <w:lang w:val="en-US"/>
+              </w:rPr>
+            </w:pPr>
+            <w:r>
+              <w:rPr>
+                <w:lang w:val="en-US"/>
+              </w:rPr>
+              <w:t>Immanuel:</w:t>
+            </w:r>
+          </w:p>
+          <w:p>
+            <w:pPr>
+              <w:pStyle w:val="ListParagraph"/>
+              <w:numPr>
+                <w:ilvl w:val="0"/>
+                <w:numId w:val="3"/>
+              </w:numPr>
+              <w:rPr>
+                <w:b/>
+                <w:bCs/>
+                <w:lang w:val="en-US"/>
+              </w:rPr>
+            </w:pPr>
+            <w:r>
+              <w:rPr>
+                <w:b/>
+                <w:bCs/>
+                <w:lang w:val="en-US"/>
+              </w:rPr>
+              <w:t xml:space="preserve">Things done since last meeting: </w:t>
+            </w:r>
+            <w:r>
+              <w:rPr>
+                <w:lang w:val="en-US"/>
+              </w:rPr>
+              <w:t>working on HUD (trello user story), lap timer lap counter, saving best time into HUD, everything working as it should. Cutscene when race finished</w:t>
+            </w:r>
+            <w:r>
+              <w:rPr>
+                <w:lang w:val="en-US"/>
+              </w:rPr>
+              <w:t>. Found tutorial for speedometer</w:t>
+            </w:r>
+          </w:p>
+          <w:p>
+            <w:pPr>
+              <w:pStyle w:val="ListParagraph"/>
+              <w:numPr>
+                <w:ilvl w:val="0"/>
+                <w:numId w:val="3"/>
+              </w:numPr>
+              <w:rPr>
+                <w:b/>
+                <w:bCs/>
+                <w:lang w:val="en-US"/>
+              </w:rPr>
+            </w:pPr>
+            <w:r>
+              <w:rPr>
+                <w:b/>
+                <w:bCs/>
+                <w:lang w:val="en-US"/>
+              </w:rPr>
+              <w:t xml:space="preserve">Things to do before next meeting: </w:t>
+            </w:r>
+            <w:r>
+              <w:rPr>
+                <w:lang w:val="en-US"/>
+              </w:rPr>
+              <w:t>Make a cutscene for race finishing, add in speedometer. Sort out github</w:t>
+            </w:r>
+            <w:r>
+              <w:rPr>
+                <w:lang w:val="en-US"/>
+              </w:rPr>
+              <w:t>.</w:t>
+            </w:r>
+          </w:p>
+          <w:p>
+            <w:pPr>
+              <w:pStyle w:val="ListParagraph"/>
+              <w:numPr>
+                <w:ilvl w:val="0"/>
+                <w:numId w:val="3"/>
+              </w:numPr>
+              <w:rPr>
+                <w:b/>
+                <w:bCs/>
+                <w:lang w:val="en-US"/>
+              </w:rPr>
+            </w:pPr>
+            <w:r>
+              <w:rPr>
+                <w:b/>
+                <w:bCs/>
+                <w:lang w:val="en-US"/>
+              </w:rPr>
+              <w:t xml:space="preserve">Any issues?: </w:t>
+            </w:r>
+            <w:r>
+              <w:rPr>
+                <w:lang w:val="en-US"/>
+              </w:rPr>
+              <w:t>Github</w:t>
+            </w:r>
+            <w:r>
+              <w:rPr>
+                <w:lang w:val="en-US"/>
+              </w:rPr>
+              <w:t xml:space="preserve">. </w:t>
+            </w:r>
+          </w:p>
+          <w:p>
+            <w:pPr>
+              <w:rPr>
+                <w:lang w:val="en-US"/>
+              </w:rPr>
+            </w:pPr>
+            <w:r>
+              <w:rPr>
+                <w:lang w:val="en-US"/>
+              </w:rPr>
+              <w:t>Henry:</w:t>
+            </w:r>
+          </w:p>
+          <w:p>
+            <w:pPr>
+              <w:pStyle w:val="ListParagraph"/>
+              <w:numPr>
+                <w:ilvl w:val="0"/>
+                <w:numId w:val="3"/>
+              </w:numPr>
+              <w:rPr>
+                <w:b/>
+                <w:bCs/>
+                <w:lang w:val="en-US"/>
+              </w:rPr>
+            </w:pPr>
+            <w:r>
+              <w:rPr>
+                <w:b/>
+                <w:bCs/>
+                <w:lang w:val="en-US"/>
+              </w:rPr>
+              <w:t xml:space="preserve">Things done since last meeting: </w:t>
+            </w:r>
+            <w:r>
+              <w:rPr>
+                <w:lang w:val="en-US"/>
+              </w:rPr>
+              <w:t>How to create</w:t>
+            </w:r>
+            <w:r>
+              <w:rPr>
+                <w:lang w:val="en-US"/>
+              </w:rPr>
+              <w:t xml:space="preserve"> lists for menu selection when there is a few items, created sketch up for map and difficulty selection UI menu</w:t>
+            </w:r>
+          </w:p>
+          <w:p>
+            <w:pPr>
+              <w:pStyle w:val="ListParagraph"/>
+              <w:numPr>
+                <w:ilvl w:val="0"/>
+                <w:numId w:val="3"/>
+              </w:numPr>
+              <w:rPr>
+                <w:b/>
+                <w:bCs/>
+                <w:lang w:val="en-US"/>
+              </w:rPr>
+            </w:pPr>
+            <w:r>
+              <w:rPr>
+                <w:b/>
+                <w:bCs/>
+                <w:lang w:val="en-US"/>
+              </w:rPr>
+              <w:t xml:space="preserve">Things to do before next meeting: </w:t>
+            </w:r>
+            <w:r>
+              <w:rPr>
+                <w:lang w:val="en-US"/>
+              </w:rPr>
+              <w:t xml:space="preserve">Figure out how to </w:t>
+            </w:r>
+            <w:r>
+              <w:rPr>
+                <w:lang w:val="en-US"/>
+              </w:rPr>
+              <w:t>display these lists (the scripts that control them)</w:t>
+            </w:r>
+          </w:p>
+          <w:p>
+            <w:pPr>
+              <w:pStyle w:val="ListParagraph"/>
+              <w:numPr>
+                <w:ilvl w:val="0"/>
+                <w:numId w:val="3"/>
+              </w:numPr>
+              <w:rPr>
+                <w:b/>
+                <w:bCs/>
+                <w:lang w:val="en-US"/>
+              </w:rPr>
+            </w:pPr>
+            <w:r>
+              <w:rPr>
+                <w:b/>
+                <w:bCs/>
+                <w:lang w:val="en-US"/>
+              </w:rPr>
+              <w:t xml:space="preserve">Any issues?: </w:t>
+            </w:r>
+            <w:r>
+              <w:rPr>
+                <w:lang w:val="en-US"/>
+              </w:rPr>
+              <w:t xml:space="preserve">No </w:t>
+            </w:r>
+          </w:p>
+          <w:p>
+            <w:pPr>
+              <w:rPr>
+                <w:lang w:val="en-US"/>
+              </w:rPr>
+            </w:pPr>
+            <w:r>
+              <w:rPr>
+                <w:lang w:val="en-US"/>
+              </w:rPr>
+              <w:t>Tyrell:</w:t>
+            </w:r>
+          </w:p>
+          <w:p>
+            <w:pPr>
+              <w:pStyle w:val="ListParagraph"/>
+              <w:numPr>
+                <w:ilvl w:val="0"/>
+                <w:numId w:val="3"/>
+              </w:numPr>
+              <w:rPr>
+                <w:b/>
+                <w:bCs/>
+                <w:lang w:val="en-US"/>
+              </w:rPr>
+            </w:pPr>
+            <w:r>
+              <w:rPr>
+                <w:b/>
+                <w:bCs/>
+                <w:lang w:val="en-US"/>
+              </w:rPr>
+              <w:t xml:space="preserve">Things done since last meeting: </w:t>
+            </w:r>
+            <w:r>
+              <w:rPr>
+                <w:b/>
+                <w:bCs/>
+                <w:lang w:val="en-US"/>
+              </w:rPr>
+              <w:t>Worked on UI, looked for youtube different ways to work through user stories. Looked at how to pause in game.</w:t>
+            </w:r>
+          </w:p>
+          <w:p>
+            <w:pPr>
+              <w:pStyle w:val="ListParagraph"/>
+              <w:numPr>
+                <w:ilvl w:val="0"/>
+                <w:numId w:val="3"/>
+              </w:numPr>
+              <w:rPr>
+                <w:b/>
+                <w:bCs/>
+                <w:lang w:val="en-US"/>
+              </w:rPr>
+            </w:pPr>
+            <w:r>
+              <w:rPr>
+                <w:b/>
+                <w:bCs/>
+                <w:lang w:val="en-US"/>
+              </w:rPr>
+              <w:t xml:space="preserve">Things to do before next meeting: </w:t>
+            </w:r>
+            <w:r>
+              <w:rPr>
+                <w:b/>
+                <w:bCs/>
+                <w:lang w:val="en-US"/>
+              </w:rPr>
+              <w:t>Start on pause menu (user story)</w:t>
+            </w:r>
+          </w:p>
+          <w:p>
+            <w:pPr>
+              <w:pStyle w:val="ListParagraph"/>
+              <w:numPr>
+                <w:ilvl w:val="0"/>
+                <w:numId w:val="3"/>
+              </w:numPr>
+              <w:rPr>
+                <w:b/>
+                <w:bCs/>
+                <w:lang w:val="en-US"/>
+              </w:rPr>
+            </w:pPr>
+            <w:r>
+              <w:rPr>
+                <w:b/>
+                <w:bCs/>
+                <w:lang w:val="en-US"/>
+              </w:rPr>
+              <w:t xml:space="preserve">Any issues?: </w:t>
+            </w:r>
+            <w:r>
+              <w:rPr>
+                <w:lang w:val="en-US"/>
+              </w:rPr>
+              <w:t>Nothing other than github.</w:t>
+            </w:r>
+          </w:p>
+          <w:p>
+            <w:pPr>
+              <w:rPr>
+                <w:lang w:val="en-US"/>
+              </w:rPr>
+            </w:pPr>
+            <w:r>
+              <w:rPr>
+                <w:lang w:val="en-US"/>
+              </w:rPr>
+              <w:t xml:space="preserve">Maya: </w:t>
+            </w:r>
+          </w:p>
+          <w:p>
+            <w:pPr>
+              <w:pStyle w:val="ListParagraph"/>
+              <w:numPr>
+                <w:ilvl w:val="0"/>
+                <w:numId w:val="3"/>
+              </w:numPr>
+              <w:rPr>
+                <w:lang w:val="en-US"/>
+              </w:rPr>
+            </w:pPr>
+            <w:r>
+              <w:rPr>
+                <w:b/>
+                <w:bCs/>
+                <w:lang w:val="en-US"/>
+              </w:rPr>
+              <w:t>Things done since last meeting:</w:t>
+            </w:r>
+            <w:r>
+              <w:rPr>
+                <w:lang w:val="en-US"/>
+              </w:rPr>
+              <w:t xml:space="preserve"> Added the Huracan car model Henry made and added the car controller scripts to that</w:t>
+            </w:r>
+          </w:p>
+          <w:p>
+            <w:pPr>
+              <w:pStyle w:val="ListParagraph"/>
+              <w:numPr>
+                <w:ilvl w:val="0"/>
+                <w:numId w:val="3"/>
+              </w:numPr>
+              <w:rPr>
+                <w:lang w:val="en-US"/>
+              </w:rPr>
+            </w:pPr>
+            <w:r>
+              <w:rPr>
+                <w:b/>
+                <w:bCs/>
+                <w:lang w:val="en-US"/>
+              </w:rPr>
+              <w:t>Things to do before next meeting:</w:t>
+            </w:r>
+            <w:r>
+              <w:rPr>
+                <w:lang w:val="en-US"/>
+              </w:rPr>
+              <w:t xml:space="preserve"> Planning out the currency user story and have that done hopefully this weekend</w:t>
+            </w:r>
+          </w:p>
+          <w:p>
+            <w:pPr>
+              <w:pStyle w:val="ListParagraph"/>
+              <w:numPr>
+                <w:ilvl w:val="0"/>
+                <w:numId w:val="3"/>
+              </w:numPr>
+              <w:rPr>
+                <w:lang w:val="en-US"/>
+              </w:rPr>
+            </w:pPr>
+            <w:r>
+              <w:rPr>
+                <w:b/>
+                <w:bCs/>
+                <w:lang w:val="en-US"/>
+              </w:rPr>
+              <w:t>Any issues?:</w:t>
+            </w:r>
+            <w:r>
+              <w:rPr>
+                <w:lang w:val="en-US"/>
+              </w:rPr>
+              <w:t xml:space="preserve"> No issues</w:t>
+            </w:r>
           </w:p>
         </w:tc>
       </w:tr>
       <w:tr>
         <w:tc>
           <w:tcPr>
-            <w:tcW w:w="846" w:type="dxa"/>
+            <w:tcW w:w="844" w:type="dxa"/>
           </w:tcPr>
           <w:p>
             <w:pPr>
@@ -460,11 +1191,18 @@
                 <w:lang w:val="en-US"/>
               </w:rPr>
             </w:pPr>
+            <w:r>
+              <w:rPr>
+                <w:lang w:val="en-US"/>
+              </w:rPr>
+              <w:lastRenderedPageBreak/>
+              <w:t>11 May</w:t>
+            </w:r>
           </w:p>
         </w:tc>
         <w:tc>
           <w:tcPr>
-            <w:tcW w:w="3544" w:type="dxa"/>
+            <w:tcW w:w="3681" w:type="dxa"/>
           </w:tcPr>
           <w:p>
             <w:pPr>
@@ -472,11 +1210,51 @@
                 <w:lang w:val="en-US"/>
               </w:rPr>
             </w:pPr>
+            <w:r>
+              <w:rPr>
+                <w:noProof/>
+              </w:rPr>
+              <w:drawing>
+                <wp:inline distT="0" distB="0" distL="0" distR="0" wp14:anchorId="466BD2CD" wp14:editId="3182D99E">
+                  <wp:extent cx="2209800" cy="2857500"/>
+                  <wp:effectExtent l="0" t="0" r="0" b="0"/>
+                  <wp:docPr id="3" name="Picture 3"/>
+                  <wp:cNvGraphicFramePr>
+                    <a:graphicFrameLocks xmlns:a="http://schemas.openxmlformats.org/drawingml/2006/main" noChangeAspect="1"/>
+                  </wp:cNvGraphicFramePr>
+                  <a:graphic xmlns:a="http://schemas.openxmlformats.org/drawingml/2006/main">
+                    <a:graphicData uri="http://schemas.openxmlformats.org/drawingml/2006/picture">
+                      <pic:pic xmlns:pic="http://schemas.openxmlformats.org/drawingml/2006/picture">
+                        <pic:nvPicPr>
+                          <pic:cNvPr id="1" name=""/>
+                          <pic:cNvPicPr/>
+                        </pic:nvPicPr>
+                        <pic:blipFill>
+                          <a:blip r:embed="rId7"/>
+                          <a:stretch>
+                            <a:fillRect/>
+                          </a:stretch>
+                        </pic:blipFill>
+                        <pic:spPr>
+                          <a:xfrm>
+                            <a:off x="0" y="0"/>
+                            <a:ext cx="2209800" cy="2857500"/>
+                          </a:xfrm>
+                          <a:prstGeom prst="rect">
+                            <a:avLst/>
+                          </a:prstGeom>
+                        </pic:spPr>
+                      </pic:pic>
+                    </a:graphicData>
+                  </a:graphic>
+                </wp:inline>
+              </w:drawing>
+            </w:r>
           </w:p>
         </w:tc>
         <w:tc>
           <w:tcPr>
-            <w:tcW w:w="9639" w:type="dxa"/>
+            <w:tcW w:w="9504" w:type="dxa"/>
           </w:tcPr>
           <w:p>
             <w:pPr>
@@ -484,13 +1262,457 @@
                 <w:lang w:val="en-US"/>
               </w:rPr>
             </w:pPr>
+            <w:r>
+              <w:rPr>
+                <w:lang w:val="en-US"/>
+              </w:rPr>
+              <w:t>Bernadette:</w:t>
+            </w:r>
+          </w:p>
+          <w:p>
+            <w:pPr>
+              <w:pStyle w:val="ListParagraph"/>
+              <w:numPr>
+                <w:ilvl w:val="0"/>
+                <w:numId w:val="3"/>
+              </w:numPr>
+              <w:rPr>
+                <w:lang w:val="en-US"/>
+              </w:rPr>
+            </w:pPr>
+            <w:r>
+              <w:rPr>
+                <w:lang w:val="en-US"/>
+              </w:rPr>
+              <w:t xml:space="preserve">Things done since last meeting: </w:t>
+            </w:r>
+            <w:r>
+              <w:rPr>
+                <w:lang w:val="en-US"/>
+              </w:rPr>
+              <w:t>implemented test maps for mini maps</w:t>
+            </w:r>
+          </w:p>
+          <w:p>
+            <w:pPr>
+              <w:pStyle w:val="ListParagraph"/>
+              <w:numPr>
+                <w:ilvl w:val="0"/>
+                <w:numId w:val="3"/>
+              </w:numPr>
+              <w:rPr>
+                <w:lang w:val="en-US"/>
+              </w:rPr>
+            </w:pPr>
+            <w:r>
+              <w:rPr>
+                <w:lang w:val="en-US"/>
+              </w:rPr>
+              <w:t xml:space="preserve">Things to do before next meeting: </w:t>
+            </w:r>
+            <w:r>
+              <w:rPr>
+                <w:lang w:val="en-US"/>
+              </w:rPr>
+              <w:t>keep doing mini maps, almost finished user story</w:t>
+            </w:r>
+          </w:p>
+          <w:p>
+            <w:pPr>
+              <w:pStyle w:val="ListParagraph"/>
+              <w:numPr>
+                <w:ilvl w:val="0"/>
+                <w:numId w:val="3"/>
+              </w:numPr>
+              <w:rPr>
+                <w:lang w:val="en-US"/>
+              </w:rPr>
+            </w:pPr>
+            <w:r>
+              <w:rPr>
+                <w:lang w:val="en-US"/>
+              </w:rPr>
+              <w:t xml:space="preserve">Any issues?: </w:t>
+            </w:r>
+            <w:r>
+              <w:rPr>
+                <w:lang w:val="en-US"/>
+              </w:rPr>
+              <w:t xml:space="preserve">nothing </w:t>
+            </w:r>
+          </w:p>
+          <w:p>
+            <w:pPr>
+              <w:rPr>
+                <w:lang w:val="en-US"/>
+              </w:rPr>
+            </w:pPr>
+            <w:r>
+              <w:rPr>
+                <w:lang w:val="en-US"/>
+              </w:rPr>
+              <w:t>Immanuel:</w:t>
+            </w:r>
+          </w:p>
+          <w:p>
+            <w:pPr>
+              <w:pStyle w:val="ListParagraph"/>
+              <w:numPr>
+                <w:ilvl w:val="0"/>
+                <w:numId w:val="3"/>
+              </w:numPr>
+              <w:rPr>
+                <w:lang w:val="en-US"/>
+              </w:rPr>
+            </w:pPr>
+            <w:r>
+              <w:rPr>
+                <w:lang w:val="en-US"/>
+              </w:rPr>
+              <w:t xml:space="preserve">Things done since last meeting: </w:t>
+            </w:r>
+            <w:r>
+              <w:rPr>
+                <w:lang w:val="en-US"/>
+              </w:rPr>
+              <w:t>touching up HUD, almost done with user story</w:t>
+            </w:r>
+          </w:p>
+          <w:p>
+            <w:pPr>
+              <w:pStyle w:val="ListParagraph"/>
+              <w:numPr>
+                <w:ilvl w:val="0"/>
+                <w:numId w:val="3"/>
+              </w:numPr>
+              <w:rPr>
+                <w:lang w:val="en-US"/>
+              </w:rPr>
+            </w:pPr>
+            <w:r>
+              <w:rPr>
+                <w:lang w:val="en-US"/>
+              </w:rPr>
+              <w:t xml:space="preserve">Things to do before next meeting: </w:t>
+            </w:r>
+            <w:r>
+              <w:rPr>
+                <w:lang w:val="en-US"/>
+              </w:rPr>
+              <w:t>figure out how to correctly get the speed of car to use in speedometer</w:t>
+            </w:r>
+          </w:p>
+          <w:p>
+            <w:pPr>
+              <w:pStyle w:val="ListParagraph"/>
+              <w:numPr>
+                <w:ilvl w:val="0"/>
+                <w:numId w:val="3"/>
+              </w:numPr>
+              <w:rPr>
+                <w:lang w:val="en-US"/>
+              </w:rPr>
+            </w:pPr>
+            <w:r>
+              <w:rPr>
+                <w:lang w:val="en-US"/>
+              </w:rPr>
+              <w:t xml:space="preserve">Any issues?: </w:t>
+            </w:r>
+            <w:r>
+              <w:rPr>
+                <w:lang w:val="en-US"/>
+              </w:rPr>
+              <w:t>finding speed of car</w:t>
+            </w:r>
+          </w:p>
+          <w:p>
+            <w:pPr>
+              <w:rPr>
+                <w:lang w:val="en-US"/>
+              </w:rPr>
+            </w:pPr>
+            <w:r>
+              <w:rPr>
+                <w:lang w:val="en-US"/>
+              </w:rPr>
+              <w:t>Henry:</w:t>
+            </w:r>
+          </w:p>
+          <w:p>
+            <w:pPr>
+              <w:pStyle w:val="ListParagraph"/>
+              <w:numPr>
+                <w:ilvl w:val="0"/>
+                <w:numId w:val="3"/>
+              </w:numPr>
+              <w:rPr>
+                <w:lang w:val="en-US"/>
+              </w:rPr>
+            </w:pPr>
+            <w:r>
+              <w:rPr>
+                <w:lang w:val="en-US"/>
+              </w:rPr>
+              <w:t xml:space="preserve">Things done since last meeting: </w:t>
+            </w:r>
+            <w:r>
+              <w:rPr>
+                <w:lang w:val="en-US"/>
+              </w:rPr>
+              <w:t xml:space="preserve">finished one user story </w:t>
+            </w:r>
+            <w:r>
+              <w:rPr>
+                <w:lang w:val="en-US"/>
+              </w:rPr>
+              <w:t>for menu</w:t>
+            </w:r>
+          </w:p>
+          <w:p>
+            <w:pPr>
+              <w:pStyle w:val="ListParagraph"/>
+              <w:numPr>
+                <w:ilvl w:val="0"/>
+                <w:numId w:val="3"/>
+              </w:numPr>
+              <w:rPr>
+                <w:lang w:val="en-US"/>
+              </w:rPr>
+            </w:pPr>
+            <w:r>
+              <w:rPr>
+                <w:lang w:val="en-US"/>
+              </w:rPr>
+              <w:t xml:space="preserve">Things to do before next meeting: </w:t>
+            </w:r>
+            <w:r>
+              <w:rPr>
+                <w:lang w:val="en-US"/>
+              </w:rPr>
+              <w:t>start on next user story</w:t>
+            </w:r>
+          </w:p>
+          <w:p>
+            <w:pPr>
+              <w:pStyle w:val="ListParagraph"/>
+              <w:numPr>
+                <w:ilvl w:val="0"/>
+                <w:numId w:val="3"/>
+              </w:numPr>
+              <w:rPr>
+                <w:lang w:val="en-US"/>
+              </w:rPr>
+            </w:pPr>
+            <w:r>
+              <w:rPr>
+                <w:lang w:val="en-US"/>
+              </w:rPr>
+              <w:t xml:space="preserve">Any issues?: </w:t>
+            </w:r>
+            <w:r>
+              <w:rPr>
+                <w:lang w:val="en-US"/>
+              </w:rPr>
+              <w:t>no issues</w:t>
+            </w:r>
+          </w:p>
+          <w:p>
+            <w:pPr>
+              <w:rPr>
+                <w:lang w:val="en-US"/>
+              </w:rPr>
+            </w:pPr>
+            <w:r>
+              <w:rPr>
+                <w:lang w:val="en-US"/>
+              </w:rPr>
+              <w:t>Tyrell:</w:t>
+            </w:r>
+          </w:p>
+          <w:p>
+            <w:pPr>
+              <w:pStyle w:val="ListParagraph"/>
+              <w:numPr>
+                <w:ilvl w:val="0"/>
+                <w:numId w:val="3"/>
+              </w:numPr>
+              <w:rPr>
+                <w:lang w:val="en-US"/>
+              </w:rPr>
+            </w:pPr>
+            <w:r>
+              <w:rPr>
+                <w:lang w:val="en-US"/>
+              </w:rPr>
+              <w:t xml:space="preserve">Things done since last meeting: </w:t>
+            </w:r>
+            <w:r>
+              <w:rPr>
+                <w:lang w:val="en-US"/>
+              </w:rPr>
+              <w:t xml:space="preserve">working on user </w:t>
+            </w:r>
+            <w:r>
+              <w:rPr>
+                <w:lang w:val="en-US"/>
+              </w:rPr>
+              <w:t>story</w:t>
+            </w:r>
+            <w:r>
+              <w:rPr>
+                <w:lang w:val="en-US"/>
+              </w:rPr>
+              <w:t xml:space="preserve"> for pausing game, complete 2 user stories</w:t>
+            </w:r>
+          </w:p>
+          <w:p>
+            <w:pPr>
+              <w:pStyle w:val="ListParagraph"/>
+              <w:numPr>
+                <w:ilvl w:val="0"/>
+                <w:numId w:val="3"/>
+              </w:numPr>
+              <w:rPr>
+                <w:lang w:val="en-US"/>
+              </w:rPr>
+            </w:pPr>
+            <w:r>
+              <w:rPr>
+                <w:lang w:val="en-US"/>
+              </w:rPr>
+              <w:t xml:space="preserve">Things to do before next meeting: </w:t>
+            </w:r>
+            <w:r>
+              <w:rPr>
+                <w:lang w:val="en-US"/>
+              </w:rPr>
+              <w:t>connect pause script up to a pause button in race scene</w:t>
+            </w:r>
+          </w:p>
+          <w:p>
+            <w:pPr>
+              <w:pStyle w:val="ListParagraph"/>
+              <w:numPr>
+                <w:ilvl w:val="0"/>
+                <w:numId w:val="3"/>
+              </w:numPr>
+              <w:rPr>
+                <w:lang w:val="en-US"/>
+              </w:rPr>
+            </w:pPr>
+            <w:r>
+              <w:rPr>
+                <w:lang w:val="en-US"/>
+              </w:rPr>
+              <w:t xml:space="preserve">Any issues?: </w:t>
+            </w:r>
+            <w:r>
+              <w:rPr>
+                <w:lang w:val="en-US"/>
+              </w:rPr>
+              <w:t>no issues, still getting familiar with github</w:t>
+            </w:r>
+          </w:p>
+          <w:p>
+            <w:pPr>
+              <w:rPr>
+                <w:lang w:val="en-US"/>
+              </w:rPr>
+            </w:pPr>
+            <w:r>
+              <w:rPr>
+                <w:lang w:val="en-US"/>
+              </w:rPr>
+              <w:t xml:space="preserve">Maya: </w:t>
+            </w:r>
+          </w:p>
+          <w:p>
+            <w:pPr>
+              <w:pStyle w:val="ListParagraph"/>
+              <w:numPr>
+                <w:ilvl w:val="0"/>
+                <w:numId w:val="3"/>
+              </w:numPr>
+              <w:rPr>
+                <w:lang w:val="en-US"/>
+              </w:rPr>
+            </w:pPr>
+            <w:r>
+              <w:rPr>
+                <w:lang w:val="en-US"/>
+              </w:rPr>
+              <w:t xml:space="preserve">Things done since last meeting: </w:t>
+            </w:r>
+            <w:r>
+              <w:rPr>
+                <w:lang w:val="en-US"/>
+              </w:rPr>
+              <w:t>created profile creation scene, scripts to access DB</w:t>
+            </w:r>
+          </w:p>
+          <w:p>
+            <w:pPr>
+              <w:pStyle w:val="ListParagraph"/>
+              <w:numPr>
+                <w:ilvl w:val="0"/>
+                <w:numId w:val="3"/>
+              </w:numPr>
+              <w:rPr>
+                <w:lang w:val="en-US"/>
+              </w:rPr>
+            </w:pPr>
+            <w:r>
+              <w:rPr>
+                <w:lang w:val="en-US"/>
+              </w:rPr>
+              <w:t xml:space="preserve">Things to do before next meeting: </w:t>
+            </w:r>
+            <w:r>
+              <w:rPr>
+                <w:lang w:val="en-US"/>
+              </w:rPr>
+              <w:t>refine and fix bad programming in scripts created, finish up user story</w:t>
+            </w:r>
+          </w:p>
+          <w:p>
+            <w:pPr>
+              <w:pStyle w:val="ListParagraph"/>
+              <w:numPr>
+                <w:ilvl w:val="0"/>
+                <w:numId w:val="3"/>
+              </w:numPr>
+              <w:rPr>
+                <w:lang w:val="en-US"/>
+              </w:rPr>
+            </w:pPr>
+            <w:r>
+              <w:rPr>
+                <w:lang w:val="en-US"/>
+              </w:rPr>
+              <w:t>Any issues?:</w:t>
+            </w:r>
+            <w:r>
+              <w:rPr>
+                <w:lang w:val="en-US"/>
+              </w:rPr>
+              <w:t xml:space="preserve"> </w:t>
+            </w:r>
+            <w:r>
+              <w:rPr>
+                <w:lang w:val="en-US"/>
+              </w:rPr>
+              <w:t>was having issues with SQlite DB programming and github but okay now</w:t>
+            </w:r>
+            <w:bookmarkStart w:id="0" w:name="_GoBack"/>
+            <w:bookmarkEnd w:id="0"/>
           </w:p>
         </w:tc>
       </w:tr>
       <w:tr>
         <w:tc>
           <w:tcPr>
-            <w:tcW w:w="846" w:type="dxa"/>
+            <w:tcW w:w="844" w:type="dxa"/>
           </w:tcPr>
           <w:p>
             <w:pPr>
@@ -502,7 +1724,7 @@
         </w:tc>
         <w:tc>
           <w:tcPr>
-            <w:tcW w:w="3544" w:type="dxa"/>
+            <w:tcW w:w="3681" w:type="dxa"/>
           </w:tcPr>
           <w:p>
             <w:pPr>
@@ -514,7 +1736,7 @@
         </w:tc>
         <w:tc>
           <w:tcPr>
-            <w:tcW w:w="9639" w:type="dxa"/>
+            <w:tcW w:w="9504" w:type="dxa"/>
           </w:tcPr>
           <w:p>
             <w:pPr>
@@ -522,13 +1744,337 @@
                 <w:lang w:val="en-US"/>
               </w:rPr>
             </w:pPr>
+            <w:r>
+              <w:rPr>
+                <w:lang w:val="en-US"/>
+              </w:rPr>
+              <w:t>Bernadette:</w:t>
+            </w:r>
+          </w:p>
+          <w:p>
+            <w:pPr>
+              <w:pStyle w:val="ListParagraph"/>
+              <w:numPr>
+                <w:ilvl w:val="0"/>
+                <w:numId w:val="3"/>
+              </w:numPr>
+              <w:rPr>
+                <w:lang w:val="en-US"/>
+              </w:rPr>
+            </w:pPr>
+            <w:r>
+              <w:rPr>
+                <w:lang w:val="en-US"/>
+              </w:rPr>
+              <w:t xml:space="preserve">Things done since last meeting: </w:t>
+            </w:r>
+          </w:p>
+          <w:p>
+            <w:pPr>
+              <w:pStyle w:val="ListParagraph"/>
+              <w:numPr>
+                <w:ilvl w:val="0"/>
+                <w:numId w:val="3"/>
+              </w:numPr>
+              <w:rPr>
+                <w:lang w:val="en-US"/>
+              </w:rPr>
+            </w:pPr>
+            <w:r>
+              <w:rPr>
+                <w:lang w:val="en-US"/>
+              </w:rPr>
+              <w:t xml:space="preserve">Things to do before next meeting: </w:t>
+            </w:r>
+          </w:p>
+          <w:p>
+            <w:pPr>
+              <w:pStyle w:val="ListParagraph"/>
+              <w:numPr>
+                <w:ilvl w:val="0"/>
+                <w:numId w:val="3"/>
+              </w:numPr>
+              <w:rPr>
+                <w:lang w:val="en-US"/>
+              </w:rPr>
+            </w:pPr>
+            <w:r>
+              <w:rPr>
+                <w:lang w:val="en-US"/>
+              </w:rPr>
+              <w:t xml:space="preserve">Any issues?: </w:t>
+            </w:r>
+          </w:p>
+          <w:p>
+            <w:pPr>
+              <w:rPr>
+                <w:lang w:val="en-US"/>
+              </w:rPr>
+            </w:pPr>
+            <w:r>
+              <w:rPr>
+                <w:lang w:val="en-US"/>
+              </w:rPr>
+              <w:t>Immanuel:</w:t>
+            </w:r>
+          </w:p>
+          <w:p>
+            <w:pPr>
+              <w:pStyle w:val="ListParagraph"/>
+              <w:numPr>
+                <w:ilvl w:val="0"/>
+                <w:numId w:val="3"/>
+              </w:numPr>
+              <w:rPr>
+                <w:lang w:val="en-US"/>
+              </w:rPr>
+            </w:pPr>
+            <w:r>
+              <w:rPr>
+                <w:lang w:val="en-US"/>
+              </w:rPr>
+              <w:t xml:space="preserve">Things done since last meeting: </w:t>
+            </w:r>
+          </w:p>
+          <w:p>
+            <w:pPr>
+              <w:pStyle w:val="ListParagraph"/>
+              <w:numPr>
+                <w:ilvl w:val="0"/>
+                <w:numId w:val="3"/>
+              </w:numPr>
+              <w:rPr>
+                <w:lang w:val="en-US"/>
+              </w:rPr>
+            </w:pPr>
+            <w:r>
+              <w:rPr>
+                <w:lang w:val="en-US"/>
+              </w:rPr>
+              <w:t xml:space="preserve">Things to do before next meeting: </w:t>
+            </w:r>
+          </w:p>
+          <w:p>
+            <w:pPr>
+              <w:pStyle w:val="ListParagraph"/>
+              <w:numPr>
+                <w:ilvl w:val="0"/>
+                <w:numId w:val="3"/>
+              </w:numPr>
+              <w:rPr>
+                <w:lang w:val="en-US"/>
+              </w:rPr>
+            </w:pPr>
+            <w:r>
+              <w:rPr>
+                <w:lang w:val="en-US"/>
+              </w:rPr>
+              <w:t xml:space="preserve">Any issues?: </w:t>
+            </w:r>
+          </w:p>
+          <w:p>
+            <w:pPr>
+              <w:rPr>
+                <w:lang w:val="en-US"/>
+              </w:rPr>
+            </w:pPr>
+            <w:r>
+              <w:rPr>
+                <w:lang w:val="en-US"/>
+              </w:rPr>
+              <w:lastRenderedPageBreak/>
+              <w:t>Henry:</w:t>
+            </w:r>
+          </w:p>
+          <w:p>
+            <w:pPr>
+              <w:pStyle w:val="ListParagraph"/>
+              <w:numPr>
+                <w:ilvl w:val="0"/>
+                <w:numId w:val="3"/>
+              </w:numPr>
+              <w:rPr>
+                <w:lang w:val="en-US"/>
+              </w:rPr>
+            </w:pPr>
+            <w:r>
+              <w:rPr>
+                <w:lang w:val="en-US"/>
+              </w:rPr>
+              <w:t xml:space="preserve">Things done since last meeting: </w:t>
+            </w:r>
+          </w:p>
+          <w:p>
+            <w:pPr>
+              <w:pStyle w:val="ListParagraph"/>
+              <w:numPr>
+                <w:ilvl w:val="0"/>
+                <w:numId w:val="3"/>
+              </w:numPr>
+              <w:rPr>
+                <w:lang w:val="en-US"/>
+              </w:rPr>
+            </w:pPr>
+            <w:r>
+              <w:rPr>
+                <w:lang w:val="en-US"/>
+              </w:rPr>
+              <w:t xml:space="preserve">Things to do before next meeting: </w:t>
+            </w:r>
+          </w:p>
+          <w:p>
+            <w:pPr>
+              <w:pStyle w:val="ListParagraph"/>
+              <w:numPr>
+                <w:ilvl w:val="0"/>
+                <w:numId w:val="3"/>
+              </w:numPr>
+              <w:rPr>
+                <w:lang w:val="en-US"/>
+              </w:rPr>
+            </w:pPr>
+            <w:r>
+              <w:rPr>
+                <w:lang w:val="en-US"/>
+              </w:rPr>
+              <w:t xml:space="preserve">Any issues?: </w:t>
+            </w:r>
+          </w:p>
+          <w:p>
+            <w:pPr>
+              <w:rPr>
+                <w:lang w:val="en-US"/>
+              </w:rPr>
+            </w:pPr>
+            <w:r>
+              <w:rPr>
+                <w:lang w:val="en-US"/>
+              </w:rPr>
+              <w:t>Tyrell:</w:t>
+            </w:r>
+          </w:p>
+          <w:p>
+            <w:pPr>
+              <w:pStyle w:val="ListParagraph"/>
+              <w:numPr>
+                <w:ilvl w:val="0"/>
+                <w:numId w:val="3"/>
+              </w:numPr>
+              <w:rPr>
+                <w:lang w:val="en-US"/>
+              </w:rPr>
+            </w:pPr>
+            <w:r>
+              <w:rPr>
+                <w:lang w:val="en-US"/>
+              </w:rPr>
+              <w:t xml:space="preserve">Things done since last meeting: </w:t>
+            </w:r>
+          </w:p>
+          <w:p>
+            <w:pPr>
+              <w:pStyle w:val="ListParagraph"/>
+              <w:numPr>
+                <w:ilvl w:val="0"/>
+                <w:numId w:val="3"/>
+              </w:numPr>
+              <w:rPr>
+                <w:lang w:val="en-US"/>
+              </w:rPr>
+            </w:pPr>
+            <w:r>
+              <w:rPr>
+                <w:lang w:val="en-US"/>
+              </w:rPr>
+              <w:t xml:space="preserve">Things to do before next meeting: </w:t>
+            </w:r>
+          </w:p>
+          <w:p>
+            <w:pPr>
+              <w:pStyle w:val="ListParagraph"/>
+              <w:numPr>
+                <w:ilvl w:val="0"/>
+                <w:numId w:val="3"/>
+              </w:numPr>
+              <w:rPr>
+                <w:lang w:val="en-US"/>
+              </w:rPr>
+            </w:pPr>
+            <w:r>
+              <w:rPr>
+                <w:lang w:val="en-US"/>
+              </w:rPr>
+              <w:t xml:space="preserve">Any issues?: </w:t>
+            </w:r>
+          </w:p>
+          <w:p>
+            <w:pPr>
+              <w:rPr>
+                <w:lang w:val="en-US"/>
+              </w:rPr>
+            </w:pPr>
+            <w:r>
+              <w:rPr>
+                <w:lang w:val="en-US"/>
+              </w:rPr>
+              <w:t xml:space="preserve">Maya: </w:t>
+            </w:r>
+          </w:p>
+          <w:p>
+            <w:pPr>
+              <w:pStyle w:val="ListParagraph"/>
+              <w:numPr>
+                <w:ilvl w:val="0"/>
+                <w:numId w:val="3"/>
+              </w:numPr>
+              <w:rPr>
+                <w:lang w:val="en-US"/>
+              </w:rPr>
+            </w:pPr>
+            <w:r>
+              <w:rPr>
+                <w:lang w:val="en-US"/>
+              </w:rPr>
+              <w:t xml:space="preserve">Things done since last meeting: </w:t>
+            </w:r>
+          </w:p>
+          <w:p>
+            <w:pPr>
+              <w:pStyle w:val="ListParagraph"/>
+              <w:numPr>
+                <w:ilvl w:val="0"/>
+                <w:numId w:val="3"/>
+              </w:numPr>
+              <w:rPr>
+                <w:lang w:val="en-US"/>
+              </w:rPr>
+            </w:pPr>
+            <w:r>
+              <w:rPr>
+                <w:lang w:val="en-US"/>
+              </w:rPr>
+              <w:t xml:space="preserve">Things to do before next meeting: </w:t>
+            </w:r>
+          </w:p>
+          <w:p>
+            <w:pPr>
+              <w:rPr>
+                <w:lang w:val="en-US"/>
+              </w:rPr>
+            </w:pPr>
+            <w:r>
+              <w:rPr>
+                <w:lang w:val="en-US"/>
+              </w:rPr>
+              <w:t>Any issues?:</w:t>
+            </w:r>
           </w:p>
         </w:tc>
       </w:tr>
       <w:tr>
         <w:tc>
           <w:tcPr>
-            <w:tcW w:w="846" w:type="dxa"/>
+            <w:tcW w:w="844" w:type="dxa"/>
           </w:tcPr>
           <w:p>
             <w:pPr>
@@ -540,7 +2086,7 @@
         </w:tc>
         <w:tc>
           <w:tcPr>
-            <w:tcW w:w="3544" w:type="dxa"/>
+            <w:tcW w:w="3681" w:type="dxa"/>
           </w:tcPr>
           <w:p>
             <w:pPr>
@@ -552,7 +2098,7 @@
         </w:tc>
         <w:tc>
           <w:tcPr>
-            <w:tcW w:w="9639" w:type="dxa"/>
+            <w:tcW w:w="9504" w:type="dxa"/>
           </w:tcPr>
           <w:p>
             <w:pPr>
@@ -560,13 +2106,336 @@
                 <w:lang w:val="en-US"/>
               </w:rPr>
             </w:pPr>
+            <w:r>
+              <w:rPr>
+                <w:lang w:val="en-US"/>
+              </w:rPr>
+              <w:t>Bernadette:</w:t>
+            </w:r>
+          </w:p>
+          <w:p>
+            <w:pPr>
+              <w:pStyle w:val="ListParagraph"/>
+              <w:numPr>
+                <w:ilvl w:val="0"/>
+                <w:numId w:val="3"/>
+              </w:numPr>
+              <w:rPr>
+                <w:lang w:val="en-US"/>
+              </w:rPr>
+            </w:pPr>
+            <w:r>
+              <w:rPr>
+                <w:lang w:val="en-US"/>
+              </w:rPr>
+              <w:t xml:space="preserve">Things done since last meeting: </w:t>
+            </w:r>
+          </w:p>
+          <w:p>
+            <w:pPr>
+              <w:pStyle w:val="ListParagraph"/>
+              <w:numPr>
+                <w:ilvl w:val="0"/>
+                <w:numId w:val="3"/>
+              </w:numPr>
+              <w:rPr>
+                <w:lang w:val="en-US"/>
+              </w:rPr>
+            </w:pPr>
+            <w:r>
+              <w:rPr>
+                <w:lang w:val="en-US"/>
+              </w:rPr>
+              <w:t xml:space="preserve">Things to do before next meeting: </w:t>
+            </w:r>
+          </w:p>
+          <w:p>
+            <w:pPr>
+              <w:pStyle w:val="ListParagraph"/>
+              <w:numPr>
+                <w:ilvl w:val="0"/>
+                <w:numId w:val="3"/>
+              </w:numPr>
+              <w:rPr>
+                <w:lang w:val="en-US"/>
+              </w:rPr>
+            </w:pPr>
+            <w:r>
+              <w:rPr>
+                <w:lang w:val="en-US"/>
+              </w:rPr>
+              <w:t xml:space="preserve">Any issues?: </w:t>
+            </w:r>
+          </w:p>
+          <w:p>
+            <w:pPr>
+              <w:rPr>
+                <w:lang w:val="en-US"/>
+              </w:rPr>
+            </w:pPr>
+            <w:r>
+              <w:rPr>
+                <w:lang w:val="en-US"/>
+              </w:rPr>
+              <w:t>Immanuel:</w:t>
+            </w:r>
+          </w:p>
+          <w:p>
+            <w:pPr>
+              <w:pStyle w:val="ListParagraph"/>
+              <w:numPr>
+                <w:ilvl w:val="0"/>
+                <w:numId w:val="3"/>
+              </w:numPr>
+              <w:rPr>
+                <w:lang w:val="en-US"/>
+              </w:rPr>
+            </w:pPr>
+            <w:r>
+              <w:rPr>
+                <w:lang w:val="en-US"/>
+              </w:rPr>
+              <w:t xml:space="preserve">Things done since last meeting: </w:t>
+            </w:r>
+          </w:p>
+          <w:p>
+            <w:pPr>
+              <w:pStyle w:val="ListParagraph"/>
+              <w:numPr>
+                <w:ilvl w:val="0"/>
+                <w:numId w:val="3"/>
+              </w:numPr>
+              <w:rPr>
+                <w:lang w:val="en-US"/>
+              </w:rPr>
+            </w:pPr>
+            <w:r>
+              <w:rPr>
+                <w:lang w:val="en-US"/>
+              </w:rPr>
+              <w:t xml:space="preserve">Things to do before next meeting: </w:t>
+            </w:r>
+          </w:p>
+          <w:p>
+            <w:pPr>
+              <w:pStyle w:val="ListParagraph"/>
+              <w:numPr>
+                <w:ilvl w:val="0"/>
+                <w:numId w:val="3"/>
+              </w:numPr>
+              <w:rPr>
+                <w:lang w:val="en-US"/>
+              </w:rPr>
+            </w:pPr>
+            <w:r>
+              <w:rPr>
+                <w:lang w:val="en-US"/>
+              </w:rPr>
+              <w:t xml:space="preserve">Any issues?: </w:t>
+            </w:r>
+          </w:p>
+          <w:p>
+            <w:pPr>
+              <w:rPr>
+                <w:lang w:val="en-US"/>
+              </w:rPr>
+            </w:pPr>
+            <w:r>
+              <w:rPr>
+                <w:lang w:val="en-US"/>
+              </w:rPr>
+              <w:t>Henry:</w:t>
+            </w:r>
+          </w:p>
+          <w:p>
+            <w:pPr>
+              <w:pStyle w:val="ListParagraph"/>
+              <w:numPr>
+                <w:ilvl w:val="0"/>
+                <w:numId w:val="3"/>
+              </w:numPr>
+              <w:rPr>
+                <w:lang w:val="en-US"/>
+              </w:rPr>
+            </w:pPr>
+            <w:r>
+              <w:rPr>
+                <w:lang w:val="en-US"/>
+              </w:rPr>
+              <w:t xml:space="preserve">Things done since last meeting: </w:t>
+            </w:r>
+          </w:p>
+          <w:p>
+            <w:pPr>
+              <w:pStyle w:val="ListParagraph"/>
+              <w:numPr>
+                <w:ilvl w:val="0"/>
+                <w:numId w:val="3"/>
+              </w:numPr>
+              <w:rPr>
+                <w:lang w:val="en-US"/>
+              </w:rPr>
+            </w:pPr>
+            <w:r>
+              <w:rPr>
+                <w:lang w:val="en-US"/>
+              </w:rPr>
+              <w:t xml:space="preserve">Things to do before next meeting: </w:t>
+            </w:r>
+          </w:p>
+          <w:p>
+            <w:pPr>
+              <w:pStyle w:val="ListParagraph"/>
+              <w:numPr>
+                <w:ilvl w:val="0"/>
+                <w:numId w:val="3"/>
+              </w:numPr>
+              <w:rPr>
+                <w:lang w:val="en-US"/>
+              </w:rPr>
+            </w:pPr>
+            <w:r>
+              <w:rPr>
+                <w:lang w:val="en-US"/>
+              </w:rPr>
+              <w:t xml:space="preserve">Any issues?: </w:t>
+            </w:r>
+          </w:p>
+          <w:p>
+            <w:pPr>
+              <w:rPr>
+                <w:lang w:val="en-US"/>
+              </w:rPr>
+            </w:pPr>
+            <w:r>
+              <w:rPr>
+                <w:lang w:val="en-US"/>
+              </w:rPr>
+              <w:t>Tyrell:</w:t>
+            </w:r>
+          </w:p>
+          <w:p>
+            <w:pPr>
+              <w:pStyle w:val="ListParagraph"/>
+              <w:numPr>
+                <w:ilvl w:val="0"/>
+                <w:numId w:val="3"/>
+              </w:numPr>
+              <w:rPr>
+                <w:lang w:val="en-US"/>
+              </w:rPr>
+            </w:pPr>
+            <w:r>
+              <w:rPr>
+                <w:lang w:val="en-US"/>
+              </w:rPr>
+              <w:t xml:space="preserve">Things done since last meeting: </w:t>
+            </w:r>
+          </w:p>
+          <w:p>
+            <w:pPr>
+              <w:pStyle w:val="ListParagraph"/>
+              <w:numPr>
+                <w:ilvl w:val="0"/>
+                <w:numId w:val="3"/>
+              </w:numPr>
+              <w:rPr>
+                <w:lang w:val="en-US"/>
+              </w:rPr>
+            </w:pPr>
+            <w:r>
+              <w:rPr>
+                <w:lang w:val="en-US"/>
+              </w:rPr>
+              <w:t xml:space="preserve">Things to do before next meeting: </w:t>
+            </w:r>
+          </w:p>
+          <w:p>
+            <w:pPr>
+              <w:pStyle w:val="ListParagraph"/>
+              <w:numPr>
+                <w:ilvl w:val="0"/>
+                <w:numId w:val="3"/>
+              </w:numPr>
+              <w:rPr>
+                <w:lang w:val="en-US"/>
+              </w:rPr>
+            </w:pPr>
+            <w:r>
+              <w:rPr>
+                <w:lang w:val="en-US"/>
+              </w:rPr>
+              <w:t xml:space="preserve">Any issues?: </w:t>
+            </w:r>
+          </w:p>
+          <w:p>
+            <w:pPr>
+              <w:rPr>
+                <w:lang w:val="en-US"/>
+              </w:rPr>
+            </w:pPr>
+            <w:r>
+              <w:rPr>
+                <w:lang w:val="en-US"/>
+              </w:rPr>
+              <w:t xml:space="preserve">Maya: </w:t>
+            </w:r>
+          </w:p>
+          <w:p>
+            <w:pPr>
+              <w:pStyle w:val="ListParagraph"/>
+              <w:numPr>
+                <w:ilvl w:val="0"/>
+                <w:numId w:val="3"/>
+              </w:numPr>
+              <w:rPr>
+                <w:lang w:val="en-US"/>
+              </w:rPr>
+            </w:pPr>
+            <w:r>
+              <w:rPr>
+                <w:lang w:val="en-US"/>
+              </w:rPr>
+              <w:t xml:space="preserve">Things done since last meeting: </w:t>
+            </w:r>
+          </w:p>
+          <w:p>
+            <w:pPr>
+              <w:pStyle w:val="ListParagraph"/>
+              <w:numPr>
+                <w:ilvl w:val="0"/>
+                <w:numId w:val="3"/>
+              </w:numPr>
+              <w:rPr>
+                <w:lang w:val="en-US"/>
+              </w:rPr>
+            </w:pPr>
+            <w:r>
+              <w:rPr>
+                <w:lang w:val="en-US"/>
+              </w:rPr>
+              <w:t xml:space="preserve">Things to do before next meeting: </w:t>
+            </w:r>
+          </w:p>
+          <w:p>
+            <w:pPr>
+              <w:rPr>
+                <w:lang w:val="en-US"/>
+              </w:rPr>
+            </w:pPr>
+            <w:r>
+              <w:rPr>
+                <w:lang w:val="en-US"/>
+              </w:rPr>
+              <w:t>Any issues?:</w:t>
+            </w:r>
           </w:p>
         </w:tc>
       </w:tr>
       <w:tr>
         <w:tc>
           <w:tcPr>
-            <w:tcW w:w="846" w:type="dxa"/>
+            <w:tcW w:w="844" w:type="dxa"/>
           </w:tcPr>
           <w:p>
             <w:pPr>
@@ -578,7 +2447,7 @@
         </w:tc>
         <w:tc>
           <w:tcPr>
-            <w:tcW w:w="3544" w:type="dxa"/>
+            <w:tcW w:w="3681" w:type="dxa"/>
           </w:tcPr>
           <w:p>
             <w:pPr>
@@ -590,7 +2459,7 @@
         </w:tc>
         <w:tc>
           <w:tcPr>
-            <w:tcW w:w="9639" w:type="dxa"/>
+            <w:tcW w:w="9504" w:type="dxa"/>
           </w:tcPr>
           <w:p>
             <w:pPr>
@@ -598,44 +2467,329 @@
                 <w:lang w:val="en-US"/>
               </w:rPr>
             </w:pPr>
-          </w:p>
-        </w:tc>
-      </w:tr>
-      <w:tr>
-        <w:tc>
-          <w:tcPr>
-            <w:tcW w:w="846" w:type="dxa"/>
-          </w:tcPr>
-          <w:p>
-            <w:pPr>
-              <w:rPr>
-                <w:lang w:val="en-US"/>
-              </w:rPr>
-            </w:pPr>
-          </w:p>
-        </w:tc>
-        <w:tc>
-          <w:tcPr>
-            <w:tcW w:w="3544" w:type="dxa"/>
-          </w:tcPr>
-          <w:p>
-            <w:pPr>
-              <w:rPr>
-                <w:lang w:val="en-US"/>
-              </w:rPr>
-            </w:pPr>
-          </w:p>
-        </w:tc>
-        <w:tc>
-          <w:tcPr>
-            <w:tcW w:w="9639" w:type="dxa"/>
-          </w:tcPr>
-          <w:p>
-            <w:pPr>
-              <w:rPr>
-                <w:lang w:val="en-US"/>
-              </w:rPr>
-            </w:pPr>
+            <w:r>
+              <w:rPr>
+                <w:lang w:val="en-US"/>
+              </w:rPr>
+              <w:t>Bernadette:</w:t>
+            </w:r>
+          </w:p>
+          <w:p>
+            <w:pPr>
+              <w:pStyle w:val="ListParagraph"/>
+              <w:numPr>
+                <w:ilvl w:val="0"/>
+                <w:numId w:val="3"/>
+              </w:numPr>
+              <w:rPr>
+                <w:lang w:val="en-US"/>
+              </w:rPr>
+            </w:pPr>
+            <w:r>
+              <w:rPr>
+                <w:lang w:val="en-US"/>
+              </w:rPr>
+              <w:t xml:space="preserve">Things done since last meeting: </w:t>
+            </w:r>
+          </w:p>
+          <w:p>
+            <w:pPr>
+              <w:pStyle w:val="ListParagraph"/>
+              <w:numPr>
+                <w:ilvl w:val="0"/>
+                <w:numId w:val="3"/>
+              </w:numPr>
+              <w:rPr>
+                <w:lang w:val="en-US"/>
+              </w:rPr>
+            </w:pPr>
+            <w:r>
+              <w:rPr>
+                <w:lang w:val="en-US"/>
+              </w:rPr>
+              <w:t xml:space="preserve">Things to do before next meeting: </w:t>
+            </w:r>
+          </w:p>
+          <w:p>
+            <w:pPr>
+              <w:pStyle w:val="ListParagraph"/>
+              <w:numPr>
+                <w:ilvl w:val="0"/>
+                <w:numId w:val="3"/>
+              </w:numPr>
+              <w:rPr>
+                <w:lang w:val="en-US"/>
+              </w:rPr>
+            </w:pPr>
+            <w:r>
+              <w:rPr>
+                <w:lang w:val="en-US"/>
+              </w:rPr>
+              <w:t xml:space="preserve">Any issues?: </w:t>
+            </w:r>
+          </w:p>
+          <w:p>
+            <w:pPr>
+              <w:rPr>
+                <w:lang w:val="en-US"/>
+              </w:rPr>
+            </w:pPr>
+            <w:r>
+              <w:rPr>
+                <w:lang w:val="en-US"/>
+              </w:rPr>
+              <w:t>Immanuel:</w:t>
+            </w:r>
+          </w:p>
+          <w:p>
+            <w:pPr>
+              <w:pStyle w:val="ListParagraph"/>
+              <w:numPr>
+                <w:ilvl w:val="0"/>
+                <w:numId w:val="3"/>
+              </w:numPr>
+              <w:rPr>
+                <w:lang w:val="en-US"/>
+              </w:rPr>
+            </w:pPr>
+            <w:r>
+              <w:rPr>
+                <w:lang w:val="en-US"/>
+              </w:rPr>
+              <w:t xml:space="preserve">Things done since last meeting: </w:t>
+            </w:r>
+          </w:p>
+          <w:p>
+            <w:pPr>
+              <w:pStyle w:val="ListParagraph"/>
+              <w:numPr>
+                <w:ilvl w:val="0"/>
+                <w:numId w:val="3"/>
+              </w:numPr>
+              <w:rPr>
+                <w:lang w:val="en-US"/>
+              </w:rPr>
+            </w:pPr>
+            <w:r>
+              <w:rPr>
+                <w:lang w:val="en-US"/>
+              </w:rPr>
+              <w:t xml:space="preserve">Things to do before next meeting: </w:t>
+            </w:r>
+          </w:p>
+          <w:p>
+            <w:pPr>
+              <w:pStyle w:val="ListParagraph"/>
+              <w:numPr>
+                <w:ilvl w:val="0"/>
+                <w:numId w:val="3"/>
+              </w:numPr>
+              <w:rPr>
+                <w:lang w:val="en-US"/>
+              </w:rPr>
+            </w:pPr>
+            <w:r>
+              <w:rPr>
+                <w:lang w:val="en-US"/>
+              </w:rPr>
+              <w:t xml:space="preserve">Any issues?: </w:t>
+            </w:r>
+          </w:p>
+          <w:p>
+            <w:pPr>
+              <w:rPr>
+                <w:lang w:val="en-US"/>
+              </w:rPr>
+            </w:pPr>
+            <w:r>
+              <w:rPr>
+                <w:lang w:val="en-US"/>
+              </w:rPr>
+              <w:t>Henry:</w:t>
+            </w:r>
+          </w:p>
+          <w:p>
+            <w:pPr>
+              <w:pStyle w:val="ListParagraph"/>
+              <w:numPr>
+                <w:ilvl w:val="0"/>
+                <w:numId w:val="3"/>
+              </w:numPr>
+              <w:rPr>
+                <w:lang w:val="en-US"/>
+              </w:rPr>
+            </w:pPr>
+            <w:r>
+              <w:rPr>
+                <w:lang w:val="en-US"/>
+              </w:rPr>
+              <w:t xml:space="preserve">Things done since last meeting: </w:t>
+            </w:r>
+          </w:p>
+          <w:p>
+            <w:pPr>
+              <w:pStyle w:val="ListParagraph"/>
+              <w:numPr>
+                <w:ilvl w:val="0"/>
+                <w:numId w:val="3"/>
+              </w:numPr>
+              <w:rPr>
+                <w:lang w:val="en-US"/>
+              </w:rPr>
+            </w:pPr>
+            <w:r>
+              <w:rPr>
+                <w:lang w:val="en-US"/>
+              </w:rPr>
+              <w:t xml:space="preserve">Things to do before next meeting: </w:t>
+            </w:r>
+          </w:p>
+          <w:p>
+            <w:pPr>
+              <w:pStyle w:val="ListParagraph"/>
+              <w:numPr>
+                <w:ilvl w:val="0"/>
+                <w:numId w:val="3"/>
+              </w:numPr>
+              <w:rPr>
+                <w:lang w:val="en-US"/>
+              </w:rPr>
+            </w:pPr>
+            <w:r>
+              <w:rPr>
+                <w:lang w:val="en-US"/>
+              </w:rPr>
+              <w:t xml:space="preserve">Any issues?: </w:t>
+            </w:r>
+          </w:p>
+          <w:p>
+            <w:pPr>
+              <w:rPr>
+                <w:lang w:val="en-US"/>
+              </w:rPr>
+            </w:pPr>
+            <w:r>
+              <w:rPr>
+                <w:lang w:val="en-US"/>
+              </w:rPr>
+              <w:t>Tyrell:</w:t>
+            </w:r>
+          </w:p>
+          <w:p>
+            <w:pPr>
+              <w:pStyle w:val="ListParagraph"/>
+              <w:numPr>
+                <w:ilvl w:val="0"/>
+                <w:numId w:val="3"/>
+              </w:numPr>
+              <w:rPr>
+                <w:lang w:val="en-US"/>
+              </w:rPr>
+            </w:pPr>
+            <w:r>
+              <w:rPr>
+                <w:lang w:val="en-US"/>
+              </w:rPr>
+              <w:t xml:space="preserve">Things done since last meeting: </w:t>
+            </w:r>
+          </w:p>
+          <w:p>
+            <w:pPr>
+              <w:pStyle w:val="ListParagraph"/>
+              <w:numPr>
+                <w:ilvl w:val="0"/>
+                <w:numId w:val="3"/>
+              </w:numPr>
+              <w:rPr>
+                <w:lang w:val="en-US"/>
+              </w:rPr>
+            </w:pPr>
+            <w:r>
+              <w:rPr>
+                <w:lang w:val="en-US"/>
+              </w:rPr>
+              <w:t xml:space="preserve">Things to do before next meeting: </w:t>
+            </w:r>
+          </w:p>
+          <w:p>
+            <w:pPr>
+              <w:pStyle w:val="ListParagraph"/>
+              <w:numPr>
+                <w:ilvl w:val="0"/>
+                <w:numId w:val="3"/>
+              </w:numPr>
+              <w:rPr>
+                <w:lang w:val="en-US"/>
+              </w:rPr>
+            </w:pPr>
+            <w:r>
+              <w:rPr>
+                <w:lang w:val="en-US"/>
+              </w:rPr>
+              <w:t xml:space="preserve">Any issues?: </w:t>
+            </w:r>
+          </w:p>
+          <w:p>
+            <w:pPr>
+              <w:rPr>
+                <w:lang w:val="en-US"/>
+              </w:rPr>
+            </w:pPr>
+            <w:r>
+              <w:rPr>
+                <w:lang w:val="en-US"/>
+              </w:rPr>
+              <w:t xml:space="preserve">Maya: </w:t>
+            </w:r>
+          </w:p>
+          <w:p>
+            <w:pPr>
+              <w:pStyle w:val="ListParagraph"/>
+              <w:numPr>
+                <w:ilvl w:val="0"/>
+                <w:numId w:val="3"/>
+              </w:numPr>
+              <w:rPr>
+                <w:lang w:val="en-US"/>
+              </w:rPr>
+            </w:pPr>
+            <w:r>
+              <w:rPr>
+                <w:lang w:val="en-US"/>
+              </w:rPr>
+              <w:t xml:space="preserve">Things done since last meeting: </w:t>
+            </w:r>
+          </w:p>
+          <w:p>
+            <w:pPr>
+              <w:pStyle w:val="ListParagraph"/>
+              <w:numPr>
+                <w:ilvl w:val="0"/>
+                <w:numId w:val="3"/>
+              </w:numPr>
+              <w:rPr>
+                <w:lang w:val="en-US"/>
+              </w:rPr>
+            </w:pPr>
+            <w:r>
+              <w:rPr>
+                <w:lang w:val="en-US"/>
+              </w:rPr>
+              <w:t xml:space="preserve">Things to do before next meeting: </w:t>
+            </w:r>
+          </w:p>
+          <w:p>
+            <w:pPr>
+              <w:rPr>
+                <w:lang w:val="en-US"/>
+              </w:rPr>
+            </w:pPr>
+            <w:r>
+              <w:rPr>
+                <w:lang w:val="en-US"/>
+              </w:rPr>
+              <w:t>Any issues?:</w:t>
+            </w:r>
           </w:p>
         </w:tc>
       </w:tr>
@@ -885,11 +3039,127 @@
       </w:rPr>
     </w:lvl>
   </w:abstractNum>
+  <w:abstractNum w:abstractNumId="2" w15:restartNumberingAfterBreak="0">
+    <w:nsid w:val="495805D6"/>
+    <w:multiLevelType w:val="hybridMultilevel"/>
+    <w:tmpl w:val="5184B8C8"/>
+    <w:lvl w:ilvl="0" w:tplc="14090001">
+      <w:start w:val="1"/>
+      <w:numFmt w:val="bullet"/>
+      <w:lvlText w:val=""/>
+      <w:lvlJc w:val="left"/>
+      <w:pPr>
+        <w:ind w:left="720" w:hanging="360"/>
+      </w:pPr>
+      <w:rPr>
+        <w:rFonts w:ascii="Symbol" w:hAnsi="Symbol" w:hint="default"/>
+      </w:rPr>
+    </w:lvl>
+    <w:lvl w:ilvl="1" w:tplc="14090003" w:tentative="1">
+      <w:start w:val="1"/>
+      <w:numFmt w:val="bullet"/>
+      <w:lvlText w:val="o"/>
+      <w:lvlJc w:val="left"/>
+      <w:pPr>
+        <w:ind w:left="1440" w:hanging="360"/>
+      </w:pPr>
+      <w:rPr>
+        <w:rFonts w:ascii="Courier New" w:hAnsi="Courier New" w:cs="Courier New" w:hint="default"/>
+      </w:rPr>
+    </w:lvl>
+    <w:lvl w:ilvl="2" w:tplc="14090005" w:tentative="1">
+      <w:start w:val="1"/>
+      <w:numFmt w:val="bullet"/>
+      <w:lvlText w:val=""/>
+      <w:lvlJc w:val="left"/>
+      <w:pPr>
+        <w:ind w:left="2160" w:hanging="360"/>
+      </w:pPr>
+      <w:rPr>
+        <w:rFonts w:ascii="Wingdings" w:hAnsi="Wingdings" w:hint="default"/>
+      </w:rPr>
+    </w:lvl>
+    <w:lvl w:ilvl="3" w:tplc="14090001" w:tentative="1">
+      <w:start w:val="1"/>
+      <w:numFmt w:val="bullet"/>
+      <w:lvlText w:val=""/>
+      <w:lvlJc w:val="left"/>
+      <w:pPr>
+        <w:ind w:left="2880" w:hanging="360"/>
+      </w:pPr>
+      <w:rPr>
+        <w:rFonts w:ascii="Symbol" w:hAnsi="Symbol" w:hint="default"/>
+      </w:rPr>
+    </w:lvl>
+    <w:lvl w:ilvl="4" w:tplc="14090003" w:tentative="1">
+      <w:start w:val="1"/>
+      <w:numFmt w:val="bullet"/>
+      <w:lvlText w:val="o"/>
+      <w:lvlJc w:val="left"/>
+      <w:pPr>
+        <w:ind w:left="3600" w:hanging="360"/>
+      </w:pPr>
+      <w:rPr>
+        <w:rFonts w:ascii="Courier New" w:hAnsi="Courier New" w:cs="Courier New" w:hint="default"/>
+      </w:rPr>
+    </w:lvl>
+    <w:lvl w:ilvl="5" w:tplc="14090005" w:tentative="1">
+      <w:start w:val="1"/>
+      <w:numFmt w:val="bullet"/>
+      <w:lvlText w:val=""/>
+      <w:lvlJc w:val="left"/>
+      <w:pPr>
+        <w:ind w:left="4320" w:hanging="360"/>
+      </w:pPr>
+      <w:rPr>
+        <w:rFonts w:ascii="Wingdings" w:hAnsi="Wingdings" w:hint="default"/>
+      </w:rPr>
+    </w:lvl>
+    <w:lvl w:ilvl="6" w:tplc="14090001" w:tentative="1">
+      <w:start w:val="1"/>
+      <w:numFmt w:val="bullet"/>
+      <w:lvlText w:val=""/>
+      <w:lvlJc w:val="left"/>
+      <w:pPr>
+        <w:ind w:left="5040" w:hanging="360"/>
+      </w:pPr>
+      <w:rPr>
+        <w:rFonts w:ascii="Symbol" w:hAnsi="Symbol" w:hint="default"/>
+      </w:rPr>
+    </w:lvl>
+    <w:lvl w:ilvl="7" w:tplc="14090003" w:tentative="1">
+      <w:start w:val="1"/>
+      <w:numFmt w:val="bullet"/>
+      <w:lvlText w:val="o"/>
+      <w:lvlJc w:val="left"/>
+      <w:pPr>
+        <w:ind w:left="5760" w:hanging="360"/>
+      </w:pPr>
+      <w:rPr>
+        <w:rFonts w:ascii="Courier New" w:hAnsi="Courier New" w:cs="Courier New" w:hint="default"/>
+      </w:rPr>
+    </w:lvl>
+    <w:lvl w:ilvl="8" w:tplc="14090005" w:tentative="1">
+      <w:start w:val="1"/>
+      <w:numFmt w:val="bullet"/>
+      <w:lvlText w:val=""/>
+      <w:lvlJc w:val="left"/>
+      <w:pPr>
+        <w:ind w:left="6480" w:hanging="360"/>
+      </w:pPr>
+      <w:rPr>
+        <w:rFonts w:ascii="Wingdings" w:hAnsi="Wingdings" w:hint="default"/>
+      </w:rPr>
+    </w:lvl>
+  </w:abstractNum>
   <w:num w:numId="1">
     <w:abstractNumId w:val="1"/>
   </w:num>
   <w:num w:numId="2">
     <w:abstractNumId w:val="0"/>
+  </w:num>
+  <w:num w:numId="3">
+    <w:abstractNumId w:val="2"/>
   </w:num>
 </w:numbering>
 </file>

</xml_diff>

<commit_message>
Revert "Merge pull request #42 from mayamunn/Bernie"
This reverts commit 2f1be9b45730f273b39a34fe6da2fa8acca3d204, reversing
changes made to 4153ead7e37afdcd8d7079e3180ad6fedd4ca84f.
</commit_message>
<xml_diff>
--- a/Documentation - Sprint 1/Daily Standup Meeting Minutes - Rush Racing.docx
+++ b/Documentation - Sprint 1/Daily Standup Meeting Minutes - Rush Racing.docx
@@ -132,7 +132,7 @@
       <w:tr>
         <w:tc>
           <w:tcPr>
-            <w:tcW w:w="846" w:type="dxa"/>
+            <w:tcW w:w="844" w:type="dxa"/>
             <w:shd w:val="clear" w:color="auto" w:fill="D9D9D9" w:themeFill="background1" w:themeFillShade="D9"/>
           </w:tcPr>
           <w:p>
@@ -161,7 +161,7 @@
         </w:tc>
         <w:tc>
           <w:tcPr>
-            <w:tcW w:w="3544" w:type="dxa"/>
+            <w:tcW w:w="3681" w:type="dxa"/>
             <w:shd w:val="clear" w:color="auto" w:fill="D9D9D9" w:themeFill="background1" w:themeFillShade="D9"/>
           </w:tcPr>
           <w:p>
@@ -190,7 +190,7 @@
         </w:tc>
         <w:tc>
           <w:tcPr>
-            <w:tcW w:w="9639" w:type="dxa"/>
+            <w:tcW w:w="9504" w:type="dxa"/>
             <w:shd w:val="clear" w:color="auto" w:fill="D9D9D9" w:themeFill="background1" w:themeFillShade="D9"/>
           </w:tcPr>
           <w:p>
@@ -221,7 +221,7 @@
       <w:tr>
         <w:tc>
           <w:tcPr>
-            <w:tcW w:w="846" w:type="dxa"/>
+            <w:tcW w:w="844" w:type="dxa"/>
           </w:tcPr>
           <w:p>
             <w:pPr>
@@ -239,7 +239,7 @@
         </w:tc>
         <w:tc>
           <w:tcPr>
-            <w:tcW w:w="3544" w:type="dxa"/>
+            <w:tcW w:w="3681" w:type="dxa"/>
           </w:tcPr>
           <w:p>
             <w:pPr>
@@ -257,7 +257,7 @@
         </w:tc>
         <w:tc>
           <w:tcPr>
-            <w:tcW w:w="9639" w:type="dxa"/>
+            <w:tcW w:w="9504" w:type="dxa"/>
           </w:tcPr>
           <w:p>
             <w:pPr>
@@ -350,19 +350,11 @@
                 <w:lang w:val="en-US"/>
               </w:rPr>
             </w:pPr>
-            <w:proofErr w:type="spellStart"/>
-            <w:r>
-              <w:rPr>
-                <w:lang w:val="en-US"/>
-              </w:rPr>
-              <w:t>Organised</w:t>
-            </w:r>
-            <w:proofErr w:type="spellEnd"/>
-            <w:r>
-              <w:rPr>
-                <w:lang w:val="en-US"/>
-              </w:rPr>
-              <w:t xml:space="preserve"> daily stand up meeting times</w:t>
+            <w:r>
+              <w:rPr>
+                <w:lang w:val="en-US"/>
+              </w:rPr>
+              <w:t>Organised daily stand up meeting times</w:t>
             </w:r>
           </w:p>
           <w:p>
@@ -412,7 +404,7 @@
       <w:tr>
         <w:tc>
           <w:tcPr>
-            <w:tcW w:w="846" w:type="dxa"/>
+            <w:tcW w:w="844" w:type="dxa"/>
           </w:tcPr>
           <w:p>
             <w:pPr>
@@ -430,7 +422,7 @@
         </w:tc>
         <w:tc>
           <w:tcPr>
-            <w:tcW w:w="3544" w:type="dxa"/>
+            <w:tcW w:w="3681" w:type="dxa"/>
           </w:tcPr>
           <w:p>
             <w:pPr>
@@ -443,7 +435,7 @@
                 <w:noProof/>
               </w:rPr>
               <w:drawing>
-                <wp:inline distT="0" distB="0" distL="0" distR="0" wp14:anchorId="1C53630C" wp14:editId="30D1C88A">
+                <wp:inline distT="0" distB="0" distL="0" distR="0" wp14:anchorId="1C53630C" wp14:editId="6590FD01">
                   <wp:extent cx="2200275" cy="1344241"/>
                   <wp:effectExtent l="0" t="0" r="0" b="8890"/>
                   <wp:docPr id="1" name="Picture 1"/>
@@ -466,7 +458,7 @@
                         <pic:spPr>
                           <a:xfrm>
                             <a:off x="0" y="0"/>
-                            <a:ext cx="2217212" cy="1354588"/>
+                            <a:ext cx="2200275" cy="1344241"/>
                           </a:xfrm>
                           <a:prstGeom prst="rect">
                             <a:avLst/>
@@ -482,7 +474,7 @@
         </w:tc>
         <w:tc>
           <w:tcPr>
-            <w:tcW w:w="9639" w:type="dxa"/>
+            <w:tcW w:w="9504" w:type="dxa"/>
           </w:tcPr>
           <w:p>
             <w:pPr>
@@ -507,16 +499,8 @@
               <w:rPr>
                 <w:lang w:val="en-US"/>
               </w:rPr>
-              <w:t xml:space="preserve">Immanuel: imported assets, dressing up the track scene, minor hiccups related to </w:t>
-            </w:r>
-            <w:proofErr w:type="spellStart"/>
-            <w:r>
-              <w:rPr>
-                <w:lang w:val="en-US"/>
-              </w:rPr>
-              <w:t>github</w:t>
-            </w:r>
-            <w:proofErr w:type="spellEnd"/>
+              <w:t>Immanuel: imported assets, dressing up the track scene, minor hiccups related to github</w:t>
+            </w:r>
           </w:p>
           <w:p>
             <w:pPr>
@@ -541,45 +525,665 @@
               <w:rPr>
                 <w:lang w:val="en-US"/>
               </w:rPr>
-              <w:t xml:space="preserve">Tyrell: making </w:t>
-            </w:r>
-            <w:proofErr w:type="spellStart"/>
-            <w:r>
-              <w:rPr>
-                <w:lang w:val="en-US"/>
-              </w:rPr>
-              <w:t>ui</w:t>
-            </w:r>
-            <w:proofErr w:type="spellEnd"/>
-            <w:r>
-              <w:rPr>
-                <w:lang w:val="en-US"/>
-              </w:rPr>
-              <w:t xml:space="preserve"> and menus, today finishing up on </w:t>
-            </w:r>
-            <w:proofErr w:type="spellStart"/>
-            <w:r>
-              <w:rPr>
-                <w:lang w:val="en-US"/>
-              </w:rPr>
-              <w:t>ui</w:t>
-            </w:r>
-            <w:proofErr w:type="spellEnd"/>
-            <w:r>
-              <w:rPr>
-                <w:lang w:val="en-US"/>
-              </w:rPr>
-              <w:t xml:space="preserve"> and menus, </w:t>
-            </w:r>
-            <w:bookmarkStart w:id="0" w:name="_GoBack"/>
-            <w:bookmarkEnd w:id="0"/>
+              <w:t>Tyrell: making ui and menus, today finishing up on ui and menus</w:t>
+            </w:r>
+          </w:p>
+          <w:p>
+            <w:pPr>
+              <w:rPr>
+                <w:lang w:val="en-US"/>
+              </w:rPr>
+            </w:pPr>
+            <w:r>
+              <w:rPr>
+                <w:lang w:val="en-US"/>
+              </w:rPr>
+              <w:t>Maya: imported car controller scripts, will be improving these scripts. Issues: some github issues</w:t>
+            </w:r>
+          </w:p>
+        </w:tc>
+      </w:tr>
+    </w:tbl>
+    <w:p>
+      <w:r>
+        <w:br w:type="page"/>
+      </w:r>
+    </w:p>
+    <w:tbl>
+      <w:tblPr>
+        <w:tblStyle w:val="TableGrid"/>
+        <w:tblW w:w="14029" w:type="dxa"/>
+        <w:tblLook w:val="04A0" w:firstRow="1" w:lastRow="0" w:firstColumn="1" w:lastColumn="0" w:noHBand="0" w:noVBand="1"/>
+      </w:tblPr>
+      <w:tblGrid>
+        <w:gridCol w:w="825"/>
+        <w:gridCol w:w="4310"/>
+        <w:gridCol w:w="8894"/>
+      </w:tblGrid>
+      <w:tr>
+        <w:tc>
+          <w:tcPr>
+            <w:tcW w:w="844" w:type="dxa"/>
+          </w:tcPr>
+          <w:p>
+            <w:pPr>
+              <w:rPr>
+                <w:lang w:val="en-US"/>
+              </w:rPr>
+            </w:pPr>
+            <w:r>
+              <w:rPr>
+                <w:lang w:val="en-US"/>
+              </w:rPr>
+              <w:lastRenderedPageBreak/>
+              <w:t>8 May</w:t>
+            </w:r>
+          </w:p>
+        </w:tc>
+        <w:tc>
+          <w:tcPr>
+            <w:tcW w:w="3681" w:type="dxa"/>
+          </w:tcPr>
+          <w:p>
+            <w:pPr>
+              <w:rPr>
+                <w:lang w:val="en-US"/>
+              </w:rPr>
+            </w:pPr>
+            <w:r>
+              <w:rPr>
+                <w:noProof/>
+              </w:rPr>
+              <w:drawing>
+                <wp:inline distT="0" distB="0" distL="0" distR="0" wp14:anchorId="48BC3B5C" wp14:editId="4DAB550F">
+                  <wp:extent cx="2600162" cy="3038475"/>
+                  <wp:effectExtent l="0" t="0" r="0" b="0"/>
+                  <wp:docPr id="2" name="Picture 2"/>
+                  <wp:cNvGraphicFramePr>
+                    <a:graphicFrameLocks xmlns:a="http://schemas.openxmlformats.org/drawingml/2006/main" noChangeAspect="1"/>
+                  </wp:cNvGraphicFramePr>
+                  <a:graphic xmlns:a="http://schemas.openxmlformats.org/drawingml/2006/main">
+                    <a:graphicData uri="http://schemas.openxmlformats.org/drawingml/2006/picture">
+                      <pic:pic xmlns:pic="http://schemas.openxmlformats.org/drawingml/2006/picture">
+                        <pic:nvPicPr>
+                          <pic:cNvPr id="1" name=""/>
+                          <pic:cNvPicPr/>
+                        </pic:nvPicPr>
+                        <pic:blipFill>
+                          <a:blip r:embed="rId6"/>
+                          <a:stretch>
+                            <a:fillRect/>
+                          </a:stretch>
+                        </pic:blipFill>
+                        <pic:spPr>
+                          <a:xfrm>
+                            <a:off x="0" y="0"/>
+                            <a:ext cx="2603809" cy="3042736"/>
+                          </a:xfrm>
+                          <a:prstGeom prst="rect">
+                            <a:avLst/>
+                          </a:prstGeom>
+                        </pic:spPr>
+                      </pic:pic>
+                    </a:graphicData>
+                  </a:graphic>
+                </wp:inline>
+              </w:drawing>
+            </w:r>
+          </w:p>
+          <w:p>
+            <w:pPr>
+              <w:rPr>
+                <w:lang w:val="en-US"/>
+              </w:rPr>
+            </w:pPr>
+            <w:r>
+              <w:rPr>
+                <w:lang w:val="en-US"/>
+              </w:rPr>
+              <w:t xml:space="preserve">Attendees: </w:t>
+            </w:r>
+          </w:p>
+          <w:p>
+            <w:pPr>
+              <w:rPr>
+                <w:lang w:val="en-US"/>
+              </w:rPr>
+            </w:pPr>
+            <w:r>
+              <w:rPr>
+                <w:lang w:val="en-US"/>
+              </w:rPr>
+              <w:t>Henry</w:t>
+            </w:r>
+          </w:p>
+          <w:p>
+            <w:pPr>
+              <w:rPr>
+                <w:lang w:val="en-US"/>
+              </w:rPr>
+            </w:pPr>
+            <w:r>
+              <w:rPr>
+                <w:lang w:val="en-US"/>
+              </w:rPr>
+              <w:t>Maya</w:t>
+            </w:r>
+          </w:p>
+          <w:p>
+            <w:pPr>
+              <w:rPr>
+                <w:lang w:val="en-US"/>
+              </w:rPr>
+            </w:pPr>
+            <w:r>
+              <w:rPr>
+                <w:lang w:val="en-US"/>
+              </w:rPr>
+              <w:t>Tyrell</w:t>
+            </w:r>
+          </w:p>
+          <w:p>
+            <w:pPr>
+              <w:rPr>
+                <w:lang w:val="en-US"/>
+              </w:rPr>
+            </w:pPr>
+            <w:r>
+              <w:rPr>
+                <w:lang w:val="en-US"/>
+              </w:rPr>
+              <w:t>Immanuel</w:t>
+            </w:r>
+          </w:p>
+          <w:p>
+            <w:pPr>
+              <w:rPr>
+                <w:lang w:val="en-US"/>
+              </w:rPr>
+            </w:pPr>
+            <w:r>
+              <w:rPr>
+                <w:lang w:val="en-US"/>
+              </w:rPr>
+              <w:t xml:space="preserve">Missing: </w:t>
+            </w:r>
+          </w:p>
+          <w:p>
+            <w:pPr>
+              <w:rPr>
+                <w:lang w:val="en-US"/>
+              </w:rPr>
+            </w:pPr>
+            <w:r>
+              <w:rPr>
+                <w:lang w:val="en-US"/>
+              </w:rPr>
+              <w:t>Bernie</w:t>
+            </w:r>
+          </w:p>
+        </w:tc>
+        <w:tc>
+          <w:tcPr>
+            <w:tcW w:w="9504" w:type="dxa"/>
+          </w:tcPr>
+          <w:p>
+            <w:pPr>
+              <w:rPr>
+                <w:lang w:val="en-US"/>
+              </w:rPr>
+            </w:pPr>
+            <w:r>
+              <w:rPr>
+                <w:lang w:val="en-US"/>
+              </w:rPr>
+              <w:t>Bernie:</w:t>
+            </w:r>
+          </w:p>
+          <w:p>
+            <w:pPr>
+              <w:pStyle w:val="ListParagraph"/>
+              <w:numPr>
+                <w:ilvl w:val="0"/>
+                <w:numId w:val="3"/>
+              </w:numPr>
+              <w:rPr>
+                <w:b/>
+                <w:bCs/>
+                <w:lang w:val="en-US"/>
+              </w:rPr>
+            </w:pPr>
+            <w:r>
+              <w:rPr>
+                <w:b/>
+                <w:bCs/>
+                <w:lang w:val="en-US"/>
+              </w:rPr>
+              <w:t>N/A</w:t>
+            </w:r>
+          </w:p>
+          <w:p>
+            <w:pPr>
+              <w:rPr>
+                <w:lang w:val="en-US"/>
+              </w:rPr>
+            </w:pPr>
+            <w:r>
+              <w:rPr>
+                <w:lang w:val="en-US"/>
+              </w:rPr>
+              <w:t>Immanuel:</w:t>
+            </w:r>
+          </w:p>
+          <w:p>
+            <w:pPr>
+              <w:pStyle w:val="ListParagraph"/>
+              <w:numPr>
+                <w:ilvl w:val="0"/>
+                <w:numId w:val="3"/>
+              </w:numPr>
+              <w:rPr>
+                <w:b/>
+                <w:bCs/>
+                <w:lang w:val="en-US"/>
+              </w:rPr>
+            </w:pPr>
+            <w:r>
+              <w:rPr>
+                <w:b/>
+                <w:bCs/>
+                <w:lang w:val="en-US"/>
+              </w:rPr>
+              <w:t xml:space="preserve">Things done since last meeting: </w:t>
+            </w:r>
+            <w:r>
+              <w:rPr>
+                <w:lang w:val="en-US"/>
+              </w:rPr>
+              <w:t>working on HUD (trello user story), lap timer lap counter, saving best time into HUD, everything working as it should. Cutscene when race finished</w:t>
+            </w:r>
+            <w:r>
+              <w:rPr>
+                <w:lang w:val="en-US"/>
+              </w:rPr>
+              <w:t>. Found tutorial for speedometer</w:t>
+            </w:r>
+          </w:p>
+          <w:p>
+            <w:pPr>
+              <w:pStyle w:val="ListParagraph"/>
+              <w:numPr>
+                <w:ilvl w:val="0"/>
+                <w:numId w:val="3"/>
+              </w:numPr>
+              <w:rPr>
+                <w:b/>
+                <w:bCs/>
+                <w:lang w:val="en-US"/>
+              </w:rPr>
+            </w:pPr>
+            <w:r>
+              <w:rPr>
+                <w:b/>
+                <w:bCs/>
+                <w:lang w:val="en-US"/>
+              </w:rPr>
+              <w:t xml:space="preserve">Things to do before next meeting: </w:t>
+            </w:r>
+            <w:r>
+              <w:rPr>
+                <w:lang w:val="en-US"/>
+              </w:rPr>
+              <w:t>Make a cutscene for race finishing, add in speedometer. Sort out github</w:t>
+            </w:r>
+            <w:r>
+              <w:rPr>
+                <w:lang w:val="en-US"/>
+              </w:rPr>
+              <w:t>.</w:t>
+            </w:r>
+          </w:p>
+          <w:p>
+            <w:pPr>
+              <w:pStyle w:val="ListParagraph"/>
+              <w:numPr>
+                <w:ilvl w:val="0"/>
+                <w:numId w:val="3"/>
+              </w:numPr>
+              <w:rPr>
+                <w:b/>
+                <w:bCs/>
+                <w:lang w:val="en-US"/>
+              </w:rPr>
+            </w:pPr>
+            <w:r>
+              <w:rPr>
+                <w:b/>
+                <w:bCs/>
+                <w:lang w:val="en-US"/>
+              </w:rPr>
+              <w:t xml:space="preserve">Any issues?: </w:t>
+            </w:r>
+            <w:r>
+              <w:rPr>
+                <w:lang w:val="en-US"/>
+              </w:rPr>
+              <w:t>Github</w:t>
+            </w:r>
+            <w:r>
+              <w:rPr>
+                <w:lang w:val="en-US"/>
+              </w:rPr>
+              <w:t xml:space="preserve">. </w:t>
+            </w:r>
+          </w:p>
+          <w:p>
+            <w:pPr>
+              <w:rPr>
+                <w:lang w:val="en-US"/>
+              </w:rPr>
+            </w:pPr>
+            <w:r>
+              <w:rPr>
+                <w:lang w:val="en-US"/>
+              </w:rPr>
+              <w:t>Henry:</w:t>
+            </w:r>
+          </w:p>
+          <w:p>
+            <w:pPr>
+              <w:pStyle w:val="ListParagraph"/>
+              <w:numPr>
+                <w:ilvl w:val="0"/>
+                <w:numId w:val="3"/>
+              </w:numPr>
+              <w:rPr>
+                <w:b/>
+                <w:bCs/>
+                <w:lang w:val="en-US"/>
+              </w:rPr>
+            </w:pPr>
+            <w:r>
+              <w:rPr>
+                <w:b/>
+                <w:bCs/>
+                <w:lang w:val="en-US"/>
+              </w:rPr>
+              <w:t xml:space="preserve">Things done since last meeting: </w:t>
+            </w:r>
+            <w:r>
+              <w:rPr>
+                <w:lang w:val="en-US"/>
+              </w:rPr>
+              <w:t>How to create</w:t>
+            </w:r>
+            <w:r>
+              <w:rPr>
+                <w:lang w:val="en-US"/>
+              </w:rPr>
+              <w:t xml:space="preserve"> lists for menu selection when there is a few items, created sketch up for map and difficulty selection UI menu</w:t>
+            </w:r>
+          </w:p>
+          <w:p>
+            <w:pPr>
+              <w:pStyle w:val="ListParagraph"/>
+              <w:numPr>
+                <w:ilvl w:val="0"/>
+                <w:numId w:val="3"/>
+              </w:numPr>
+              <w:rPr>
+                <w:b/>
+                <w:bCs/>
+                <w:lang w:val="en-US"/>
+              </w:rPr>
+            </w:pPr>
+            <w:r>
+              <w:rPr>
+                <w:b/>
+                <w:bCs/>
+                <w:lang w:val="en-US"/>
+              </w:rPr>
+              <w:t xml:space="preserve">Things to do before next meeting: </w:t>
+            </w:r>
+            <w:r>
+              <w:rPr>
+                <w:lang w:val="en-US"/>
+              </w:rPr>
+              <w:t xml:space="preserve">Figure out how to </w:t>
+            </w:r>
+            <w:r>
+              <w:rPr>
+                <w:lang w:val="en-US"/>
+              </w:rPr>
+              <w:t>display these lists (the scripts that control them)</w:t>
+            </w:r>
+          </w:p>
+          <w:p>
+            <w:pPr>
+              <w:pStyle w:val="ListParagraph"/>
+              <w:numPr>
+                <w:ilvl w:val="0"/>
+                <w:numId w:val="3"/>
+              </w:numPr>
+              <w:rPr>
+                <w:b/>
+                <w:bCs/>
+                <w:lang w:val="en-US"/>
+              </w:rPr>
+            </w:pPr>
+            <w:r>
+              <w:rPr>
+                <w:b/>
+                <w:bCs/>
+                <w:lang w:val="en-US"/>
+              </w:rPr>
+              <w:t xml:space="preserve">Any issues?: </w:t>
+            </w:r>
+            <w:r>
+              <w:rPr>
+                <w:lang w:val="en-US"/>
+              </w:rPr>
+              <w:t xml:space="preserve">No </w:t>
+            </w:r>
+          </w:p>
+          <w:p>
+            <w:pPr>
+              <w:rPr>
+                <w:lang w:val="en-US"/>
+              </w:rPr>
+            </w:pPr>
+            <w:r>
+              <w:rPr>
+                <w:lang w:val="en-US"/>
+              </w:rPr>
+              <w:t>Tyrell:</w:t>
+            </w:r>
+          </w:p>
+          <w:p>
+            <w:pPr>
+              <w:pStyle w:val="ListParagraph"/>
+              <w:numPr>
+                <w:ilvl w:val="0"/>
+                <w:numId w:val="3"/>
+              </w:numPr>
+              <w:rPr>
+                <w:b/>
+                <w:bCs/>
+                <w:lang w:val="en-US"/>
+              </w:rPr>
+            </w:pPr>
+            <w:r>
+              <w:rPr>
+                <w:b/>
+                <w:bCs/>
+                <w:lang w:val="en-US"/>
+              </w:rPr>
+              <w:t xml:space="preserve">Things done since last meeting: </w:t>
+            </w:r>
+            <w:r>
+              <w:rPr>
+                <w:b/>
+                <w:bCs/>
+                <w:lang w:val="en-US"/>
+              </w:rPr>
+              <w:t>Worked on UI, looked for youtube different ways to work through user stories. Looked at how to pause in game.</w:t>
+            </w:r>
+          </w:p>
+          <w:p>
+            <w:pPr>
+              <w:pStyle w:val="ListParagraph"/>
+              <w:numPr>
+                <w:ilvl w:val="0"/>
+                <w:numId w:val="3"/>
+              </w:numPr>
+              <w:rPr>
+                <w:b/>
+                <w:bCs/>
+                <w:lang w:val="en-US"/>
+              </w:rPr>
+            </w:pPr>
+            <w:r>
+              <w:rPr>
+                <w:b/>
+                <w:bCs/>
+                <w:lang w:val="en-US"/>
+              </w:rPr>
+              <w:t xml:space="preserve">Things to do before next meeting: </w:t>
+            </w:r>
+            <w:r>
+              <w:rPr>
+                <w:b/>
+                <w:bCs/>
+                <w:lang w:val="en-US"/>
+              </w:rPr>
+              <w:t>Start on pause menu (user story)</w:t>
+            </w:r>
+          </w:p>
+          <w:p>
+            <w:pPr>
+              <w:pStyle w:val="ListParagraph"/>
+              <w:numPr>
+                <w:ilvl w:val="0"/>
+                <w:numId w:val="3"/>
+              </w:numPr>
+              <w:rPr>
+                <w:b/>
+                <w:bCs/>
+                <w:lang w:val="en-US"/>
+              </w:rPr>
+            </w:pPr>
+            <w:r>
+              <w:rPr>
+                <w:b/>
+                <w:bCs/>
+                <w:lang w:val="en-US"/>
+              </w:rPr>
+              <w:t xml:space="preserve">Any issues?: </w:t>
+            </w:r>
+            <w:r>
+              <w:rPr>
+                <w:lang w:val="en-US"/>
+              </w:rPr>
+              <w:t>Nothing other than github.</w:t>
+            </w:r>
+          </w:p>
+          <w:p>
+            <w:pPr>
+              <w:rPr>
+                <w:lang w:val="en-US"/>
+              </w:rPr>
+            </w:pPr>
+            <w:r>
+              <w:rPr>
+                <w:lang w:val="en-US"/>
+              </w:rPr>
+              <w:t xml:space="preserve">Maya: </w:t>
+            </w:r>
+          </w:p>
+          <w:p>
+            <w:pPr>
+              <w:pStyle w:val="ListParagraph"/>
+              <w:numPr>
+                <w:ilvl w:val="0"/>
+                <w:numId w:val="3"/>
+              </w:numPr>
+              <w:rPr>
+                <w:lang w:val="en-US"/>
+              </w:rPr>
+            </w:pPr>
+            <w:r>
+              <w:rPr>
+                <w:b/>
+                <w:bCs/>
+                <w:lang w:val="en-US"/>
+              </w:rPr>
+              <w:t>Things done since last meeting:</w:t>
+            </w:r>
+            <w:r>
+              <w:rPr>
+                <w:lang w:val="en-US"/>
+              </w:rPr>
+              <w:t xml:space="preserve"> Added the Huracan car model Henry made and added the car controller scripts to that</w:t>
+            </w:r>
+          </w:p>
+          <w:p>
+            <w:pPr>
+              <w:pStyle w:val="ListParagraph"/>
+              <w:numPr>
+                <w:ilvl w:val="0"/>
+                <w:numId w:val="3"/>
+              </w:numPr>
+              <w:rPr>
+                <w:lang w:val="en-US"/>
+              </w:rPr>
+            </w:pPr>
+            <w:r>
+              <w:rPr>
+                <w:b/>
+                <w:bCs/>
+                <w:lang w:val="en-US"/>
+              </w:rPr>
+              <w:t>Things to do before next meeting:</w:t>
+            </w:r>
+            <w:r>
+              <w:rPr>
+                <w:lang w:val="en-US"/>
+              </w:rPr>
+              <w:t xml:space="preserve"> Planning out the currency user story and have that done hopefully this weekend</w:t>
+            </w:r>
+          </w:p>
+          <w:p>
+            <w:pPr>
+              <w:pStyle w:val="ListParagraph"/>
+              <w:numPr>
+                <w:ilvl w:val="0"/>
+                <w:numId w:val="3"/>
+              </w:numPr>
+              <w:rPr>
+                <w:lang w:val="en-US"/>
+              </w:rPr>
+            </w:pPr>
+            <w:r>
+              <w:rPr>
+                <w:b/>
+                <w:bCs/>
+                <w:lang w:val="en-US"/>
+              </w:rPr>
+              <w:t>Any issues?:</w:t>
+            </w:r>
+            <w:r>
+              <w:rPr>
+                <w:lang w:val="en-US"/>
+              </w:rPr>
+              <w:t xml:space="preserve"> No issues</w:t>
+            </w:r>
           </w:p>
         </w:tc>
       </w:tr>
       <w:tr>
         <w:tc>
           <w:tcPr>
-            <w:tcW w:w="846" w:type="dxa"/>
+            <w:tcW w:w="844" w:type="dxa"/>
           </w:tcPr>
           <w:p>
             <w:pPr>
@@ -587,11 +1191,18 @@
                 <w:lang w:val="en-US"/>
               </w:rPr>
             </w:pPr>
+            <w:r>
+              <w:rPr>
+                <w:lang w:val="en-US"/>
+              </w:rPr>
+              <w:lastRenderedPageBreak/>
+              <w:t>11 May</w:t>
+            </w:r>
           </w:p>
         </w:tc>
         <w:tc>
           <w:tcPr>
-            <w:tcW w:w="3544" w:type="dxa"/>
+            <w:tcW w:w="3681" w:type="dxa"/>
           </w:tcPr>
           <w:p>
             <w:pPr>
@@ -599,11 +1210,51 @@
                 <w:lang w:val="en-US"/>
               </w:rPr>
             </w:pPr>
+            <w:r>
+              <w:rPr>
+                <w:noProof/>
+              </w:rPr>
+              <w:drawing>
+                <wp:inline distT="0" distB="0" distL="0" distR="0" wp14:anchorId="466BD2CD" wp14:editId="3182D99E">
+                  <wp:extent cx="2209800" cy="2857500"/>
+                  <wp:effectExtent l="0" t="0" r="0" b="0"/>
+                  <wp:docPr id="3" name="Picture 3"/>
+                  <wp:cNvGraphicFramePr>
+                    <a:graphicFrameLocks xmlns:a="http://schemas.openxmlformats.org/drawingml/2006/main" noChangeAspect="1"/>
+                  </wp:cNvGraphicFramePr>
+                  <a:graphic xmlns:a="http://schemas.openxmlformats.org/drawingml/2006/main">
+                    <a:graphicData uri="http://schemas.openxmlformats.org/drawingml/2006/picture">
+                      <pic:pic xmlns:pic="http://schemas.openxmlformats.org/drawingml/2006/picture">
+                        <pic:nvPicPr>
+                          <pic:cNvPr id="1" name=""/>
+                          <pic:cNvPicPr/>
+                        </pic:nvPicPr>
+                        <pic:blipFill>
+                          <a:blip r:embed="rId7"/>
+                          <a:stretch>
+                            <a:fillRect/>
+                          </a:stretch>
+                        </pic:blipFill>
+                        <pic:spPr>
+                          <a:xfrm>
+                            <a:off x="0" y="0"/>
+                            <a:ext cx="2209800" cy="2857500"/>
+                          </a:xfrm>
+                          <a:prstGeom prst="rect">
+                            <a:avLst/>
+                          </a:prstGeom>
+                        </pic:spPr>
+                      </pic:pic>
+                    </a:graphicData>
+                  </a:graphic>
+                </wp:inline>
+              </w:drawing>
+            </w:r>
           </w:p>
         </w:tc>
         <w:tc>
           <w:tcPr>
-            <w:tcW w:w="9639" w:type="dxa"/>
+            <w:tcW w:w="9504" w:type="dxa"/>
           </w:tcPr>
           <w:p>
             <w:pPr>
@@ -611,13 +1262,457 @@
                 <w:lang w:val="en-US"/>
               </w:rPr>
             </w:pPr>
+            <w:r>
+              <w:rPr>
+                <w:lang w:val="en-US"/>
+              </w:rPr>
+              <w:t>Bernadette:</w:t>
+            </w:r>
+          </w:p>
+          <w:p>
+            <w:pPr>
+              <w:pStyle w:val="ListParagraph"/>
+              <w:numPr>
+                <w:ilvl w:val="0"/>
+                <w:numId w:val="3"/>
+              </w:numPr>
+              <w:rPr>
+                <w:lang w:val="en-US"/>
+              </w:rPr>
+            </w:pPr>
+            <w:r>
+              <w:rPr>
+                <w:lang w:val="en-US"/>
+              </w:rPr>
+              <w:t xml:space="preserve">Things done since last meeting: </w:t>
+            </w:r>
+            <w:r>
+              <w:rPr>
+                <w:lang w:val="en-US"/>
+              </w:rPr>
+              <w:t>implemented test maps for mini maps</w:t>
+            </w:r>
+          </w:p>
+          <w:p>
+            <w:pPr>
+              <w:pStyle w:val="ListParagraph"/>
+              <w:numPr>
+                <w:ilvl w:val="0"/>
+                <w:numId w:val="3"/>
+              </w:numPr>
+              <w:rPr>
+                <w:lang w:val="en-US"/>
+              </w:rPr>
+            </w:pPr>
+            <w:r>
+              <w:rPr>
+                <w:lang w:val="en-US"/>
+              </w:rPr>
+              <w:t xml:space="preserve">Things to do before next meeting: </w:t>
+            </w:r>
+            <w:r>
+              <w:rPr>
+                <w:lang w:val="en-US"/>
+              </w:rPr>
+              <w:t>keep doing mini maps, almost finished user story</w:t>
+            </w:r>
+          </w:p>
+          <w:p>
+            <w:pPr>
+              <w:pStyle w:val="ListParagraph"/>
+              <w:numPr>
+                <w:ilvl w:val="0"/>
+                <w:numId w:val="3"/>
+              </w:numPr>
+              <w:rPr>
+                <w:lang w:val="en-US"/>
+              </w:rPr>
+            </w:pPr>
+            <w:r>
+              <w:rPr>
+                <w:lang w:val="en-US"/>
+              </w:rPr>
+              <w:t xml:space="preserve">Any issues?: </w:t>
+            </w:r>
+            <w:r>
+              <w:rPr>
+                <w:lang w:val="en-US"/>
+              </w:rPr>
+              <w:t xml:space="preserve">nothing </w:t>
+            </w:r>
+          </w:p>
+          <w:p>
+            <w:pPr>
+              <w:rPr>
+                <w:lang w:val="en-US"/>
+              </w:rPr>
+            </w:pPr>
+            <w:r>
+              <w:rPr>
+                <w:lang w:val="en-US"/>
+              </w:rPr>
+              <w:t>Immanuel:</w:t>
+            </w:r>
+          </w:p>
+          <w:p>
+            <w:pPr>
+              <w:pStyle w:val="ListParagraph"/>
+              <w:numPr>
+                <w:ilvl w:val="0"/>
+                <w:numId w:val="3"/>
+              </w:numPr>
+              <w:rPr>
+                <w:lang w:val="en-US"/>
+              </w:rPr>
+            </w:pPr>
+            <w:r>
+              <w:rPr>
+                <w:lang w:val="en-US"/>
+              </w:rPr>
+              <w:t xml:space="preserve">Things done since last meeting: </w:t>
+            </w:r>
+            <w:r>
+              <w:rPr>
+                <w:lang w:val="en-US"/>
+              </w:rPr>
+              <w:t>touching up HUD, almost done with user story</w:t>
+            </w:r>
+          </w:p>
+          <w:p>
+            <w:pPr>
+              <w:pStyle w:val="ListParagraph"/>
+              <w:numPr>
+                <w:ilvl w:val="0"/>
+                <w:numId w:val="3"/>
+              </w:numPr>
+              <w:rPr>
+                <w:lang w:val="en-US"/>
+              </w:rPr>
+            </w:pPr>
+            <w:r>
+              <w:rPr>
+                <w:lang w:val="en-US"/>
+              </w:rPr>
+              <w:t xml:space="preserve">Things to do before next meeting: </w:t>
+            </w:r>
+            <w:r>
+              <w:rPr>
+                <w:lang w:val="en-US"/>
+              </w:rPr>
+              <w:t>figure out how to correctly get the speed of car to use in speedometer</w:t>
+            </w:r>
+          </w:p>
+          <w:p>
+            <w:pPr>
+              <w:pStyle w:val="ListParagraph"/>
+              <w:numPr>
+                <w:ilvl w:val="0"/>
+                <w:numId w:val="3"/>
+              </w:numPr>
+              <w:rPr>
+                <w:lang w:val="en-US"/>
+              </w:rPr>
+            </w:pPr>
+            <w:r>
+              <w:rPr>
+                <w:lang w:val="en-US"/>
+              </w:rPr>
+              <w:t xml:space="preserve">Any issues?: </w:t>
+            </w:r>
+            <w:r>
+              <w:rPr>
+                <w:lang w:val="en-US"/>
+              </w:rPr>
+              <w:t>finding speed of car</w:t>
+            </w:r>
+          </w:p>
+          <w:p>
+            <w:pPr>
+              <w:rPr>
+                <w:lang w:val="en-US"/>
+              </w:rPr>
+            </w:pPr>
+            <w:r>
+              <w:rPr>
+                <w:lang w:val="en-US"/>
+              </w:rPr>
+              <w:t>Henry:</w:t>
+            </w:r>
+          </w:p>
+          <w:p>
+            <w:pPr>
+              <w:pStyle w:val="ListParagraph"/>
+              <w:numPr>
+                <w:ilvl w:val="0"/>
+                <w:numId w:val="3"/>
+              </w:numPr>
+              <w:rPr>
+                <w:lang w:val="en-US"/>
+              </w:rPr>
+            </w:pPr>
+            <w:r>
+              <w:rPr>
+                <w:lang w:val="en-US"/>
+              </w:rPr>
+              <w:t xml:space="preserve">Things done since last meeting: </w:t>
+            </w:r>
+            <w:r>
+              <w:rPr>
+                <w:lang w:val="en-US"/>
+              </w:rPr>
+              <w:t xml:space="preserve">finished one user story </w:t>
+            </w:r>
+            <w:r>
+              <w:rPr>
+                <w:lang w:val="en-US"/>
+              </w:rPr>
+              <w:t>for menu</w:t>
+            </w:r>
+          </w:p>
+          <w:p>
+            <w:pPr>
+              <w:pStyle w:val="ListParagraph"/>
+              <w:numPr>
+                <w:ilvl w:val="0"/>
+                <w:numId w:val="3"/>
+              </w:numPr>
+              <w:rPr>
+                <w:lang w:val="en-US"/>
+              </w:rPr>
+            </w:pPr>
+            <w:r>
+              <w:rPr>
+                <w:lang w:val="en-US"/>
+              </w:rPr>
+              <w:t xml:space="preserve">Things to do before next meeting: </w:t>
+            </w:r>
+            <w:r>
+              <w:rPr>
+                <w:lang w:val="en-US"/>
+              </w:rPr>
+              <w:t>start on next user story</w:t>
+            </w:r>
+          </w:p>
+          <w:p>
+            <w:pPr>
+              <w:pStyle w:val="ListParagraph"/>
+              <w:numPr>
+                <w:ilvl w:val="0"/>
+                <w:numId w:val="3"/>
+              </w:numPr>
+              <w:rPr>
+                <w:lang w:val="en-US"/>
+              </w:rPr>
+            </w:pPr>
+            <w:r>
+              <w:rPr>
+                <w:lang w:val="en-US"/>
+              </w:rPr>
+              <w:t xml:space="preserve">Any issues?: </w:t>
+            </w:r>
+            <w:r>
+              <w:rPr>
+                <w:lang w:val="en-US"/>
+              </w:rPr>
+              <w:t>no issues</w:t>
+            </w:r>
+          </w:p>
+          <w:p>
+            <w:pPr>
+              <w:rPr>
+                <w:lang w:val="en-US"/>
+              </w:rPr>
+            </w:pPr>
+            <w:r>
+              <w:rPr>
+                <w:lang w:val="en-US"/>
+              </w:rPr>
+              <w:t>Tyrell:</w:t>
+            </w:r>
+          </w:p>
+          <w:p>
+            <w:pPr>
+              <w:pStyle w:val="ListParagraph"/>
+              <w:numPr>
+                <w:ilvl w:val="0"/>
+                <w:numId w:val="3"/>
+              </w:numPr>
+              <w:rPr>
+                <w:lang w:val="en-US"/>
+              </w:rPr>
+            </w:pPr>
+            <w:r>
+              <w:rPr>
+                <w:lang w:val="en-US"/>
+              </w:rPr>
+              <w:t xml:space="preserve">Things done since last meeting: </w:t>
+            </w:r>
+            <w:r>
+              <w:rPr>
+                <w:lang w:val="en-US"/>
+              </w:rPr>
+              <w:t xml:space="preserve">working on user </w:t>
+            </w:r>
+            <w:r>
+              <w:rPr>
+                <w:lang w:val="en-US"/>
+              </w:rPr>
+              <w:t>story</w:t>
+            </w:r>
+            <w:r>
+              <w:rPr>
+                <w:lang w:val="en-US"/>
+              </w:rPr>
+              <w:t xml:space="preserve"> for pausing game, complete 2 user stories</w:t>
+            </w:r>
+          </w:p>
+          <w:p>
+            <w:pPr>
+              <w:pStyle w:val="ListParagraph"/>
+              <w:numPr>
+                <w:ilvl w:val="0"/>
+                <w:numId w:val="3"/>
+              </w:numPr>
+              <w:rPr>
+                <w:lang w:val="en-US"/>
+              </w:rPr>
+            </w:pPr>
+            <w:r>
+              <w:rPr>
+                <w:lang w:val="en-US"/>
+              </w:rPr>
+              <w:t xml:space="preserve">Things to do before next meeting: </w:t>
+            </w:r>
+            <w:r>
+              <w:rPr>
+                <w:lang w:val="en-US"/>
+              </w:rPr>
+              <w:t>connect pause script up to a pause button in race scene</w:t>
+            </w:r>
+          </w:p>
+          <w:p>
+            <w:pPr>
+              <w:pStyle w:val="ListParagraph"/>
+              <w:numPr>
+                <w:ilvl w:val="0"/>
+                <w:numId w:val="3"/>
+              </w:numPr>
+              <w:rPr>
+                <w:lang w:val="en-US"/>
+              </w:rPr>
+            </w:pPr>
+            <w:r>
+              <w:rPr>
+                <w:lang w:val="en-US"/>
+              </w:rPr>
+              <w:t xml:space="preserve">Any issues?: </w:t>
+            </w:r>
+            <w:r>
+              <w:rPr>
+                <w:lang w:val="en-US"/>
+              </w:rPr>
+              <w:t>no issues, still getting familiar with github</w:t>
+            </w:r>
+          </w:p>
+          <w:p>
+            <w:pPr>
+              <w:rPr>
+                <w:lang w:val="en-US"/>
+              </w:rPr>
+            </w:pPr>
+            <w:r>
+              <w:rPr>
+                <w:lang w:val="en-US"/>
+              </w:rPr>
+              <w:t xml:space="preserve">Maya: </w:t>
+            </w:r>
+          </w:p>
+          <w:p>
+            <w:pPr>
+              <w:pStyle w:val="ListParagraph"/>
+              <w:numPr>
+                <w:ilvl w:val="0"/>
+                <w:numId w:val="3"/>
+              </w:numPr>
+              <w:rPr>
+                <w:lang w:val="en-US"/>
+              </w:rPr>
+            </w:pPr>
+            <w:r>
+              <w:rPr>
+                <w:lang w:val="en-US"/>
+              </w:rPr>
+              <w:t xml:space="preserve">Things done since last meeting: </w:t>
+            </w:r>
+            <w:r>
+              <w:rPr>
+                <w:lang w:val="en-US"/>
+              </w:rPr>
+              <w:t>created profile creation scene, scripts to access DB</w:t>
+            </w:r>
+          </w:p>
+          <w:p>
+            <w:pPr>
+              <w:pStyle w:val="ListParagraph"/>
+              <w:numPr>
+                <w:ilvl w:val="0"/>
+                <w:numId w:val="3"/>
+              </w:numPr>
+              <w:rPr>
+                <w:lang w:val="en-US"/>
+              </w:rPr>
+            </w:pPr>
+            <w:r>
+              <w:rPr>
+                <w:lang w:val="en-US"/>
+              </w:rPr>
+              <w:t xml:space="preserve">Things to do before next meeting: </w:t>
+            </w:r>
+            <w:r>
+              <w:rPr>
+                <w:lang w:val="en-US"/>
+              </w:rPr>
+              <w:t>refine and fix bad programming in scripts created, finish up user story</w:t>
+            </w:r>
+          </w:p>
+          <w:p>
+            <w:pPr>
+              <w:pStyle w:val="ListParagraph"/>
+              <w:numPr>
+                <w:ilvl w:val="0"/>
+                <w:numId w:val="3"/>
+              </w:numPr>
+              <w:rPr>
+                <w:lang w:val="en-US"/>
+              </w:rPr>
+            </w:pPr>
+            <w:r>
+              <w:rPr>
+                <w:lang w:val="en-US"/>
+              </w:rPr>
+              <w:t>Any issues?:</w:t>
+            </w:r>
+            <w:r>
+              <w:rPr>
+                <w:lang w:val="en-US"/>
+              </w:rPr>
+              <w:t xml:space="preserve"> </w:t>
+            </w:r>
+            <w:r>
+              <w:rPr>
+                <w:lang w:val="en-US"/>
+              </w:rPr>
+              <w:t>was having issues with SQlite DB programming and github but okay now</w:t>
+            </w:r>
+            <w:bookmarkStart w:id="0" w:name="_GoBack"/>
+            <w:bookmarkEnd w:id="0"/>
           </w:p>
         </w:tc>
       </w:tr>
       <w:tr>
         <w:tc>
           <w:tcPr>
-            <w:tcW w:w="846" w:type="dxa"/>
+            <w:tcW w:w="844" w:type="dxa"/>
           </w:tcPr>
           <w:p>
             <w:pPr>
@@ -629,7 +1724,7 @@
         </w:tc>
         <w:tc>
           <w:tcPr>
-            <w:tcW w:w="3544" w:type="dxa"/>
+            <w:tcW w:w="3681" w:type="dxa"/>
           </w:tcPr>
           <w:p>
             <w:pPr>
@@ -641,7 +1736,7 @@
         </w:tc>
         <w:tc>
           <w:tcPr>
-            <w:tcW w:w="9639" w:type="dxa"/>
+            <w:tcW w:w="9504" w:type="dxa"/>
           </w:tcPr>
           <w:p>
             <w:pPr>
@@ -649,13 +1744,337 @@
                 <w:lang w:val="en-US"/>
               </w:rPr>
             </w:pPr>
+            <w:r>
+              <w:rPr>
+                <w:lang w:val="en-US"/>
+              </w:rPr>
+              <w:t>Bernadette:</w:t>
+            </w:r>
+          </w:p>
+          <w:p>
+            <w:pPr>
+              <w:pStyle w:val="ListParagraph"/>
+              <w:numPr>
+                <w:ilvl w:val="0"/>
+                <w:numId w:val="3"/>
+              </w:numPr>
+              <w:rPr>
+                <w:lang w:val="en-US"/>
+              </w:rPr>
+            </w:pPr>
+            <w:r>
+              <w:rPr>
+                <w:lang w:val="en-US"/>
+              </w:rPr>
+              <w:t xml:space="preserve">Things done since last meeting: </w:t>
+            </w:r>
+          </w:p>
+          <w:p>
+            <w:pPr>
+              <w:pStyle w:val="ListParagraph"/>
+              <w:numPr>
+                <w:ilvl w:val="0"/>
+                <w:numId w:val="3"/>
+              </w:numPr>
+              <w:rPr>
+                <w:lang w:val="en-US"/>
+              </w:rPr>
+            </w:pPr>
+            <w:r>
+              <w:rPr>
+                <w:lang w:val="en-US"/>
+              </w:rPr>
+              <w:t xml:space="preserve">Things to do before next meeting: </w:t>
+            </w:r>
+          </w:p>
+          <w:p>
+            <w:pPr>
+              <w:pStyle w:val="ListParagraph"/>
+              <w:numPr>
+                <w:ilvl w:val="0"/>
+                <w:numId w:val="3"/>
+              </w:numPr>
+              <w:rPr>
+                <w:lang w:val="en-US"/>
+              </w:rPr>
+            </w:pPr>
+            <w:r>
+              <w:rPr>
+                <w:lang w:val="en-US"/>
+              </w:rPr>
+              <w:t xml:space="preserve">Any issues?: </w:t>
+            </w:r>
+          </w:p>
+          <w:p>
+            <w:pPr>
+              <w:rPr>
+                <w:lang w:val="en-US"/>
+              </w:rPr>
+            </w:pPr>
+            <w:r>
+              <w:rPr>
+                <w:lang w:val="en-US"/>
+              </w:rPr>
+              <w:t>Immanuel:</w:t>
+            </w:r>
+          </w:p>
+          <w:p>
+            <w:pPr>
+              <w:pStyle w:val="ListParagraph"/>
+              <w:numPr>
+                <w:ilvl w:val="0"/>
+                <w:numId w:val="3"/>
+              </w:numPr>
+              <w:rPr>
+                <w:lang w:val="en-US"/>
+              </w:rPr>
+            </w:pPr>
+            <w:r>
+              <w:rPr>
+                <w:lang w:val="en-US"/>
+              </w:rPr>
+              <w:t xml:space="preserve">Things done since last meeting: </w:t>
+            </w:r>
+          </w:p>
+          <w:p>
+            <w:pPr>
+              <w:pStyle w:val="ListParagraph"/>
+              <w:numPr>
+                <w:ilvl w:val="0"/>
+                <w:numId w:val="3"/>
+              </w:numPr>
+              <w:rPr>
+                <w:lang w:val="en-US"/>
+              </w:rPr>
+            </w:pPr>
+            <w:r>
+              <w:rPr>
+                <w:lang w:val="en-US"/>
+              </w:rPr>
+              <w:t xml:space="preserve">Things to do before next meeting: </w:t>
+            </w:r>
+          </w:p>
+          <w:p>
+            <w:pPr>
+              <w:pStyle w:val="ListParagraph"/>
+              <w:numPr>
+                <w:ilvl w:val="0"/>
+                <w:numId w:val="3"/>
+              </w:numPr>
+              <w:rPr>
+                <w:lang w:val="en-US"/>
+              </w:rPr>
+            </w:pPr>
+            <w:r>
+              <w:rPr>
+                <w:lang w:val="en-US"/>
+              </w:rPr>
+              <w:t xml:space="preserve">Any issues?: </w:t>
+            </w:r>
+          </w:p>
+          <w:p>
+            <w:pPr>
+              <w:rPr>
+                <w:lang w:val="en-US"/>
+              </w:rPr>
+            </w:pPr>
+            <w:r>
+              <w:rPr>
+                <w:lang w:val="en-US"/>
+              </w:rPr>
+              <w:lastRenderedPageBreak/>
+              <w:t>Henry:</w:t>
+            </w:r>
+          </w:p>
+          <w:p>
+            <w:pPr>
+              <w:pStyle w:val="ListParagraph"/>
+              <w:numPr>
+                <w:ilvl w:val="0"/>
+                <w:numId w:val="3"/>
+              </w:numPr>
+              <w:rPr>
+                <w:lang w:val="en-US"/>
+              </w:rPr>
+            </w:pPr>
+            <w:r>
+              <w:rPr>
+                <w:lang w:val="en-US"/>
+              </w:rPr>
+              <w:t xml:space="preserve">Things done since last meeting: </w:t>
+            </w:r>
+          </w:p>
+          <w:p>
+            <w:pPr>
+              <w:pStyle w:val="ListParagraph"/>
+              <w:numPr>
+                <w:ilvl w:val="0"/>
+                <w:numId w:val="3"/>
+              </w:numPr>
+              <w:rPr>
+                <w:lang w:val="en-US"/>
+              </w:rPr>
+            </w:pPr>
+            <w:r>
+              <w:rPr>
+                <w:lang w:val="en-US"/>
+              </w:rPr>
+              <w:t xml:space="preserve">Things to do before next meeting: </w:t>
+            </w:r>
+          </w:p>
+          <w:p>
+            <w:pPr>
+              <w:pStyle w:val="ListParagraph"/>
+              <w:numPr>
+                <w:ilvl w:val="0"/>
+                <w:numId w:val="3"/>
+              </w:numPr>
+              <w:rPr>
+                <w:lang w:val="en-US"/>
+              </w:rPr>
+            </w:pPr>
+            <w:r>
+              <w:rPr>
+                <w:lang w:val="en-US"/>
+              </w:rPr>
+              <w:t xml:space="preserve">Any issues?: </w:t>
+            </w:r>
+          </w:p>
+          <w:p>
+            <w:pPr>
+              <w:rPr>
+                <w:lang w:val="en-US"/>
+              </w:rPr>
+            </w:pPr>
+            <w:r>
+              <w:rPr>
+                <w:lang w:val="en-US"/>
+              </w:rPr>
+              <w:t>Tyrell:</w:t>
+            </w:r>
+          </w:p>
+          <w:p>
+            <w:pPr>
+              <w:pStyle w:val="ListParagraph"/>
+              <w:numPr>
+                <w:ilvl w:val="0"/>
+                <w:numId w:val="3"/>
+              </w:numPr>
+              <w:rPr>
+                <w:lang w:val="en-US"/>
+              </w:rPr>
+            </w:pPr>
+            <w:r>
+              <w:rPr>
+                <w:lang w:val="en-US"/>
+              </w:rPr>
+              <w:t xml:space="preserve">Things done since last meeting: </w:t>
+            </w:r>
+          </w:p>
+          <w:p>
+            <w:pPr>
+              <w:pStyle w:val="ListParagraph"/>
+              <w:numPr>
+                <w:ilvl w:val="0"/>
+                <w:numId w:val="3"/>
+              </w:numPr>
+              <w:rPr>
+                <w:lang w:val="en-US"/>
+              </w:rPr>
+            </w:pPr>
+            <w:r>
+              <w:rPr>
+                <w:lang w:val="en-US"/>
+              </w:rPr>
+              <w:t xml:space="preserve">Things to do before next meeting: </w:t>
+            </w:r>
+          </w:p>
+          <w:p>
+            <w:pPr>
+              <w:pStyle w:val="ListParagraph"/>
+              <w:numPr>
+                <w:ilvl w:val="0"/>
+                <w:numId w:val="3"/>
+              </w:numPr>
+              <w:rPr>
+                <w:lang w:val="en-US"/>
+              </w:rPr>
+            </w:pPr>
+            <w:r>
+              <w:rPr>
+                <w:lang w:val="en-US"/>
+              </w:rPr>
+              <w:t xml:space="preserve">Any issues?: </w:t>
+            </w:r>
+          </w:p>
+          <w:p>
+            <w:pPr>
+              <w:rPr>
+                <w:lang w:val="en-US"/>
+              </w:rPr>
+            </w:pPr>
+            <w:r>
+              <w:rPr>
+                <w:lang w:val="en-US"/>
+              </w:rPr>
+              <w:t xml:space="preserve">Maya: </w:t>
+            </w:r>
+          </w:p>
+          <w:p>
+            <w:pPr>
+              <w:pStyle w:val="ListParagraph"/>
+              <w:numPr>
+                <w:ilvl w:val="0"/>
+                <w:numId w:val="3"/>
+              </w:numPr>
+              <w:rPr>
+                <w:lang w:val="en-US"/>
+              </w:rPr>
+            </w:pPr>
+            <w:r>
+              <w:rPr>
+                <w:lang w:val="en-US"/>
+              </w:rPr>
+              <w:t xml:space="preserve">Things done since last meeting: </w:t>
+            </w:r>
+          </w:p>
+          <w:p>
+            <w:pPr>
+              <w:pStyle w:val="ListParagraph"/>
+              <w:numPr>
+                <w:ilvl w:val="0"/>
+                <w:numId w:val="3"/>
+              </w:numPr>
+              <w:rPr>
+                <w:lang w:val="en-US"/>
+              </w:rPr>
+            </w:pPr>
+            <w:r>
+              <w:rPr>
+                <w:lang w:val="en-US"/>
+              </w:rPr>
+              <w:t xml:space="preserve">Things to do before next meeting: </w:t>
+            </w:r>
+          </w:p>
+          <w:p>
+            <w:pPr>
+              <w:rPr>
+                <w:lang w:val="en-US"/>
+              </w:rPr>
+            </w:pPr>
+            <w:r>
+              <w:rPr>
+                <w:lang w:val="en-US"/>
+              </w:rPr>
+              <w:t>Any issues?:</w:t>
+            </w:r>
           </w:p>
         </w:tc>
       </w:tr>
       <w:tr>
         <w:tc>
           <w:tcPr>
-            <w:tcW w:w="846" w:type="dxa"/>
+            <w:tcW w:w="844" w:type="dxa"/>
           </w:tcPr>
           <w:p>
             <w:pPr>
@@ -667,7 +2086,7 @@
         </w:tc>
         <w:tc>
           <w:tcPr>
-            <w:tcW w:w="3544" w:type="dxa"/>
+            <w:tcW w:w="3681" w:type="dxa"/>
           </w:tcPr>
           <w:p>
             <w:pPr>
@@ -679,7 +2098,7 @@
         </w:tc>
         <w:tc>
           <w:tcPr>
-            <w:tcW w:w="9639" w:type="dxa"/>
+            <w:tcW w:w="9504" w:type="dxa"/>
           </w:tcPr>
           <w:p>
             <w:pPr>
@@ -687,13 +2106,336 @@
                 <w:lang w:val="en-US"/>
               </w:rPr>
             </w:pPr>
+            <w:r>
+              <w:rPr>
+                <w:lang w:val="en-US"/>
+              </w:rPr>
+              <w:t>Bernadette:</w:t>
+            </w:r>
+          </w:p>
+          <w:p>
+            <w:pPr>
+              <w:pStyle w:val="ListParagraph"/>
+              <w:numPr>
+                <w:ilvl w:val="0"/>
+                <w:numId w:val="3"/>
+              </w:numPr>
+              <w:rPr>
+                <w:lang w:val="en-US"/>
+              </w:rPr>
+            </w:pPr>
+            <w:r>
+              <w:rPr>
+                <w:lang w:val="en-US"/>
+              </w:rPr>
+              <w:t xml:space="preserve">Things done since last meeting: </w:t>
+            </w:r>
+          </w:p>
+          <w:p>
+            <w:pPr>
+              <w:pStyle w:val="ListParagraph"/>
+              <w:numPr>
+                <w:ilvl w:val="0"/>
+                <w:numId w:val="3"/>
+              </w:numPr>
+              <w:rPr>
+                <w:lang w:val="en-US"/>
+              </w:rPr>
+            </w:pPr>
+            <w:r>
+              <w:rPr>
+                <w:lang w:val="en-US"/>
+              </w:rPr>
+              <w:t xml:space="preserve">Things to do before next meeting: </w:t>
+            </w:r>
+          </w:p>
+          <w:p>
+            <w:pPr>
+              <w:pStyle w:val="ListParagraph"/>
+              <w:numPr>
+                <w:ilvl w:val="0"/>
+                <w:numId w:val="3"/>
+              </w:numPr>
+              <w:rPr>
+                <w:lang w:val="en-US"/>
+              </w:rPr>
+            </w:pPr>
+            <w:r>
+              <w:rPr>
+                <w:lang w:val="en-US"/>
+              </w:rPr>
+              <w:t xml:space="preserve">Any issues?: </w:t>
+            </w:r>
+          </w:p>
+          <w:p>
+            <w:pPr>
+              <w:rPr>
+                <w:lang w:val="en-US"/>
+              </w:rPr>
+            </w:pPr>
+            <w:r>
+              <w:rPr>
+                <w:lang w:val="en-US"/>
+              </w:rPr>
+              <w:t>Immanuel:</w:t>
+            </w:r>
+          </w:p>
+          <w:p>
+            <w:pPr>
+              <w:pStyle w:val="ListParagraph"/>
+              <w:numPr>
+                <w:ilvl w:val="0"/>
+                <w:numId w:val="3"/>
+              </w:numPr>
+              <w:rPr>
+                <w:lang w:val="en-US"/>
+              </w:rPr>
+            </w:pPr>
+            <w:r>
+              <w:rPr>
+                <w:lang w:val="en-US"/>
+              </w:rPr>
+              <w:t xml:space="preserve">Things done since last meeting: </w:t>
+            </w:r>
+          </w:p>
+          <w:p>
+            <w:pPr>
+              <w:pStyle w:val="ListParagraph"/>
+              <w:numPr>
+                <w:ilvl w:val="0"/>
+                <w:numId w:val="3"/>
+              </w:numPr>
+              <w:rPr>
+                <w:lang w:val="en-US"/>
+              </w:rPr>
+            </w:pPr>
+            <w:r>
+              <w:rPr>
+                <w:lang w:val="en-US"/>
+              </w:rPr>
+              <w:t xml:space="preserve">Things to do before next meeting: </w:t>
+            </w:r>
+          </w:p>
+          <w:p>
+            <w:pPr>
+              <w:pStyle w:val="ListParagraph"/>
+              <w:numPr>
+                <w:ilvl w:val="0"/>
+                <w:numId w:val="3"/>
+              </w:numPr>
+              <w:rPr>
+                <w:lang w:val="en-US"/>
+              </w:rPr>
+            </w:pPr>
+            <w:r>
+              <w:rPr>
+                <w:lang w:val="en-US"/>
+              </w:rPr>
+              <w:t xml:space="preserve">Any issues?: </w:t>
+            </w:r>
+          </w:p>
+          <w:p>
+            <w:pPr>
+              <w:rPr>
+                <w:lang w:val="en-US"/>
+              </w:rPr>
+            </w:pPr>
+            <w:r>
+              <w:rPr>
+                <w:lang w:val="en-US"/>
+              </w:rPr>
+              <w:t>Henry:</w:t>
+            </w:r>
+          </w:p>
+          <w:p>
+            <w:pPr>
+              <w:pStyle w:val="ListParagraph"/>
+              <w:numPr>
+                <w:ilvl w:val="0"/>
+                <w:numId w:val="3"/>
+              </w:numPr>
+              <w:rPr>
+                <w:lang w:val="en-US"/>
+              </w:rPr>
+            </w:pPr>
+            <w:r>
+              <w:rPr>
+                <w:lang w:val="en-US"/>
+              </w:rPr>
+              <w:t xml:space="preserve">Things done since last meeting: </w:t>
+            </w:r>
+          </w:p>
+          <w:p>
+            <w:pPr>
+              <w:pStyle w:val="ListParagraph"/>
+              <w:numPr>
+                <w:ilvl w:val="0"/>
+                <w:numId w:val="3"/>
+              </w:numPr>
+              <w:rPr>
+                <w:lang w:val="en-US"/>
+              </w:rPr>
+            </w:pPr>
+            <w:r>
+              <w:rPr>
+                <w:lang w:val="en-US"/>
+              </w:rPr>
+              <w:t xml:space="preserve">Things to do before next meeting: </w:t>
+            </w:r>
+          </w:p>
+          <w:p>
+            <w:pPr>
+              <w:pStyle w:val="ListParagraph"/>
+              <w:numPr>
+                <w:ilvl w:val="0"/>
+                <w:numId w:val="3"/>
+              </w:numPr>
+              <w:rPr>
+                <w:lang w:val="en-US"/>
+              </w:rPr>
+            </w:pPr>
+            <w:r>
+              <w:rPr>
+                <w:lang w:val="en-US"/>
+              </w:rPr>
+              <w:t xml:space="preserve">Any issues?: </w:t>
+            </w:r>
+          </w:p>
+          <w:p>
+            <w:pPr>
+              <w:rPr>
+                <w:lang w:val="en-US"/>
+              </w:rPr>
+            </w:pPr>
+            <w:r>
+              <w:rPr>
+                <w:lang w:val="en-US"/>
+              </w:rPr>
+              <w:t>Tyrell:</w:t>
+            </w:r>
+          </w:p>
+          <w:p>
+            <w:pPr>
+              <w:pStyle w:val="ListParagraph"/>
+              <w:numPr>
+                <w:ilvl w:val="0"/>
+                <w:numId w:val="3"/>
+              </w:numPr>
+              <w:rPr>
+                <w:lang w:val="en-US"/>
+              </w:rPr>
+            </w:pPr>
+            <w:r>
+              <w:rPr>
+                <w:lang w:val="en-US"/>
+              </w:rPr>
+              <w:t xml:space="preserve">Things done since last meeting: </w:t>
+            </w:r>
+          </w:p>
+          <w:p>
+            <w:pPr>
+              <w:pStyle w:val="ListParagraph"/>
+              <w:numPr>
+                <w:ilvl w:val="0"/>
+                <w:numId w:val="3"/>
+              </w:numPr>
+              <w:rPr>
+                <w:lang w:val="en-US"/>
+              </w:rPr>
+            </w:pPr>
+            <w:r>
+              <w:rPr>
+                <w:lang w:val="en-US"/>
+              </w:rPr>
+              <w:t xml:space="preserve">Things to do before next meeting: </w:t>
+            </w:r>
+          </w:p>
+          <w:p>
+            <w:pPr>
+              <w:pStyle w:val="ListParagraph"/>
+              <w:numPr>
+                <w:ilvl w:val="0"/>
+                <w:numId w:val="3"/>
+              </w:numPr>
+              <w:rPr>
+                <w:lang w:val="en-US"/>
+              </w:rPr>
+            </w:pPr>
+            <w:r>
+              <w:rPr>
+                <w:lang w:val="en-US"/>
+              </w:rPr>
+              <w:t xml:space="preserve">Any issues?: </w:t>
+            </w:r>
+          </w:p>
+          <w:p>
+            <w:pPr>
+              <w:rPr>
+                <w:lang w:val="en-US"/>
+              </w:rPr>
+            </w:pPr>
+            <w:r>
+              <w:rPr>
+                <w:lang w:val="en-US"/>
+              </w:rPr>
+              <w:t xml:space="preserve">Maya: </w:t>
+            </w:r>
+          </w:p>
+          <w:p>
+            <w:pPr>
+              <w:pStyle w:val="ListParagraph"/>
+              <w:numPr>
+                <w:ilvl w:val="0"/>
+                <w:numId w:val="3"/>
+              </w:numPr>
+              <w:rPr>
+                <w:lang w:val="en-US"/>
+              </w:rPr>
+            </w:pPr>
+            <w:r>
+              <w:rPr>
+                <w:lang w:val="en-US"/>
+              </w:rPr>
+              <w:t xml:space="preserve">Things done since last meeting: </w:t>
+            </w:r>
+          </w:p>
+          <w:p>
+            <w:pPr>
+              <w:pStyle w:val="ListParagraph"/>
+              <w:numPr>
+                <w:ilvl w:val="0"/>
+                <w:numId w:val="3"/>
+              </w:numPr>
+              <w:rPr>
+                <w:lang w:val="en-US"/>
+              </w:rPr>
+            </w:pPr>
+            <w:r>
+              <w:rPr>
+                <w:lang w:val="en-US"/>
+              </w:rPr>
+              <w:t xml:space="preserve">Things to do before next meeting: </w:t>
+            </w:r>
+          </w:p>
+          <w:p>
+            <w:pPr>
+              <w:rPr>
+                <w:lang w:val="en-US"/>
+              </w:rPr>
+            </w:pPr>
+            <w:r>
+              <w:rPr>
+                <w:lang w:val="en-US"/>
+              </w:rPr>
+              <w:t>Any issues?:</w:t>
+            </w:r>
           </w:p>
         </w:tc>
       </w:tr>
       <w:tr>
         <w:tc>
           <w:tcPr>
-            <w:tcW w:w="846" w:type="dxa"/>
+            <w:tcW w:w="844" w:type="dxa"/>
           </w:tcPr>
           <w:p>
             <w:pPr>
@@ -705,7 +2447,7 @@
         </w:tc>
         <w:tc>
           <w:tcPr>
-            <w:tcW w:w="3544" w:type="dxa"/>
+            <w:tcW w:w="3681" w:type="dxa"/>
           </w:tcPr>
           <w:p>
             <w:pPr>
@@ -717,7 +2459,7 @@
         </w:tc>
         <w:tc>
           <w:tcPr>
-            <w:tcW w:w="9639" w:type="dxa"/>
+            <w:tcW w:w="9504" w:type="dxa"/>
           </w:tcPr>
           <w:p>
             <w:pPr>
@@ -725,44 +2467,329 @@
                 <w:lang w:val="en-US"/>
               </w:rPr>
             </w:pPr>
-          </w:p>
-        </w:tc>
-      </w:tr>
-      <w:tr>
-        <w:tc>
-          <w:tcPr>
-            <w:tcW w:w="846" w:type="dxa"/>
-          </w:tcPr>
-          <w:p>
-            <w:pPr>
-              <w:rPr>
-                <w:lang w:val="en-US"/>
-              </w:rPr>
-            </w:pPr>
-          </w:p>
-        </w:tc>
-        <w:tc>
-          <w:tcPr>
-            <w:tcW w:w="3544" w:type="dxa"/>
-          </w:tcPr>
-          <w:p>
-            <w:pPr>
-              <w:rPr>
-                <w:lang w:val="en-US"/>
-              </w:rPr>
-            </w:pPr>
-          </w:p>
-        </w:tc>
-        <w:tc>
-          <w:tcPr>
-            <w:tcW w:w="9639" w:type="dxa"/>
-          </w:tcPr>
-          <w:p>
-            <w:pPr>
-              <w:rPr>
-                <w:lang w:val="en-US"/>
-              </w:rPr>
-            </w:pPr>
+            <w:r>
+              <w:rPr>
+                <w:lang w:val="en-US"/>
+              </w:rPr>
+              <w:t>Bernadette:</w:t>
+            </w:r>
+          </w:p>
+          <w:p>
+            <w:pPr>
+              <w:pStyle w:val="ListParagraph"/>
+              <w:numPr>
+                <w:ilvl w:val="0"/>
+                <w:numId w:val="3"/>
+              </w:numPr>
+              <w:rPr>
+                <w:lang w:val="en-US"/>
+              </w:rPr>
+            </w:pPr>
+            <w:r>
+              <w:rPr>
+                <w:lang w:val="en-US"/>
+              </w:rPr>
+              <w:t xml:space="preserve">Things done since last meeting: </w:t>
+            </w:r>
+          </w:p>
+          <w:p>
+            <w:pPr>
+              <w:pStyle w:val="ListParagraph"/>
+              <w:numPr>
+                <w:ilvl w:val="0"/>
+                <w:numId w:val="3"/>
+              </w:numPr>
+              <w:rPr>
+                <w:lang w:val="en-US"/>
+              </w:rPr>
+            </w:pPr>
+            <w:r>
+              <w:rPr>
+                <w:lang w:val="en-US"/>
+              </w:rPr>
+              <w:t xml:space="preserve">Things to do before next meeting: </w:t>
+            </w:r>
+          </w:p>
+          <w:p>
+            <w:pPr>
+              <w:pStyle w:val="ListParagraph"/>
+              <w:numPr>
+                <w:ilvl w:val="0"/>
+                <w:numId w:val="3"/>
+              </w:numPr>
+              <w:rPr>
+                <w:lang w:val="en-US"/>
+              </w:rPr>
+            </w:pPr>
+            <w:r>
+              <w:rPr>
+                <w:lang w:val="en-US"/>
+              </w:rPr>
+              <w:t xml:space="preserve">Any issues?: </w:t>
+            </w:r>
+          </w:p>
+          <w:p>
+            <w:pPr>
+              <w:rPr>
+                <w:lang w:val="en-US"/>
+              </w:rPr>
+            </w:pPr>
+            <w:r>
+              <w:rPr>
+                <w:lang w:val="en-US"/>
+              </w:rPr>
+              <w:t>Immanuel:</w:t>
+            </w:r>
+          </w:p>
+          <w:p>
+            <w:pPr>
+              <w:pStyle w:val="ListParagraph"/>
+              <w:numPr>
+                <w:ilvl w:val="0"/>
+                <w:numId w:val="3"/>
+              </w:numPr>
+              <w:rPr>
+                <w:lang w:val="en-US"/>
+              </w:rPr>
+            </w:pPr>
+            <w:r>
+              <w:rPr>
+                <w:lang w:val="en-US"/>
+              </w:rPr>
+              <w:t xml:space="preserve">Things done since last meeting: </w:t>
+            </w:r>
+          </w:p>
+          <w:p>
+            <w:pPr>
+              <w:pStyle w:val="ListParagraph"/>
+              <w:numPr>
+                <w:ilvl w:val="0"/>
+                <w:numId w:val="3"/>
+              </w:numPr>
+              <w:rPr>
+                <w:lang w:val="en-US"/>
+              </w:rPr>
+            </w:pPr>
+            <w:r>
+              <w:rPr>
+                <w:lang w:val="en-US"/>
+              </w:rPr>
+              <w:t xml:space="preserve">Things to do before next meeting: </w:t>
+            </w:r>
+          </w:p>
+          <w:p>
+            <w:pPr>
+              <w:pStyle w:val="ListParagraph"/>
+              <w:numPr>
+                <w:ilvl w:val="0"/>
+                <w:numId w:val="3"/>
+              </w:numPr>
+              <w:rPr>
+                <w:lang w:val="en-US"/>
+              </w:rPr>
+            </w:pPr>
+            <w:r>
+              <w:rPr>
+                <w:lang w:val="en-US"/>
+              </w:rPr>
+              <w:t xml:space="preserve">Any issues?: </w:t>
+            </w:r>
+          </w:p>
+          <w:p>
+            <w:pPr>
+              <w:rPr>
+                <w:lang w:val="en-US"/>
+              </w:rPr>
+            </w:pPr>
+            <w:r>
+              <w:rPr>
+                <w:lang w:val="en-US"/>
+              </w:rPr>
+              <w:t>Henry:</w:t>
+            </w:r>
+          </w:p>
+          <w:p>
+            <w:pPr>
+              <w:pStyle w:val="ListParagraph"/>
+              <w:numPr>
+                <w:ilvl w:val="0"/>
+                <w:numId w:val="3"/>
+              </w:numPr>
+              <w:rPr>
+                <w:lang w:val="en-US"/>
+              </w:rPr>
+            </w:pPr>
+            <w:r>
+              <w:rPr>
+                <w:lang w:val="en-US"/>
+              </w:rPr>
+              <w:t xml:space="preserve">Things done since last meeting: </w:t>
+            </w:r>
+          </w:p>
+          <w:p>
+            <w:pPr>
+              <w:pStyle w:val="ListParagraph"/>
+              <w:numPr>
+                <w:ilvl w:val="0"/>
+                <w:numId w:val="3"/>
+              </w:numPr>
+              <w:rPr>
+                <w:lang w:val="en-US"/>
+              </w:rPr>
+            </w:pPr>
+            <w:r>
+              <w:rPr>
+                <w:lang w:val="en-US"/>
+              </w:rPr>
+              <w:t xml:space="preserve">Things to do before next meeting: </w:t>
+            </w:r>
+          </w:p>
+          <w:p>
+            <w:pPr>
+              <w:pStyle w:val="ListParagraph"/>
+              <w:numPr>
+                <w:ilvl w:val="0"/>
+                <w:numId w:val="3"/>
+              </w:numPr>
+              <w:rPr>
+                <w:lang w:val="en-US"/>
+              </w:rPr>
+            </w:pPr>
+            <w:r>
+              <w:rPr>
+                <w:lang w:val="en-US"/>
+              </w:rPr>
+              <w:t xml:space="preserve">Any issues?: </w:t>
+            </w:r>
+          </w:p>
+          <w:p>
+            <w:pPr>
+              <w:rPr>
+                <w:lang w:val="en-US"/>
+              </w:rPr>
+            </w:pPr>
+            <w:r>
+              <w:rPr>
+                <w:lang w:val="en-US"/>
+              </w:rPr>
+              <w:t>Tyrell:</w:t>
+            </w:r>
+          </w:p>
+          <w:p>
+            <w:pPr>
+              <w:pStyle w:val="ListParagraph"/>
+              <w:numPr>
+                <w:ilvl w:val="0"/>
+                <w:numId w:val="3"/>
+              </w:numPr>
+              <w:rPr>
+                <w:lang w:val="en-US"/>
+              </w:rPr>
+            </w:pPr>
+            <w:r>
+              <w:rPr>
+                <w:lang w:val="en-US"/>
+              </w:rPr>
+              <w:t xml:space="preserve">Things done since last meeting: </w:t>
+            </w:r>
+          </w:p>
+          <w:p>
+            <w:pPr>
+              <w:pStyle w:val="ListParagraph"/>
+              <w:numPr>
+                <w:ilvl w:val="0"/>
+                <w:numId w:val="3"/>
+              </w:numPr>
+              <w:rPr>
+                <w:lang w:val="en-US"/>
+              </w:rPr>
+            </w:pPr>
+            <w:r>
+              <w:rPr>
+                <w:lang w:val="en-US"/>
+              </w:rPr>
+              <w:t xml:space="preserve">Things to do before next meeting: </w:t>
+            </w:r>
+          </w:p>
+          <w:p>
+            <w:pPr>
+              <w:pStyle w:val="ListParagraph"/>
+              <w:numPr>
+                <w:ilvl w:val="0"/>
+                <w:numId w:val="3"/>
+              </w:numPr>
+              <w:rPr>
+                <w:lang w:val="en-US"/>
+              </w:rPr>
+            </w:pPr>
+            <w:r>
+              <w:rPr>
+                <w:lang w:val="en-US"/>
+              </w:rPr>
+              <w:t xml:space="preserve">Any issues?: </w:t>
+            </w:r>
+          </w:p>
+          <w:p>
+            <w:pPr>
+              <w:rPr>
+                <w:lang w:val="en-US"/>
+              </w:rPr>
+            </w:pPr>
+            <w:r>
+              <w:rPr>
+                <w:lang w:val="en-US"/>
+              </w:rPr>
+              <w:t xml:space="preserve">Maya: </w:t>
+            </w:r>
+          </w:p>
+          <w:p>
+            <w:pPr>
+              <w:pStyle w:val="ListParagraph"/>
+              <w:numPr>
+                <w:ilvl w:val="0"/>
+                <w:numId w:val="3"/>
+              </w:numPr>
+              <w:rPr>
+                <w:lang w:val="en-US"/>
+              </w:rPr>
+            </w:pPr>
+            <w:r>
+              <w:rPr>
+                <w:lang w:val="en-US"/>
+              </w:rPr>
+              <w:t xml:space="preserve">Things done since last meeting: </w:t>
+            </w:r>
+          </w:p>
+          <w:p>
+            <w:pPr>
+              <w:pStyle w:val="ListParagraph"/>
+              <w:numPr>
+                <w:ilvl w:val="0"/>
+                <w:numId w:val="3"/>
+              </w:numPr>
+              <w:rPr>
+                <w:lang w:val="en-US"/>
+              </w:rPr>
+            </w:pPr>
+            <w:r>
+              <w:rPr>
+                <w:lang w:val="en-US"/>
+              </w:rPr>
+              <w:t xml:space="preserve">Things to do before next meeting: </w:t>
+            </w:r>
+          </w:p>
+          <w:p>
+            <w:pPr>
+              <w:rPr>
+                <w:lang w:val="en-US"/>
+              </w:rPr>
+            </w:pPr>
+            <w:r>
+              <w:rPr>
+                <w:lang w:val="en-US"/>
+              </w:rPr>
+              <w:t>Any issues?:</w:t>
+            </w:r>
           </w:p>
         </w:tc>
       </w:tr>
@@ -1012,11 +3039,127 @@
       </w:rPr>
     </w:lvl>
   </w:abstractNum>
+  <w:abstractNum w:abstractNumId="2" w15:restartNumberingAfterBreak="0">
+    <w:nsid w:val="495805D6"/>
+    <w:multiLevelType w:val="hybridMultilevel"/>
+    <w:tmpl w:val="5184B8C8"/>
+    <w:lvl w:ilvl="0" w:tplc="14090001">
+      <w:start w:val="1"/>
+      <w:numFmt w:val="bullet"/>
+      <w:lvlText w:val=""/>
+      <w:lvlJc w:val="left"/>
+      <w:pPr>
+        <w:ind w:left="720" w:hanging="360"/>
+      </w:pPr>
+      <w:rPr>
+        <w:rFonts w:ascii="Symbol" w:hAnsi="Symbol" w:hint="default"/>
+      </w:rPr>
+    </w:lvl>
+    <w:lvl w:ilvl="1" w:tplc="14090003" w:tentative="1">
+      <w:start w:val="1"/>
+      <w:numFmt w:val="bullet"/>
+      <w:lvlText w:val="o"/>
+      <w:lvlJc w:val="left"/>
+      <w:pPr>
+        <w:ind w:left="1440" w:hanging="360"/>
+      </w:pPr>
+      <w:rPr>
+        <w:rFonts w:ascii="Courier New" w:hAnsi="Courier New" w:cs="Courier New" w:hint="default"/>
+      </w:rPr>
+    </w:lvl>
+    <w:lvl w:ilvl="2" w:tplc="14090005" w:tentative="1">
+      <w:start w:val="1"/>
+      <w:numFmt w:val="bullet"/>
+      <w:lvlText w:val=""/>
+      <w:lvlJc w:val="left"/>
+      <w:pPr>
+        <w:ind w:left="2160" w:hanging="360"/>
+      </w:pPr>
+      <w:rPr>
+        <w:rFonts w:ascii="Wingdings" w:hAnsi="Wingdings" w:hint="default"/>
+      </w:rPr>
+    </w:lvl>
+    <w:lvl w:ilvl="3" w:tplc="14090001" w:tentative="1">
+      <w:start w:val="1"/>
+      <w:numFmt w:val="bullet"/>
+      <w:lvlText w:val=""/>
+      <w:lvlJc w:val="left"/>
+      <w:pPr>
+        <w:ind w:left="2880" w:hanging="360"/>
+      </w:pPr>
+      <w:rPr>
+        <w:rFonts w:ascii="Symbol" w:hAnsi="Symbol" w:hint="default"/>
+      </w:rPr>
+    </w:lvl>
+    <w:lvl w:ilvl="4" w:tplc="14090003" w:tentative="1">
+      <w:start w:val="1"/>
+      <w:numFmt w:val="bullet"/>
+      <w:lvlText w:val="o"/>
+      <w:lvlJc w:val="left"/>
+      <w:pPr>
+        <w:ind w:left="3600" w:hanging="360"/>
+      </w:pPr>
+      <w:rPr>
+        <w:rFonts w:ascii="Courier New" w:hAnsi="Courier New" w:cs="Courier New" w:hint="default"/>
+      </w:rPr>
+    </w:lvl>
+    <w:lvl w:ilvl="5" w:tplc="14090005" w:tentative="1">
+      <w:start w:val="1"/>
+      <w:numFmt w:val="bullet"/>
+      <w:lvlText w:val=""/>
+      <w:lvlJc w:val="left"/>
+      <w:pPr>
+        <w:ind w:left="4320" w:hanging="360"/>
+      </w:pPr>
+      <w:rPr>
+        <w:rFonts w:ascii="Wingdings" w:hAnsi="Wingdings" w:hint="default"/>
+      </w:rPr>
+    </w:lvl>
+    <w:lvl w:ilvl="6" w:tplc="14090001" w:tentative="1">
+      <w:start w:val="1"/>
+      <w:numFmt w:val="bullet"/>
+      <w:lvlText w:val=""/>
+      <w:lvlJc w:val="left"/>
+      <w:pPr>
+        <w:ind w:left="5040" w:hanging="360"/>
+      </w:pPr>
+      <w:rPr>
+        <w:rFonts w:ascii="Symbol" w:hAnsi="Symbol" w:hint="default"/>
+      </w:rPr>
+    </w:lvl>
+    <w:lvl w:ilvl="7" w:tplc="14090003" w:tentative="1">
+      <w:start w:val="1"/>
+      <w:numFmt w:val="bullet"/>
+      <w:lvlText w:val="o"/>
+      <w:lvlJc w:val="left"/>
+      <w:pPr>
+        <w:ind w:left="5760" w:hanging="360"/>
+      </w:pPr>
+      <w:rPr>
+        <w:rFonts w:ascii="Courier New" w:hAnsi="Courier New" w:cs="Courier New" w:hint="default"/>
+      </w:rPr>
+    </w:lvl>
+    <w:lvl w:ilvl="8" w:tplc="14090005" w:tentative="1">
+      <w:start w:val="1"/>
+      <w:numFmt w:val="bullet"/>
+      <w:lvlText w:val=""/>
+      <w:lvlJc w:val="left"/>
+      <w:pPr>
+        <w:ind w:left="6480" w:hanging="360"/>
+      </w:pPr>
+      <w:rPr>
+        <w:rFonts w:ascii="Wingdings" w:hAnsi="Wingdings" w:hint="default"/>
+      </w:rPr>
+    </w:lvl>
+  </w:abstractNum>
   <w:num w:numId="1">
     <w:abstractNumId w:val="1"/>
   </w:num>
   <w:num w:numId="2">
     <w:abstractNumId w:val="0"/>
+  </w:num>
+  <w:num w:numId="3">
+    <w:abstractNumId w:val="2"/>
   </w:num>
 </w:numbering>
 </file>

</xml_diff>

<commit_message>
13th May Daily Stand-Up meeting minutes
</commit_message>
<xml_diff>
--- a/Documentation - Sprint 1/Daily Standup Meeting Minutes - Rush Racing.docx
+++ b/Documentation - Sprint 1/Daily Standup Meeting Minutes - Rush Racing.docx
@@ -350,11 +350,19 @@
                 <w:lang w:val="en-US"/>
               </w:rPr>
             </w:pPr>
-            <w:r>
-              <w:rPr>
-                <w:lang w:val="en-US"/>
-              </w:rPr>
-              <w:t>Organised daily stand up meeting times</w:t>
+            <w:proofErr w:type="spellStart"/>
+            <w:r>
+              <w:rPr>
+                <w:lang w:val="en-US"/>
+              </w:rPr>
+              <w:t>Organised</w:t>
+            </w:r>
+            <w:proofErr w:type="spellEnd"/>
+            <w:r>
+              <w:rPr>
+                <w:lang w:val="en-US"/>
+              </w:rPr>
+              <w:t xml:space="preserve"> daily stand up meeting times</w:t>
             </w:r>
           </w:p>
           <w:p>
@@ -499,8 +507,16 @@
               <w:rPr>
                 <w:lang w:val="en-US"/>
               </w:rPr>
-              <w:t>Immanuel: imported assets, dressing up the track scene, minor hiccups related to github</w:t>
-            </w:r>
+              <w:t xml:space="preserve">Immanuel: imported assets, dressing up the track scene, minor hiccups related to </w:t>
+            </w:r>
+            <w:proofErr w:type="spellStart"/>
+            <w:r>
+              <w:rPr>
+                <w:lang w:val="en-US"/>
+              </w:rPr>
+              <w:t>github</w:t>
+            </w:r>
+            <w:proofErr w:type="spellEnd"/>
           </w:p>
           <w:p>
             <w:pPr>
@@ -525,20 +541,62 @@
               <w:rPr>
                 <w:lang w:val="en-US"/>
               </w:rPr>
-              <w:t>Tyrell: making ui and menus, today finishing up on ui and menus</w:t>
-            </w:r>
-          </w:p>
-          <w:p>
-            <w:pPr>
-              <w:rPr>
-                <w:lang w:val="en-US"/>
-              </w:rPr>
-            </w:pPr>
-            <w:r>
-              <w:rPr>
-                <w:lang w:val="en-US"/>
-              </w:rPr>
-              <w:t>Maya: imported car controller scripts, will be improving these scripts. Issues: some github issues</w:t>
+              <w:t xml:space="preserve">Tyrell: making </w:t>
+            </w:r>
+            <w:proofErr w:type="spellStart"/>
+            <w:r>
+              <w:rPr>
+                <w:lang w:val="en-US"/>
+              </w:rPr>
+              <w:t>ui</w:t>
+            </w:r>
+            <w:proofErr w:type="spellEnd"/>
+            <w:r>
+              <w:rPr>
+                <w:lang w:val="en-US"/>
+              </w:rPr>
+              <w:t xml:space="preserve"> and menus, today finishing up on </w:t>
+            </w:r>
+            <w:proofErr w:type="spellStart"/>
+            <w:r>
+              <w:rPr>
+                <w:lang w:val="en-US"/>
+              </w:rPr>
+              <w:t>ui</w:t>
+            </w:r>
+            <w:proofErr w:type="spellEnd"/>
+            <w:r>
+              <w:rPr>
+                <w:lang w:val="en-US"/>
+              </w:rPr>
+              <w:t xml:space="preserve"> and menus</w:t>
+            </w:r>
+          </w:p>
+          <w:p>
+            <w:pPr>
+              <w:rPr>
+                <w:lang w:val="en-US"/>
+              </w:rPr>
+            </w:pPr>
+            <w:r>
+              <w:rPr>
+                <w:lang w:val="en-US"/>
+              </w:rPr>
+              <w:t xml:space="preserve">Maya: imported car controller scripts, will be improving these scripts. Issues: some </w:t>
+            </w:r>
+            <w:proofErr w:type="spellStart"/>
+            <w:r>
+              <w:rPr>
+                <w:lang w:val="en-US"/>
+              </w:rPr>
+              <w:t>github</w:t>
+            </w:r>
+            <w:proofErr w:type="spellEnd"/>
+            <w:r>
+              <w:rPr>
+                <w:lang w:val="en-US"/>
+              </w:rPr>
+              <w:t xml:space="preserve"> issues</w:t>
             </w:r>
           </w:p>
         </w:tc>
@@ -556,9 +614,9 @@
         <w:tblLook w:val="04A0" w:firstRow="1" w:lastRow="0" w:firstColumn="1" w:lastColumn="0" w:noHBand="0" w:noVBand="1"/>
       </w:tblPr>
       <w:tblGrid>
-        <w:gridCol w:w="825"/>
-        <w:gridCol w:w="4310"/>
-        <w:gridCol w:w="8894"/>
+        <w:gridCol w:w="803"/>
+        <w:gridCol w:w="5016"/>
+        <w:gridCol w:w="8210"/>
       </w:tblGrid>
       <w:tr>
         <w:tc>
@@ -800,7 +858,21 @@
               <w:rPr>
                 <w:lang w:val="en-US"/>
               </w:rPr>
-              <w:t>working on HUD (trello user story), lap timer lap counter, saving best time into HUD, everything working as it should. Cutscene when race finished</w:t>
+              <w:t>working on HUD (</w:t>
+            </w:r>
+            <w:proofErr w:type="spellStart"/>
+            <w:r>
+              <w:rPr>
+                <w:lang w:val="en-US"/>
+              </w:rPr>
+              <w:t>trello</w:t>
+            </w:r>
+            <w:proofErr w:type="spellEnd"/>
+            <w:r>
+              <w:rPr>
+                <w:lang w:val="en-US"/>
+              </w:rPr>
+              <w:t xml:space="preserve"> user story), lap timer lap counter, saving best time into HUD, everything working as it should. Cutscene when race finished</w:t>
             </w:r>
             <w:r>
               <w:rPr>
@@ -834,8 +906,16 @@
               <w:rPr>
                 <w:lang w:val="en-US"/>
               </w:rPr>
-              <w:t>Make a cutscene for race finishing, add in speedometer. Sort out github</w:t>
-            </w:r>
+              <w:t xml:space="preserve">Make a cutscene for race finishing, add in speedometer. Sort out </w:t>
+            </w:r>
+            <w:proofErr w:type="spellStart"/>
+            <w:r>
+              <w:rPr>
+                <w:lang w:val="en-US"/>
+              </w:rPr>
+              <w:t>github</w:t>
+            </w:r>
+            <w:proofErr w:type="spellEnd"/>
             <w:r>
               <w:rPr>
                 <w:lang w:val="en-US"/>
@@ -864,12 +944,14 @@
               </w:rPr>
               <w:t xml:space="preserve">Any issues?: </w:t>
             </w:r>
+            <w:proofErr w:type="spellStart"/>
             <w:r>
               <w:rPr>
                 <w:lang w:val="en-US"/>
               </w:rPr>
               <w:t>Github</w:t>
             </w:r>
+            <w:proofErr w:type="spellEnd"/>
             <w:r>
               <w:rPr>
                 <w:lang w:val="en-US"/>
@@ -921,7 +1003,21 @@
               <w:rPr>
                 <w:lang w:val="en-US"/>
               </w:rPr>
-              <w:t xml:space="preserve"> lists for menu selection when there is a few items, created sketch up for map and difficulty selection UI menu</w:t>
+              <w:t xml:space="preserve"> lists for menu selection when there </w:t>
+            </w:r>
+            <w:proofErr w:type="gramStart"/>
+            <w:r>
+              <w:rPr>
+                <w:lang w:val="en-US"/>
+              </w:rPr>
+              <w:t>is</w:t>
+            </w:r>
+            <w:proofErr w:type="gramEnd"/>
+            <w:r>
+              <w:rPr>
+                <w:lang w:val="en-US"/>
+              </w:rPr>
+              <w:t xml:space="preserve"> a few items, created sketch up for map and difficulty selection UI menu</w:t>
             </w:r>
           </w:p>
           <w:p>
@@ -1026,65 +1122,97 @@
                 <w:bCs/>
                 <w:lang w:val="en-US"/>
               </w:rPr>
-              <w:t>Worked on UI, looked for youtube different ways to work through user stories. Looked at how to pause in game.</w:t>
-            </w:r>
-          </w:p>
-          <w:p>
-            <w:pPr>
-              <w:pStyle w:val="ListParagraph"/>
-              <w:numPr>
-                <w:ilvl w:val="0"/>
-                <w:numId w:val="3"/>
-              </w:numPr>
+              <w:t xml:space="preserve">Worked on UI, looked for </w:t>
+            </w:r>
+            <w:proofErr w:type="spellStart"/>
+            <w:r>
               <w:rPr>
                 <w:b/>
                 <w:bCs/>
                 <w:lang w:val="en-US"/>
               </w:rPr>
-            </w:pPr>
+              <w:t>youtube</w:t>
+            </w:r>
+            <w:proofErr w:type="spellEnd"/>
             <w:r>
               <w:rPr>
                 <w:b/>
                 <w:bCs/>
                 <w:lang w:val="en-US"/>
               </w:rPr>
-              <w:t xml:space="preserve">Things to do before next meeting: </w:t>
-            </w:r>
-            <w:r>
+              <w:t xml:space="preserve"> different ways to work through user stories. Looked at how to pause in game.</w:t>
+            </w:r>
+          </w:p>
+          <w:p>
+            <w:pPr>
+              <w:pStyle w:val="ListParagraph"/>
+              <w:numPr>
+                <w:ilvl w:val="0"/>
+                <w:numId w:val="3"/>
+              </w:numPr>
               <w:rPr>
                 <w:b/>
                 <w:bCs/>
                 <w:lang w:val="en-US"/>
               </w:rPr>
-              <w:t>Start on pause menu (user story)</w:t>
-            </w:r>
-          </w:p>
-          <w:p>
-            <w:pPr>
-              <w:pStyle w:val="ListParagraph"/>
-              <w:numPr>
-                <w:ilvl w:val="0"/>
-                <w:numId w:val="3"/>
-              </w:numPr>
+            </w:pPr>
+            <w:r>
               <w:rPr>
                 <w:b/>
                 <w:bCs/>
                 <w:lang w:val="en-US"/>
               </w:rPr>
-            </w:pPr>
+              <w:t xml:space="preserve">Things to do before next meeting: </w:t>
+            </w:r>
             <w:r>
               <w:rPr>
                 <w:b/>
                 <w:bCs/>
                 <w:lang w:val="en-US"/>
               </w:rPr>
+              <w:t>Start on pause menu (user story)</w:t>
+            </w:r>
+          </w:p>
+          <w:p>
+            <w:pPr>
+              <w:pStyle w:val="ListParagraph"/>
+              <w:numPr>
+                <w:ilvl w:val="0"/>
+                <w:numId w:val="3"/>
+              </w:numPr>
+              <w:rPr>
+                <w:b/>
+                <w:bCs/>
+                <w:lang w:val="en-US"/>
+              </w:rPr>
+            </w:pPr>
+            <w:r>
+              <w:rPr>
+                <w:b/>
+                <w:bCs/>
+                <w:lang w:val="en-US"/>
+              </w:rPr>
               <w:t xml:space="preserve">Any issues?: </w:t>
             </w:r>
             <w:r>
               <w:rPr>
                 <w:lang w:val="en-US"/>
               </w:rPr>
-              <w:t>Nothing other than github.</w:t>
+              <w:t xml:space="preserve">Nothing other than </w:t>
+            </w:r>
+            <w:proofErr w:type="spellStart"/>
+            <w:r>
+              <w:rPr>
+                <w:lang w:val="en-US"/>
+              </w:rPr>
+              <w:t>github</w:t>
+            </w:r>
+            <w:proofErr w:type="spellEnd"/>
+            <w:r>
+              <w:rPr>
+                <w:lang w:val="en-US"/>
+              </w:rPr>
+              <w:t>.</w:t>
             </w:r>
           </w:p>
           <w:p>
@@ -1611,8 +1739,16 @@
               <w:rPr>
                 <w:lang w:val="en-US"/>
               </w:rPr>
-              <w:t>no issues, still getting familiar with github</w:t>
-            </w:r>
+              <w:t xml:space="preserve">no issues, still getting familiar with </w:t>
+            </w:r>
+            <w:proofErr w:type="spellStart"/>
+            <w:r>
+              <w:rPr>
+                <w:lang w:val="en-US"/>
+              </w:rPr>
+              <w:t>github</w:t>
+            </w:r>
+            <w:proofErr w:type="spellEnd"/>
           </w:p>
           <w:p>
             <w:pPr>
@@ -1702,10 +1838,36 @@
               <w:rPr>
                 <w:lang w:val="en-US"/>
               </w:rPr>
-              <w:t>was having issues with SQlite DB programming and github but okay now</w:t>
-            </w:r>
-            <w:bookmarkStart w:id="0" w:name="_GoBack"/>
-            <w:bookmarkEnd w:id="0"/>
+              <w:t xml:space="preserve">was having issues with </w:t>
+            </w:r>
+            <w:proofErr w:type="spellStart"/>
+            <w:r>
+              <w:rPr>
+                <w:lang w:val="en-US"/>
+              </w:rPr>
+              <w:t>SQlite</w:t>
+            </w:r>
+            <w:proofErr w:type="spellEnd"/>
+            <w:r>
+              <w:rPr>
+                <w:lang w:val="en-US"/>
+              </w:rPr>
+              <w:t xml:space="preserve"> DB programming and </w:t>
+            </w:r>
+            <w:proofErr w:type="spellStart"/>
+            <w:r>
+              <w:rPr>
+                <w:lang w:val="en-US"/>
+              </w:rPr>
+              <w:t>github</w:t>
+            </w:r>
+            <w:proofErr w:type="spellEnd"/>
+            <w:r>
+              <w:rPr>
+                <w:lang w:val="en-US"/>
+              </w:rPr>
+              <w:t xml:space="preserve"> but okay now</w:t>
+            </w:r>
           </w:p>
         </w:tc>
       </w:tr>
@@ -1715,11 +1877,10 @@
             <w:tcW w:w="844" w:type="dxa"/>
           </w:tcPr>
           <w:p>
-            <w:pPr>
-              <w:rPr>
-                <w:lang w:val="en-US"/>
-              </w:rPr>
-            </w:pPr>
+            <w:r>
+              <w:lastRenderedPageBreak/>
+              <w:t>13 May</w:t>
+            </w:r>
           </w:p>
         </w:tc>
         <w:tc>
@@ -1732,6 +1893,46 @@
                 <w:lang w:val="en-US"/>
               </w:rPr>
             </w:pPr>
+            <w:r>
+              <w:rPr>
+                <w:noProof/>
+              </w:rPr>
+              <w:drawing>
+                <wp:inline distT="0" distB="0" distL="0" distR="0" wp14:anchorId="0EB64057" wp14:editId="00CF0C98">
+                  <wp:extent cx="3048000" cy="2657475"/>
+                  <wp:effectExtent l="0" t="0" r="0" b="9525"/>
+                  <wp:docPr id="5" name="Picture 5"/>
+                  <wp:cNvGraphicFramePr>
+                    <a:graphicFrameLocks xmlns:a="http://schemas.openxmlformats.org/drawingml/2006/main" noChangeAspect="1"/>
+                  </wp:cNvGraphicFramePr>
+                  <a:graphic xmlns:a="http://schemas.openxmlformats.org/drawingml/2006/main">
+                    <a:graphicData uri="http://schemas.openxmlformats.org/drawingml/2006/picture">
+                      <pic:pic xmlns:pic="http://schemas.openxmlformats.org/drawingml/2006/picture">
+                        <pic:nvPicPr>
+                          <pic:cNvPr id="1" name=""/>
+                          <pic:cNvPicPr/>
+                        </pic:nvPicPr>
+                        <pic:blipFill>
+                          <a:blip r:embed="rId8"/>
+                          <a:stretch>
+                            <a:fillRect/>
+                          </a:stretch>
+                        </pic:blipFill>
+                        <pic:spPr>
+                          <a:xfrm>
+                            <a:off x="0" y="0"/>
+                            <a:ext cx="3048000" cy="2657475"/>
+                          </a:xfrm>
+                          <a:prstGeom prst="rect">
+                            <a:avLst/>
+                          </a:prstGeom>
+                        </pic:spPr>
+                      </pic:pic>
+                    </a:graphicData>
+                  </a:graphic>
+                </wp:inline>
+              </w:drawing>
+            </w:r>
           </w:p>
         </w:tc>
         <w:tc>
@@ -1768,6 +1969,12 @@
               </w:rPr>
               <w:t xml:space="preserve">Things done since last meeting: </w:t>
             </w:r>
+            <w:r>
+              <w:rPr>
+                <w:lang w:val="en-US"/>
+              </w:rPr>
+              <w:t>completed the development of user story for mini map display in the race</w:t>
+            </w:r>
           </w:p>
           <w:p>
             <w:pPr>
@@ -1786,6 +1993,18 @@
               </w:rPr>
               <w:t xml:space="preserve">Things to do before next meeting: </w:t>
             </w:r>
+            <w:r>
+              <w:rPr>
+                <w:lang w:val="en-US"/>
+              </w:rPr>
+              <w:t xml:space="preserve">work on next user story implementing </w:t>
+            </w:r>
+            <w:r>
+              <w:rPr>
+                <w:lang w:val="en-US"/>
+              </w:rPr>
+              <w:t>volume settings</w:t>
+            </w:r>
           </w:p>
           <w:p>
             <w:pPr>
@@ -1804,6 +2023,20 @@
               </w:rPr>
               <w:t xml:space="preserve">Any issues?: </w:t>
             </w:r>
+            <w:proofErr w:type="spellStart"/>
+            <w:r>
+              <w:rPr>
+                <w:lang w:val="en-US"/>
+              </w:rPr>
+              <w:t>github</w:t>
+            </w:r>
+            <w:proofErr w:type="spellEnd"/>
+            <w:r>
+              <w:rPr>
+                <w:lang w:val="en-US"/>
+              </w:rPr>
+              <w:t xml:space="preserve"> merging with own branch from master branch</w:t>
+            </w:r>
           </w:p>
           <w:p>
             <w:pPr>
@@ -1835,6 +2068,32 @@
               </w:rPr>
               <w:t xml:space="preserve">Things done since last meeting: </w:t>
             </w:r>
+            <w:r>
+              <w:rPr>
+                <w:lang w:val="en-US"/>
+              </w:rPr>
+              <w:t xml:space="preserve">finished user story </w:t>
+            </w:r>
+            <w:r>
+              <w:rPr>
+                <w:lang w:val="en-US"/>
+              </w:rPr>
+              <w:t xml:space="preserve">for implementing a </w:t>
+            </w:r>
+            <w:proofErr w:type="gramStart"/>
+            <w:r>
+              <w:rPr>
+                <w:lang w:val="en-US"/>
+              </w:rPr>
+              <w:t>heads up</w:t>
+            </w:r>
+            <w:proofErr w:type="gramEnd"/>
+            <w:r>
+              <w:rPr>
+                <w:lang w:val="en-US"/>
+              </w:rPr>
+              <w:t xml:space="preserve"> display for race scenes </w:t>
+            </w:r>
           </w:p>
           <w:p>
             <w:pPr>
@@ -1853,6 +2112,12 @@
               </w:rPr>
               <w:t xml:space="preserve">Things to do before next meeting: </w:t>
             </w:r>
+            <w:r>
+              <w:rPr>
+                <w:lang w:val="en-US"/>
+              </w:rPr>
+              <w:t xml:space="preserve">starting next user story </w:t>
+            </w:r>
           </w:p>
           <w:p>
             <w:pPr>
@@ -1871,18 +2136,23 @@
               </w:rPr>
               <w:t xml:space="preserve">Any issues?: </w:t>
             </w:r>
-          </w:p>
-          <w:p>
-            <w:pPr>
-              <w:rPr>
-                <w:lang w:val="en-US"/>
-              </w:rPr>
-            </w:pPr>
-            <w:r>
-              <w:rPr>
-                <w:lang w:val="en-US"/>
-              </w:rPr>
-              <w:lastRenderedPageBreak/>
+            <w:r>
+              <w:rPr>
+                <w:lang w:val="en-US"/>
+              </w:rPr>
+              <w:t>same as Bernie</w:t>
+            </w:r>
+          </w:p>
+          <w:p>
+            <w:pPr>
+              <w:rPr>
+                <w:lang w:val="en-US"/>
+              </w:rPr>
+            </w:pPr>
+            <w:r>
+              <w:rPr>
+                <w:lang w:val="en-US"/>
+              </w:rPr>
               <w:t>Henry:</w:t>
             </w:r>
           </w:p>
@@ -1903,6 +2173,18 @@
               </w:rPr>
               <w:t xml:space="preserve">Things done since last meeting: </w:t>
             </w:r>
+            <w:r>
+              <w:rPr>
+                <w:lang w:val="en-US"/>
+              </w:rPr>
+              <w:t>2 user stories</w:t>
+            </w:r>
+            <w:r>
+              <w:rPr>
+                <w:lang w:val="en-US"/>
+              </w:rPr>
+              <w:t xml:space="preserve"> complete – both related to user interface and scripts to control certain aspects of it</w:t>
+            </w:r>
           </w:p>
           <w:p>
             <w:pPr>
@@ -1921,6 +2203,18 @@
               </w:rPr>
               <w:t xml:space="preserve">Things to do before next meeting: </w:t>
             </w:r>
+            <w:r>
+              <w:rPr>
+                <w:lang w:val="en-US"/>
+              </w:rPr>
+              <w:t>working on last</w:t>
+            </w:r>
+            <w:r>
+              <w:rPr>
+                <w:lang w:val="en-US"/>
+              </w:rPr>
+              <w:t xml:space="preserve"> user story – car upgrades</w:t>
+            </w:r>
           </w:p>
           <w:p>
             <w:pPr>
@@ -1939,6 +2233,12 @@
               </w:rPr>
               <w:t xml:space="preserve">Any issues?: </w:t>
             </w:r>
+            <w:r>
+              <w:rPr>
+                <w:lang w:val="en-US"/>
+              </w:rPr>
+              <w:t>no issues right now</w:t>
+            </w:r>
           </w:p>
           <w:p>
             <w:pPr>
@@ -1970,6 +2270,18 @@
               </w:rPr>
               <w:t xml:space="preserve">Things done since last meeting: </w:t>
             </w:r>
+            <w:r>
+              <w:rPr>
+                <w:lang w:val="en-US"/>
+              </w:rPr>
+              <w:t>just about to finish user story</w:t>
+            </w:r>
+            <w:r>
+              <w:rPr>
+                <w:lang w:val="en-US"/>
+              </w:rPr>
+              <w:t xml:space="preserve"> – pausing and quitting game</w:t>
+            </w:r>
           </w:p>
           <w:p>
             <w:pPr>
@@ -1988,6 +2300,12 @@
               </w:rPr>
               <w:t xml:space="preserve">Things to do before next meeting: </w:t>
             </w:r>
+            <w:r>
+              <w:rPr>
+                <w:lang w:val="en-US"/>
+              </w:rPr>
+              <w:t>try to finish these off</w:t>
+            </w:r>
           </w:p>
           <w:p>
             <w:pPr>
@@ -2006,6 +2324,18 @@
               </w:rPr>
               <w:t xml:space="preserve">Any issues?: </w:t>
             </w:r>
+            <w:r>
+              <w:rPr>
+                <w:lang w:val="en-US"/>
+              </w:rPr>
+              <w:t>merge issues</w:t>
+            </w:r>
+            <w:r>
+              <w:rPr>
+                <w:lang w:val="en-US"/>
+              </w:rPr>
+              <w:t xml:space="preserve"> like same as everyone</w:t>
+            </w:r>
           </w:p>
           <w:p>
             <w:pPr>
@@ -2037,6 +2367,12 @@
               </w:rPr>
               <w:t xml:space="preserve">Things done since last meeting: </w:t>
             </w:r>
+            <w:r>
+              <w:rPr>
+                <w:lang w:val="en-US"/>
+              </w:rPr>
+              <w:t>haven’t been able to do much sorry due to assignments but have done some script modifications to work with others changes</w:t>
+            </w:r>
           </w:p>
           <w:p>
             <w:pPr>
@@ -2055,9 +2391,26 @@
               </w:rPr>
               <w:t xml:space="preserve">Things to do before next meeting: </w:t>
             </w:r>
-          </w:p>
-          <w:p>
-            <w:pPr>
+            <w:r>
+              <w:rPr>
+                <w:lang w:val="en-US"/>
+              </w:rPr>
+              <w:t xml:space="preserve">finish off user profile </w:t>
+            </w:r>
+            <w:r>
+              <w:rPr>
+                <w:lang w:val="en-US"/>
+              </w:rPr>
+              <w:t>user story</w:t>
+            </w:r>
+          </w:p>
+          <w:p>
+            <w:pPr>
+              <w:pStyle w:val="ListParagraph"/>
+              <w:numPr>
+                <w:ilvl w:val="0"/>
+                <w:numId w:val="3"/>
+              </w:numPr>
               <w:rPr>
                 <w:lang w:val="en-US"/>
               </w:rPr>
@@ -2068,6 +2421,20 @@
               </w:rPr>
               <w:t>Any issues?:</w:t>
             </w:r>
+            <w:r>
+              <w:rPr>
+                <w:lang w:val="en-US"/>
+              </w:rPr>
+              <w:t xml:space="preserve"> </w:t>
+            </w:r>
+            <w:r>
+              <w:rPr>
+                <w:lang w:val="en-US"/>
+              </w:rPr>
+              <w:t>not right now</w:t>
+            </w:r>
+            <w:bookmarkStart w:id="0" w:name="_GoBack"/>
+            <w:bookmarkEnd w:id="0"/>
           </w:p>
         </w:tc>
       </w:tr>
@@ -2195,6 +2562,7 @@
               <w:rPr>
                 <w:lang w:val="en-US"/>
               </w:rPr>
+              <w:lastRenderedPageBreak/>
               <w:t xml:space="preserve">Things done since last meeting: </w:t>
             </w:r>
           </w:p>
@@ -2757,6 +3125,7 @@
               <w:rPr>
                 <w:lang w:val="en-US"/>
               </w:rPr>
+              <w:lastRenderedPageBreak/>
               <w:t xml:space="preserve">Things done since last meeting: </w:t>
             </w:r>
           </w:p>
@@ -3042,7 +3411,7 @@
   <w:abstractNum w:abstractNumId="2" w15:restartNumberingAfterBreak="0">
     <w:nsid w:val="495805D6"/>
     <w:multiLevelType w:val="hybridMultilevel"/>
-    <w:tmpl w:val="5184B8C8"/>
+    <w:tmpl w:val="5FDCFE7A"/>
     <w:lvl w:ilvl="0" w:tplc="14090001">
       <w:start w:val="1"/>
       <w:numFmt w:val="bullet"/>

</xml_diff>

<commit_message>
15th May Daily Stand-Up meeting minutes and updated burndown chart
- Meeting minutes for 15th May daily standup have been uploaded
- Burndown chart updated as one user story has been moved into done column
</commit_message>
<xml_diff>
--- a/Documentation - Sprint 1/Daily Standup Meeting Minutes - Rush Racing.docx
+++ b/Documentation - Sprint 1/Daily Standup Meeting Minutes - Rush Racing.docx
@@ -350,11 +350,19 @@
                 <w:lang w:val="en-US"/>
               </w:rPr>
             </w:pPr>
-            <w:r>
-              <w:rPr>
-                <w:lang w:val="en-US"/>
-              </w:rPr>
-              <w:t>Organised daily stand up meeting times</w:t>
+            <w:proofErr w:type="spellStart"/>
+            <w:r>
+              <w:rPr>
+                <w:lang w:val="en-US"/>
+              </w:rPr>
+              <w:t>Organised</w:t>
+            </w:r>
+            <w:proofErr w:type="spellEnd"/>
+            <w:r>
+              <w:rPr>
+                <w:lang w:val="en-US"/>
+              </w:rPr>
+              <w:t xml:space="preserve"> daily stand up meeting times</w:t>
             </w:r>
           </w:p>
           <w:p>
@@ -499,8 +507,16 @@
               <w:rPr>
                 <w:lang w:val="en-US"/>
               </w:rPr>
-              <w:t>Immanuel: imported assets, dressing up the track scene, minor hiccups related to github</w:t>
-            </w:r>
+              <w:t xml:space="preserve">Immanuel: imported assets, dressing up the track scene, minor hiccups related to </w:t>
+            </w:r>
+            <w:proofErr w:type="spellStart"/>
+            <w:r>
+              <w:rPr>
+                <w:lang w:val="en-US"/>
+              </w:rPr>
+              <w:t>github</w:t>
+            </w:r>
+            <w:proofErr w:type="spellEnd"/>
           </w:p>
           <w:p>
             <w:pPr>
@@ -525,20 +541,62 @@
               <w:rPr>
                 <w:lang w:val="en-US"/>
               </w:rPr>
-              <w:t>Tyrell: making ui and menus, today finishing up on ui and menus</w:t>
-            </w:r>
-          </w:p>
-          <w:p>
-            <w:pPr>
-              <w:rPr>
-                <w:lang w:val="en-US"/>
-              </w:rPr>
-            </w:pPr>
-            <w:r>
-              <w:rPr>
-                <w:lang w:val="en-US"/>
-              </w:rPr>
-              <w:t>Maya: imported car controller scripts, will be improving these scripts. Issues: some github issues</w:t>
+              <w:t xml:space="preserve">Tyrell: making </w:t>
+            </w:r>
+            <w:proofErr w:type="spellStart"/>
+            <w:r>
+              <w:rPr>
+                <w:lang w:val="en-US"/>
+              </w:rPr>
+              <w:t>ui</w:t>
+            </w:r>
+            <w:proofErr w:type="spellEnd"/>
+            <w:r>
+              <w:rPr>
+                <w:lang w:val="en-US"/>
+              </w:rPr>
+              <w:t xml:space="preserve"> and menus, today finishing up on </w:t>
+            </w:r>
+            <w:proofErr w:type="spellStart"/>
+            <w:r>
+              <w:rPr>
+                <w:lang w:val="en-US"/>
+              </w:rPr>
+              <w:t>ui</w:t>
+            </w:r>
+            <w:proofErr w:type="spellEnd"/>
+            <w:r>
+              <w:rPr>
+                <w:lang w:val="en-US"/>
+              </w:rPr>
+              <w:t xml:space="preserve"> and menus</w:t>
+            </w:r>
+          </w:p>
+          <w:p>
+            <w:pPr>
+              <w:rPr>
+                <w:lang w:val="en-US"/>
+              </w:rPr>
+            </w:pPr>
+            <w:r>
+              <w:rPr>
+                <w:lang w:val="en-US"/>
+              </w:rPr>
+              <w:t xml:space="preserve">Maya: imported car controller scripts, will be improving these scripts. Issues: some </w:t>
+            </w:r>
+            <w:proofErr w:type="spellStart"/>
+            <w:r>
+              <w:rPr>
+                <w:lang w:val="en-US"/>
+              </w:rPr>
+              <w:t>github</w:t>
+            </w:r>
+            <w:proofErr w:type="spellEnd"/>
+            <w:r>
+              <w:rPr>
+                <w:lang w:val="en-US"/>
+              </w:rPr>
+              <w:t xml:space="preserve"> issues</w:t>
             </w:r>
           </w:p>
         </w:tc>
@@ -556,14 +614,14 @@
         <w:tblLook w:val="04A0" w:firstRow="1" w:lastRow="0" w:firstColumn="1" w:lastColumn="0" w:noHBand="0" w:noVBand="1"/>
       </w:tblPr>
       <w:tblGrid>
-        <w:gridCol w:w="825"/>
-        <w:gridCol w:w="4310"/>
-        <w:gridCol w:w="8894"/>
+        <w:gridCol w:w="802"/>
+        <w:gridCol w:w="5016"/>
+        <w:gridCol w:w="8211"/>
       </w:tblGrid>
       <w:tr>
         <w:tc>
           <w:tcPr>
-            <w:tcW w:w="844" w:type="dxa"/>
+            <w:tcW w:w="808" w:type="dxa"/>
           </w:tcPr>
           <w:p>
             <w:pPr>
@@ -582,7 +640,7 @@
         </w:tc>
         <w:tc>
           <w:tcPr>
-            <w:tcW w:w="3681" w:type="dxa"/>
+            <w:tcW w:w="4836" w:type="dxa"/>
           </w:tcPr>
           <w:p>
             <w:pPr>
@@ -695,6 +753,12 @@
               </w:rPr>
               <w:t>Immanuel</w:t>
             </w:r>
+            <w:r>
+              <w:rPr>
+                <w:lang w:val="en-US"/>
+              </w:rPr>
+              <w:br/>
+            </w:r>
           </w:p>
           <w:p>
             <w:pPr>
@@ -725,7 +789,7 @@
         </w:tc>
         <w:tc>
           <w:tcPr>
-            <w:tcW w:w="9504" w:type="dxa"/>
+            <w:tcW w:w="8385" w:type="dxa"/>
           </w:tcPr>
           <w:p>
             <w:pPr>
@@ -800,7 +864,21 @@
               <w:rPr>
                 <w:lang w:val="en-US"/>
               </w:rPr>
-              <w:t>working on HUD (trello user story), lap timer lap counter, saving best time into HUD, everything working as it should. Cutscene when race finished</w:t>
+              <w:t>working on HUD (</w:t>
+            </w:r>
+            <w:proofErr w:type="spellStart"/>
+            <w:r>
+              <w:rPr>
+                <w:lang w:val="en-US"/>
+              </w:rPr>
+              <w:t>trello</w:t>
+            </w:r>
+            <w:proofErr w:type="spellEnd"/>
+            <w:r>
+              <w:rPr>
+                <w:lang w:val="en-US"/>
+              </w:rPr>
+              <w:t xml:space="preserve"> user story), lap timer lap counter, saving best time into HUD, everything working as it should. Cutscene when race finished</w:t>
             </w:r>
             <w:r>
               <w:rPr>
@@ -834,8 +912,16 @@
               <w:rPr>
                 <w:lang w:val="en-US"/>
               </w:rPr>
-              <w:t>Make a cutscene for race finishing, add in speedometer. Sort out github</w:t>
-            </w:r>
+              <w:t xml:space="preserve">Make a cutscene for race finishing, add in speedometer. Sort out </w:t>
+            </w:r>
+            <w:proofErr w:type="spellStart"/>
+            <w:r>
+              <w:rPr>
+                <w:lang w:val="en-US"/>
+              </w:rPr>
+              <w:t>github</w:t>
+            </w:r>
+            <w:proofErr w:type="spellEnd"/>
             <w:r>
               <w:rPr>
                 <w:lang w:val="en-US"/>
@@ -864,12 +950,14 @@
               </w:rPr>
               <w:t xml:space="preserve">Any issues?: </w:t>
             </w:r>
+            <w:proofErr w:type="spellStart"/>
             <w:r>
               <w:rPr>
                 <w:lang w:val="en-US"/>
               </w:rPr>
               <w:t>Github</w:t>
             </w:r>
+            <w:proofErr w:type="spellEnd"/>
             <w:r>
               <w:rPr>
                 <w:lang w:val="en-US"/>
@@ -921,7 +1009,21 @@
               <w:rPr>
                 <w:lang w:val="en-US"/>
               </w:rPr>
-              <w:t xml:space="preserve"> lists for menu selection when there is a few items, created sketch up for map and difficulty selection UI menu</w:t>
+              <w:t xml:space="preserve"> lists for menu selection when there </w:t>
+            </w:r>
+            <w:proofErr w:type="gramStart"/>
+            <w:r>
+              <w:rPr>
+                <w:lang w:val="en-US"/>
+              </w:rPr>
+              <w:t>is</w:t>
+            </w:r>
+            <w:proofErr w:type="gramEnd"/>
+            <w:r>
+              <w:rPr>
+                <w:lang w:val="en-US"/>
+              </w:rPr>
+              <w:t xml:space="preserve"> a few items, created sketch up for map and difficulty selection UI menu</w:t>
             </w:r>
           </w:p>
           <w:p>
@@ -1026,65 +1128,97 @@
                 <w:bCs/>
                 <w:lang w:val="en-US"/>
               </w:rPr>
-              <w:t>Worked on UI, looked for youtube different ways to work through user stories. Looked at how to pause in game.</w:t>
-            </w:r>
-          </w:p>
-          <w:p>
-            <w:pPr>
-              <w:pStyle w:val="ListParagraph"/>
-              <w:numPr>
-                <w:ilvl w:val="0"/>
-                <w:numId w:val="3"/>
-              </w:numPr>
+              <w:t xml:space="preserve">Worked on UI, looked for </w:t>
+            </w:r>
+            <w:proofErr w:type="spellStart"/>
+            <w:r>
               <w:rPr>
                 <w:b/>
                 <w:bCs/>
                 <w:lang w:val="en-US"/>
               </w:rPr>
-            </w:pPr>
+              <w:t>youtube</w:t>
+            </w:r>
+            <w:proofErr w:type="spellEnd"/>
             <w:r>
               <w:rPr>
                 <w:b/>
                 <w:bCs/>
                 <w:lang w:val="en-US"/>
               </w:rPr>
-              <w:t xml:space="preserve">Things to do before next meeting: </w:t>
-            </w:r>
-            <w:r>
+              <w:t xml:space="preserve"> different ways to work through user stories. Looked at how to pause in game.</w:t>
+            </w:r>
+          </w:p>
+          <w:p>
+            <w:pPr>
+              <w:pStyle w:val="ListParagraph"/>
+              <w:numPr>
+                <w:ilvl w:val="0"/>
+                <w:numId w:val="3"/>
+              </w:numPr>
               <w:rPr>
                 <w:b/>
                 <w:bCs/>
                 <w:lang w:val="en-US"/>
               </w:rPr>
-              <w:t>Start on pause menu (user story)</w:t>
-            </w:r>
-          </w:p>
-          <w:p>
-            <w:pPr>
-              <w:pStyle w:val="ListParagraph"/>
-              <w:numPr>
-                <w:ilvl w:val="0"/>
-                <w:numId w:val="3"/>
-              </w:numPr>
+            </w:pPr>
+            <w:r>
               <w:rPr>
                 <w:b/>
                 <w:bCs/>
                 <w:lang w:val="en-US"/>
               </w:rPr>
-            </w:pPr>
+              <w:t xml:space="preserve">Things to do before next meeting: </w:t>
+            </w:r>
             <w:r>
               <w:rPr>
                 <w:b/>
                 <w:bCs/>
                 <w:lang w:val="en-US"/>
               </w:rPr>
+              <w:t>Start on pause menu (user story)</w:t>
+            </w:r>
+          </w:p>
+          <w:p>
+            <w:pPr>
+              <w:pStyle w:val="ListParagraph"/>
+              <w:numPr>
+                <w:ilvl w:val="0"/>
+                <w:numId w:val="3"/>
+              </w:numPr>
+              <w:rPr>
+                <w:b/>
+                <w:bCs/>
+                <w:lang w:val="en-US"/>
+              </w:rPr>
+            </w:pPr>
+            <w:r>
+              <w:rPr>
+                <w:b/>
+                <w:bCs/>
+                <w:lang w:val="en-US"/>
+              </w:rPr>
               <w:t xml:space="preserve">Any issues?: </w:t>
             </w:r>
             <w:r>
               <w:rPr>
                 <w:lang w:val="en-US"/>
               </w:rPr>
-              <w:t>Nothing other than github.</w:t>
+              <w:t xml:space="preserve">Nothing other than </w:t>
+            </w:r>
+            <w:proofErr w:type="spellStart"/>
+            <w:r>
+              <w:rPr>
+                <w:lang w:val="en-US"/>
+              </w:rPr>
+              <w:t>github</w:t>
+            </w:r>
+            <w:proofErr w:type="spellEnd"/>
+            <w:r>
+              <w:rPr>
+                <w:lang w:val="en-US"/>
+              </w:rPr>
+              <w:t>.</w:t>
             </w:r>
           </w:p>
           <w:p>
@@ -1183,7 +1317,7 @@
       <w:tr>
         <w:tc>
           <w:tcPr>
-            <w:tcW w:w="844" w:type="dxa"/>
+            <w:tcW w:w="808" w:type="dxa"/>
           </w:tcPr>
           <w:p>
             <w:pPr>
@@ -1202,7 +1336,7 @@
         </w:tc>
         <w:tc>
           <w:tcPr>
-            <w:tcW w:w="3681" w:type="dxa"/>
+            <w:tcW w:w="4836" w:type="dxa"/>
           </w:tcPr>
           <w:p>
             <w:pPr>
@@ -1254,7 +1388,7 @@
         </w:tc>
         <w:tc>
           <w:tcPr>
-            <w:tcW w:w="9504" w:type="dxa"/>
+            <w:tcW w:w="8385" w:type="dxa"/>
           </w:tcPr>
           <w:p>
             <w:pPr>
@@ -1611,8 +1745,16 @@
               <w:rPr>
                 <w:lang w:val="en-US"/>
               </w:rPr>
-              <w:t>no issues, still getting familiar with github</w:t>
-            </w:r>
+              <w:t xml:space="preserve">no issues, still getting familiar with </w:t>
+            </w:r>
+            <w:proofErr w:type="spellStart"/>
+            <w:r>
+              <w:rPr>
+                <w:lang w:val="en-US"/>
+              </w:rPr>
+              <w:t>github</w:t>
+            </w:r>
+            <w:proofErr w:type="spellEnd"/>
           </w:p>
           <w:p>
             <w:pPr>
@@ -1702,17 +1844,43 @@
               <w:rPr>
                 <w:lang w:val="en-US"/>
               </w:rPr>
-              <w:t>was having issues with SQlite DB programming and github but okay now</w:t>
-            </w:r>
-            <w:bookmarkStart w:id="0" w:name="_GoBack"/>
-            <w:bookmarkEnd w:id="0"/>
+              <w:t xml:space="preserve">was having issues with </w:t>
+            </w:r>
+            <w:proofErr w:type="spellStart"/>
+            <w:r>
+              <w:rPr>
+                <w:lang w:val="en-US"/>
+              </w:rPr>
+              <w:t>SQlite</w:t>
+            </w:r>
+            <w:proofErr w:type="spellEnd"/>
+            <w:r>
+              <w:rPr>
+                <w:lang w:val="en-US"/>
+              </w:rPr>
+              <w:t xml:space="preserve"> DB programming and </w:t>
+            </w:r>
+            <w:proofErr w:type="spellStart"/>
+            <w:r>
+              <w:rPr>
+                <w:lang w:val="en-US"/>
+              </w:rPr>
+              <w:t>github</w:t>
+            </w:r>
+            <w:proofErr w:type="spellEnd"/>
+            <w:r>
+              <w:rPr>
+                <w:lang w:val="en-US"/>
+              </w:rPr>
+              <w:t xml:space="preserve"> but okay now</w:t>
+            </w:r>
           </w:p>
         </w:tc>
       </w:tr>
       <w:tr>
         <w:tc>
           <w:tcPr>
-            <w:tcW w:w="844" w:type="dxa"/>
+            <w:tcW w:w="808" w:type="dxa"/>
           </w:tcPr>
           <w:p>
             <w:pPr>
@@ -1720,11 +1888,16 @@
                 <w:lang w:val="en-US"/>
               </w:rPr>
             </w:pPr>
+            <w:bookmarkStart w:id="0" w:name="_GoBack" w:colFirst="0" w:colLast="0"/>
+            <w:r>
+              <w:lastRenderedPageBreak/>
+              <w:t>13 May</w:t>
+            </w:r>
           </w:p>
         </w:tc>
         <w:tc>
           <w:tcPr>
-            <w:tcW w:w="3681" w:type="dxa"/>
+            <w:tcW w:w="4836" w:type="dxa"/>
           </w:tcPr>
           <w:p>
             <w:pPr>
@@ -1732,11 +1905,51 @@
                 <w:lang w:val="en-US"/>
               </w:rPr>
             </w:pPr>
+            <w:r>
+              <w:rPr>
+                <w:noProof/>
+              </w:rPr>
+              <w:drawing>
+                <wp:inline distT="0" distB="0" distL="0" distR="0" wp14:anchorId="6E18C3FB" wp14:editId="472365B3">
+                  <wp:extent cx="3048000" cy="2657475"/>
+                  <wp:effectExtent l="0" t="0" r="0" b="9525"/>
+                  <wp:docPr id="5" name="Picture 5"/>
+                  <wp:cNvGraphicFramePr>
+                    <a:graphicFrameLocks xmlns:a="http://schemas.openxmlformats.org/drawingml/2006/main" noChangeAspect="1"/>
+                  </wp:cNvGraphicFramePr>
+                  <a:graphic xmlns:a="http://schemas.openxmlformats.org/drawingml/2006/main">
+                    <a:graphicData uri="http://schemas.openxmlformats.org/drawingml/2006/picture">
+                      <pic:pic xmlns:pic="http://schemas.openxmlformats.org/drawingml/2006/picture">
+                        <pic:nvPicPr>
+                          <pic:cNvPr id="1" name=""/>
+                          <pic:cNvPicPr/>
+                        </pic:nvPicPr>
+                        <pic:blipFill>
+                          <a:blip r:embed="rId8"/>
+                          <a:stretch>
+                            <a:fillRect/>
+                          </a:stretch>
+                        </pic:blipFill>
+                        <pic:spPr>
+                          <a:xfrm>
+                            <a:off x="0" y="0"/>
+                            <a:ext cx="3048000" cy="2657475"/>
+                          </a:xfrm>
+                          <a:prstGeom prst="rect">
+                            <a:avLst/>
+                          </a:prstGeom>
+                        </pic:spPr>
+                      </pic:pic>
+                    </a:graphicData>
+                  </a:graphic>
+                </wp:inline>
+              </w:drawing>
+            </w:r>
           </w:p>
         </w:tc>
         <w:tc>
           <w:tcPr>
-            <w:tcW w:w="9504" w:type="dxa"/>
+            <w:tcW w:w="8385" w:type="dxa"/>
           </w:tcPr>
           <w:p>
             <w:pPr>
@@ -1766,298 +1979,741 @@
               <w:rPr>
                 <w:lang w:val="en-US"/>
               </w:rPr>
+              <w:t>Things done since last meeting: completed the development of user story for mini map display in the race</w:t>
+            </w:r>
+          </w:p>
+          <w:p>
+            <w:pPr>
+              <w:pStyle w:val="ListParagraph"/>
+              <w:numPr>
+                <w:ilvl w:val="0"/>
+                <w:numId w:val="3"/>
+              </w:numPr>
+              <w:rPr>
+                <w:lang w:val="en-US"/>
+              </w:rPr>
+            </w:pPr>
+            <w:r>
+              <w:rPr>
+                <w:lang w:val="en-US"/>
+              </w:rPr>
+              <w:t>Things to do before next meeting: work on next user story implementing volume settings</w:t>
+            </w:r>
+          </w:p>
+          <w:p>
+            <w:pPr>
+              <w:pStyle w:val="ListParagraph"/>
+              <w:numPr>
+                <w:ilvl w:val="0"/>
+                <w:numId w:val="3"/>
+              </w:numPr>
+              <w:rPr>
+                <w:lang w:val="en-US"/>
+              </w:rPr>
+            </w:pPr>
+            <w:r>
+              <w:rPr>
+                <w:lang w:val="en-US"/>
+              </w:rPr>
+              <w:t xml:space="preserve">Any issues?: </w:t>
+            </w:r>
+            <w:proofErr w:type="spellStart"/>
+            <w:r>
+              <w:rPr>
+                <w:lang w:val="en-US"/>
+              </w:rPr>
+              <w:t>github</w:t>
+            </w:r>
+            <w:proofErr w:type="spellEnd"/>
+            <w:r>
+              <w:rPr>
+                <w:lang w:val="en-US"/>
+              </w:rPr>
+              <w:t xml:space="preserve"> merging with own branch from master branch</w:t>
+            </w:r>
+          </w:p>
+          <w:p>
+            <w:pPr>
+              <w:rPr>
+                <w:lang w:val="en-US"/>
+              </w:rPr>
+            </w:pPr>
+            <w:r>
+              <w:rPr>
+                <w:lang w:val="en-US"/>
+              </w:rPr>
+              <w:t>Immanuel:</w:t>
+            </w:r>
+          </w:p>
+          <w:p>
+            <w:pPr>
+              <w:pStyle w:val="ListParagraph"/>
+              <w:numPr>
+                <w:ilvl w:val="0"/>
+                <w:numId w:val="3"/>
+              </w:numPr>
+              <w:rPr>
+                <w:lang w:val="en-US"/>
+              </w:rPr>
+            </w:pPr>
+            <w:r>
+              <w:rPr>
+                <w:lang w:val="en-US"/>
+              </w:rPr>
+              <w:t xml:space="preserve">Things done since last meeting: finished user story for implementing a </w:t>
+            </w:r>
+            <w:proofErr w:type="gramStart"/>
+            <w:r>
+              <w:rPr>
+                <w:lang w:val="en-US"/>
+              </w:rPr>
+              <w:t>heads up</w:t>
+            </w:r>
+            <w:proofErr w:type="gramEnd"/>
+            <w:r>
+              <w:rPr>
+                <w:lang w:val="en-US"/>
+              </w:rPr>
+              <w:t xml:space="preserve"> display for race scenes </w:t>
+            </w:r>
+          </w:p>
+          <w:p>
+            <w:pPr>
+              <w:pStyle w:val="ListParagraph"/>
+              <w:numPr>
+                <w:ilvl w:val="0"/>
+                <w:numId w:val="3"/>
+              </w:numPr>
+              <w:rPr>
+                <w:lang w:val="en-US"/>
+              </w:rPr>
+            </w:pPr>
+            <w:r>
+              <w:rPr>
+                <w:lang w:val="en-US"/>
+              </w:rPr>
+              <w:t xml:space="preserve">Things to do before next meeting: starting next user story </w:t>
+            </w:r>
+          </w:p>
+          <w:p>
+            <w:pPr>
+              <w:pStyle w:val="ListParagraph"/>
+              <w:numPr>
+                <w:ilvl w:val="0"/>
+                <w:numId w:val="3"/>
+              </w:numPr>
+              <w:rPr>
+                <w:lang w:val="en-US"/>
+              </w:rPr>
+            </w:pPr>
+            <w:r>
+              <w:rPr>
+                <w:lang w:val="en-US"/>
+              </w:rPr>
+              <w:t>Any issues?: same as Bernie</w:t>
+            </w:r>
+          </w:p>
+          <w:p>
+            <w:pPr>
+              <w:rPr>
+                <w:lang w:val="en-US"/>
+              </w:rPr>
+            </w:pPr>
+            <w:r>
+              <w:rPr>
+                <w:lang w:val="en-US"/>
+              </w:rPr>
+              <w:t>Henry:</w:t>
+            </w:r>
+          </w:p>
+          <w:p>
+            <w:pPr>
+              <w:pStyle w:val="ListParagraph"/>
+              <w:numPr>
+                <w:ilvl w:val="0"/>
+                <w:numId w:val="3"/>
+              </w:numPr>
+              <w:rPr>
+                <w:lang w:val="en-US"/>
+              </w:rPr>
+            </w:pPr>
+            <w:r>
+              <w:rPr>
+                <w:lang w:val="en-US"/>
+              </w:rPr>
+              <w:t>Things done since last meeting: 2 user stories complete – both related to user interface and scripts to control certain aspects of it</w:t>
+            </w:r>
+          </w:p>
+          <w:p>
+            <w:pPr>
+              <w:pStyle w:val="ListParagraph"/>
+              <w:numPr>
+                <w:ilvl w:val="0"/>
+                <w:numId w:val="3"/>
+              </w:numPr>
+              <w:rPr>
+                <w:lang w:val="en-US"/>
+              </w:rPr>
+            </w:pPr>
+            <w:r>
+              <w:rPr>
+                <w:lang w:val="en-US"/>
+              </w:rPr>
+              <w:t>Things to do before next meeting: working on last user story – car upgrades</w:t>
+            </w:r>
+          </w:p>
+          <w:p>
+            <w:pPr>
+              <w:pStyle w:val="ListParagraph"/>
+              <w:numPr>
+                <w:ilvl w:val="0"/>
+                <w:numId w:val="3"/>
+              </w:numPr>
+              <w:rPr>
+                <w:lang w:val="en-US"/>
+              </w:rPr>
+            </w:pPr>
+            <w:r>
+              <w:rPr>
+                <w:lang w:val="en-US"/>
+              </w:rPr>
+              <w:t>Any issues?: no issues right now</w:t>
+            </w:r>
+          </w:p>
+          <w:p>
+            <w:pPr>
+              <w:rPr>
+                <w:lang w:val="en-US"/>
+              </w:rPr>
+            </w:pPr>
+            <w:r>
+              <w:rPr>
+                <w:lang w:val="en-US"/>
+              </w:rPr>
+              <w:t>Tyrell:</w:t>
+            </w:r>
+          </w:p>
+          <w:p>
+            <w:pPr>
+              <w:pStyle w:val="ListParagraph"/>
+              <w:numPr>
+                <w:ilvl w:val="0"/>
+                <w:numId w:val="3"/>
+              </w:numPr>
+              <w:rPr>
+                <w:lang w:val="en-US"/>
+              </w:rPr>
+            </w:pPr>
+            <w:r>
+              <w:rPr>
+                <w:lang w:val="en-US"/>
+              </w:rPr>
+              <w:t>Things done since last meeting: just about to finish user story – pausing and quitting game</w:t>
+            </w:r>
+          </w:p>
+          <w:p>
+            <w:pPr>
+              <w:pStyle w:val="ListParagraph"/>
+              <w:numPr>
+                <w:ilvl w:val="0"/>
+                <w:numId w:val="3"/>
+              </w:numPr>
+              <w:rPr>
+                <w:lang w:val="en-US"/>
+              </w:rPr>
+            </w:pPr>
+            <w:r>
+              <w:rPr>
+                <w:lang w:val="en-US"/>
+              </w:rPr>
+              <w:t>Things to do before next meeting: try to finish these off</w:t>
+            </w:r>
+          </w:p>
+          <w:p>
+            <w:pPr>
+              <w:pStyle w:val="ListParagraph"/>
+              <w:numPr>
+                <w:ilvl w:val="0"/>
+                <w:numId w:val="3"/>
+              </w:numPr>
+              <w:rPr>
+                <w:lang w:val="en-US"/>
+              </w:rPr>
+            </w:pPr>
+            <w:r>
+              <w:rPr>
+                <w:lang w:val="en-US"/>
+              </w:rPr>
+              <w:t>Any issues?: merge issues like same as everyone</w:t>
+            </w:r>
+          </w:p>
+          <w:p>
+            <w:pPr>
+              <w:rPr>
+                <w:lang w:val="en-US"/>
+              </w:rPr>
+            </w:pPr>
+            <w:r>
+              <w:rPr>
+                <w:lang w:val="en-US"/>
+              </w:rPr>
+              <w:t xml:space="preserve">Maya: </w:t>
+            </w:r>
+          </w:p>
+          <w:p>
+            <w:pPr>
+              <w:pStyle w:val="ListParagraph"/>
+              <w:numPr>
+                <w:ilvl w:val="0"/>
+                <w:numId w:val="3"/>
+              </w:numPr>
+              <w:rPr>
+                <w:lang w:val="en-US"/>
+              </w:rPr>
+            </w:pPr>
+            <w:r>
+              <w:rPr>
+                <w:lang w:val="en-US"/>
+              </w:rPr>
+              <w:t>Things done since last meeting: haven’t been able to do much sorry due to assignments but have done some script modifications to work with others changes</w:t>
+            </w:r>
+          </w:p>
+          <w:p>
+            <w:pPr>
+              <w:pStyle w:val="ListParagraph"/>
+              <w:numPr>
+                <w:ilvl w:val="0"/>
+                <w:numId w:val="3"/>
+              </w:numPr>
+              <w:rPr>
+                <w:lang w:val="en-US"/>
+              </w:rPr>
+            </w:pPr>
+            <w:r>
+              <w:rPr>
+                <w:lang w:val="en-US"/>
+              </w:rPr>
+              <w:t>Things to do before next meeting: finish off user profile user story</w:t>
+            </w:r>
+          </w:p>
+          <w:p>
+            <w:pPr>
+              <w:rPr>
+                <w:lang w:val="en-US"/>
+              </w:rPr>
+            </w:pPr>
+            <w:r>
+              <w:rPr>
+                <w:lang w:val="en-US"/>
+              </w:rPr>
+              <w:t>Any issues?:</w:t>
+            </w:r>
+            <w:r>
+              <w:rPr>
+                <w:lang w:val="en-US"/>
+              </w:rPr>
+              <w:t xml:space="preserve"> not right now</w:t>
+            </w:r>
+          </w:p>
+        </w:tc>
+      </w:tr>
+      <w:bookmarkEnd w:id="0"/>
+      <w:tr>
+        <w:tc>
+          <w:tcPr>
+            <w:tcW w:w="808" w:type="dxa"/>
+          </w:tcPr>
+          <w:p>
+            <w:pPr>
+              <w:rPr>
+                <w:lang w:val="en-US"/>
+              </w:rPr>
+            </w:pPr>
+            <w:r>
+              <w:rPr>
+                <w:lang w:val="en-US"/>
+              </w:rPr>
+              <w:lastRenderedPageBreak/>
+              <w:t>15 May</w:t>
+            </w:r>
+          </w:p>
+        </w:tc>
+        <w:tc>
+          <w:tcPr>
+            <w:tcW w:w="4836" w:type="dxa"/>
+          </w:tcPr>
+          <w:p>
+            <w:pPr>
+              <w:rPr>
+                <w:lang w:val="en-US"/>
+              </w:rPr>
+            </w:pPr>
+            <w:r>
+              <w:rPr>
+                <w:noProof/>
+              </w:rPr>
+              <w:drawing>
+                <wp:inline distT="0" distB="0" distL="0" distR="0" wp14:anchorId="7F469FD7" wp14:editId="536EF8FC">
+                  <wp:extent cx="2924175" cy="2428875"/>
+                  <wp:effectExtent l="0" t="0" r="9525" b="9525"/>
+                  <wp:docPr id="4" name="Picture 4"/>
+                  <wp:cNvGraphicFramePr>
+                    <a:graphicFrameLocks xmlns:a="http://schemas.openxmlformats.org/drawingml/2006/main" noChangeAspect="1"/>
+                  </wp:cNvGraphicFramePr>
+                  <a:graphic xmlns:a="http://schemas.openxmlformats.org/drawingml/2006/main">
+                    <a:graphicData uri="http://schemas.openxmlformats.org/drawingml/2006/picture">
+                      <pic:pic xmlns:pic="http://schemas.openxmlformats.org/drawingml/2006/picture">
+                        <pic:nvPicPr>
+                          <pic:cNvPr id="1" name=""/>
+                          <pic:cNvPicPr/>
+                        </pic:nvPicPr>
+                        <pic:blipFill>
+                          <a:blip r:embed="rId9"/>
+                          <a:stretch>
+                            <a:fillRect/>
+                          </a:stretch>
+                        </pic:blipFill>
+                        <pic:spPr>
+                          <a:xfrm>
+                            <a:off x="0" y="0"/>
+                            <a:ext cx="2924175" cy="2428875"/>
+                          </a:xfrm>
+                          <a:prstGeom prst="rect">
+                            <a:avLst/>
+                          </a:prstGeom>
+                        </pic:spPr>
+                      </pic:pic>
+                    </a:graphicData>
+                  </a:graphic>
+                </wp:inline>
+              </w:drawing>
+            </w:r>
+          </w:p>
+          <w:p>
+            <w:pPr>
+              <w:rPr>
+                <w:lang w:val="en-US"/>
+              </w:rPr>
+            </w:pPr>
+            <w:r>
+              <w:rPr>
+                <w:lang w:val="en-US"/>
+              </w:rPr>
+              <w:t>Members missing: Henry (explained in advance that he cannot attend)</w:t>
+            </w:r>
+          </w:p>
+        </w:tc>
+        <w:tc>
+          <w:tcPr>
+            <w:tcW w:w="8385" w:type="dxa"/>
+          </w:tcPr>
+          <w:p>
+            <w:pPr>
+              <w:rPr>
+                <w:lang w:val="en-US"/>
+              </w:rPr>
+            </w:pPr>
+            <w:r>
+              <w:rPr>
+                <w:lang w:val="en-US"/>
+              </w:rPr>
+              <w:t>Bernadette:</w:t>
+            </w:r>
+          </w:p>
+          <w:p>
+            <w:pPr>
+              <w:pStyle w:val="ListParagraph"/>
+              <w:numPr>
+                <w:ilvl w:val="0"/>
+                <w:numId w:val="3"/>
+              </w:numPr>
+              <w:rPr>
+                <w:lang w:val="en-US"/>
+              </w:rPr>
+            </w:pPr>
+            <w:r>
+              <w:rPr>
+                <w:lang w:val="en-US"/>
+              </w:rPr>
+              <w:t xml:space="preserve">Things done since last meeting: haven’t done much due to other assignments but has </w:t>
+            </w:r>
+            <w:proofErr w:type="spellStart"/>
+            <w:r>
+              <w:rPr>
+                <w:lang w:val="en-US"/>
+              </w:rPr>
+              <w:t>began</w:t>
+            </w:r>
+            <w:proofErr w:type="spellEnd"/>
+            <w:r>
+              <w:rPr>
+                <w:lang w:val="en-US"/>
+              </w:rPr>
+              <w:t xml:space="preserve"> to set up the things needed for the next user story</w:t>
+            </w:r>
+          </w:p>
+          <w:p>
+            <w:pPr>
+              <w:pStyle w:val="ListParagraph"/>
+              <w:numPr>
+                <w:ilvl w:val="0"/>
+                <w:numId w:val="3"/>
+              </w:numPr>
+              <w:rPr>
+                <w:lang w:val="en-US"/>
+              </w:rPr>
+            </w:pPr>
+            <w:r>
+              <w:rPr>
+                <w:lang w:val="en-US"/>
+              </w:rPr>
+              <w:t>Things to do before next meeting: finish the last user story assigned, finish testing for user stories assigned for testing</w:t>
+            </w:r>
+          </w:p>
+          <w:p>
+            <w:pPr>
+              <w:pStyle w:val="ListParagraph"/>
+              <w:numPr>
+                <w:ilvl w:val="0"/>
+                <w:numId w:val="3"/>
+              </w:numPr>
+              <w:rPr>
+                <w:lang w:val="en-US"/>
+              </w:rPr>
+            </w:pPr>
+            <w:r>
+              <w:rPr>
+                <w:lang w:val="en-US"/>
+              </w:rPr>
+              <w:t>Any issues?: N/A</w:t>
+            </w:r>
+          </w:p>
+          <w:p>
+            <w:pPr>
+              <w:rPr>
+                <w:lang w:val="en-US"/>
+              </w:rPr>
+            </w:pPr>
+            <w:r>
+              <w:rPr>
+                <w:lang w:val="en-US"/>
+              </w:rPr>
+              <w:t>Immanuel:</w:t>
+            </w:r>
+          </w:p>
+          <w:p>
+            <w:pPr>
+              <w:pStyle w:val="ListParagraph"/>
+              <w:numPr>
+                <w:ilvl w:val="0"/>
+                <w:numId w:val="3"/>
+              </w:numPr>
+              <w:rPr>
+                <w:lang w:val="en-US"/>
+              </w:rPr>
+            </w:pPr>
+            <w:r>
+              <w:rPr>
+                <w:lang w:val="en-US"/>
+              </w:rPr>
+              <w:t>Things done since last meeting: merged the completed HUD user story, started to plan the extra user story for multiple user stories</w:t>
+            </w:r>
+          </w:p>
+          <w:p>
+            <w:pPr>
+              <w:pStyle w:val="ListParagraph"/>
+              <w:numPr>
+                <w:ilvl w:val="0"/>
+                <w:numId w:val="3"/>
+              </w:numPr>
+              <w:rPr>
+                <w:lang w:val="en-US"/>
+              </w:rPr>
+            </w:pPr>
+            <w:r>
+              <w:rPr>
+                <w:lang w:val="en-US"/>
+              </w:rPr>
+              <w:t xml:space="preserve">Things to do before next meeting: testing things in testing column (profile creation), finished user stories so going to create a new one to further improve user profile creation </w:t>
+            </w:r>
+          </w:p>
+          <w:p>
+            <w:pPr>
+              <w:pStyle w:val="ListParagraph"/>
+              <w:numPr>
+                <w:ilvl w:val="0"/>
+                <w:numId w:val="3"/>
+              </w:numPr>
+              <w:rPr>
+                <w:lang w:val="en-US"/>
+              </w:rPr>
+            </w:pPr>
+            <w:r>
+              <w:rPr>
+                <w:lang w:val="en-US"/>
+              </w:rPr>
+              <w:t xml:space="preserve">Any issues?: been struggling with version control, no issues </w:t>
+            </w:r>
+            <w:proofErr w:type="gramStart"/>
+            <w:r>
+              <w:rPr>
+                <w:lang w:val="en-US"/>
+              </w:rPr>
+              <w:t>at the moment</w:t>
+            </w:r>
+            <w:proofErr w:type="gramEnd"/>
+          </w:p>
+          <w:p>
+            <w:pPr>
+              <w:rPr>
+                <w:lang w:val="en-US"/>
+              </w:rPr>
+            </w:pPr>
+            <w:r>
+              <w:rPr>
+                <w:lang w:val="en-US"/>
+              </w:rPr>
+              <w:t>Tyrell:</w:t>
+            </w:r>
+          </w:p>
+          <w:p>
+            <w:pPr>
+              <w:pStyle w:val="ListParagraph"/>
+              <w:numPr>
+                <w:ilvl w:val="0"/>
+                <w:numId w:val="3"/>
+              </w:numPr>
+              <w:rPr>
+                <w:lang w:val="en-US"/>
+              </w:rPr>
+            </w:pPr>
+            <w:r>
+              <w:rPr>
+                <w:lang w:val="en-US"/>
+              </w:rPr>
+              <w:t xml:space="preserve">Things done since last meeting: from last meeting, haven’t been able to do much because of assignments </w:t>
+            </w:r>
+          </w:p>
+          <w:p>
+            <w:pPr>
+              <w:pStyle w:val="ListParagraph"/>
+              <w:numPr>
+                <w:ilvl w:val="0"/>
+                <w:numId w:val="3"/>
+              </w:numPr>
+              <w:rPr>
+                <w:lang w:val="en-US"/>
+              </w:rPr>
+            </w:pPr>
+            <w:r>
+              <w:rPr>
+                <w:lang w:val="en-US"/>
+              </w:rPr>
+              <w:t>Things to do before next meeting: completing user stories move into testing</w:t>
+            </w:r>
+          </w:p>
+          <w:p>
+            <w:pPr>
+              <w:pStyle w:val="ListParagraph"/>
+              <w:numPr>
+                <w:ilvl w:val="0"/>
+                <w:numId w:val="3"/>
+              </w:numPr>
+              <w:rPr>
+                <w:lang w:val="en-US"/>
+              </w:rPr>
+            </w:pPr>
+            <w:r>
+              <w:rPr>
+                <w:lang w:val="en-US"/>
+              </w:rPr>
+              <w:t xml:space="preserve">Any issues?: unity and </w:t>
+            </w:r>
+            <w:proofErr w:type="spellStart"/>
+            <w:r>
+              <w:rPr>
+                <w:lang w:val="en-US"/>
+              </w:rPr>
+              <w:t>github</w:t>
+            </w:r>
+            <w:proofErr w:type="spellEnd"/>
+            <w:r>
+              <w:rPr>
+                <w:lang w:val="en-US"/>
+              </w:rPr>
+              <w:t xml:space="preserve"> version control, conflicting files that cannot be automatically merged. Will update the team if help is needed</w:t>
+            </w:r>
+          </w:p>
+          <w:p>
+            <w:pPr>
+              <w:rPr>
+                <w:lang w:val="en-US"/>
+              </w:rPr>
+            </w:pPr>
+            <w:r>
+              <w:rPr>
+                <w:lang w:val="en-US"/>
+              </w:rPr>
+              <w:t xml:space="preserve">Maya: </w:t>
+            </w:r>
+          </w:p>
+          <w:p>
+            <w:pPr>
+              <w:pStyle w:val="ListParagraph"/>
+              <w:numPr>
+                <w:ilvl w:val="0"/>
+                <w:numId w:val="3"/>
+              </w:numPr>
+              <w:rPr>
+                <w:lang w:val="en-US"/>
+              </w:rPr>
+            </w:pPr>
+            <w:r>
+              <w:rPr>
+                <w:lang w:val="en-US"/>
+              </w:rPr>
               <w:t xml:space="preserve">Things done since last meeting: </w:t>
             </w:r>
-          </w:p>
-          <w:p>
-            <w:pPr>
-              <w:pStyle w:val="ListParagraph"/>
-              <w:numPr>
-                <w:ilvl w:val="0"/>
-                <w:numId w:val="3"/>
-              </w:numPr>
-              <w:rPr>
-                <w:lang w:val="en-US"/>
-              </w:rPr>
-            </w:pPr>
-            <w:r>
-              <w:rPr>
-                <w:lang w:val="en-US"/>
-              </w:rPr>
-              <w:t xml:space="preserve">Things to do before next meeting: </w:t>
-            </w:r>
-          </w:p>
-          <w:p>
-            <w:pPr>
-              <w:pStyle w:val="ListParagraph"/>
-              <w:numPr>
-                <w:ilvl w:val="0"/>
-                <w:numId w:val="3"/>
-              </w:numPr>
-              <w:rPr>
-                <w:lang w:val="en-US"/>
-              </w:rPr>
-            </w:pPr>
-            <w:r>
-              <w:rPr>
-                <w:lang w:val="en-US"/>
-              </w:rPr>
-              <w:t xml:space="preserve">Any issues?: </w:t>
-            </w:r>
-          </w:p>
-          <w:p>
-            <w:pPr>
-              <w:rPr>
-                <w:lang w:val="en-US"/>
-              </w:rPr>
-            </w:pPr>
-            <w:r>
-              <w:rPr>
-                <w:lang w:val="en-US"/>
-              </w:rPr>
-              <w:t>Immanuel:</w:t>
-            </w:r>
-          </w:p>
-          <w:p>
-            <w:pPr>
-              <w:pStyle w:val="ListParagraph"/>
-              <w:numPr>
-                <w:ilvl w:val="0"/>
-                <w:numId w:val="3"/>
-              </w:numPr>
-              <w:rPr>
-                <w:lang w:val="en-US"/>
-              </w:rPr>
-            </w:pPr>
-            <w:r>
-              <w:rPr>
-                <w:lang w:val="en-US"/>
-              </w:rPr>
-              <w:t xml:space="preserve">Things done since last meeting: </w:t>
-            </w:r>
-          </w:p>
-          <w:p>
-            <w:pPr>
-              <w:pStyle w:val="ListParagraph"/>
-              <w:numPr>
-                <w:ilvl w:val="0"/>
-                <w:numId w:val="3"/>
-              </w:numPr>
-              <w:rPr>
-                <w:lang w:val="en-US"/>
-              </w:rPr>
-            </w:pPr>
-            <w:r>
-              <w:rPr>
-                <w:lang w:val="en-US"/>
-              </w:rPr>
-              <w:t xml:space="preserve">Things to do before next meeting: </w:t>
-            </w:r>
-          </w:p>
-          <w:p>
-            <w:pPr>
-              <w:pStyle w:val="ListParagraph"/>
-              <w:numPr>
-                <w:ilvl w:val="0"/>
-                <w:numId w:val="3"/>
-              </w:numPr>
-              <w:rPr>
-                <w:lang w:val="en-US"/>
-              </w:rPr>
-            </w:pPr>
-            <w:r>
-              <w:rPr>
-                <w:lang w:val="en-US"/>
-              </w:rPr>
-              <w:t xml:space="preserve">Any issues?: </w:t>
-            </w:r>
-          </w:p>
-          <w:p>
-            <w:pPr>
-              <w:rPr>
-                <w:lang w:val="en-US"/>
-              </w:rPr>
-            </w:pPr>
-            <w:r>
-              <w:rPr>
-                <w:lang w:val="en-US"/>
-              </w:rPr>
-              <w:lastRenderedPageBreak/>
-              <w:t>Henry:</w:t>
-            </w:r>
-          </w:p>
-          <w:p>
-            <w:pPr>
-              <w:pStyle w:val="ListParagraph"/>
-              <w:numPr>
-                <w:ilvl w:val="0"/>
-                <w:numId w:val="3"/>
-              </w:numPr>
-              <w:rPr>
-                <w:lang w:val="en-US"/>
-              </w:rPr>
-            </w:pPr>
-            <w:r>
-              <w:rPr>
-                <w:lang w:val="en-US"/>
-              </w:rPr>
-              <w:t xml:space="preserve">Things done since last meeting: </w:t>
-            </w:r>
-          </w:p>
-          <w:p>
-            <w:pPr>
-              <w:pStyle w:val="ListParagraph"/>
-              <w:numPr>
-                <w:ilvl w:val="0"/>
-                <w:numId w:val="3"/>
-              </w:numPr>
-              <w:rPr>
-                <w:lang w:val="en-US"/>
-              </w:rPr>
-            </w:pPr>
-            <w:r>
-              <w:rPr>
-                <w:lang w:val="en-US"/>
-              </w:rPr>
-              <w:t xml:space="preserve">Things to do before next meeting: </w:t>
-            </w:r>
-          </w:p>
-          <w:p>
-            <w:pPr>
-              <w:pStyle w:val="ListParagraph"/>
-              <w:numPr>
-                <w:ilvl w:val="0"/>
-                <w:numId w:val="3"/>
-              </w:numPr>
-              <w:rPr>
-                <w:lang w:val="en-US"/>
-              </w:rPr>
-            </w:pPr>
-            <w:r>
-              <w:rPr>
-                <w:lang w:val="en-US"/>
-              </w:rPr>
-              <w:t xml:space="preserve">Any issues?: </w:t>
-            </w:r>
-          </w:p>
-          <w:p>
-            <w:pPr>
-              <w:rPr>
-                <w:lang w:val="en-US"/>
-              </w:rPr>
-            </w:pPr>
-            <w:r>
-              <w:rPr>
-                <w:lang w:val="en-US"/>
-              </w:rPr>
-              <w:t>Tyrell:</w:t>
-            </w:r>
-          </w:p>
-          <w:p>
-            <w:pPr>
-              <w:pStyle w:val="ListParagraph"/>
-              <w:numPr>
-                <w:ilvl w:val="0"/>
-                <w:numId w:val="3"/>
-              </w:numPr>
-              <w:rPr>
-                <w:lang w:val="en-US"/>
-              </w:rPr>
-            </w:pPr>
-            <w:r>
-              <w:rPr>
-                <w:lang w:val="en-US"/>
-              </w:rPr>
-              <w:t xml:space="preserve">Things done since last meeting: </w:t>
-            </w:r>
-          </w:p>
-          <w:p>
-            <w:pPr>
-              <w:pStyle w:val="ListParagraph"/>
-              <w:numPr>
-                <w:ilvl w:val="0"/>
-                <w:numId w:val="3"/>
-              </w:numPr>
-              <w:rPr>
-                <w:lang w:val="en-US"/>
-              </w:rPr>
-            </w:pPr>
-            <w:r>
-              <w:rPr>
-                <w:lang w:val="en-US"/>
-              </w:rPr>
-              <w:t xml:space="preserve">Things to do before next meeting: </w:t>
-            </w:r>
-          </w:p>
-          <w:p>
-            <w:pPr>
-              <w:pStyle w:val="ListParagraph"/>
-              <w:numPr>
-                <w:ilvl w:val="0"/>
-                <w:numId w:val="3"/>
-              </w:numPr>
-              <w:rPr>
-                <w:lang w:val="en-US"/>
-              </w:rPr>
-            </w:pPr>
-            <w:r>
-              <w:rPr>
-                <w:lang w:val="en-US"/>
-              </w:rPr>
-              <w:t xml:space="preserve">Any issues?: </w:t>
-            </w:r>
-          </w:p>
-          <w:p>
-            <w:pPr>
-              <w:rPr>
-                <w:lang w:val="en-US"/>
-              </w:rPr>
-            </w:pPr>
-            <w:r>
-              <w:rPr>
-                <w:lang w:val="en-US"/>
-              </w:rPr>
-              <w:t xml:space="preserve">Maya: </w:t>
-            </w:r>
-          </w:p>
-          <w:p>
-            <w:pPr>
-              <w:pStyle w:val="ListParagraph"/>
-              <w:numPr>
-                <w:ilvl w:val="0"/>
-                <w:numId w:val="3"/>
-              </w:numPr>
-              <w:rPr>
-                <w:lang w:val="en-US"/>
-              </w:rPr>
-            </w:pPr>
-            <w:r>
-              <w:rPr>
-                <w:lang w:val="en-US"/>
-              </w:rPr>
-              <w:t xml:space="preserve">Things done since last meeting: </w:t>
-            </w:r>
-          </w:p>
-          <w:p>
-            <w:pPr>
-              <w:pStyle w:val="ListParagraph"/>
-              <w:numPr>
-                <w:ilvl w:val="0"/>
-                <w:numId w:val="3"/>
-              </w:numPr>
-              <w:rPr>
-                <w:lang w:val="en-US"/>
-              </w:rPr>
-            </w:pPr>
-            <w:r>
-              <w:rPr>
-                <w:lang w:val="en-US"/>
-              </w:rPr>
-              <w:t xml:space="preserve">Things to do before next meeting: </w:t>
-            </w:r>
-          </w:p>
-          <w:p>
-            <w:pPr>
+            <w:proofErr w:type="spellStart"/>
+            <w:r>
+              <w:rPr>
+                <w:lang w:val="en-US"/>
+              </w:rPr>
+              <w:t>Havent</w:t>
+            </w:r>
+            <w:proofErr w:type="spellEnd"/>
+            <w:r>
+              <w:rPr>
+                <w:lang w:val="en-US"/>
+              </w:rPr>
+              <w:t xml:space="preserve"> been able to do much since Wednesday due to some other assignments that are due very soon. But finished testing for user story assigned for testing</w:t>
+            </w:r>
+          </w:p>
+          <w:p>
+            <w:pPr>
+              <w:pStyle w:val="ListParagraph"/>
+              <w:numPr>
+                <w:ilvl w:val="0"/>
+                <w:numId w:val="3"/>
+              </w:numPr>
+              <w:rPr>
+                <w:lang w:val="en-US"/>
+              </w:rPr>
+            </w:pPr>
+            <w:r>
+              <w:rPr>
+                <w:lang w:val="en-US"/>
+              </w:rPr>
+              <w:t>Things to do before next meeting: complete the currency user story</w:t>
+            </w:r>
+          </w:p>
+          <w:p>
+            <w:pPr>
+              <w:pStyle w:val="ListParagraph"/>
+              <w:numPr>
+                <w:ilvl w:val="0"/>
+                <w:numId w:val="3"/>
+              </w:numPr>
               <w:rPr>
                 <w:lang w:val="en-US"/>
               </w:rPr>
@@ -2067,6 +2723,12 @@
                 <w:lang w:val="en-US"/>
               </w:rPr>
               <w:t>Any issues?:</w:t>
+            </w:r>
+            <w:r>
+              <w:rPr>
+                <w:lang w:val="en-US"/>
+              </w:rPr>
+              <w:t xml:space="preserve"> no</w:t>
             </w:r>
           </w:p>
         </w:tc>
@@ -2074,7 +2736,7 @@
       <w:tr>
         <w:tc>
           <w:tcPr>
-            <w:tcW w:w="844" w:type="dxa"/>
+            <w:tcW w:w="808" w:type="dxa"/>
           </w:tcPr>
           <w:p>
             <w:pPr>
@@ -2086,7 +2748,7 @@
         </w:tc>
         <w:tc>
           <w:tcPr>
-            <w:tcW w:w="3681" w:type="dxa"/>
+            <w:tcW w:w="4836" w:type="dxa"/>
           </w:tcPr>
           <w:p>
             <w:pPr>
@@ -2098,7 +2760,7 @@
         </w:tc>
         <w:tc>
           <w:tcPr>
-            <w:tcW w:w="9504" w:type="dxa"/>
+            <w:tcW w:w="8385" w:type="dxa"/>
           </w:tcPr>
           <w:p>
             <w:pPr>
@@ -2231,367 +2893,7 @@
               <w:rPr>
                 <w:lang w:val="en-US"/>
               </w:rPr>
-              <w:t xml:space="preserve">Any issues?: </w:t>
-            </w:r>
-          </w:p>
-          <w:p>
-            <w:pPr>
-              <w:rPr>
-                <w:lang w:val="en-US"/>
-              </w:rPr>
-            </w:pPr>
-            <w:r>
-              <w:rPr>
-                <w:lang w:val="en-US"/>
-              </w:rPr>
-              <w:t>Henry:</w:t>
-            </w:r>
-          </w:p>
-          <w:p>
-            <w:pPr>
-              <w:pStyle w:val="ListParagraph"/>
-              <w:numPr>
-                <w:ilvl w:val="0"/>
-                <w:numId w:val="3"/>
-              </w:numPr>
-              <w:rPr>
-                <w:lang w:val="en-US"/>
-              </w:rPr>
-            </w:pPr>
-            <w:r>
-              <w:rPr>
-                <w:lang w:val="en-US"/>
-              </w:rPr>
-              <w:t xml:space="preserve">Things done since last meeting: </w:t>
-            </w:r>
-          </w:p>
-          <w:p>
-            <w:pPr>
-              <w:pStyle w:val="ListParagraph"/>
-              <w:numPr>
-                <w:ilvl w:val="0"/>
-                <w:numId w:val="3"/>
-              </w:numPr>
-              <w:rPr>
-                <w:lang w:val="en-US"/>
-              </w:rPr>
-            </w:pPr>
-            <w:r>
-              <w:rPr>
-                <w:lang w:val="en-US"/>
-              </w:rPr>
-              <w:t xml:space="preserve">Things to do before next meeting: </w:t>
-            </w:r>
-          </w:p>
-          <w:p>
-            <w:pPr>
-              <w:pStyle w:val="ListParagraph"/>
-              <w:numPr>
-                <w:ilvl w:val="0"/>
-                <w:numId w:val="3"/>
-              </w:numPr>
-              <w:rPr>
-                <w:lang w:val="en-US"/>
-              </w:rPr>
-            </w:pPr>
-            <w:r>
-              <w:rPr>
-                <w:lang w:val="en-US"/>
-              </w:rPr>
-              <w:t xml:space="preserve">Any issues?: </w:t>
-            </w:r>
-          </w:p>
-          <w:p>
-            <w:pPr>
-              <w:rPr>
-                <w:lang w:val="en-US"/>
-              </w:rPr>
-            </w:pPr>
-            <w:r>
-              <w:rPr>
-                <w:lang w:val="en-US"/>
-              </w:rPr>
-              <w:t>Tyrell:</w:t>
-            </w:r>
-          </w:p>
-          <w:p>
-            <w:pPr>
-              <w:pStyle w:val="ListParagraph"/>
-              <w:numPr>
-                <w:ilvl w:val="0"/>
-                <w:numId w:val="3"/>
-              </w:numPr>
-              <w:rPr>
-                <w:lang w:val="en-US"/>
-              </w:rPr>
-            </w:pPr>
-            <w:r>
-              <w:rPr>
-                <w:lang w:val="en-US"/>
-              </w:rPr>
-              <w:t xml:space="preserve">Things done since last meeting: </w:t>
-            </w:r>
-          </w:p>
-          <w:p>
-            <w:pPr>
-              <w:pStyle w:val="ListParagraph"/>
-              <w:numPr>
-                <w:ilvl w:val="0"/>
-                <w:numId w:val="3"/>
-              </w:numPr>
-              <w:rPr>
-                <w:lang w:val="en-US"/>
-              </w:rPr>
-            </w:pPr>
-            <w:r>
-              <w:rPr>
-                <w:lang w:val="en-US"/>
-              </w:rPr>
-              <w:t xml:space="preserve">Things to do before next meeting: </w:t>
-            </w:r>
-          </w:p>
-          <w:p>
-            <w:pPr>
-              <w:pStyle w:val="ListParagraph"/>
-              <w:numPr>
-                <w:ilvl w:val="0"/>
-                <w:numId w:val="3"/>
-              </w:numPr>
-              <w:rPr>
-                <w:lang w:val="en-US"/>
-              </w:rPr>
-            </w:pPr>
-            <w:r>
-              <w:rPr>
-                <w:lang w:val="en-US"/>
-              </w:rPr>
-              <w:t xml:space="preserve">Any issues?: </w:t>
-            </w:r>
-          </w:p>
-          <w:p>
-            <w:pPr>
-              <w:rPr>
-                <w:lang w:val="en-US"/>
-              </w:rPr>
-            </w:pPr>
-            <w:r>
-              <w:rPr>
-                <w:lang w:val="en-US"/>
-              </w:rPr>
-              <w:t xml:space="preserve">Maya: </w:t>
-            </w:r>
-          </w:p>
-          <w:p>
-            <w:pPr>
-              <w:pStyle w:val="ListParagraph"/>
-              <w:numPr>
-                <w:ilvl w:val="0"/>
-                <w:numId w:val="3"/>
-              </w:numPr>
-              <w:rPr>
-                <w:lang w:val="en-US"/>
-              </w:rPr>
-            </w:pPr>
-            <w:r>
-              <w:rPr>
-                <w:lang w:val="en-US"/>
-              </w:rPr>
-              <w:t xml:space="preserve">Things done since last meeting: </w:t>
-            </w:r>
-          </w:p>
-          <w:p>
-            <w:pPr>
-              <w:pStyle w:val="ListParagraph"/>
-              <w:numPr>
-                <w:ilvl w:val="0"/>
-                <w:numId w:val="3"/>
-              </w:numPr>
-              <w:rPr>
-                <w:lang w:val="en-US"/>
-              </w:rPr>
-            </w:pPr>
-            <w:r>
-              <w:rPr>
-                <w:lang w:val="en-US"/>
-              </w:rPr>
-              <w:t xml:space="preserve">Things to do before next meeting: </w:t>
-            </w:r>
-          </w:p>
-          <w:p>
-            <w:pPr>
-              <w:rPr>
-                <w:lang w:val="en-US"/>
-              </w:rPr>
-            </w:pPr>
-            <w:r>
-              <w:rPr>
-                <w:lang w:val="en-US"/>
-              </w:rPr>
-              <w:t>Any issues?:</w:t>
-            </w:r>
-          </w:p>
-        </w:tc>
-      </w:tr>
-      <w:tr>
-        <w:tc>
-          <w:tcPr>
-            <w:tcW w:w="844" w:type="dxa"/>
-          </w:tcPr>
-          <w:p>
-            <w:pPr>
-              <w:rPr>
-                <w:lang w:val="en-US"/>
-              </w:rPr>
-            </w:pPr>
-          </w:p>
-        </w:tc>
-        <w:tc>
-          <w:tcPr>
-            <w:tcW w:w="3681" w:type="dxa"/>
-          </w:tcPr>
-          <w:p>
-            <w:pPr>
-              <w:rPr>
-                <w:lang w:val="en-US"/>
-              </w:rPr>
-            </w:pPr>
-          </w:p>
-        </w:tc>
-        <w:tc>
-          <w:tcPr>
-            <w:tcW w:w="9504" w:type="dxa"/>
-          </w:tcPr>
-          <w:p>
-            <w:pPr>
-              <w:rPr>
-                <w:lang w:val="en-US"/>
-              </w:rPr>
-            </w:pPr>
-            <w:r>
-              <w:rPr>
-                <w:lang w:val="en-US"/>
-              </w:rPr>
-              <w:t>Bernadette:</w:t>
-            </w:r>
-          </w:p>
-          <w:p>
-            <w:pPr>
-              <w:pStyle w:val="ListParagraph"/>
-              <w:numPr>
-                <w:ilvl w:val="0"/>
-                <w:numId w:val="3"/>
-              </w:numPr>
-              <w:rPr>
-                <w:lang w:val="en-US"/>
-              </w:rPr>
-            </w:pPr>
-            <w:r>
-              <w:rPr>
-                <w:lang w:val="en-US"/>
-              </w:rPr>
-              <w:t xml:space="preserve">Things done since last meeting: </w:t>
-            </w:r>
-          </w:p>
-          <w:p>
-            <w:pPr>
-              <w:pStyle w:val="ListParagraph"/>
-              <w:numPr>
-                <w:ilvl w:val="0"/>
-                <w:numId w:val="3"/>
-              </w:numPr>
-              <w:rPr>
-                <w:lang w:val="en-US"/>
-              </w:rPr>
-            </w:pPr>
-            <w:r>
-              <w:rPr>
-                <w:lang w:val="en-US"/>
-              </w:rPr>
-              <w:t xml:space="preserve">Things to do before next meeting: </w:t>
-            </w:r>
-          </w:p>
-          <w:p>
-            <w:pPr>
-              <w:pStyle w:val="ListParagraph"/>
-              <w:numPr>
-                <w:ilvl w:val="0"/>
-                <w:numId w:val="3"/>
-              </w:numPr>
-              <w:rPr>
-                <w:lang w:val="en-US"/>
-              </w:rPr>
-            </w:pPr>
-            <w:r>
-              <w:rPr>
-                <w:lang w:val="en-US"/>
-              </w:rPr>
-              <w:t xml:space="preserve">Any issues?: </w:t>
-            </w:r>
-          </w:p>
-          <w:p>
-            <w:pPr>
-              <w:rPr>
-                <w:lang w:val="en-US"/>
-              </w:rPr>
-            </w:pPr>
-            <w:r>
-              <w:rPr>
-                <w:lang w:val="en-US"/>
-              </w:rPr>
-              <w:t>Immanuel:</w:t>
-            </w:r>
-          </w:p>
-          <w:p>
-            <w:pPr>
-              <w:pStyle w:val="ListParagraph"/>
-              <w:numPr>
-                <w:ilvl w:val="0"/>
-                <w:numId w:val="3"/>
-              </w:numPr>
-              <w:rPr>
-                <w:lang w:val="en-US"/>
-              </w:rPr>
-            </w:pPr>
-            <w:r>
-              <w:rPr>
-                <w:lang w:val="en-US"/>
-              </w:rPr>
-              <w:t xml:space="preserve">Things done since last meeting: </w:t>
-            </w:r>
-          </w:p>
-          <w:p>
-            <w:pPr>
-              <w:pStyle w:val="ListParagraph"/>
-              <w:numPr>
-                <w:ilvl w:val="0"/>
-                <w:numId w:val="3"/>
-              </w:numPr>
-              <w:rPr>
-                <w:lang w:val="en-US"/>
-              </w:rPr>
-            </w:pPr>
-            <w:r>
-              <w:rPr>
-                <w:lang w:val="en-US"/>
-              </w:rPr>
-              <w:t xml:space="preserve">Things to do before next meeting: </w:t>
-            </w:r>
-          </w:p>
-          <w:p>
-            <w:pPr>
-              <w:pStyle w:val="ListParagraph"/>
-              <w:numPr>
-                <w:ilvl w:val="0"/>
-                <w:numId w:val="3"/>
-              </w:numPr>
-              <w:rPr>
-                <w:lang w:val="en-US"/>
-              </w:rPr>
-            </w:pPr>
-            <w:r>
-              <w:rPr>
-                <w:lang w:val="en-US"/>
-              </w:rPr>
+              <w:lastRenderedPageBreak/>
               <w:t xml:space="preserve">Any issues?: </w:t>
             </w:r>
           </w:p>
@@ -3042,7 +3344,7 @@
   <w:abstractNum w:abstractNumId="2" w15:restartNumberingAfterBreak="0">
     <w:nsid w:val="495805D6"/>
     <w:multiLevelType w:val="hybridMultilevel"/>
-    <w:tmpl w:val="5184B8C8"/>
+    <w:tmpl w:val="49A6F4A6"/>
     <w:lvl w:ilvl="0" w:tplc="14090001">
       <w:start w:val="1"/>
       <w:numFmt w:val="bullet"/>

</xml_diff>

<commit_message>
18th May Daily Stand-up meeting minutes
Meeting minutes for the 18th of May
</commit_message>
<xml_diff>
--- a/Documentation - Sprint 1/Daily Standup Meeting Minutes - Rush Racing.docx
+++ b/Documentation - Sprint 1/Daily Standup Meeting Minutes - Rush Racing.docx
@@ -350,19 +350,11 @@
                 <w:lang w:val="en-US"/>
               </w:rPr>
             </w:pPr>
-            <w:proofErr w:type="spellStart"/>
-            <w:r>
-              <w:rPr>
-                <w:lang w:val="en-US"/>
-              </w:rPr>
-              <w:t>Organised</w:t>
-            </w:r>
-            <w:proofErr w:type="spellEnd"/>
-            <w:r>
-              <w:rPr>
-                <w:lang w:val="en-US"/>
-              </w:rPr>
-              <w:t xml:space="preserve"> daily stand up meeting times</w:t>
+            <w:r>
+              <w:rPr>
+                <w:lang w:val="en-US"/>
+              </w:rPr>
+              <w:t>Organised daily stand up meeting times</w:t>
             </w:r>
           </w:p>
           <w:p>
@@ -507,16 +499,8 @@
               <w:rPr>
                 <w:lang w:val="en-US"/>
               </w:rPr>
-              <w:t xml:space="preserve">Immanuel: imported assets, dressing up the track scene, minor hiccups related to </w:t>
-            </w:r>
-            <w:proofErr w:type="spellStart"/>
-            <w:r>
-              <w:rPr>
-                <w:lang w:val="en-US"/>
-              </w:rPr>
-              <w:t>github</w:t>
-            </w:r>
-            <w:proofErr w:type="spellEnd"/>
+              <w:t>Immanuel: imported assets, dressing up the track scene, minor hiccups related to github</w:t>
+            </w:r>
           </w:p>
           <w:p>
             <w:pPr>
@@ -541,62 +525,20 @@
               <w:rPr>
                 <w:lang w:val="en-US"/>
               </w:rPr>
-              <w:t xml:space="preserve">Tyrell: making </w:t>
-            </w:r>
-            <w:proofErr w:type="spellStart"/>
-            <w:r>
-              <w:rPr>
-                <w:lang w:val="en-US"/>
-              </w:rPr>
-              <w:t>ui</w:t>
-            </w:r>
-            <w:proofErr w:type="spellEnd"/>
-            <w:r>
-              <w:rPr>
-                <w:lang w:val="en-US"/>
-              </w:rPr>
-              <w:t xml:space="preserve"> and menus, today finishing up on </w:t>
-            </w:r>
-            <w:proofErr w:type="spellStart"/>
-            <w:r>
-              <w:rPr>
-                <w:lang w:val="en-US"/>
-              </w:rPr>
-              <w:t>ui</w:t>
-            </w:r>
-            <w:proofErr w:type="spellEnd"/>
-            <w:r>
-              <w:rPr>
-                <w:lang w:val="en-US"/>
-              </w:rPr>
-              <w:t xml:space="preserve"> and menus</w:t>
-            </w:r>
-          </w:p>
-          <w:p>
-            <w:pPr>
-              <w:rPr>
-                <w:lang w:val="en-US"/>
-              </w:rPr>
-            </w:pPr>
-            <w:r>
-              <w:rPr>
-                <w:lang w:val="en-US"/>
-              </w:rPr>
-              <w:t xml:space="preserve">Maya: imported car controller scripts, will be improving these scripts. Issues: some </w:t>
-            </w:r>
-            <w:proofErr w:type="spellStart"/>
-            <w:r>
-              <w:rPr>
-                <w:lang w:val="en-US"/>
-              </w:rPr>
-              <w:t>github</w:t>
-            </w:r>
-            <w:proofErr w:type="spellEnd"/>
-            <w:r>
-              <w:rPr>
-                <w:lang w:val="en-US"/>
-              </w:rPr>
-              <w:t xml:space="preserve"> issues</w:t>
+              <w:t>Tyrell: making ui and menus, today finishing up on ui and menus</w:t>
+            </w:r>
+          </w:p>
+          <w:p>
+            <w:pPr>
+              <w:rPr>
+                <w:lang w:val="en-US"/>
+              </w:rPr>
+            </w:pPr>
+            <w:r>
+              <w:rPr>
+                <w:lang w:val="en-US"/>
+              </w:rPr>
+              <w:t>Maya: imported car controller scripts, will be improving these scripts. Issues: some github issues</w:t>
             </w:r>
           </w:p>
         </w:tc>
@@ -864,21 +806,7 @@
               <w:rPr>
                 <w:lang w:val="en-US"/>
               </w:rPr>
-              <w:t>working on HUD (</w:t>
-            </w:r>
-            <w:proofErr w:type="spellStart"/>
-            <w:r>
-              <w:rPr>
-                <w:lang w:val="en-US"/>
-              </w:rPr>
-              <w:t>trello</w:t>
-            </w:r>
-            <w:proofErr w:type="spellEnd"/>
-            <w:r>
-              <w:rPr>
-                <w:lang w:val="en-US"/>
-              </w:rPr>
-              <w:t xml:space="preserve"> user story), lap timer lap counter, saving best time into HUD, everything working as it should. Cutscene when race finished</w:t>
+              <w:t>working on HUD (trello user story), lap timer lap counter, saving best time into HUD, everything working as it should. Cutscene when race finished</w:t>
             </w:r>
             <w:r>
               <w:rPr>
@@ -912,16 +840,8 @@
               <w:rPr>
                 <w:lang w:val="en-US"/>
               </w:rPr>
-              <w:t xml:space="preserve">Make a cutscene for race finishing, add in speedometer. Sort out </w:t>
-            </w:r>
-            <w:proofErr w:type="spellStart"/>
-            <w:r>
-              <w:rPr>
-                <w:lang w:val="en-US"/>
-              </w:rPr>
-              <w:t>github</w:t>
-            </w:r>
-            <w:proofErr w:type="spellEnd"/>
+              <w:t>Make a cutscene for race finishing, add in speedometer. Sort out github</w:t>
+            </w:r>
             <w:r>
               <w:rPr>
                 <w:lang w:val="en-US"/>
@@ -950,14 +870,12 @@
               </w:rPr>
               <w:t xml:space="preserve">Any issues?: </w:t>
             </w:r>
-            <w:proofErr w:type="spellStart"/>
             <w:r>
               <w:rPr>
                 <w:lang w:val="en-US"/>
               </w:rPr>
               <w:t>Github</w:t>
             </w:r>
-            <w:proofErr w:type="spellEnd"/>
             <w:r>
               <w:rPr>
                 <w:lang w:val="en-US"/>
@@ -1009,21 +927,7 @@
               <w:rPr>
                 <w:lang w:val="en-US"/>
               </w:rPr>
-              <w:t xml:space="preserve"> lists for menu selection when there </w:t>
-            </w:r>
-            <w:proofErr w:type="gramStart"/>
-            <w:r>
-              <w:rPr>
-                <w:lang w:val="en-US"/>
-              </w:rPr>
-              <w:t>is</w:t>
-            </w:r>
-            <w:proofErr w:type="gramEnd"/>
-            <w:r>
-              <w:rPr>
-                <w:lang w:val="en-US"/>
-              </w:rPr>
-              <w:t xml:space="preserve"> a few items, created sketch up for map and difficulty selection UI menu</w:t>
+              <w:t xml:space="preserve"> lists for menu selection when there is a few items, created sketch up for map and difficulty selection UI menu</w:t>
             </w:r>
           </w:p>
           <w:p>
@@ -1128,97 +1032,65 @@
                 <w:bCs/>
                 <w:lang w:val="en-US"/>
               </w:rPr>
-              <w:t xml:space="preserve">Worked on UI, looked for </w:t>
-            </w:r>
-            <w:proofErr w:type="spellStart"/>
-            <w:r>
+              <w:t>Worked on UI, looked for youtube different ways to work through user stories. Looked at how to pause in game.</w:t>
+            </w:r>
+          </w:p>
+          <w:p>
+            <w:pPr>
+              <w:pStyle w:val="ListParagraph"/>
+              <w:numPr>
+                <w:ilvl w:val="0"/>
+                <w:numId w:val="3"/>
+              </w:numPr>
               <w:rPr>
                 <w:b/>
                 <w:bCs/>
                 <w:lang w:val="en-US"/>
               </w:rPr>
-              <w:t>youtube</w:t>
-            </w:r>
-            <w:proofErr w:type="spellEnd"/>
+            </w:pPr>
             <w:r>
               <w:rPr>
                 <w:b/>
                 <w:bCs/>
                 <w:lang w:val="en-US"/>
               </w:rPr>
-              <w:t xml:space="preserve"> different ways to work through user stories. Looked at how to pause in game.</w:t>
-            </w:r>
-          </w:p>
-          <w:p>
-            <w:pPr>
-              <w:pStyle w:val="ListParagraph"/>
-              <w:numPr>
-                <w:ilvl w:val="0"/>
-                <w:numId w:val="3"/>
-              </w:numPr>
+              <w:t xml:space="preserve">Things to do before next meeting: </w:t>
+            </w:r>
+            <w:r>
               <w:rPr>
                 <w:b/>
                 <w:bCs/>
                 <w:lang w:val="en-US"/>
               </w:rPr>
-            </w:pPr>
-            <w:r>
+              <w:t>Start on pause menu (user story)</w:t>
+            </w:r>
+          </w:p>
+          <w:p>
+            <w:pPr>
+              <w:pStyle w:val="ListParagraph"/>
+              <w:numPr>
+                <w:ilvl w:val="0"/>
+                <w:numId w:val="3"/>
+              </w:numPr>
               <w:rPr>
                 <w:b/>
                 <w:bCs/>
                 <w:lang w:val="en-US"/>
               </w:rPr>
-              <w:t xml:space="preserve">Things to do before next meeting: </w:t>
-            </w:r>
+            </w:pPr>
             <w:r>
               <w:rPr>
                 <w:b/>
                 <w:bCs/>
                 <w:lang w:val="en-US"/>
               </w:rPr>
-              <w:t>Start on pause menu (user story)</w:t>
-            </w:r>
-          </w:p>
-          <w:p>
-            <w:pPr>
-              <w:pStyle w:val="ListParagraph"/>
-              <w:numPr>
-                <w:ilvl w:val="0"/>
-                <w:numId w:val="3"/>
-              </w:numPr>
-              <w:rPr>
-                <w:b/>
-                <w:bCs/>
-                <w:lang w:val="en-US"/>
-              </w:rPr>
-            </w:pPr>
-            <w:r>
-              <w:rPr>
-                <w:b/>
-                <w:bCs/>
-                <w:lang w:val="en-US"/>
-              </w:rPr>
               <w:t xml:space="preserve">Any issues?: </w:t>
             </w:r>
             <w:r>
               <w:rPr>
                 <w:lang w:val="en-US"/>
               </w:rPr>
-              <w:t xml:space="preserve">Nothing other than </w:t>
-            </w:r>
-            <w:proofErr w:type="spellStart"/>
-            <w:r>
-              <w:rPr>
-                <w:lang w:val="en-US"/>
-              </w:rPr>
-              <w:t>github</w:t>
-            </w:r>
-            <w:proofErr w:type="spellEnd"/>
-            <w:r>
-              <w:rPr>
-                <w:lang w:val="en-US"/>
-              </w:rPr>
-              <w:t>.</w:t>
+              <w:t>Nothing other than github.</w:t>
             </w:r>
           </w:p>
           <w:p>
@@ -1745,16 +1617,8 @@
               <w:rPr>
                 <w:lang w:val="en-US"/>
               </w:rPr>
-              <w:t xml:space="preserve">no issues, still getting familiar with </w:t>
-            </w:r>
-            <w:proofErr w:type="spellStart"/>
-            <w:r>
-              <w:rPr>
-                <w:lang w:val="en-US"/>
-              </w:rPr>
-              <w:t>github</w:t>
-            </w:r>
-            <w:proofErr w:type="spellEnd"/>
+              <w:t>no issues, still getting familiar with github</w:t>
+            </w:r>
           </w:p>
           <w:p>
             <w:pPr>
@@ -1844,35 +1708,7 @@
               <w:rPr>
                 <w:lang w:val="en-US"/>
               </w:rPr>
-              <w:t xml:space="preserve">was having issues with </w:t>
-            </w:r>
-            <w:proofErr w:type="spellStart"/>
-            <w:r>
-              <w:rPr>
-                <w:lang w:val="en-US"/>
-              </w:rPr>
-              <w:t>SQlite</w:t>
-            </w:r>
-            <w:proofErr w:type="spellEnd"/>
-            <w:r>
-              <w:rPr>
-                <w:lang w:val="en-US"/>
-              </w:rPr>
-              <w:t xml:space="preserve"> DB programming and </w:t>
-            </w:r>
-            <w:proofErr w:type="spellStart"/>
-            <w:r>
-              <w:rPr>
-                <w:lang w:val="en-US"/>
-              </w:rPr>
-              <w:t>github</w:t>
-            </w:r>
-            <w:proofErr w:type="spellEnd"/>
-            <w:r>
-              <w:rPr>
-                <w:lang w:val="en-US"/>
-              </w:rPr>
-              <w:t xml:space="preserve"> but okay now</w:t>
+              <w:t>was having issues with SQlite DB programming and github but okay now</w:t>
             </w:r>
           </w:p>
         </w:tc>
@@ -1888,7 +1724,6 @@
                 <w:lang w:val="en-US"/>
               </w:rPr>
             </w:pPr>
-            <w:bookmarkStart w:id="0" w:name="_GoBack" w:colFirst="0" w:colLast="0"/>
             <w:r>
               <w:lastRenderedPageBreak/>
               <w:t>13 May</w:t>
@@ -2015,21 +1850,7 @@
               <w:rPr>
                 <w:lang w:val="en-US"/>
               </w:rPr>
-              <w:t xml:space="preserve">Any issues?: </w:t>
-            </w:r>
-            <w:proofErr w:type="spellStart"/>
-            <w:r>
-              <w:rPr>
-                <w:lang w:val="en-US"/>
-              </w:rPr>
-              <w:t>github</w:t>
-            </w:r>
-            <w:proofErr w:type="spellEnd"/>
-            <w:r>
-              <w:rPr>
-                <w:lang w:val="en-US"/>
-              </w:rPr>
-              <w:t xml:space="preserve"> merging with own branch from master branch</w:t>
+              <w:t>Any issues?: github merging with own branch from master branch</w:t>
             </w:r>
           </w:p>
           <w:p>
@@ -2060,21 +1881,7 @@
               <w:rPr>
                 <w:lang w:val="en-US"/>
               </w:rPr>
-              <w:t xml:space="preserve">Things done since last meeting: finished user story for implementing a </w:t>
-            </w:r>
-            <w:proofErr w:type="gramStart"/>
-            <w:r>
-              <w:rPr>
-                <w:lang w:val="en-US"/>
-              </w:rPr>
-              <w:t>heads up</w:t>
-            </w:r>
-            <w:proofErr w:type="gramEnd"/>
-            <w:r>
-              <w:rPr>
-                <w:lang w:val="en-US"/>
-              </w:rPr>
-              <w:t xml:space="preserve"> display for race scenes </w:t>
+              <w:t xml:space="preserve">Things done since last meeting: finished user story for implementing a heads up display for race scenes </w:t>
             </w:r>
           </w:p>
           <w:p>
@@ -2298,26 +2105,24 @@
           </w:p>
           <w:p>
             <w:pPr>
-              <w:rPr>
-                <w:lang w:val="en-US"/>
-              </w:rPr>
-            </w:pPr>
-            <w:r>
-              <w:rPr>
-                <w:lang w:val="en-US"/>
-              </w:rPr>
-              <w:t>Any issues?:</w:t>
-            </w:r>
-            <w:r>
-              <w:rPr>
-                <w:lang w:val="en-US"/>
-              </w:rPr>
-              <w:t xml:space="preserve"> not right now</w:t>
+              <w:pStyle w:val="ListParagraph"/>
+              <w:numPr>
+                <w:ilvl w:val="0"/>
+                <w:numId w:val="3"/>
+              </w:numPr>
+              <w:rPr>
+                <w:lang w:val="en-US"/>
+              </w:rPr>
+            </w:pPr>
+            <w:r>
+              <w:rPr>
+                <w:lang w:val="en-US"/>
+              </w:rPr>
+              <w:t>Any issues?: not right now</w:t>
             </w:r>
           </w:p>
         </w:tc>
       </w:tr>
-      <w:bookmarkEnd w:id="0"/>
       <w:tr>
         <w:tc>
           <w:tcPr>
@@ -2435,21 +2240,7 @@
               <w:rPr>
                 <w:lang w:val="en-US"/>
               </w:rPr>
-              <w:t xml:space="preserve">Things done since last meeting: haven’t done much due to other assignments but has </w:t>
-            </w:r>
-            <w:proofErr w:type="spellStart"/>
-            <w:r>
-              <w:rPr>
-                <w:lang w:val="en-US"/>
-              </w:rPr>
-              <w:t>began</w:t>
-            </w:r>
-            <w:proofErr w:type="spellEnd"/>
-            <w:r>
-              <w:rPr>
-                <w:lang w:val="en-US"/>
-              </w:rPr>
-              <w:t xml:space="preserve"> to set up the things needed for the next user story</w:t>
+              <w:t>Things done since last meeting: haven’t done much due to other assignments but has began to set up the things needed for the next user story</w:t>
             </w:r>
           </w:p>
           <w:p>
@@ -2552,16 +2343,8 @@
               <w:rPr>
                 <w:lang w:val="en-US"/>
               </w:rPr>
-              <w:t xml:space="preserve">Any issues?: been struggling with version control, no issues </w:t>
-            </w:r>
-            <w:proofErr w:type="gramStart"/>
-            <w:r>
-              <w:rPr>
-                <w:lang w:val="en-US"/>
-              </w:rPr>
-              <w:t>at the moment</w:t>
-            </w:r>
-            <w:proofErr w:type="gramEnd"/>
+              <w:t>Any issues?: been struggling with version control, no issues at the moment</w:t>
+            </w:r>
           </w:p>
           <w:p>
             <w:pPr>
@@ -2627,21 +2410,7 @@
               <w:rPr>
                 <w:lang w:val="en-US"/>
               </w:rPr>
-              <w:t xml:space="preserve">Any issues?: unity and </w:t>
-            </w:r>
-            <w:proofErr w:type="spellStart"/>
-            <w:r>
-              <w:rPr>
-                <w:lang w:val="en-US"/>
-              </w:rPr>
-              <w:t>github</w:t>
-            </w:r>
-            <w:proofErr w:type="spellEnd"/>
-            <w:r>
-              <w:rPr>
-                <w:lang w:val="en-US"/>
-              </w:rPr>
-              <w:t xml:space="preserve"> version control, conflicting files that cannot be automatically merged. Will update the team if help is needed</w:t>
+              <w:t>Any issues?: unity and github version control, conflicting files that cannot be automatically merged. Will update the team if help is needed</w:t>
             </w:r>
           </w:p>
           <w:p>
@@ -2672,21 +2441,7 @@
               <w:rPr>
                 <w:lang w:val="en-US"/>
               </w:rPr>
-              <w:t xml:space="preserve">Things done since last meeting: </w:t>
-            </w:r>
-            <w:proofErr w:type="spellStart"/>
-            <w:r>
-              <w:rPr>
-                <w:lang w:val="en-US"/>
-              </w:rPr>
-              <w:t>Havent</w:t>
-            </w:r>
-            <w:proofErr w:type="spellEnd"/>
-            <w:r>
-              <w:rPr>
-                <w:lang w:val="en-US"/>
-              </w:rPr>
-              <w:t xml:space="preserve"> been able to do much since Wednesday due to some other assignments that are due very soon. But finished testing for user story assigned for testing</w:t>
+              <w:t>Things done since last meeting: Havent been able to do much since Wednesday due to some other assignments that are due very soon. But finished testing for user story assigned for testing</w:t>
             </w:r>
           </w:p>
           <w:p>
@@ -2744,6 +2499,26 @@
                 <w:lang w:val="en-US"/>
               </w:rPr>
             </w:pPr>
+            <w:r>
+              <w:rPr>
+                <w:lang w:val="en-US"/>
+              </w:rPr>
+              <w:lastRenderedPageBreak/>
+              <w:t>18</w:t>
+            </w:r>
+            <w:r>
+              <w:rPr>
+                <w:vertAlign w:val="superscript"/>
+                <w:lang w:val="en-US"/>
+              </w:rPr>
+              <w:t>th</w:t>
+            </w:r>
+            <w:r>
+              <w:rPr>
+                <w:lang w:val="en-US"/>
+              </w:rPr>
+              <w:t xml:space="preserve"> May</w:t>
+            </w:r>
           </w:p>
         </w:tc>
         <w:tc>
@@ -2756,6 +2531,59 @@
                 <w:lang w:val="en-US"/>
               </w:rPr>
             </w:pPr>
+            <w:r>
+              <w:rPr>
+                <w:noProof/>
+              </w:rPr>
+              <w:drawing>
+                <wp:inline distT="0" distB="0" distL="0" distR="0" wp14:anchorId="4919EAAE" wp14:editId="024CF2CD">
+                  <wp:extent cx="2447925" cy="2009775"/>
+                  <wp:effectExtent l="0" t="0" r="9525" b="9525"/>
+                  <wp:docPr id="6" name="Picture 6"/>
+                  <wp:cNvGraphicFramePr>
+                    <a:graphicFrameLocks xmlns:a="http://schemas.openxmlformats.org/drawingml/2006/main" noChangeAspect="1"/>
+                  </wp:cNvGraphicFramePr>
+                  <a:graphic xmlns:a="http://schemas.openxmlformats.org/drawingml/2006/main">
+                    <a:graphicData uri="http://schemas.openxmlformats.org/drawingml/2006/picture">
+                      <pic:pic xmlns:pic="http://schemas.openxmlformats.org/drawingml/2006/picture">
+                        <pic:nvPicPr>
+                          <pic:cNvPr id="1" name=""/>
+                          <pic:cNvPicPr/>
+                        </pic:nvPicPr>
+                        <pic:blipFill>
+                          <a:blip r:embed="rId10"/>
+                          <a:stretch>
+                            <a:fillRect/>
+                          </a:stretch>
+                        </pic:blipFill>
+                        <pic:spPr>
+                          <a:xfrm>
+                            <a:off x="0" y="0"/>
+                            <a:ext cx="2447925" cy="2009775"/>
+                          </a:xfrm>
+                          <a:prstGeom prst="rect">
+                            <a:avLst/>
+                          </a:prstGeom>
+                        </pic:spPr>
+                      </pic:pic>
+                    </a:graphicData>
+                  </a:graphic>
+                </wp:inline>
+              </w:drawing>
+            </w:r>
+          </w:p>
+          <w:p>
+            <w:pPr>
+              <w:rPr>
+                <w:lang w:val="en-US"/>
+              </w:rPr>
+            </w:pPr>
+            <w:r>
+              <w:rPr>
+                <w:lang w:val="en-US"/>
+              </w:rPr>
+              <w:t>Members missing: Tyrell (explained in advance that he cannot attend)</w:t>
+            </w:r>
           </w:p>
         </w:tc>
         <w:tc>
@@ -2792,6 +2620,12 @@
               </w:rPr>
               <w:t xml:space="preserve">Things done since last meeting: </w:t>
             </w:r>
+            <w:r>
+              <w:rPr>
+                <w:lang w:val="en-US"/>
+              </w:rPr>
+              <w:t>testing user storys, unit testing, all user stories are complete, acceptance testing complete</w:t>
+            </w:r>
           </w:p>
           <w:p>
             <w:pPr>
@@ -2810,6 +2644,12 @@
               </w:rPr>
               <w:t xml:space="preserve">Things to do before next meeting: </w:t>
             </w:r>
+            <w:r>
+              <w:rPr>
+                <w:lang w:val="en-US"/>
+              </w:rPr>
+              <w:t>Get unit testing done and TDD document</w:t>
+            </w:r>
           </w:p>
           <w:p>
             <w:pPr>
@@ -2828,6 +2668,18 @@
               </w:rPr>
               <w:t xml:space="preserve">Any issues?: </w:t>
             </w:r>
+            <w:r>
+              <w:rPr>
+                <w:lang w:val="en-US"/>
+              </w:rPr>
+              <w:t>U</w:t>
+            </w:r>
+            <w:r>
+              <w:rPr>
+                <w:lang w:val="en-US"/>
+              </w:rPr>
+              <w:t>nit testing not working</w:t>
+            </w:r>
           </w:p>
           <w:p>
             <w:pPr>
@@ -2859,6 +2711,12 @@
               </w:rPr>
               <w:t xml:space="preserve">Things done since last meeting: </w:t>
             </w:r>
+            <w:r>
+              <w:rPr>
+                <w:lang w:val="en-US"/>
+              </w:rPr>
+              <w:t>looking at menus and mapping them so that everything flows well and buttons work as needed. Access the profile creation by going to profile list</w:t>
+            </w:r>
           </w:p>
           <w:p>
             <w:pPr>
@@ -2877,25 +2735,54 @@
               </w:rPr>
               <w:t xml:space="preserve">Things to do before next meeting: </w:t>
             </w:r>
-          </w:p>
-          <w:p>
-            <w:pPr>
-              <w:pStyle w:val="ListParagraph"/>
-              <w:numPr>
-                <w:ilvl w:val="0"/>
-                <w:numId w:val="3"/>
-              </w:numPr>
-              <w:rPr>
-                <w:lang w:val="en-US"/>
-              </w:rPr>
-            </w:pPr>
-            <w:r>
-              <w:rPr>
-                <w:lang w:val="en-US"/>
-              </w:rPr>
-              <w:lastRenderedPageBreak/>
+            <w:r>
+              <w:rPr>
+                <w:lang w:val="en-US"/>
+              </w:rPr>
+              <w:t>profile list</w:t>
+            </w:r>
+            <w:r>
+              <w:rPr>
+                <w:lang w:val="en-US"/>
+              </w:rPr>
+              <w:t xml:space="preserve"> task</w:t>
+            </w:r>
+            <w:r>
+              <w:rPr>
+                <w:lang w:val="en-US"/>
+              </w:rPr>
+              <w:t xml:space="preserve">, testing </w:t>
+            </w:r>
+            <w:r>
+              <w:rPr>
+                <w:lang w:val="en-US"/>
+              </w:rPr>
+              <w:t>developed used stories</w:t>
+            </w:r>
+          </w:p>
+          <w:p>
+            <w:pPr>
+              <w:pStyle w:val="ListParagraph"/>
+              <w:numPr>
+                <w:ilvl w:val="0"/>
+                <w:numId w:val="3"/>
+              </w:numPr>
+              <w:rPr>
+                <w:lang w:val="en-US"/>
+              </w:rPr>
+            </w:pPr>
+            <w:r>
+              <w:rPr>
+                <w:lang w:val="en-US"/>
+              </w:rPr>
               <w:t xml:space="preserve">Any issues?: </w:t>
             </w:r>
+            <w:r>
+              <w:rPr>
+                <w:lang w:val="en-US"/>
+              </w:rPr>
+              <w:t xml:space="preserve">input from DB </w:t>
+            </w:r>
           </w:p>
           <w:p>
             <w:pPr>
@@ -2927,6 +2814,30 @@
               </w:rPr>
               <w:t xml:space="preserve">Things done since last meeting: </w:t>
             </w:r>
+            <w:r>
+              <w:rPr>
+                <w:lang w:val="en-US"/>
+              </w:rPr>
+              <w:t>half way through user story</w:t>
+            </w:r>
+            <w:r>
+              <w:rPr>
+                <w:lang w:val="en-US"/>
+              </w:rPr>
+              <w:t xml:space="preserve"> which is </w:t>
+            </w:r>
+            <w:r>
+              <w:rPr>
+                <w:lang w:val="en-US"/>
+              </w:rPr>
+              <w:t xml:space="preserve">making a scene for garage </w:t>
+            </w:r>
+            <w:r>
+              <w:rPr>
+                <w:lang w:val="en-US"/>
+              </w:rPr>
+              <w:t>and implementing the garage UI</w:t>
+            </w:r>
           </w:p>
           <w:p>
             <w:pPr>
@@ -2945,6 +2856,18 @@
               </w:rPr>
               <w:t xml:space="preserve">Things to do before next meeting: </w:t>
             </w:r>
+            <w:r>
+              <w:rPr>
+                <w:lang w:val="en-US"/>
+              </w:rPr>
+              <w:t xml:space="preserve">start </w:t>
+            </w:r>
+            <w:r>
+              <w:rPr>
+                <w:lang w:val="en-US"/>
+              </w:rPr>
+              <w:t>testing jobs for developed user stories, begin TDD</w:t>
+            </w:r>
           </w:p>
           <w:p>
             <w:pPr>
@@ -2963,18 +2886,30 @@
               </w:rPr>
               <w:t xml:space="preserve">Any issues?: </w:t>
             </w:r>
-          </w:p>
-          <w:p>
-            <w:pPr>
-              <w:rPr>
-                <w:lang w:val="en-US"/>
-              </w:rPr>
-            </w:pPr>
-            <w:r>
-              <w:rPr>
-                <w:lang w:val="en-US"/>
-              </w:rPr>
-              <w:t>Tyrell:</w:t>
+            <w:r>
+              <w:rPr>
+                <w:lang w:val="en-US"/>
+              </w:rPr>
+              <w:t xml:space="preserve">The UI for garage doesn’t stay aligned with </w:t>
+            </w:r>
+            <w:r>
+              <w:rPr>
+                <w:lang w:val="en-US"/>
+              </w:rPr>
+              <w:t>each component but this is not a major issue for this sprint as it is still functional</w:t>
+            </w:r>
+          </w:p>
+          <w:p>
+            <w:pPr>
+              <w:rPr>
+                <w:lang w:val="en-US"/>
+              </w:rPr>
+            </w:pPr>
+            <w:r>
+              <w:rPr>
+                <w:lang w:val="en-US"/>
+              </w:rPr>
+              <w:t xml:space="preserve">Maya: </w:t>
             </w:r>
           </w:p>
           <w:p>
@@ -2994,6 +2929,12 @@
               </w:rPr>
               <w:t xml:space="preserve">Things done since last meeting: </w:t>
             </w:r>
+            <w:r>
+              <w:rPr>
+                <w:lang w:val="en-US"/>
+              </w:rPr>
+              <w:t>Started to do TDD on currency user story, implementing an end of race scene</w:t>
+            </w:r>
           </w:p>
           <w:p>
             <w:pPr>
@@ -3012,76 +2953,20 @@
               </w:rPr>
               <w:t xml:space="preserve">Things to do before next meeting: </w:t>
             </w:r>
-          </w:p>
-          <w:p>
-            <w:pPr>
-              <w:pStyle w:val="ListParagraph"/>
-              <w:numPr>
-                <w:ilvl w:val="0"/>
-                <w:numId w:val="3"/>
-              </w:numPr>
-              <w:rPr>
-                <w:lang w:val="en-US"/>
-              </w:rPr>
-            </w:pPr>
-            <w:r>
-              <w:rPr>
-                <w:lang w:val="en-US"/>
-              </w:rPr>
-              <w:t xml:space="preserve">Any issues?: </w:t>
-            </w:r>
-          </w:p>
-          <w:p>
-            <w:pPr>
-              <w:rPr>
-                <w:lang w:val="en-US"/>
-              </w:rPr>
-            </w:pPr>
-            <w:r>
-              <w:rPr>
-                <w:lang w:val="en-US"/>
-              </w:rPr>
-              <w:t xml:space="preserve">Maya: </w:t>
-            </w:r>
-          </w:p>
-          <w:p>
-            <w:pPr>
-              <w:pStyle w:val="ListParagraph"/>
-              <w:numPr>
-                <w:ilvl w:val="0"/>
-                <w:numId w:val="3"/>
-              </w:numPr>
-              <w:rPr>
-                <w:lang w:val="en-US"/>
-              </w:rPr>
-            </w:pPr>
-            <w:r>
-              <w:rPr>
-                <w:lang w:val="en-US"/>
-              </w:rPr>
-              <w:t xml:space="preserve">Things done since last meeting: </w:t>
-            </w:r>
-          </w:p>
-          <w:p>
-            <w:pPr>
-              <w:pStyle w:val="ListParagraph"/>
-              <w:numPr>
-                <w:ilvl w:val="0"/>
-                <w:numId w:val="3"/>
-              </w:numPr>
-              <w:rPr>
-                <w:lang w:val="en-US"/>
-              </w:rPr>
-            </w:pPr>
-            <w:r>
-              <w:rPr>
-                <w:lang w:val="en-US"/>
-              </w:rPr>
-              <w:t xml:space="preserve">Things to do before next meeting: </w:t>
-            </w:r>
-          </w:p>
-          <w:p>
-            <w:pPr>
+            <w:r>
+              <w:rPr>
+                <w:lang w:val="en-US"/>
+              </w:rPr>
+              <w:t>complete all tasks to get ready for creating the video</w:t>
+            </w:r>
+          </w:p>
+          <w:p>
+            <w:pPr>
+              <w:pStyle w:val="ListParagraph"/>
+              <w:numPr>
+                <w:ilvl w:val="0"/>
+                <w:numId w:val="3"/>
+              </w:numPr>
               <w:rPr>
                 <w:lang w:val="en-US"/>
               </w:rPr>
@@ -3091,6 +2976,53 @@
                 <w:lang w:val="en-US"/>
               </w:rPr>
               <w:t>Any issues?:</w:t>
+            </w:r>
+            <w:r>
+              <w:rPr>
+                <w:lang w:val="en-US"/>
+              </w:rPr>
+              <w:t xml:space="preserve"> No issues</w:t>
+            </w:r>
+            <w:bookmarkStart w:id="0" w:name="_GoBack"/>
+            <w:bookmarkEnd w:id="0"/>
+          </w:p>
+          <w:p>
+            <w:pPr>
+              <w:rPr>
+                <w:lang w:val="en-US"/>
+              </w:rPr>
+            </w:pPr>
+          </w:p>
+          <w:p>
+            <w:pPr>
+              <w:rPr>
+                <w:lang w:val="en-US"/>
+              </w:rPr>
+            </w:pPr>
+            <w:r>
+              <w:rPr>
+                <w:lang w:val="en-US"/>
+              </w:rPr>
+              <w:t xml:space="preserve">Discussed TDD, </w:t>
+            </w:r>
+            <w:r>
+              <w:rPr>
+                <w:lang w:val="en-US"/>
+              </w:rPr>
+              <w:t>ironed out any issues with TDD</w:t>
+            </w:r>
+            <w:r>
+              <w:rPr>
+                <w:lang w:val="en-US"/>
+              </w:rPr>
+              <w:t>.</w:t>
+            </w:r>
+            <w:r>
+              <w:rPr>
+                <w:lang w:val="en-US"/>
+              </w:rPr>
+              <w:br/>
+              <w:t>Immanuel had a task for creating a profile list to create and delete profiles but swapped this with Maya for a task to create the race ending scene as this aligned better with their strengths and will save some time.</w:t>
             </w:r>
           </w:p>
         </w:tc>
@@ -3344,7 +3276,7 @@
   <w:abstractNum w:abstractNumId="2" w15:restartNumberingAfterBreak="0">
     <w:nsid w:val="495805D6"/>
     <w:multiLevelType w:val="hybridMultilevel"/>
-    <w:tmpl w:val="49A6F4A6"/>
+    <w:tmpl w:val="E37C88FA"/>
     <w:lvl w:ilvl="0" w:tplc="14090001">
       <w:start w:val="1"/>
       <w:numFmt w:val="bullet"/>

</xml_diff>

<commit_message>
20th May Daily Stand-Up Meeting Minutes
Meeting minutes for our daily standup on the 20th of May
</commit_message>
<xml_diff>
--- a/Documentation - Sprint 1/Daily Standup Meeting Minutes - Rush Racing.docx
+++ b/Documentation - Sprint 1/Daily Standup Meeting Minutes - Rush Racing.docx
@@ -2983,6 +2983,428 @@
               </w:rPr>
               <w:t xml:space="preserve"> No issues</w:t>
             </w:r>
+          </w:p>
+          <w:p>
+            <w:pPr>
+              <w:rPr>
+                <w:lang w:val="en-US"/>
+              </w:rPr>
+            </w:pPr>
+          </w:p>
+          <w:p>
+            <w:pPr>
+              <w:rPr>
+                <w:lang w:val="en-US"/>
+              </w:rPr>
+            </w:pPr>
+            <w:r>
+              <w:rPr>
+                <w:lang w:val="en-US"/>
+              </w:rPr>
+              <w:t xml:space="preserve">Discussed TDD, </w:t>
+            </w:r>
+            <w:r>
+              <w:rPr>
+                <w:lang w:val="en-US"/>
+              </w:rPr>
+              <w:t>ironed out any issues with TDD</w:t>
+            </w:r>
+            <w:r>
+              <w:rPr>
+                <w:lang w:val="en-US"/>
+              </w:rPr>
+              <w:t>.</w:t>
+            </w:r>
+            <w:r>
+              <w:rPr>
+                <w:lang w:val="en-US"/>
+              </w:rPr>
+              <w:br/>
+              <w:t>Immanuel had a task for creating a profile list to create and delete profiles but swapped this with Maya for a task to create the race ending scene as this aligned better with their strengths and will save some time.</w:t>
+            </w:r>
+          </w:p>
+        </w:tc>
+      </w:tr>
+      <w:tr>
+        <w:tc>
+          <w:tcPr>
+            <w:tcW w:w="808" w:type="dxa"/>
+          </w:tcPr>
+          <w:p>
+            <w:r>
+              <w:lastRenderedPageBreak/>
+              <w:t>20</w:t>
+            </w:r>
+            <w:r>
+              <w:rPr>
+                <w:vertAlign w:val="superscript"/>
+              </w:rPr>
+              <w:t>th</w:t>
+            </w:r>
+            <w:r>
+              <w:t xml:space="preserve"> May</w:t>
+            </w:r>
+          </w:p>
+        </w:tc>
+        <w:tc>
+          <w:tcPr>
+            <w:tcW w:w="4836" w:type="dxa"/>
+          </w:tcPr>
+          <w:p>
+            <w:pPr>
+              <w:rPr>
+                <w:noProof/>
+              </w:rPr>
+            </w:pPr>
+            <w:r>
+              <w:rPr>
+                <w:noProof/>
+              </w:rPr>
+              <w:drawing>
+                <wp:inline distT="0" distB="0" distL="0" distR="0" wp14:anchorId="42A36E00" wp14:editId="12BFD995">
+                  <wp:extent cx="2962275" cy="1924050"/>
+                  <wp:effectExtent l="0" t="0" r="9525" b="0"/>
+                  <wp:docPr id="7" name="Picture 7"/>
+                  <wp:cNvGraphicFramePr>
+                    <a:graphicFrameLocks xmlns:a="http://schemas.openxmlformats.org/drawingml/2006/main" noChangeAspect="1"/>
+                  </wp:cNvGraphicFramePr>
+                  <a:graphic xmlns:a="http://schemas.openxmlformats.org/drawingml/2006/main">
+                    <a:graphicData uri="http://schemas.openxmlformats.org/drawingml/2006/picture">
+                      <pic:pic xmlns:pic="http://schemas.openxmlformats.org/drawingml/2006/picture">
+                        <pic:nvPicPr>
+                          <pic:cNvPr id="1" name=""/>
+                          <pic:cNvPicPr/>
+                        </pic:nvPicPr>
+                        <pic:blipFill>
+                          <a:blip r:embed="rId11"/>
+                          <a:stretch>
+                            <a:fillRect/>
+                          </a:stretch>
+                        </pic:blipFill>
+                        <pic:spPr>
+                          <a:xfrm>
+                            <a:off x="0" y="0"/>
+                            <a:ext cx="2962275" cy="1924050"/>
+                          </a:xfrm>
+                          <a:prstGeom prst="rect">
+                            <a:avLst/>
+                          </a:prstGeom>
+                        </pic:spPr>
+                      </pic:pic>
+                    </a:graphicData>
+                  </a:graphic>
+                </wp:inline>
+              </w:drawing>
+            </w:r>
+          </w:p>
+          <w:p>
+            <w:pPr>
+              <w:rPr>
+                <w:noProof/>
+              </w:rPr>
+            </w:pPr>
+            <w:r>
+              <w:rPr>
+                <w:noProof/>
+              </w:rPr>
+              <w:t>Missing: Henry. (Family member notified us through Discord after the meeting that he is having some health issues and could not attend)</w:t>
+            </w:r>
+          </w:p>
+        </w:tc>
+        <w:tc>
+          <w:tcPr>
+            <w:tcW w:w="8385" w:type="dxa"/>
+          </w:tcPr>
+          <w:p>
+            <w:pPr>
+              <w:rPr>
+                <w:lang w:val="en-US"/>
+              </w:rPr>
+            </w:pPr>
+            <w:r>
+              <w:rPr>
+                <w:lang w:val="en-US"/>
+              </w:rPr>
+              <w:t>Bernadette:</w:t>
+            </w:r>
+          </w:p>
+          <w:p>
+            <w:pPr>
+              <w:pStyle w:val="ListParagraph"/>
+              <w:numPr>
+                <w:ilvl w:val="0"/>
+                <w:numId w:val="3"/>
+              </w:numPr>
+              <w:rPr>
+                <w:lang w:val="en-US"/>
+              </w:rPr>
+            </w:pPr>
+            <w:r>
+              <w:rPr>
+                <w:lang w:val="en-US"/>
+              </w:rPr>
+              <w:t xml:space="preserve">Things done since last meeting: </w:t>
+            </w:r>
+            <w:r>
+              <w:rPr>
+                <w:lang w:val="en-US"/>
+              </w:rPr>
+              <w:t>F</w:t>
+            </w:r>
+            <w:r>
+              <w:rPr>
+                <w:lang w:val="en-US"/>
+              </w:rPr>
+              <w:t>inishing up testing for user stories</w:t>
+            </w:r>
+          </w:p>
+          <w:p>
+            <w:pPr>
+              <w:pStyle w:val="ListParagraph"/>
+              <w:numPr>
+                <w:ilvl w:val="0"/>
+                <w:numId w:val="3"/>
+              </w:numPr>
+              <w:rPr>
+                <w:lang w:val="en-US"/>
+              </w:rPr>
+            </w:pPr>
+            <w:r>
+              <w:rPr>
+                <w:lang w:val="en-US"/>
+              </w:rPr>
+              <w:t xml:space="preserve">Things to do before next meeting: </w:t>
+            </w:r>
+            <w:r>
+              <w:rPr>
+                <w:lang w:val="en-US"/>
+              </w:rPr>
+              <w:t>D</w:t>
+            </w:r>
+            <w:r>
+              <w:rPr>
+                <w:lang w:val="en-US"/>
+              </w:rPr>
+              <w:t>ocumentation for unit testing, get video done</w:t>
+            </w:r>
+          </w:p>
+          <w:p>
+            <w:pPr>
+              <w:pStyle w:val="ListParagraph"/>
+              <w:numPr>
+                <w:ilvl w:val="0"/>
+                <w:numId w:val="3"/>
+              </w:numPr>
+              <w:rPr>
+                <w:lang w:val="en-US"/>
+              </w:rPr>
+            </w:pPr>
+            <w:r>
+              <w:rPr>
+                <w:lang w:val="en-US"/>
+              </w:rPr>
+              <w:t xml:space="preserve">Any issues?: </w:t>
+            </w:r>
+            <w:r>
+              <w:rPr>
+                <w:lang w:val="en-US"/>
+              </w:rPr>
+              <w:t>T</w:t>
+            </w:r>
+            <w:r>
+              <w:rPr>
+                <w:lang w:val="en-US"/>
+              </w:rPr>
+              <w:t>rying to run unit tests in unity</w:t>
+            </w:r>
+            <w:r>
+              <w:rPr>
+                <w:lang w:val="en-US"/>
+              </w:rPr>
+              <w:t xml:space="preserve"> but not working</w:t>
+            </w:r>
+          </w:p>
+          <w:p>
+            <w:pPr>
+              <w:rPr>
+                <w:lang w:val="en-US"/>
+              </w:rPr>
+            </w:pPr>
+            <w:r>
+              <w:rPr>
+                <w:lang w:val="en-US"/>
+              </w:rPr>
+              <w:t>Immanuel:</w:t>
+            </w:r>
+          </w:p>
+          <w:p>
+            <w:pPr>
+              <w:pStyle w:val="ListParagraph"/>
+              <w:numPr>
+                <w:ilvl w:val="0"/>
+                <w:numId w:val="3"/>
+              </w:numPr>
+              <w:rPr>
+                <w:lang w:val="en-US"/>
+              </w:rPr>
+            </w:pPr>
+            <w:r>
+              <w:rPr>
+                <w:lang w:val="en-US"/>
+              </w:rPr>
+              <w:t xml:space="preserve">Things done since last meeting: </w:t>
+            </w:r>
+            <w:r>
+              <w:rPr>
+                <w:lang w:val="en-US"/>
+              </w:rPr>
+              <w:t>C</w:t>
+            </w:r>
+            <w:r>
+              <w:rPr>
+                <w:lang w:val="en-US"/>
+              </w:rPr>
+              <w:t>reated a scene of results for finish race, trying to work on the tests</w:t>
+            </w:r>
+          </w:p>
+          <w:p>
+            <w:pPr>
+              <w:pStyle w:val="ListParagraph"/>
+              <w:numPr>
+                <w:ilvl w:val="0"/>
+                <w:numId w:val="3"/>
+              </w:numPr>
+              <w:rPr>
+                <w:lang w:val="en-US"/>
+              </w:rPr>
+            </w:pPr>
+            <w:r>
+              <w:rPr>
+                <w:lang w:val="en-US"/>
+              </w:rPr>
+              <w:t xml:space="preserve">Things to do before next meeting: </w:t>
+            </w:r>
+            <w:r>
+              <w:rPr>
+                <w:lang w:val="en-US"/>
+              </w:rPr>
+              <w:t>W</w:t>
+            </w:r>
+            <w:r>
+              <w:rPr>
+                <w:lang w:val="en-US"/>
+              </w:rPr>
+              <w:t>orking on tests, documentation for tests</w:t>
+            </w:r>
+          </w:p>
+          <w:p>
+            <w:pPr>
+              <w:pStyle w:val="ListParagraph"/>
+              <w:numPr>
+                <w:ilvl w:val="0"/>
+                <w:numId w:val="3"/>
+              </w:numPr>
+              <w:rPr>
+                <w:lang w:val="en-US"/>
+              </w:rPr>
+            </w:pPr>
+            <w:r>
+              <w:rPr>
+                <w:lang w:val="en-US"/>
+              </w:rPr>
+              <w:t xml:space="preserve">Any issues?: </w:t>
+            </w:r>
+            <w:r>
+              <w:rPr>
+                <w:lang w:val="en-US"/>
+              </w:rPr>
+              <w:t>N/A</w:t>
+            </w:r>
+          </w:p>
+          <w:p>
+            <w:pPr>
+              <w:rPr>
+                <w:lang w:val="en-US"/>
+              </w:rPr>
+            </w:pPr>
+            <w:r>
+              <w:rPr>
+                <w:lang w:val="en-US"/>
+              </w:rPr>
+              <w:t xml:space="preserve">Maya: </w:t>
+            </w:r>
+          </w:p>
+          <w:p>
+            <w:pPr>
+              <w:pStyle w:val="ListParagraph"/>
+              <w:numPr>
+                <w:ilvl w:val="0"/>
+                <w:numId w:val="3"/>
+              </w:numPr>
+              <w:rPr>
+                <w:lang w:val="en-US"/>
+              </w:rPr>
+            </w:pPr>
+            <w:r>
+              <w:rPr>
+                <w:lang w:val="en-US"/>
+              </w:rPr>
+              <w:t xml:space="preserve">Things done since last meeting: </w:t>
+            </w:r>
+            <w:r>
+              <w:rPr>
+                <w:lang w:val="en-US"/>
+              </w:rPr>
+              <w:t>Created script that communicates with currency database table. Waiting for garage implementation to finish this user story</w:t>
+            </w:r>
+          </w:p>
+          <w:p>
+            <w:pPr>
+              <w:pStyle w:val="ListParagraph"/>
+              <w:numPr>
+                <w:ilvl w:val="0"/>
+                <w:numId w:val="3"/>
+              </w:numPr>
+              <w:rPr>
+                <w:lang w:val="en-US"/>
+              </w:rPr>
+            </w:pPr>
+            <w:r>
+              <w:rPr>
+                <w:lang w:val="en-US"/>
+              </w:rPr>
+              <w:t xml:space="preserve">Things to do before next meeting: </w:t>
+            </w:r>
+            <w:r>
+              <w:rPr>
+                <w:lang w:val="en-US"/>
+              </w:rPr>
+              <w:t xml:space="preserve">Finish user story and complete TDD unit testing, begin on planning for video </w:t>
+            </w:r>
+          </w:p>
+          <w:p>
+            <w:pPr>
+              <w:pStyle w:val="ListParagraph"/>
+              <w:numPr>
+                <w:ilvl w:val="0"/>
+                <w:numId w:val="3"/>
+              </w:numPr>
+              <w:rPr>
+                <w:lang w:val="en-US"/>
+              </w:rPr>
+            </w:pPr>
+            <w:r>
+              <w:rPr>
+                <w:lang w:val="en-US"/>
+              </w:rPr>
+              <w:t xml:space="preserve">Any issues?: </w:t>
+            </w:r>
+            <w:r>
+              <w:rPr>
+                <w:lang w:val="en-US"/>
+              </w:rPr>
+              <w:t>Errors with database after project has been built</w:t>
+            </w:r>
             <w:bookmarkStart w:id="0" w:name="_GoBack"/>
             <w:bookmarkEnd w:id="0"/>
           </w:p>
@@ -2992,37 +3414,125 @@
                 <w:lang w:val="en-US"/>
               </w:rPr>
             </w:pPr>
-          </w:p>
-          <w:p>
-            <w:pPr>
-              <w:rPr>
-                <w:lang w:val="en-US"/>
-              </w:rPr>
-            </w:pPr>
-            <w:r>
-              <w:rPr>
-                <w:lang w:val="en-US"/>
-              </w:rPr>
-              <w:t xml:space="preserve">Discussed TDD, </w:t>
-            </w:r>
-            <w:r>
-              <w:rPr>
-                <w:lang w:val="en-US"/>
-              </w:rPr>
-              <w:t>ironed out any issues with TDD</w:t>
-            </w:r>
-            <w:r>
-              <w:rPr>
-                <w:lang w:val="en-US"/>
-              </w:rPr>
-              <w:t>.</w:t>
-            </w:r>
-            <w:r>
-              <w:rPr>
-                <w:lang w:val="en-US"/>
-              </w:rPr>
-              <w:br/>
-              <w:t>Immanuel had a task for creating a profile list to create and delete profiles but swapped this with Maya for a task to create the race ending scene as this aligned better with their strengths and will save some time.</w:t>
+            <w:r>
+              <w:rPr>
+                <w:lang w:val="en-US"/>
+              </w:rPr>
+              <w:t>Tyrell</w:t>
+            </w:r>
+          </w:p>
+          <w:p>
+            <w:pPr>
+              <w:pStyle w:val="ListParagraph"/>
+              <w:numPr>
+                <w:ilvl w:val="0"/>
+                <w:numId w:val="3"/>
+              </w:numPr>
+              <w:rPr>
+                <w:lang w:val="en-US"/>
+              </w:rPr>
+            </w:pPr>
+            <w:r>
+              <w:rPr>
+                <w:lang w:val="en-US"/>
+              </w:rPr>
+              <w:t xml:space="preserve">Things done since last meeting: </w:t>
+            </w:r>
+            <w:r>
+              <w:rPr>
+                <w:lang w:val="en-US"/>
+              </w:rPr>
+              <w:t>R</w:t>
+            </w:r>
+            <w:r>
+              <w:rPr>
+                <w:lang w:val="en-US"/>
+              </w:rPr>
+              <w:t>euploaded pause menu that had conflicts</w:t>
+            </w:r>
+            <w:r>
+              <w:rPr>
+                <w:lang w:val="en-US"/>
+              </w:rPr>
+              <w:t>, now has been merged into master</w:t>
+            </w:r>
+          </w:p>
+          <w:p>
+            <w:pPr>
+              <w:pStyle w:val="ListParagraph"/>
+              <w:numPr>
+                <w:ilvl w:val="0"/>
+                <w:numId w:val="3"/>
+              </w:numPr>
+              <w:rPr>
+                <w:lang w:val="en-US"/>
+              </w:rPr>
+            </w:pPr>
+            <w:r>
+              <w:rPr>
+                <w:lang w:val="en-US"/>
+              </w:rPr>
+              <w:t xml:space="preserve">Things to do before next meeting: </w:t>
+            </w:r>
+            <w:r>
+              <w:rPr>
+                <w:lang w:val="en-US"/>
+              </w:rPr>
+              <w:t>W</w:t>
+            </w:r>
+            <w:r>
+              <w:rPr>
+                <w:lang w:val="en-US"/>
+              </w:rPr>
+              <w:t xml:space="preserve">orking on last user story </w:t>
+            </w:r>
+            <w:r>
+              <w:rPr>
+                <w:lang w:val="en-US"/>
+              </w:rPr>
+              <w:t>regarding</w:t>
+            </w:r>
+            <w:r>
+              <w:rPr>
+                <w:lang w:val="en-US"/>
+              </w:rPr>
+              <w:t xml:space="preserve"> settings</w:t>
+            </w:r>
+            <w:r>
+              <w:rPr>
+                <w:lang w:val="en-US"/>
+              </w:rPr>
+              <w:t xml:space="preserve"> menu</w:t>
+            </w:r>
+          </w:p>
+          <w:p>
+            <w:pPr>
+              <w:pStyle w:val="ListParagraph"/>
+              <w:numPr>
+                <w:ilvl w:val="0"/>
+                <w:numId w:val="3"/>
+              </w:numPr>
+              <w:rPr>
+                <w:lang w:val="en-US"/>
+              </w:rPr>
+            </w:pPr>
+            <w:r>
+              <w:rPr>
+                <w:lang w:val="en-US"/>
+              </w:rPr>
+              <w:t xml:space="preserve">Any issues?: </w:t>
+            </w:r>
+            <w:r>
+              <w:rPr>
+                <w:lang w:val="en-US"/>
+              </w:rPr>
+              <w:t>N</w:t>
+            </w:r>
+            <w:r>
+              <w:rPr>
+                <w:lang w:val="en-US"/>
+              </w:rPr>
+              <w:t>ot right now</w:t>
             </w:r>
           </w:p>
         </w:tc>

</xml_diff>

<commit_message>
23rd May Daily Stand-Up Meeting Minutes
Meeting minutes for the stand-up meeting held on 23rd May
</commit_message>
<xml_diff>
--- a/Documentation - Sprint 1/Daily Standup Meeting Minutes - Rush Racing.docx
+++ b/Documentation - Sprint 1/Daily Standup Meeting Minutes - Rush Racing.docx
@@ -350,11 +350,19 @@
                 <w:lang w:val="en-US"/>
               </w:rPr>
             </w:pPr>
-            <w:r>
-              <w:rPr>
-                <w:lang w:val="en-US"/>
-              </w:rPr>
-              <w:t>Organised daily stand up meeting times</w:t>
+            <w:proofErr w:type="spellStart"/>
+            <w:r>
+              <w:rPr>
+                <w:lang w:val="en-US"/>
+              </w:rPr>
+              <w:t>Organised</w:t>
+            </w:r>
+            <w:proofErr w:type="spellEnd"/>
+            <w:r>
+              <w:rPr>
+                <w:lang w:val="en-US"/>
+              </w:rPr>
+              <w:t xml:space="preserve"> daily stand up meeting times</w:t>
             </w:r>
           </w:p>
           <w:p>
@@ -499,8 +507,16 @@
               <w:rPr>
                 <w:lang w:val="en-US"/>
               </w:rPr>
-              <w:t>Immanuel: imported assets, dressing up the track scene, minor hiccups related to github</w:t>
-            </w:r>
+              <w:t xml:space="preserve">Immanuel: imported assets, dressing up the track scene, minor hiccups related to </w:t>
+            </w:r>
+            <w:proofErr w:type="spellStart"/>
+            <w:r>
+              <w:rPr>
+                <w:lang w:val="en-US"/>
+              </w:rPr>
+              <w:t>github</w:t>
+            </w:r>
+            <w:proofErr w:type="spellEnd"/>
           </w:p>
           <w:p>
             <w:pPr>
@@ -525,20 +541,62 @@
               <w:rPr>
                 <w:lang w:val="en-US"/>
               </w:rPr>
-              <w:t>Tyrell: making ui and menus, today finishing up on ui and menus</w:t>
-            </w:r>
-          </w:p>
-          <w:p>
-            <w:pPr>
-              <w:rPr>
-                <w:lang w:val="en-US"/>
-              </w:rPr>
-            </w:pPr>
-            <w:r>
-              <w:rPr>
-                <w:lang w:val="en-US"/>
-              </w:rPr>
-              <w:t>Maya: imported car controller scripts, will be improving these scripts. Issues: some github issues</w:t>
+              <w:t xml:space="preserve">Tyrell: making </w:t>
+            </w:r>
+            <w:proofErr w:type="spellStart"/>
+            <w:r>
+              <w:rPr>
+                <w:lang w:val="en-US"/>
+              </w:rPr>
+              <w:t>ui</w:t>
+            </w:r>
+            <w:proofErr w:type="spellEnd"/>
+            <w:r>
+              <w:rPr>
+                <w:lang w:val="en-US"/>
+              </w:rPr>
+              <w:t xml:space="preserve"> and menus, today finishing up on </w:t>
+            </w:r>
+            <w:proofErr w:type="spellStart"/>
+            <w:r>
+              <w:rPr>
+                <w:lang w:val="en-US"/>
+              </w:rPr>
+              <w:t>ui</w:t>
+            </w:r>
+            <w:proofErr w:type="spellEnd"/>
+            <w:r>
+              <w:rPr>
+                <w:lang w:val="en-US"/>
+              </w:rPr>
+              <w:t xml:space="preserve"> and menus</w:t>
+            </w:r>
+          </w:p>
+          <w:p>
+            <w:pPr>
+              <w:rPr>
+                <w:lang w:val="en-US"/>
+              </w:rPr>
+            </w:pPr>
+            <w:r>
+              <w:rPr>
+                <w:lang w:val="en-US"/>
+              </w:rPr>
+              <w:t xml:space="preserve">Maya: imported car controller scripts, will be improving these scripts. Issues: some </w:t>
+            </w:r>
+            <w:proofErr w:type="spellStart"/>
+            <w:r>
+              <w:rPr>
+                <w:lang w:val="en-US"/>
+              </w:rPr>
+              <w:t>github</w:t>
+            </w:r>
+            <w:proofErr w:type="spellEnd"/>
+            <w:r>
+              <w:rPr>
+                <w:lang w:val="en-US"/>
+              </w:rPr>
+              <w:t xml:space="preserve"> issues</w:t>
             </w:r>
           </w:p>
         </w:tc>
@@ -806,7 +864,21 @@
               <w:rPr>
                 <w:lang w:val="en-US"/>
               </w:rPr>
-              <w:t>working on HUD (trello user story), lap timer lap counter, saving best time into HUD, everything working as it should. Cutscene when race finished</w:t>
+              <w:t>working on HUD (</w:t>
+            </w:r>
+            <w:proofErr w:type="spellStart"/>
+            <w:r>
+              <w:rPr>
+                <w:lang w:val="en-US"/>
+              </w:rPr>
+              <w:t>trello</w:t>
+            </w:r>
+            <w:proofErr w:type="spellEnd"/>
+            <w:r>
+              <w:rPr>
+                <w:lang w:val="en-US"/>
+              </w:rPr>
+              <w:t xml:space="preserve"> user story), lap timer lap counter, saving best time into HUD, everything working as it should. Cutscene when race finished</w:t>
             </w:r>
             <w:r>
               <w:rPr>
@@ -840,8 +912,16 @@
               <w:rPr>
                 <w:lang w:val="en-US"/>
               </w:rPr>
-              <w:t>Make a cutscene for race finishing, add in speedometer. Sort out github</w:t>
-            </w:r>
+              <w:t xml:space="preserve">Make a cutscene for race finishing, add in speedometer. Sort out </w:t>
+            </w:r>
+            <w:proofErr w:type="spellStart"/>
+            <w:r>
+              <w:rPr>
+                <w:lang w:val="en-US"/>
+              </w:rPr>
+              <w:t>github</w:t>
+            </w:r>
+            <w:proofErr w:type="spellEnd"/>
             <w:r>
               <w:rPr>
                 <w:lang w:val="en-US"/>
@@ -870,12 +950,14 @@
               </w:rPr>
               <w:t xml:space="preserve">Any issues?: </w:t>
             </w:r>
+            <w:proofErr w:type="spellStart"/>
             <w:r>
               <w:rPr>
                 <w:lang w:val="en-US"/>
               </w:rPr>
               <w:t>Github</w:t>
             </w:r>
+            <w:proofErr w:type="spellEnd"/>
             <w:r>
               <w:rPr>
                 <w:lang w:val="en-US"/>
@@ -927,7 +1009,21 @@
               <w:rPr>
                 <w:lang w:val="en-US"/>
               </w:rPr>
-              <w:t xml:space="preserve"> lists for menu selection when there is a few items, created sketch up for map and difficulty selection UI menu</w:t>
+              <w:t xml:space="preserve"> lists for menu selection when there </w:t>
+            </w:r>
+            <w:proofErr w:type="gramStart"/>
+            <w:r>
+              <w:rPr>
+                <w:lang w:val="en-US"/>
+              </w:rPr>
+              <w:t>is</w:t>
+            </w:r>
+            <w:proofErr w:type="gramEnd"/>
+            <w:r>
+              <w:rPr>
+                <w:lang w:val="en-US"/>
+              </w:rPr>
+              <w:t xml:space="preserve"> a few items, created sketch up for map and difficulty selection UI menu</w:t>
             </w:r>
           </w:p>
           <w:p>
@@ -1032,65 +1128,97 @@
                 <w:bCs/>
                 <w:lang w:val="en-US"/>
               </w:rPr>
-              <w:t>Worked on UI, looked for youtube different ways to work through user stories. Looked at how to pause in game.</w:t>
-            </w:r>
-          </w:p>
-          <w:p>
-            <w:pPr>
-              <w:pStyle w:val="ListParagraph"/>
-              <w:numPr>
-                <w:ilvl w:val="0"/>
-                <w:numId w:val="3"/>
-              </w:numPr>
+              <w:t xml:space="preserve">Worked on UI, looked for </w:t>
+            </w:r>
+            <w:proofErr w:type="spellStart"/>
+            <w:r>
               <w:rPr>
                 <w:b/>
                 <w:bCs/>
                 <w:lang w:val="en-US"/>
               </w:rPr>
-            </w:pPr>
+              <w:t>youtube</w:t>
+            </w:r>
+            <w:proofErr w:type="spellEnd"/>
             <w:r>
               <w:rPr>
                 <w:b/>
                 <w:bCs/>
                 <w:lang w:val="en-US"/>
               </w:rPr>
-              <w:t xml:space="preserve">Things to do before next meeting: </w:t>
-            </w:r>
-            <w:r>
+              <w:t xml:space="preserve"> different ways to work through user stories. Looked at how to pause in game.</w:t>
+            </w:r>
+          </w:p>
+          <w:p>
+            <w:pPr>
+              <w:pStyle w:val="ListParagraph"/>
+              <w:numPr>
+                <w:ilvl w:val="0"/>
+                <w:numId w:val="3"/>
+              </w:numPr>
               <w:rPr>
                 <w:b/>
                 <w:bCs/>
                 <w:lang w:val="en-US"/>
               </w:rPr>
-              <w:t>Start on pause menu (user story)</w:t>
-            </w:r>
-          </w:p>
-          <w:p>
-            <w:pPr>
-              <w:pStyle w:val="ListParagraph"/>
-              <w:numPr>
-                <w:ilvl w:val="0"/>
-                <w:numId w:val="3"/>
-              </w:numPr>
+            </w:pPr>
+            <w:r>
               <w:rPr>
                 <w:b/>
                 <w:bCs/>
                 <w:lang w:val="en-US"/>
               </w:rPr>
-            </w:pPr>
+              <w:t xml:space="preserve">Things to do before next meeting: </w:t>
+            </w:r>
             <w:r>
               <w:rPr>
                 <w:b/>
                 <w:bCs/>
                 <w:lang w:val="en-US"/>
               </w:rPr>
+              <w:t>Start on pause menu (user story)</w:t>
+            </w:r>
+          </w:p>
+          <w:p>
+            <w:pPr>
+              <w:pStyle w:val="ListParagraph"/>
+              <w:numPr>
+                <w:ilvl w:val="0"/>
+                <w:numId w:val="3"/>
+              </w:numPr>
+              <w:rPr>
+                <w:b/>
+                <w:bCs/>
+                <w:lang w:val="en-US"/>
+              </w:rPr>
+            </w:pPr>
+            <w:r>
+              <w:rPr>
+                <w:b/>
+                <w:bCs/>
+                <w:lang w:val="en-US"/>
+              </w:rPr>
               <w:t xml:space="preserve">Any issues?: </w:t>
             </w:r>
             <w:r>
               <w:rPr>
                 <w:lang w:val="en-US"/>
               </w:rPr>
-              <w:t>Nothing other than github.</w:t>
+              <w:t xml:space="preserve">Nothing other than </w:t>
+            </w:r>
+            <w:proofErr w:type="spellStart"/>
+            <w:r>
+              <w:rPr>
+                <w:lang w:val="en-US"/>
+              </w:rPr>
+              <w:t>github</w:t>
+            </w:r>
+            <w:proofErr w:type="spellEnd"/>
+            <w:r>
+              <w:rPr>
+                <w:lang w:val="en-US"/>
+              </w:rPr>
+              <w:t>.</w:t>
             </w:r>
           </w:p>
           <w:p>
@@ -1617,8 +1745,16 @@
               <w:rPr>
                 <w:lang w:val="en-US"/>
               </w:rPr>
-              <w:t>no issues, still getting familiar with github</w:t>
-            </w:r>
+              <w:t xml:space="preserve">no issues, still getting familiar with </w:t>
+            </w:r>
+            <w:proofErr w:type="spellStart"/>
+            <w:r>
+              <w:rPr>
+                <w:lang w:val="en-US"/>
+              </w:rPr>
+              <w:t>github</w:t>
+            </w:r>
+            <w:proofErr w:type="spellEnd"/>
           </w:p>
           <w:p>
             <w:pPr>
@@ -1708,7 +1844,35 @@
               <w:rPr>
                 <w:lang w:val="en-US"/>
               </w:rPr>
-              <w:t>was having issues with SQlite DB programming and github but okay now</w:t>
+              <w:t xml:space="preserve">was having issues with </w:t>
+            </w:r>
+            <w:proofErr w:type="spellStart"/>
+            <w:r>
+              <w:rPr>
+                <w:lang w:val="en-US"/>
+              </w:rPr>
+              <w:t>SQlite</w:t>
+            </w:r>
+            <w:proofErr w:type="spellEnd"/>
+            <w:r>
+              <w:rPr>
+                <w:lang w:val="en-US"/>
+              </w:rPr>
+              <w:t xml:space="preserve"> DB programming and </w:t>
+            </w:r>
+            <w:proofErr w:type="spellStart"/>
+            <w:r>
+              <w:rPr>
+                <w:lang w:val="en-US"/>
+              </w:rPr>
+              <w:t>github</w:t>
+            </w:r>
+            <w:proofErr w:type="spellEnd"/>
+            <w:r>
+              <w:rPr>
+                <w:lang w:val="en-US"/>
+              </w:rPr>
+              <w:t xml:space="preserve"> but okay now</w:t>
             </w:r>
           </w:p>
         </w:tc>
@@ -1850,7 +2014,21 @@
               <w:rPr>
                 <w:lang w:val="en-US"/>
               </w:rPr>
-              <w:t>Any issues?: github merging with own branch from master branch</w:t>
+              <w:t xml:space="preserve">Any issues?: </w:t>
+            </w:r>
+            <w:proofErr w:type="spellStart"/>
+            <w:r>
+              <w:rPr>
+                <w:lang w:val="en-US"/>
+              </w:rPr>
+              <w:t>github</w:t>
+            </w:r>
+            <w:proofErr w:type="spellEnd"/>
+            <w:r>
+              <w:rPr>
+                <w:lang w:val="en-US"/>
+              </w:rPr>
+              <w:t xml:space="preserve"> merging with own branch from master branch</w:t>
             </w:r>
           </w:p>
           <w:p>
@@ -1881,7 +2059,21 @@
               <w:rPr>
                 <w:lang w:val="en-US"/>
               </w:rPr>
-              <w:t xml:space="preserve">Things done since last meeting: finished user story for implementing a heads up display for race scenes </w:t>
+              <w:t xml:space="preserve">Things done since last meeting: finished user story for implementing a </w:t>
+            </w:r>
+            <w:proofErr w:type="gramStart"/>
+            <w:r>
+              <w:rPr>
+                <w:lang w:val="en-US"/>
+              </w:rPr>
+              <w:t>heads up</w:t>
+            </w:r>
+            <w:proofErr w:type="gramEnd"/>
+            <w:r>
+              <w:rPr>
+                <w:lang w:val="en-US"/>
+              </w:rPr>
+              <w:t xml:space="preserve"> display for race scenes </w:t>
             </w:r>
           </w:p>
           <w:p>
@@ -2240,7 +2432,21 @@
               <w:rPr>
                 <w:lang w:val="en-US"/>
               </w:rPr>
-              <w:t>Things done since last meeting: haven’t done much due to other assignments but has began to set up the things needed for the next user story</w:t>
+              <w:t xml:space="preserve">Things done since last meeting: haven’t done much due to other assignments but has </w:t>
+            </w:r>
+            <w:proofErr w:type="spellStart"/>
+            <w:r>
+              <w:rPr>
+                <w:lang w:val="en-US"/>
+              </w:rPr>
+              <w:t>began</w:t>
+            </w:r>
+            <w:proofErr w:type="spellEnd"/>
+            <w:r>
+              <w:rPr>
+                <w:lang w:val="en-US"/>
+              </w:rPr>
+              <w:t xml:space="preserve"> to set up the things needed for the next user story</w:t>
             </w:r>
           </w:p>
           <w:p>
@@ -2343,8 +2549,16 @@
               <w:rPr>
                 <w:lang w:val="en-US"/>
               </w:rPr>
-              <w:t>Any issues?: been struggling with version control, no issues at the moment</w:t>
-            </w:r>
+              <w:t xml:space="preserve">Any issues?: been struggling with version control, no issues </w:t>
+            </w:r>
+            <w:proofErr w:type="gramStart"/>
+            <w:r>
+              <w:rPr>
+                <w:lang w:val="en-US"/>
+              </w:rPr>
+              <w:t>at the moment</w:t>
+            </w:r>
+            <w:proofErr w:type="gramEnd"/>
           </w:p>
           <w:p>
             <w:pPr>
@@ -2410,7 +2624,21 @@
               <w:rPr>
                 <w:lang w:val="en-US"/>
               </w:rPr>
-              <w:t>Any issues?: unity and github version control, conflicting files that cannot be automatically merged. Will update the team if help is needed</w:t>
+              <w:t xml:space="preserve">Any issues?: unity and </w:t>
+            </w:r>
+            <w:proofErr w:type="spellStart"/>
+            <w:r>
+              <w:rPr>
+                <w:lang w:val="en-US"/>
+              </w:rPr>
+              <w:t>github</w:t>
+            </w:r>
+            <w:proofErr w:type="spellEnd"/>
+            <w:r>
+              <w:rPr>
+                <w:lang w:val="en-US"/>
+              </w:rPr>
+              <w:t xml:space="preserve"> version control, conflicting files that cannot be automatically merged. Will update the team if help is needed</w:t>
             </w:r>
           </w:p>
           <w:p>
@@ -2441,7 +2669,21 @@
               <w:rPr>
                 <w:lang w:val="en-US"/>
               </w:rPr>
-              <w:t>Things done since last meeting: Havent been able to do much since Wednesday due to some other assignments that are due very soon. But finished testing for user story assigned for testing</w:t>
+              <w:t xml:space="preserve">Things done since last meeting: </w:t>
+            </w:r>
+            <w:proofErr w:type="spellStart"/>
+            <w:r>
+              <w:rPr>
+                <w:lang w:val="en-US"/>
+              </w:rPr>
+              <w:t>Havent</w:t>
+            </w:r>
+            <w:proofErr w:type="spellEnd"/>
+            <w:r>
+              <w:rPr>
+                <w:lang w:val="en-US"/>
+              </w:rPr>
+              <w:t xml:space="preserve"> been able to do much since Wednesday due to some other assignments that are due very soon. But finished testing for user story assigned for testing</w:t>
             </w:r>
           </w:p>
           <w:p>
@@ -2582,7 +2824,21 @@
               <w:rPr>
                 <w:lang w:val="en-US"/>
               </w:rPr>
-              <w:t>Members missing: Tyrell (explained in advance that he cannot attend)</w:t>
+              <w:t xml:space="preserve">Members </w:t>
+            </w:r>
+            <w:proofErr w:type="gramStart"/>
+            <w:r>
+              <w:rPr>
+                <w:lang w:val="en-US"/>
+              </w:rPr>
+              <w:t>missing:</w:t>
+            </w:r>
+            <w:proofErr w:type="gramEnd"/>
+            <w:r>
+              <w:rPr>
+                <w:lang w:val="en-US"/>
+              </w:rPr>
+              <w:t xml:space="preserve"> Tyrell (explained in advance that he cannot attend)</w:t>
             </w:r>
           </w:p>
         </w:tc>
@@ -2624,7 +2880,21 @@
               <w:rPr>
                 <w:lang w:val="en-US"/>
               </w:rPr>
-              <w:t>testing user storys, unit testing, all user stories are complete, acceptance testing complete</w:t>
+              <w:t xml:space="preserve">testing user </w:t>
+            </w:r>
+            <w:proofErr w:type="spellStart"/>
+            <w:r>
+              <w:rPr>
+                <w:lang w:val="en-US"/>
+              </w:rPr>
+              <w:t>storys</w:t>
+            </w:r>
+            <w:proofErr w:type="spellEnd"/>
+            <w:r>
+              <w:rPr>
+                <w:lang w:val="en-US"/>
+              </w:rPr>
+              <w:t>, unit testing, all user stories are complete, acceptance testing complete</w:t>
             </w:r>
           </w:p>
           <w:p>
@@ -2715,7 +2985,21 @@
               <w:rPr>
                 <w:lang w:val="en-US"/>
               </w:rPr>
-              <w:t>looking at menus and mapping them so that everything flows well and buttons work as needed. Access the profile creation by going to profile list</w:t>
+              <w:t xml:space="preserve">looking at menus and mapping them so that everything flows </w:t>
+            </w:r>
+            <w:proofErr w:type="gramStart"/>
+            <w:r>
+              <w:rPr>
+                <w:lang w:val="en-US"/>
+              </w:rPr>
+              <w:t>well</w:t>
+            </w:r>
+            <w:proofErr w:type="gramEnd"/>
+            <w:r>
+              <w:rPr>
+                <w:lang w:val="en-US"/>
+              </w:rPr>
+              <w:t xml:space="preserve"> and buttons work as needed. Access the profile creation by going to profile list</w:t>
             </w:r>
           </w:p>
           <w:p>
@@ -2814,11 +3098,19 @@
               </w:rPr>
               <w:t xml:space="preserve">Things done since last meeting: </w:t>
             </w:r>
-            <w:r>
-              <w:rPr>
-                <w:lang w:val="en-US"/>
-              </w:rPr>
-              <w:t>half way through user story</w:t>
+            <w:proofErr w:type="gramStart"/>
+            <w:r>
+              <w:rPr>
+                <w:lang w:val="en-US"/>
+              </w:rPr>
+              <w:t>half way</w:t>
+            </w:r>
+            <w:proofErr w:type="gramEnd"/>
+            <w:r>
+              <w:rPr>
+                <w:lang w:val="en-US"/>
+              </w:rPr>
+              <w:t xml:space="preserve"> through user story</w:t>
             </w:r>
             <w:r>
               <w:rPr>
@@ -3405,8 +3697,6 @@
               </w:rPr>
               <w:t>Errors with database after project has been built</w:t>
             </w:r>
-            <w:bookmarkStart w:id="0" w:name="_GoBack"/>
-            <w:bookmarkEnd w:id="0"/>
           </w:p>
           <w:p>
             <w:pPr>
@@ -3533,6 +3823,577 @@
                 <w:lang w:val="en-US"/>
               </w:rPr>
               <w:t>ot right now</w:t>
+            </w:r>
+          </w:p>
+        </w:tc>
+      </w:tr>
+      <w:tr>
+        <w:tc>
+          <w:tcPr>
+            <w:tcW w:w="808" w:type="dxa"/>
+          </w:tcPr>
+          <w:p>
+            <w:r>
+              <w:lastRenderedPageBreak/>
+              <w:t>23</w:t>
+            </w:r>
+            <w:r>
+              <w:rPr>
+                <w:vertAlign w:val="superscript"/>
+              </w:rPr>
+              <w:t>rd</w:t>
+            </w:r>
+            <w:r>
+              <w:t xml:space="preserve"> May</w:t>
+            </w:r>
+          </w:p>
+        </w:tc>
+        <w:tc>
+          <w:tcPr>
+            <w:tcW w:w="4836" w:type="dxa"/>
+          </w:tcPr>
+          <w:p>
+            <w:pPr>
+              <w:rPr>
+                <w:noProof/>
+              </w:rPr>
+            </w:pPr>
+            <w:r>
+              <w:rPr>
+                <w:noProof/>
+              </w:rPr>
+              <w:drawing>
+                <wp:inline distT="0" distB="0" distL="0" distR="0" wp14:anchorId="53A3B36F" wp14:editId="4A279346">
+                  <wp:extent cx="2533650" cy="2095500"/>
+                  <wp:effectExtent l="0" t="0" r="0" b="0"/>
+                  <wp:docPr id="8" name="Picture 8"/>
+                  <wp:cNvGraphicFramePr>
+                    <a:graphicFrameLocks xmlns:a="http://schemas.openxmlformats.org/drawingml/2006/main" noChangeAspect="1"/>
+                  </wp:cNvGraphicFramePr>
+                  <a:graphic xmlns:a="http://schemas.openxmlformats.org/drawingml/2006/main">
+                    <a:graphicData uri="http://schemas.openxmlformats.org/drawingml/2006/picture">
+                      <pic:pic xmlns:pic="http://schemas.openxmlformats.org/drawingml/2006/picture">
+                        <pic:nvPicPr>
+                          <pic:cNvPr id="1" name=""/>
+                          <pic:cNvPicPr/>
+                        </pic:nvPicPr>
+                        <pic:blipFill>
+                          <a:blip r:embed="rId12"/>
+                          <a:stretch>
+                            <a:fillRect/>
+                          </a:stretch>
+                        </pic:blipFill>
+                        <pic:spPr>
+                          <a:xfrm>
+                            <a:off x="0" y="0"/>
+                            <a:ext cx="2533650" cy="2095500"/>
+                          </a:xfrm>
+                          <a:prstGeom prst="rect">
+                            <a:avLst/>
+                          </a:prstGeom>
+                        </pic:spPr>
+                      </pic:pic>
+                    </a:graphicData>
+                  </a:graphic>
+                </wp:inline>
+              </w:drawing>
+            </w:r>
+          </w:p>
+          <w:p>
+            <w:pPr>
+              <w:rPr>
+                <w:noProof/>
+              </w:rPr>
+            </w:pPr>
+            <w:r>
+              <w:rPr>
+                <w:noProof/>
+              </w:rPr>
+              <w:t>Missing: Henry (Was not feeling well)</w:t>
+            </w:r>
+          </w:p>
+        </w:tc>
+        <w:tc>
+          <w:tcPr>
+            <w:tcW w:w="8385" w:type="dxa"/>
+          </w:tcPr>
+          <w:p>
+            <w:pPr>
+              <w:rPr>
+                <w:lang w:val="en-US"/>
+              </w:rPr>
+            </w:pPr>
+            <w:r>
+              <w:rPr>
+                <w:lang w:val="en-US"/>
+              </w:rPr>
+              <w:t>Bernadette:</w:t>
+            </w:r>
+          </w:p>
+          <w:p>
+            <w:pPr>
+              <w:pStyle w:val="ListParagraph"/>
+              <w:numPr>
+                <w:ilvl w:val="0"/>
+                <w:numId w:val="5"/>
+              </w:numPr>
+              <w:rPr>
+                <w:lang w:val="en-US"/>
+              </w:rPr>
+            </w:pPr>
+            <w:r>
+              <w:rPr>
+                <w:lang w:val="en-US"/>
+              </w:rPr>
+              <w:t xml:space="preserve">This week did unit testing for </w:t>
+            </w:r>
+            <w:proofErr w:type="spellStart"/>
+            <w:r>
+              <w:rPr>
+                <w:lang w:val="en-US"/>
+              </w:rPr>
+              <w:t>minimap</w:t>
+            </w:r>
+            <w:proofErr w:type="spellEnd"/>
+            <w:r>
+              <w:rPr>
+                <w:lang w:val="en-US"/>
+              </w:rPr>
+              <w:t xml:space="preserve"> story and documentation</w:t>
+            </w:r>
+            <w:r>
+              <w:rPr>
+                <w:lang w:val="en-US"/>
+              </w:rPr>
+              <w:t xml:space="preserve"> for TDD. </w:t>
+            </w:r>
+          </w:p>
+          <w:p>
+            <w:pPr>
+              <w:pStyle w:val="ListParagraph"/>
+              <w:numPr>
+                <w:ilvl w:val="0"/>
+                <w:numId w:val="5"/>
+              </w:numPr>
+              <w:rPr>
+                <w:lang w:val="en-US"/>
+              </w:rPr>
+            </w:pPr>
+            <w:r>
+              <w:rPr>
+                <w:lang w:val="en-US"/>
+              </w:rPr>
+              <w:t xml:space="preserve">Today going to work </w:t>
+            </w:r>
+            <w:r>
+              <w:rPr>
+                <w:lang w:val="en-US"/>
+              </w:rPr>
+              <w:t>on her share of the video, check over all documentation and project to ensure everything is ready for submission.</w:t>
+            </w:r>
+          </w:p>
+          <w:p>
+            <w:pPr>
+              <w:pStyle w:val="ListParagraph"/>
+              <w:numPr>
+                <w:ilvl w:val="0"/>
+                <w:numId w:val="5"/>
+              </w:numPr>
+              <w:rPr>
+                <w:lang w:val="en-US"/>
+              </w:rPr>
+            </w:pPr>
+            <w:r>
+              <w:rPr>
+                <w:lang w:val="en-US"/>
+              </w:rPr>
+              <w:t>No impediments</w:t>
+            </w:r>
+            <w:r>
+              <w:rPr>
+                <w:lang w:val="en-US"/>
+              </w:rPr>
+              <w:t>. All user stories are complete.</w:t>
+            </w:r>
+          </w:p>
+          <w:p>
+            <w:pPr>
+              <w:rPr>
+                <w:lang w:val="en-US"/>
+              </w:rPr>
+            </w:pPr>
+            <w:r>
+              <w:rPr>
+                <w:lang w:val="en-US"/>
+              </w:rPr>
+              <w:t>Immanuel:</w:t>
+            </w:r>
+          </w:p>
+          <w:p>
+            <w:pPr>
+              <w:pStyle w:val="ListParagraph"/>
+              <w:numPr>
+                <w:ilvl w:val="0"/>
+                <w:numId w:val="5"/>
+              </w:numPr>
+              <w:rPr>
+                <w:lang w:val="en-US"/>
+              </w:rPr>
+            </w:pPr>
+            <w:r>
+              <w:rPr>
+                <w:lang w:val="en-US"/>
+              </w:rPr>
+              <w:t>This week working on unit testing</w:t>
+            </w:r>
+            <w:r>
+              <w:rPr>
+                <w:lang w:val="en-US"/>
+              </w:rPr>
+              <w:t xml:space="preserve"> for a user story. All user stories are complete</w:t>
+            </w:r>
+          </w:p>
+          <w:p>
+            <w:pPr>
+              <w:pStyle w:val="ListParagraph"/>
+              <w:numPr>
+                <w:ilvl w:val="0"/>
+                <w:numId w:val="5"/>
+              </w:numPr>
+              <w:rPr>
+                <w:lang w:val="en-US"/>
+              </w:rPr>
+            </w:pPr>
+            <w:r>
+              <w:rPr>
+                <w:lang w:val="en-US"/>
+              </w:rPr>
+              <w:t xml:space="preserve">Today </w:t>
+            </w:r>
+            <w:r>
+              <w:rPr>
+                <w:lang w:val="en-US"/>
+              </w:rPr>
+              <w:t xml:space="preserve">Immanuel has offered to help out any other team members that are a bit behind, get his share </w:t>
+            </w:r>
+            <w:proofErr w:type="gramStart"/>
+            <w:r>
+              <w:rPr>
+                <w:lang w:val="en-US"/>
+              </w:rPr>
+              <w:t>of  the</w:t>
+            </w:r>
+            <w:proofErr w:type="gramEnd"/>
+            <w:r>
+              <w:rPr>
+                <w:lang w:val="en-US"/>
+              </w:rPr>
+              <w:t xml:space="preserve"> video complete by tomorrow</w:t>
+            </w:r>
+          </w:p>
+          <w:p>
+            <w:pPr>
+              <w:pStyle w:val="ListParagraph"/>
+              <w:numPr>
+                <w:ilvl w:val="0"/>
+                <w:numId w:val="5"/>
+              </w:numPr>
+              <w:rPr>
+                <w:lang w:val="en-US"/>
+              </w:rPr>
+            </w:pPr>
+            <w:r>
+              <w:rPr>
+                <w:lang w:val="en-US"/>
+              </w:rPr>
+              <w:t>Unit testing – big issue</w:t>
+            </w:r>
+            <w:r>
+              <w:rPr>
+                <w:lang w:val="en-US"/>
+              </w:rPr>
+              <w:t xml:space="preserve">s. Will chat with Maya after the meeting about issues that they are both facing </w:t>
+            </w:r>
+            <w:proofErr w:type="gramStart"/>
+            <w:r>
+              <w:rPr>
+                <w:lang w:val="en-US"/>
+              </w:rPr>
+              <w:t>in regards to</w:t>
+            </w:r>
+            <w:proofErr w:type="gramEnd"/>
+            <w:r>
+              <w:rPr>
+                <w:lang w:val="en-US"/>
+              </w:rPr>
+              <w:t xml:space="preserve"> </w:t>
+            </w:r>
+            <w:proofErr w:type="spellStart"/>
+            <w:r>
+              <w:rPr>
+                <w:lang w:val="en-US"/>
+              </w:rPr>
+              <w:t>Nunit</w:t>
+            </w:r>
+            <w:proofErr w:type="spellEnd"/>
+            <w:r>
+              <w:rPr>
+                <w:lang w:val="en-US"/>
+              </w:rPr>
+              <w:t>.</w:t>
+            </w:r>
+          </w:p>
+          <w:p>
+            <w:pPr>
+              <w:rPr>
+                <w:lang w:val="en-US"/>
+              </w:rPr>
+            </w:pPr>
+            <w:r>
+              <w:rPr>
+                <w:lang w:val="en-US"/>
+              </w:rPr>
+              <w:t>Maya:</w:t>
+            </w:r>
+          </w:p>
+          <w:p>
+            <w:pPr>
+              <w:pStyle w:val="ListParagraph"/>
+              <w:numPr>
+                <w:ilvl w:val="0"/>
+                <w:numId w:val="5"/>
+              </w:numPr>
+              <w:rPr>
+                <w:lang w:val="en-US"/>
+              </w:rPr>
+            </w:pPr>
+            <w:r>
+              <w:rPr>
+                <w:lang w:val="en-US"/>
+              </w:rPr>
+              <w:t>This week worked on organizing video and who does what part, made some last touches and improvements to the project ready for submission. Had to make some major fixes to the database components as they were not working post-build</w:t>
+            </w:r>
+          </w:p>
+          <w:p>
+            <w:pPr>
+              <w:pStyle w:val="ListParagraph"/>
+              <w:numPr>
+                <w:ilvl w:val="0"/>
+                <w:numId w:val="5"/>
+              </w:numPr>
+              <w:rPr>
+                <w:lang w:val="en-US"/>
+              </w:rPr>
+            </w:pPr>
+            <w:r>
+              <w:rPr>
+                <w:lang w:val="en-US"/>
+              </w:rPr>
+              <w:t>Until the next meeting, will be recording her share of the review video and getting deliverables up to standard ready for Monday.</w:t>
+            </w:r>
+          </w:p>
+          <w:p>
+            <w:pPr>
+              <w:pStyle w:val="ListParagraph"/>
+              <w:numPr>
+                <w:ilvl w:val="0"/>
+                <w:numId w:val="5"/>
+              </w:numPr>
+              <w:rPr>
+                <w:lang w:val="en-US"/>
+              </w:rPr>
+            </w:pPr>
+            <w:r>
+              <w:rPr>
+                <w:lang w:val="en-US"/>
+              </w:rPr>
+              <w:t xml:space="preserve">Issues – </w:t>
+            </w:r>
+            <w:proofErr w:type="spellStart"/>
+            <w:r>
+              <w:rPr>
+                <w:lang w:val="en-US"/>
+              </w:rPr>
+              <w:t>Nunit</w:t>
+            </w:r>
+            <w:proofErr w:type="spellEnd"/>
+            <w:r>
+              <w:rPr>
+                <w:lang w:val="en-US"/>
+              </w:rPr>
+              <w:t xml:space="preserve"> testing. Testing code has been written but cannot get it to work for some underlying issue</w:t>
+            </w:r>
+          </w:p>
+          <w:p>
+            <w:pPr>
+              <w:rPr>
+                <w:lang w:val="en-US"/>
+              </w:rPr>
+            </w:pPr>
+            <w:r>
+              <w:rPr>
+                <w:lang w:val="en-US"/>
+              </w:rPr>
+              <w:t>Tyrell:</w:t>
+            </w:r>
+          </w:p>
+          <w:p>
+            <w:pPr>
+              <w:pStyle w:val="ListParagraph"/>
+              <w:numPr>
+                <w:ilvl w:val="0"/>
+                <w:numId w:val="5"/>
+              </w:numPr>
+              <w:rPr>
+                <w:lang w:val="en-US"/>
+              </w:rPr>
+            </w:pPr>
+            <w:r>
+              <w:rPr>
+                <w:lang w:val="en-US"/>
+              </w:rPr>
+              <w:t>This week just been almost finished last user story – settings menu unit test for one user story</w:t>
+            </w:r>
+            <w:r>
+              <w:rPr>
+                <w:lang w:val="en-US"/>
+              </w:rPr>
+              <w:t>. Get testing for user stories in testing column in Trello</w:t>
+            </w:r>
+          </w:p>
+          <w:p>
+            <w:pPr>
+              <w:pStyle w:val="ListParagraph"/>
+              <w:numPr>
+                <w:ilvl w:val="0"/>
+                <w:numId w:val="5"/>
+              </w:numPr>
+              <w:rPr>
+                <w:lang w:val="en-US"/>
+              </w:rPr>
+            </w:pPr>
+            <w:r>
+              <w:rPr>
+                <w:lang w:val="en-US"/>
+              </w:rPr>
+              <w:t>Finish off user st</w:t>
+            </w:r>
+            <w:r>
+              <w:rPr>
+                <w:lang w:val="en-US"/>
+              </w:rPr>
+              <w:t>o</w:t>
+            </w:r>
+            <w:r>
+              <w:rPr>
+                <w:lang w:val="en-US"/>
+              </w:rPr>
+              <w:t xml:space="preserve">ry and unit test, </w:t>
+            </w:r>
+            <w:r>
+              <w:rPr>
+                <w:lang w:val="en-US"/>
+              </w:rPr>
+              <w:t>record video by Sunday evening.</w:t>
+            </w:r>
+          </w:p>
+          <w:p>
+            <w:pPr>
+              <w:pStyle w:val="ListParagraph"/>
+              <w:numPr>
+                <w:ilvl w:val="0"/>
+                <w:numId w:val="5"/>
+              </w:numPr>
+              <w:rPr>
+                <w:lang w:val="en-US"/>
+              </w:rPr>
+            </w:pPr>
+            <w:r>
+              <w:rPr>
+                <w:lang w:val="en-US"/>
+              </w:rPr>
+              <w:t xml:space="preserve">Not </w:t>
+            </w:r>
+            <w:r>
+              <w:rPr>
+                <w:lang w:val="en-US"/>
+              </w:rPr>
+              <w:t>issues</w:t>
+            </w:r>
+          </w:p>
+          <w:p>
+            <w:pPr>
+              <w:pStyle w:val="ListParagraph"/>
+              <w:rPr>
+                <w:lang w:val="en-US"/>
+              </w:rPr>
+            </w:pPr>
+          </w:p>
+          <w:p>
+            <w:pPr>
+              <w:rPr>
+                <w:lang w:val="en-US"/>
+              </w:rPr>
+            </w:pPr>
+            <w:r>
+              <w:rPr>
+                <w:lang w:val="en-US"/>
+              </w:rPr>
+              <w:t>Other discussed issues:</w:t>
+            </w:r>
+          </w:p>
+          <w:p>
+            <w:pPr>
+              <w:pStyle w:val="ListParagraph"/>
+              <w:numPr>
+                <w:ilvl w:val="0"/>
+                <w:numId w:val="4"/>
+              </w:numPr>
+              <w:rPr>
+                <w:lang w:val="en-US"/>
+              </w:rPr>
+            </w:pPr>
+            <w:r>
+              <w:rPr>
+                <w:lang w:val="en-US"/>
+              </w:rPr>
+              <w:t>Some issues we are facing with unit testing – trying to get it working for everyone</w:t>
+            </w:r>
+          </w:p>
+          <w:p>
+            <w:pPr>
+              <w:pStyle w:val="ListParagraph"/>
+              <w:numPr>
+                <w:ilvl w:val="0"/>
+                <w:numId w:val="4"/>
+              </w:numPr>
+              <w:rPr>
+                <w:lang w:val="en-US"/>
+              </w:rPr>
+            </w:pPr>
+            <w:r>
+              <w:rPr>
+                <w:lang w:val="en-US"/>
+              </w:rPr>
+              <w:t xml:space="preserve">Talked about some changes we have made to get the build working – big changes were needed for database stuff </w:t>
+            </w:r>
+          </w:p>
+          <w:p>
+            <w:pPr>
+              <w:pStyle w:val="ListParagraph"/>
+              <w:numPr>
+                <w:ilvl w:val="0"/>
+                <w:numId w:val="4"/>
+              </w:numPr>
+              <w:rPr>
+                <w:lang w:val="en-US"/>
+              </w:rPr>
+            </w:pPr>
+            <w:r>
+              <w:rPr>
+                <w:lang w:val="en-US"/>
+              </w:rPr>
+              <w:t xml:space="preserve">Discussed retrospective meeting questions </w:t>
             </w:r>
           </w:p>
         </w:tc>
@@ -3544,6 +4405,8 @@
           <w:lang w:val="en-US"/>
         </w:rPr>
       </w:pPr>
+      <w:bookmarkStart w:id="0" w:name="_GoBack"/>
+      <w:bookmarkEnd w:id="0"/>
     </w:p>
     <w:sectPr>
       <w:pgSz w:w="16838" w:h="11906" w:orient="landscape"/>
@@ -3558,6 +4421,119 @@
 <file path=word/numbering.xml><?xml version="1.0" encoding="utf-8"?>
 <w:numbering xmlns:wpc="http://schemas.microsoft.com/office/word/2010/wordprocessingCanvas" xmlns:cx="http://schemas.microsoft.com/office/drawing/2014/chartex" xmlns:cx1="http://schemas.microsoft.com/office/drawing/2015/9/8/chartex" xmlns:cx2="http://schemas.microsoft.com/office/drawing/2015/10/21/chartex" xmlns:cx3="http://schemas.microsoft.com/office/drawing/2016/5/9/chartex" xmlns:cx4="http://schemas.microsoft.com/office/drawing/2016/5/10/chartex" xmlns:cx5="http://schemas.microsoft.com/office/drawing/2016/5/11/chartex" xmlns:cx6="http://schemas.microsoft.com/office/drawing/2016/5/12/chartex" xmlns:cx7="http://schemas.microsoft.com/office/drawing/2016/5/13/chartex" xmlns:cx8="http://schemas.microsoft.com/office/drawing/2016/5/14/chartex" xmlns:mc="http://schemas.openxmlformats.org/markup-compatibility/2006" xmlns:aink="http://schemas.microsoft.com/office/drawing/2016/ink" xmlns:am3d="http://schemas.microsoft.com/office/drawing/2017/model3d" xmlns:o="urn:schemas-microsoft-com:office:office" xmlns:r="http://schemas.openxmlformats.org/officeDocument/2006/relationships" xmlns:m="http://schemas.openxmlformats.org/officeDocument/2006/math" xmlns:v="urn:schemas-microsoft-com:vml" xmlns:wp14="http://schemas.microsoft.com/office/word/2010/wordprocessingDrawing" xmlns:wp="http://schemas.openxmlformats.org/drawingml/2006/wordprocessingDrawing" xmlns:w10="urn:schemas-microsoft-com:office:word" xmlns:w="http://schemas.openxmlformats.org/wordprocessingml/2006/main" xmlns:w14="http://schemas.microsoft.com/office/word/2010/wordml" xmlns:w15="http://schemas.microsoft.com/office/word/2012/wordml" xmlns:w16cid="http://schemas.microsoft.com/office/word/2016/wordml/cid" xmlns:w16se="http://schemas.microsoft.com/office/word/2015/wordml/symex" xmlns:wpg="http://schemas.microsoft.com/office/word/2010/wordprocessingGroup" xmlns:wpi="http://schemas.microsoft.com/office/word/2010/wordprocessingInk" xmlns:wne="http://schemas.microsoft.com/office/word/2006/wordml" xmlns:wps="http://schemas.microsoft.com/office/word/2010/wordprocessingShape" mc:Ignorable="w14 w15 w16se w16cid wp14">
   <w:abstractNum w:abstractNumId="0" w15:restartNumberingAfterBreak="0">
+    <w:nsid w:val="08305486"/>
+    <w:multiLevelType w:val="hybridMultilevel"/>
+    <w:tmpl w:val="A720E990"/>
+    <w:lvl w:ilvl="0" w:tplc="14090001">
+      <w:start w:val="1"/>
+      <w:numFmt w:val="bullet"/>
+      <w:lvlText w:val=""/>
+      <w:lvlJc w:val="left"/>
+      <w:pPr>
+        <w:ind w:left="720" w:hanging="360"/>
+      </w:pPr>
+      <w:rPr>
+        <w:rFonts w:ascii="Symbol" w:hAnsi="Symbol" w:hint="default"/>
+      </w:rPr>
+    </w:lvl>
+    <w:lvl w:ilvl="1" w:tplc="14090003" w:tentative="1">
+      <w:start w:val="1"/>
+      <w:numFmt w:val="bullet"/>
+      <w:lvlText w:val="o"/>
+      <w:lvlJc w:val="left"/>
+      <w:pPr>
+        <w:ind w:left="1440" w:hanging="360"/>
+      </w:pPr>
+      <w:rPr>
+        <w:rFonts w:ascii="Courier New" w:hAnsi="Courier New" w:cs="Courier New" w:hint="default"/>
+      </w:rPr>
+    </w:lvl>
+    <w:lvl w:ilvl="2" w:tplc="14090005" w:tentative="1">
+      <w:start w:val="1"/>
+      <w:numFmt w:val="bullet"/>
+      <w:lvlText w:val=""/>
+      <w:lvlJc w:val="left"/>
+      <w:pPr>
+        <w:ind w:left="2160" w:hanging="360"/>
+      </w:pPr>
+      <w:rPr>
+        <w:rFonts w:ascii="Wingdings" w:hAnsi="Wingdings" w:hint="default"/>
+      </w:rPr>
+    </w:lvl>
+    <w:lvl w:ilvl="3" w:tplc="14090001" w:tentative="1">
+      <w:start w:val="1"/>
+      <w:numFmt w:val="bullet"/>
+      <w:lvlText w:val=""/>
+      <w:lvlJc w:val="left"/>
+      <w:pPr>
+        <w:ind w:left="2880" w:hanging="360"/>
+      </w:pPr>
+      <w:rPr>
+        <w:rFonts w:ascii="Symbol" w:hAnsi="Symbol" w:hint="default"/>
+      </w:rPr>
+    </w:lvl>
+    <w:lvl w:ilvl="4" w:tplc="14090003" w:tentative="1">
+      <w:start w:val="1"/>
+      <w:numFmt w:val="bullet"/>
+      <w:lvlText w:val="o"/>
+      <w:lvlJc w:val="left"/>
+      <w:pPr>
+        <w:ind w:left="3600" w:hanging="360"/>
+      </w:pPr>
+      <w:rPr>
+        <w:rFonts w:ascii="Courier New" w:hAnsi="Courier New" w:cs="Courier New" w:hint="default"/>
+      </w:rPr>
+    </w:lvl>
+    <w:lvl w:ilvl="5" w:tplc="14090005" w:tentative="1">
+      <w:start w:val="1"/>
+      <w:numFmt w:val="bullet"/>
+      <w:lvlText w:val=""/>
+      <w:lvlJc w:val="left"/>
+      <w:pPr>
+        <w:ind w:left="4320" w:hanging="360"/>
+      </w:pPr>
+      <w:rPr>
+        <w:rFonts w:ascii="Wingdings" w:hAnsi="Wingdings" w:hint="default"/>
+      </w:rPr>
+    </w:lvl>
+    <w:lvl w:ilvl="6" w:tplc="14090001" w:tentative="1">
+      <w:start w:val="1"/>
+      <w:numFmt w:val="bullet"/>
+      <w:lvlText w:val=""/>
+      <w:lvlJc w:val="left"/>
+      <w:pPr>
+        <w:ind w:left="5040" w:hanging="360"/>
+      </w:pPr>
+      <w:rPr>
+        <w:rFonts w:ascii="Symbol" w:hAnsi="Symbol" w:hint="default"/>
+      </w:rPr>
+    </w:lvl>
+    <w:lvl w:ilvl="7" w:tplc="14090003" w:tentative="1">
+      <w:start w:val="1"/>
+      <w:numFmt w:val="bullet"/>
+      <w:lvlText w:val="o"/>
+      <w:lvlJc w:val="left"/>
+      <w:pPr>
+        <w:ind w:left="5760" w:hanging="360"/>
+      </w:pPr>
+      <w:rPr>
+        <w:rFonts w:ascii="Courier New" w:hAnsi="Courier New" w:cs="Courier New" w:hint="default"/>
+      </w:rPr>
+    </w:lvl>
+    <w:lvl w:ilvl="8" w:tplc="14090005" w:tentative="1">
+      <w:start w:val="1"/>
+      <w:numFmt w:val="bullet"/>
+      <w:lvlText w:val=""/>
+      <w:lvlJc w:val="left"/>
+      <w:pPr>
+        <w:ind w:left="6480" w:hanging="360"/>
+      </w:pPr>
+      <w:rPr>
+        <w:rFonts w:ascii="Wingdings" w:hAnsi="Wingdings" w:hint="default"/>
+      </w:rPr>
+    </w:lvl>
+  </w:abstractNum>
+  <w:abstractNum w:abstractNumId="1" w15:restartNumberingAfterBreak="0">
     <w:nsid w:val="22E97415"/>
     <w:multiLevelType w:val="hybridMultilevel"/>
     <w:tmpl w:val="2A0088EC"/>
@@ -3670,7 +4646,7 @@
       </w:rPr>
     </w:lvl>
   </w:abstractNum>
-  <w:abstractNum w:abstractNumId="1" w15:restartNumberingAfterBreak="0">
+  <w:abstractNum w:abstractNumId="2" w15:restartNumberingAfterBreak="0">
     <w:nsid w:val="291676F8"/>
     <w:multiLevelType w:val="hybridMultilevel"/>
     <w:tmpl w:val="D1A8BAC6"/>
@@ -3783,7 +4759,7 @@
       </w:rPr>
     </w:lvl>
   </w:abstractNum>
-  <w:abstractNum w:abstractNumId="2" w15:restartNumberingAfterBreak="0">
+  <w:abstractNum w:abstractNumId="3" w15:restartNumberingAfterBreak="0">
     <w:nsid w:val="495805D6"/>
     <w:multiLevelType w:val="hybridMultilevel"/>
     <w:tmpl w:val="E37C88FA"/>
@@ -3896,14 +4872,133 @@
       </w:rPr>
     </w:lvl>
   </w:abstractNum>
+  <w:abstractNum w:abstractNumId="4" w15:restartNumberingAfterBreak="0">
+    <w:nsid w:val="76074F42"/>
+    <w:multiLevelType w:val="hybridMultilevel"/>
+    <w:tmpl w:val="5652FBCA"/>
+    <w:lvl w:ilvl="0" w:tplc="14090001">
+      <w:start w:val="1"/>
+      <w:numFmt w:val="bullet"/>
+      <w:lvlText w:val=""/>
+      <w:lvlJc w:val="left"/>
+      <w:pPr>
+        <w:ind w:left="720" w:hanging="360"/>
+      </w:pPr>
+      <w:rPr>
+        <w:rFonts w:ascii="Symbol" w:hAnsi="Symbol" w:hint="default"/>
+      </w:rPr>
+    </w:lvl>
+    <w:lvl w:ilvl="1" w:tplc="14090003" w:tentative="1">
+      <w:start w:val="1"/>
+      <w:numFmt w:val="bullet"/>
+      <w:lvlText w:val="o"/>
+      <w:lvlJc w:val="left"/>
+      <w:pPr>
+        <w:ind w:left="1440" w:hanging="360"/>
+      </w:pPr>
+      <w:rPr>
+        <w:rFonts w:ascii="Courier New" w:hAnsi="Courier New" w:cs="Courier New" w:hint="default"/>
+      </w:rPr>
+    </w:lvl>
+    <w:lvl w:ilvl="2" w:tplc="14090005" w:tentative="1">
+      <w:start w:val="1"/>
+      <w:numFmt w:val="bullet"/>
+      <w:lvlText w:val=""/>
+      <w:lvlJc w:val="left"/>
+      <w:pPr>
+        <w:ind w:left="2160" w:hanging="360"/>
+      </w:pPr>
+      <w:rPr>
+        <w:rFonts w:ascii="Wingdings" w:hAnsi="Wingdings" w:hint="default"/>
+      </w:rPr>
+    </w:lvl>
+    <w:lvl w:ilvl="3" w:tplc="14090001" w:tentative="1">
+      <w:start w:val="1"/>
+      <w:numFmt w:val="bullet"/>
+      <w:lvlText w:val=""/>
+      <w:lvlJc w:val="left"/>
+      <w:pPr>
+        <w:ind w:left="2880" w:hanging="360"/>
+      </w:pPr>
+      <w:rPr>
+        <w:rFonts w:ascii="Symbol" w:hAnsi="Symbol" w:hint="default"/>
+      </w:rPr>
+    </w:lvl>
+    <w:lvl w:ilvl="4" w:tplc="14090003" w:tentative="1">
+      <w:start w:val="1"/>
+      <w:numFmt w:val="bullet"/>
+      <w:lvlText w:val="o"/>
+      <w:lvlJc w:val="left"/>
+      <w:pPr>
+        <w:ind w:left="3600" w:hanging="360"/>
+      </w:pPr>
+      <w:rPr>
+        <w:rFonts w:ascii="Courier New" w:hAnsi="Courier New" w:cs="Courier New" w:hint="default"/>
+      </w:rPr>
+    </w:lvl>
+    <w:lvl w:ilvl="5" w:tplc="14090005" w:tentative="1">
+      <w:start w:val="1"/>
+      <w:numFmt w:val="bullet"/>
+      <w:lvlText w:val=""/>
+      <w:lvlJc w:val="left"/>
+      <w:pPr>
+        <w:ind w:left="4320" w:hanging="360"/>
+      </w:pPr>
+      <w:rPr>
+        <w:rFonts w:ascii="Wingdings" w:hAnsi="Wingdings" w:hint="default"/>
+      </w:rPr>
+    </w:lvl>
+    <w:lvl w:ilvl="6" w:tplc="14090001" w:tentative="1">
+      <w:start w:val="1"/>
+      <w:numFmt w:val="bullet"/>
+      <w:lvlText w:val=""/>
+      <w:lvlJc w:val="left"/>
+      <w:pPr>
+        <w:ind w:left="5040" w:hanging="360"/>
+      </w:pPr>
+      <w:rPr>
+        <w:rFonts w:ascii="Symbol" w:hAnsi="Symbol" w:hint="default"/>
+      </w:rPr>
+    </w:lvl>
+    <w:lvl w:ilvl="7" w:tplc="14090003" w:tentative="1">
+      <w:start w:val="1"/>
+      <w:numFmt w:val="bullet"/>
+      <w:lvlText w:val="o"/>
+      <w:lvlJc w:val="left"/>
+      <w:pPr>
+        <w:ind w:left="5760" w:hanging="360"/>
+      </w:pPr>
+      <w:rPr>
+        <w:rFonts w:ascii="Courier New" w:hAnsi="Courier New" w:cs="Courier New" w:hint="default"/>
+      </w:rPr>
+    </w:lvl>
+    <w:lvl w:ilvl="8" w:tplc="14090005" w:tentative="1">
+      <w:start w:val="1"/>
+      <w:numFmt w:val="bullet"/>
+      <w:lvlText w:val=""/>
+      <w:lvlJc w:val="left"/>
+      <w:pPr>
+        <w:ind w:left="6480" w:hanging="360"/>
+      </w:pPr>
+      <w:rPr>
+        <w:rFonts w:ascii="Wingdings" w:hAnsi="Wingdings" w:hint="default"/>
+      </w:rPr>
+    </w:lvl>
+  </w:abstractNum>
   <w:num w:numId="1">
+    <w:abstractNumId w:val="2"/>
+  </w:num>
+  <w:num w:numId="2">
     <w:abstractNumId w:val="1"/>
   </w:num>
-  <w:num w:numId="2">
+  <w:num w:numId="3">
+    <w:abstractNumId w:val="3"/>
+  </w:num>
+  <w:num w:numId="4">
     <w:abstractNumId w:val="0"/>
   </w:num>
-  <w:num w:numId="3">
-    <w:abstractNumId w:val="2"/>
+  <w:num w:numId="5">
+    <w:abstractNumId w:val="4"/>
   </w:num>
 </w:numbering>
 </file>

</xml_diff>